<commit_message>
Combined version edited to 4 pages
</commit_message>
<xml_diff>
--- a/APA_ExamplesCombined_7.2.docx
+++ b/APA_ExamplesCombined_7.2.docx
@@ -2086,6 +2086,24 @@
     </w:p>
     <w:p>
       <w:pPr>
+        <w:spacing w:after="160" w:line="259" w:lineRule="auto"/>
+        <w:rPr>
+          <w:rFonts w:ascii="Tahoma" w:hAnsi="Tahoma" w:cs="Tahoma"/>
+          <w:b/>
+          <w:bCs/>
+          <w:sz w:val="32"/>
+        </w:rPr>
+      </w:pPr>
+      <w:r>
+        <w:rPr>
+          <w:rFonts w:ascii="Tahoma" w:hAnsi="Tahoma" w:cs="Tahoma"/>
+          <w:sz w:val="32"/>
+        </w:rPr>
+        <w:br w:type="page"/>
+      </w:r>
+    </w:p>
+    <w:p>
+      <w:pPr>
         <w:pStyle w:val="Heading2"/>
         <w:shd w:val="clear" w:color="auto" w:fill="000000"/>
         <w:tabs>
@@ -2101,6 +2119,7 @@
           <w:rFonts w:ascii="Tahoma" w:hAnsi="Tahoma" w:cs="Tahoma"/>
           <w:sz w:val="32"/>
         </w:rPr>
+        <w:lastRenderedPageBreak/>
         <w:t xml:space="preserve"> </w:t>
       </w:r>
       <w:r>
@@ -2743,7 +2762,6 @@
           <w:sz w:val="16"/>
           <w:szCs w:val="16"/>
         </w:rPr>
-        <w:lastRenderedPageBreak/>
         <w:t xml:space="preserve">Some online articles do not include items such as volume, issue, and page numbers. When missing, these items </w:t>
       </w:r>
       <w:proofErr w:type="gramStart"/>
@@ -4364,9 +4382,10 @@
       <w:pPr>
         <w:ind w:left="1260" w:right="1170" w:hanging="720"/>
         <w:rPr>
-          <w:rFonts w:ascii="Courier New" w:hAnsi="Courier New" w:cs="Courier New"/>
-          <w:sz w:val="20"/>
-          <w:szCs w:val="20"/>
+          <w:rFonts w:ascii="Tahoma" w:hAnsi="Tahoma" w:cs="Tahoma"/>
+          <w:b/>
+          <w:bCs/>
+          <w:sz w:val="32"/>
         </w:rPr>
       </w:pPr>
       <w:r>
@@ -4377,17 +4396,13 @@
         </w:rPr>
         <w:t xml:space="preserve"> </w:t>
       </w:r>
-    </w:p>
-    <w:p>
-      <w:pPr>
-        <w:ind w:left="1800" w:hanging="720"/>
-        <w:rPr>
-          <w:rFonts w:ascii="Arial" w:hAnsi="Arial" w:cs="Arial"/>
-          <w:b/>
-          <w:sz w:val="16"/>
-          <w:szCs w:val="16"/>
-        </w:rPr>
-      </w:pPr>
+      <w:r>
+        <w:rPr>
+          <w:rFonts w:ascii="Tahoma" w:hAnsi="Tahoma" w:cs="Tahoma"/>
+          <w:sz w:val="32"/>
+        </w:rPr>
+        <w:br w:type="page"/>
+      </w:r>
     </w:p>
     <w:p>
       <w:pPr>
@@ -4405,6 +4420,7 @@
           <w:rFonts w:ascii="Tahoma" w:hAnsi="Tahoma" w:cs="Tahoma"/>
           <w:sz w:val="32"/>
         </w:rPr>
+        <w:lastRenderedPageBreak/>
         <w:t xml:space="preserve"> </w:t>
       </w:r>
       <w:r>
@@ -4599,14 +4615,6 @@
           <w:szCs w:val="20"/>
         </w:rPr>
         <w:t>://www.apa.org/topics/eating/treatment.aspx</w:t>
-      </w:r>
-      <w:r>
-        <w:rPr>
-          <w:rFonts w:ascii="Courier New" w:hAnsi="Courier New" w:cs="Courier New"/>
-          <w:sz w:val="20"/>
-          <w:szCs w:val="20"/>
-        </w:rPr>
-        <w:br/>
       </w:r>
       <w:r>
         <w:rPr>
@@ -4653,7 +4661,7 @@
                         <w:txbxContent>
                           <w:p>
                             <w:pPr>
-                              <w:ind w:left="270" w:right="1170"/>
+                              <w:ind w:left="270" w:right="12"/>
                               <w:rPr>
                                 <w:rFonts w:ascii="Courier New" w:hAnsi="Courier New" w:cs="Courier New"/>
                                 <w:sz w:val="20"/>
@@ -4826,7 +4834,7 @@
                   <w:txbxContent>
                     <w:p>
                       <w:pPr>
-                        <w:ind w:left="270" w:right="1170"/>
+                        <w:ind w:left="270" w:right="12"/>
                         <w:rPr>
                           <w:rFonts w:ascii="Courier New" w:hAnsi="Courier New" w:cs="Courier New"/>
                           <w:sz w:val="20"/>
@@ -5065,24 +5073,7 @@
           <w:sz w:val="20"/>
           <w:szCs w:val="20"/>
         </w:rPr>
-        <w:t>https://triblive.com/local/valley-news-</w:t>
-      </w:r>
-      <w:r>
-        <w:rPr>
-          <w:rFonts w:ascii="Courier New" w:hAnsi="Courier New" w:cs="Courier New"/>
-          <w:sz w:val="20"/>
-          <w:szCs w:val="20"/>
-        </w:rPr>
-        <w:lastRenderedPageBreak/>
-        <w:t>dispatch/ccac-inks-agreement-with-ohio-universitys-bachelor-of-science-program-in-nursing/</w:t>
-      </w:r>
-      <w:r>
-        <w:rPr>
-          <w:rFonts w:ascii="Courier New" w:hAnsi="Courier New" w:cs="Courier New"/>
-          <w:sz w:val="20"/>
-          <w:szCs w:val="20"/>
-        </w:rPr>
-        <w:br/>
+        <w:t>https://triblive.com/local/valley-news-dispatch/ccac-inks-agreement-with-ohio-universitys-bachelor-of-science-program-in-nursing/</w:t>
       </w:r>
       <w:r>
         <w:rPr>
@@ -5488,14 +5479,6 @@
       </w:r>
       <w:r>
         <w:rPr>
-          <w:rFonts w:ascii="Courier New" w:hAnsi="Courier New" w:cs="Courier New"/>
-          <w:sz w:val="20"/>
-          <w:szCs w:val="20"/>
-        </w:rPr>
-        <w:br/>
-      </w:r>
-      <w:r>
-        <w:rPr>
           <w:noProof/>
         </w:rPr>
         <mc:AlternateContent>
@@ -5888,14 +5871,6 @@
       </w:r>
       <w:r>
         <w:rPr>
-          <w:rFonts w:ascii="Courier New" w:hAnsi="Courier New" w:cs="Courier New"/>
-          <w:sz w:val="20"/>
-          <w:szCs w:val="20"/>
-        </w:rPr>
-        <w:br/>
-      </w:r>
-      <w:r>
-        <w:rPr>
           <w:noProof/>
         </w:rPr>
         <mc:AlternateContent>
@@ -5931,7 +5906,7 @@
                         <w:txbxContent>
                           <w:p>
                             <w:pPr>
-                              <w:ind w:left="270" w:right="302"/>
+                              <w:ind w:left="270" w:right="-63"/>
                               <w:rPr>
                                 <w:rFonts w:ascii="Courier New" w:hAnsi="Courier New" w:cs="Courier New"/>
                                 <w:sz w:val="20"/>
@@ -6052,7 +6027,7 @@
                   <w:txbxContent>
                     <w:p>
                       <w:pPr>
-                        <w:ind w:left="270" w:right="302"/>
+                        <w:ind w:left="270" w:right="-63"/>
                         <w:rPr>
                           <w:rFonts w:ascii="Courier New" w:hAnsi="Courier New" w:cs="Courier New"/>
                           <w:sz w:val="20"/>
@@ -6311,7 +6286,17 @@
           <w:sz w:val="20"/>
           <w:szCs w:val="20"/>
         </w:rPr>
-        <w:t xml:space="preserve">[Image attached] [Tweet]. Twitter.  </w:t>
+        <w:t>[Image atta</w:t>
+      </w:r>
+      <w:bookmarkStart w:id="0" w:name="_GoBack"/>
+      <w:bookmarkEnd w:id="0"/>
+      <w:r>
+        <w:rPr>
+          <w:rFonts w:ascii="Courier New" w:hAnsi="Courier New" w:cs="Courier New"/>
+          <w:sz w:val="20"/>
+          <w:szCs w:val="20"/>
+        </w:rPr>
+        <w:t xml:space="preserve">ched] [Tweet]. Twitter.  </w:t>
       </w:r>
       <w:r>
         <w:rPr>
@@ -6320,14 +6305,6 @@
           <w:szCs w:val="20"/>
         </w:rPr>
         <w:t>https://twitter.com/airandspace/status/1202955763704115200</w:t>
-      </w:r>
-      <w:r>
-        <w:rPr>
-          <w:rFonts w:ascii="Courier New" w:hAnsi="Courier New" w:cs="Courier New"/>
-          <w:sz w:val="20"/>
-          <w:szCs w:val="20"/>
-        </w:rPr>
-        <w:br/>
       </w:r>
       <w:r>
         <w:rPr>
@@ -6374,7 +6351,7 @@
                         <w:txbxContent>
                           <w:p>
                             <w:pPr>
-                              <w:ind w:left="270" w:right="1170"/>
+                              <w:ind w:left="270" w:right="300"/>
                               <w:rPr>
                                 <w:rFonts w:ascii="Courier New" w:hAnsi="Courier New" w:cs="Courier New"/>
                                 <w:sz w:val="20"/>
@@ -6387,7 +6364,6 @@
                                 <w:b/>
                                 <w:sz w:val="20"/>
                                 <w:szCs w:val="20"/>
-                                <w:highlight w:val="yellow"/>
                               </w:rPr>
                               <w:t>In-text formats</w:t>
                             </w:r>
@@ -6398,7 +6374,6 @@
                                 <w:b/>
                                 <w:sz w:val="20"/>
                                 <w:szCs w:val="20"/>
-                                <w:highlight w:val="yellow"/>
                               </w:rPr>
                               <w:t>:</w:t>
                             </w:r>
@@ -6433,7 +6408,19 @@
                               <w:rPr>
                                 <w:rStyle w:val="In-TextExampleChar"/>
                               </w:rPr>
-                              <w:t>(Adams, 2019)</w:t>
+                              <w:t>(</w:t>
+                            </w:r>
+                            <w:r>
+                              <w:rPr>
+                                <w:rStyle w:val="In-TextExampleChar"/>
+                              </w:rPr>
+                              <w:t>National Air and Space Museum</w:t>
+                            </w:r>
+                            <w:r>
+                              <w:rPr>
+                                <w:rStyle w:val="In-TextExampleChar"/>
+                              </w:rPr>
+                              <w:t>, 2019)</w:t>
                             </w:r>
                             <w:r>
                               <w:rPr>
@@ -6464,7 +6451,31 @@
                               <w:rPr>
                                 <w:rStyle w:val="In-TextExampleChar"/>
                               </w:rPr>
-                              <w:t>“Adams (2019) tells us…”</w:t>
+                              <w:t>“</w:t>
+                            </w:r>
+                            <w:r>
+                              <w:rPr>
+                                <w:rStyle w:val="In-TextExampleChar"/>
+                              </w:rPr>
+                              <w:t>National Air and Space Museum</w:t>
+                            </w:r>
+                            <w:r>
+                              <w:rPr>
+                                <w:rStyle w:val="In-TextExampleChar"/>
+                              </w:rPr>
+                              <w:t xml:space="preserve"> (2019) </w:t>
+                            </w:r>
+                            <w:r>
+                              <w:rPr>
+                                <w:rStyle w:val="In-TextExampleChar"/>
+                              </w:rPr>
+                              <w:t>noted that</w:t>
+                            </w:r>
+                            <w:r>
+                              <w:rPr>
+                                <w:rStyle w:val="In-TextExampleChar"/>
+                              </w:rPr>
+                              <w:t>…”</w:t>
                             </w:r>
                             <w:r>
                               <w:rPr>
@@ -6497,7 +6508,7 @@
                   <w:txbxContent>
                     <w:p>
                       <w:pPr>
-                        <w:ind w:left="270" w:right="1170"/>
+                        <w:ind w:left="270" w:right="300"/>
                         <w:rPr>
                           <w:rFonts w:ascii="Courier New" w:hAnsi="Courier New" w:cs="Courier New"/>
                           <w:sz w:val="20"/>
@@ -6510,7 +6521,6 @@
                           <w:b/>
                           <w:sz w:val="20"/>
                           <w:szCs w:val="20"/>
-                          <w:highlight w:val="yellow"/>
                         </w:rPr>
                         <w:t>In-text formats</w:t>
                       </w:r>
@@ -6521,7 +6531,6 @@
                           <w:b/>
                           <w:sz w:val="20"/>
                           <w:szCs w:val="20"/>
-                          <w:highlight w:val="yellow"/>
                         </w:rPr>
                         <w:t>:</w:t>
                       </w:r>
@@ -6556,7 +6565,19 @@
                         <w:rPr>
                           <w:rStyle w:val="In-TextExampleChar"/>
                         </w:rPr>
-                        <w:t>(Adams, 2019)</w:t>
+                        <w:t>(</w:t>
+                      </w:r>
+                      <w:r>
+                        <w:rPr>
+                          <w:rStyle w:val="In-TextExampleChar"/>
+                        </w:rPr>
+                        <w:t>National Air and Space Museum</w:t>
+                      </w:r>
+                      <w:r>
+                        <w:rPr>
+                          <w:rStyle w:val="In-TextExampleChar"/>
+                        </w:rPr>
+                        <w:t>, 2019)</w:t>
                       </w:r>
                       <w:r>
                         <w:rPr>
@@ -6587,7 +6608,31 @@
                         <w:rPr>
                           <w:rStyle w:val="In-TextExampleChar"/>
                         </w:rPr>
-                        <w:t>“Adams (2019) tells us…”</w:t>
+                        <w:t>“</w:t>
+                      </w:r>
+                      <w:r>
+                        <w:rPr>
+                          <w:rStyle w:val="In-TextExampleChar"/>
+                        </w:rPr>
+                        <w:t>National Air and Space Museum</w:t>
+                      </w:r>
+                      <w:r>
+                        <w:rPr>
+                          <w:rStyle w:val="In-TextExampleChar"/>
+                        </w:rPr>
+                        <w:t xml:space="preserve"> (2019) </w:t>
+                      </w:r>
+                      <w:r>
+                        <w:rPr>
+                          <w:rStyle w:val="In-TextExampleChar"/>
+                        </w:rPr>
+                        <w:t>noted that</w:t>
+                      </w:r>
+                      <w:r>
+                        <w:rPr>
+                          <w:rStyle w:val="In-TextExampleChar"/>
+                        </w:rPr>
+                        <w:t>…”</w:t>
                       </w:r>
                       <w:r>
                         <w:rPr>
@@ -6724,54 +6769,362 @@
       </w:r>
       <w:r>
         <w:rPr>
-          <w:rFonts w:ascii="Courier New" w:hAnsi="Courier New" w:cs="Courier New"/>
-          <w:sz w:val="20"/>
-          <w:szCs w:val="20"/>
-        </w:rPr>
-        <w:br/>
-      </w:r>
-      <w:r>
-        <w:rPr>
-          <w:rFonts w:ascii="Arial" w:hAnsi="Arial" w:cs="Arial"/>
-          <w:b/>
-          <w:sz w:val="16"/>
-          <w:szCs w:val="16"/>
-        </w:rPr>
-        <w:t>Parenthetical citation:</w:t>
-      </w:r>
-      <w:r>
-        <w:rPr>
-          <w:rFonts w:ascii="Courier New" w:hAnsi="Courier New" w:cs="Courier New"/>
-          <w:sz w:val="20"/>
-          <w:szCs w:val="20"/>
-        </w:rPr>
-        <w:t xml:space="preserve"> </w:t>
-      </w:r>
-      <w:r>
-        <w:rPr>
-          <w:rFonts w:ascii="Courier New" w:hAnsi="Courier New" w:cs="Courier New"/>
-          <w:sz w:val="20"/>
-          <w:szCs w:val="20"/>
-        </w:rPr>
-        <w:br/>
-      </w:r>
-      <w:r>
-        <w:rPr>
-          <w:rFonts w:ascii="Arial" w:hAnsi="Arial" w:cs="Arial"/>
-          <w:b/>
-          <w:sz w:val="16"/>
-          <w:szCs w:val="16"/>
-        </w:rPr>
-        <w:t>Narrative citation:</w:t>
+          <w:noProof/>
+        </w:rPr>
+        <mc:AlternateContent>
+          <mc:Choice Requires="wps">
+            <w:drawing>
+              <wp:inline distT="0" distB="0" distL="0" distR="0" wp14:anchorId="11F0E4C5" wp14:editId="61851E33">
+                <wp:extent cx="4613910" cy="1828800"/>
+                <wp:effectExtent l="0" t="0" r="15240" b="13335"/>
+                <wp:docPr id="41" name="Text Box 41"/>
+                <wp:cNvGraphicFramePr/>
+                <a:graphic xmlns:a="http://schemas.openxmlformats.org/drawingml/2006/main">
+                  <a:graphicData uri="http://schemas.microsoft.com/office/word/2010/wordprocessingShape">
+                    <wps:wsp>
+                      <wps:cNvSpPr txBox="1"/>
+                      <wps:spPr>
+                        <a:xfrm>
+                          <a:off x="0" y="0"/>
+                          <a:ext cx="4613910" cy="1828800"/>
+                        </a:xfrm>
+                        <a:prstGeom prst="rect">
+                          <a:avLst/>
+                        </a:prstGeom>
+                        <a:noFill/>
+                        <a:ln w="6350">
+                          <a:solidFill>
+                            <a:schemeClr val="bg1">
+                              <a:lumMod val="65000"/>
+                            </a:schemeClr>
+                          </a:solidFill>
+                        </a:ln>
+                      </wps:spPr>
+                      <wps:txbx>
+                        <w:txbxContent>
+                          <w:p>
+                            <w:pPr>
+                              <w:ind w:left="270" w:right="300"/>
+                              <w:rPr>
+                                <w:rFonts w:ascii="Courier New" w:hAnsi="Courier New" w:cs="Courier New"/>
+                                <w:sz w:val="20"/>
+                                <w:szCs w:val="20"/>
+                              </w:rPr>
+                            </w:pPr>
+                            <w:r>
+                              <w:rPr>
+                                <w:rFonts w:ascii="Tahoma" w:hAnsi="Tahoma" w:cs="Tahoma"/>
+                                <w:b/>
+                                <w:sz w:val="20"/>
+                                <w:szCs w:val="20"/>
+                              </w:rPr>
+                              <w:t>In-text formats</w:t>
+                            </w:r>
+                            <w:proofErr w:type="gramStart"/>
+                            <w:r>
+                              <w:rPr>
+                                <w:rFonts w:ascii="Tahoma" w:hAnsi="Tahoma" w:cs="Tahoma"/>
+                                <w:b/>
+                                <w:sz w:val="20"/>
+                                <w:szCs w:val="20"/>
+                              </w:rPr>
+                              <w:t>:</w:t>
+                            </w:r>
+                            <w:proofErr w:type="gramEnd"/>
+                            <w:r>
+                              <w:rPr>
+                                <w:rFonts w:ascii="Tahoma" w:hAnsi="Tahoma" w:cs="Tahoma"/>
+                                <w:b/>
+                                <w:sz w:val="20"/>
+                                <w:szCs w:val="20"/>
+                              </w:rPr>
+                              <w:br/>
+                            </w:r>
+                            <w:r>
+                              <w:rPr>
+                                <w:rFonts w:ascii="Arial" w:hAnsi="Arial" w:cs="Arial"/>
+                                <w:b/>
+                                <w:sz w:val="16"/>
+                                <w:szCs w:val="16"/>
+                              </w:rPr>
+                              <w:t>Parenthetical citation:</w:t>
+                            </w:r>
+                            <w:r>
+                              <w:rPr>
+                                <w:rFonts w:ascii="Courier New" w:hAnsi="Courier New" w:cs="Courier New"/>
+                                <w:sz w:val="20"/>
+                                <w:szCs w:val="20"/>
+                              </w:rPr>
+                              <w:t xml:space="preserve"> </w:t>
+                            </w:r>
+                            <w:r>
+                              <w:rPr>
+                                <w:rStyle w:val="In-TextExampleChar"/>
+                              </w:rPr>
+                              <w:t>(</w:t>
+                            </w:r>
+                            <w:r>
+                              <w:rPr>
+                                <w:rStyle w:val="In-TextExampleChar"/>
+                              </w:rPr>
+                              <w:t>U.S. Census Bureau</w:t>
+                            </w:r>
+                            <w:r>
+                              <w:rPr>
+                                <w:rStyle w:val="In-TextExampleChar"/>
+                              </w:rPr>
+                              <w:t>, 2019)</w:t>
+                            </w:r>
+                            <w:r>
+                              <w:rPr>
+                                <w:rFonts w:ascii="Courier New" w:hAnsi="Courier New" w:cs="Courier New"/>
+                                <w:sz w:val="20"/>
+                                <w:szCs w:val="20"/>
+                              </w:rPr>
+                              <w:br/>
+                            </w:r>
+                            <w:r>
+                              <w:rPr>
+                                <w:rFonts w:ascii="Arial" w:hAnsi="Arial" w:cs="Arial"/>
+                                <w:b/>
+                                <w:sz w:val="16"/>
+                                <w:szCs w:val="16"/>
+                              </w:rPr>
+                              <w:t>Narrative citation:</w:t>
+                            </w:r>
+                            <w:r>
+                              <w:rPr>
+                                <w:rFonts w:ascii="Courier New" w:hAnsi="Courier New" w:cs="Courier New"/>
+                                <w:sz w:val="20"/>
+                                <w:szCs w:val="20"/>
+                              </w:rPr>
+                              <w:t xml:space="preserve"> </w:t>
+                            </w:r>
+                            <w:r>
+                              <w:rPr>
+                                <w:rStyle w:val="In-TextExampleChar"/>
+                              </w:rPr>
+                              <w:t>“</w:t>
+                            </w:r>
+                            <w:r>
+                              <w:rPr>
+                                <w:rStyle w:val="In-TextExampleChar"/>
+                              </w:rPr>
+                              <w:t xml:space="preserve">U.S. Census Bureau </w:t>
+                            </w:r>
+                            <w:r>
+                              <w:rPr>
+                                <w:rStyle w:val="In-TextExampleChar"/>
+                              </w:rPr>
+                              <w:t xml:space="preserve">(2019) </w:t>
+                            </w:r>
+                            <w:r>
+                              <w:rPr>
+                                <w:rStyle w:val="In-TextExampleChar"/>
+                              </w:rPr>
+                              <w:t>indicated</w:t>
+                            </w:r>
+                            <w:r>
+                              <w:rPr>
+                                <w:rStyle w:val="In-TextExampleChar"/>
+                              </w:rPr>
+                              <w:t xml:space="preserve"> that</w:t>
+                            </w:r>
+                            <w:r>
+                              <w:rPr>
+                                <w:rStyle w:val="In-TextExampleChar"/>
+                              </w:rPr>
+                              <w:t>…”</w:t>
+                            </w:r>
+                            <w:r>
+                              <w:rPr>
+                                <w:rFonts w:ascii="Courier New" w:hAnsi="Courier New" w:cs="Courier New"/>
+                                <w:sz w:val="20"/>
+                                <w:szCs w:val="20"/>
+                              </w:rPr>
+                              <w:t xml:space="preserve"> </w:t>
+                            </w:r>
+                          </w:p>
+                        </w:txbxContent>
+                      </wps:txbx>
+                      <wps:bodyPr rot="0" spcFirstLastPara="0" vertOverflow="overflow" horzOverflow="overflow" vert="horz" wrap="square" lIns="91440" tIns="45720" rIns="91440" bIns="45720" numCol="1" spcCol="0" rtlCol="0" fromWordArt="0" anchor="t" anchorCtr="0" forceAA="0" compatLnSpc="1">
+                        <a:prstTxWarp prst="textNoShape">
+                          <a:avLst/>
+                        </a:prstTxWarp>
+                        <a:spAutoFit/>
+                      </wps:bodyPr>
+                    </wps:wsp>
+                  </a:graphicData>
+                </a:graphic>
+              </wp:inline>
+            </w:drawing>
+          </mc:Choice>
+          <mc:Fallback>
+            <w:pict>
+              <v:shape w14:anchorId="11F0E4C5" id="Text Box 41" o:spid="_x0000_s1041" type="#_x0000_t202" style="width:363.3pt;height:2in;visibility:visible;mso-wrap-style:square;mso-left-percent:-10001;mso-top-percent:-10001;mso-position-horizontal:absolute;mso-position-horizontal-relative:char;mso-position-vertical:absolute;mso-position-vertical-relative:line;mso-left-percent:-10001;mso-top-percent:-10001;v-text-anchor:top" o:gfxdata="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" filled="f" strokecolor="#a5a5a5 [2092]" strokeweight=".5pt">
+                <v:fill o:detectmouseclick="t"/>
+                <v:textbox style="mso-fit-shape-to-text:t">
+                  <w:txbxContent>
+                    <w:p>
+                      <w:pPr>
+                        <w:ind w:left="270" w:right="300"/>
+                        <w:rPr>
+                          <w:rFonts w:ascii="Courier New" w:hAnsi="Courier New" w:cs="Courier New"/>
+                          <w:sz w:val="20"/>
+                          <w:szCs w:val="20"/>
+                        </w:rPr>
+                      </w:pPr>
+                      <w:r>
+                        <w:rPr>
+                          <w:rFonts w:ascii="Tahoma" w:hAnsi="Tahoma" w:cs="Tahoma"/>
+                          <w:b/>
+                          <w:sz w:val="20"/>
+                          <w:szCs w:val="20"/>
+                        </w:rPr>
+                        <w:t>In-text formats</w:t>
+                      </w:r>
+                      <w:proofErr w:type="gramStart"/>
+                      <w:r>
+                        <w:rPr>
+                          <w:rFonts w:ascii="Tahoma" w:hAnsi="Tahoma" w:cs="Tahoma"/>
+                          <w:b/>
+                          <w:sz w:val="20"/>
+                          <w:szCs w:val="20"/>
+                        </w:rPr>
+                        <w:t>:</w:t>
+                      </w:r>
+                      <w:proofErr w:type="gramEnd"/>
+                      <w:r>
+                        <w:rPr>
+                          <w:rFonts w:ascii="Tahoma" w:hAnsi="Tahoma" w:cs="Tahoma"/>
+                          <w:b/>
+                          <w:sz w:val="20"/>
+                          <w:szCs w:val="20"/>
+                        </w:rPr>
+                        <w:br/>
+                      </w:r>
+                      <w:r>
+                        <w:rPr>
+                          <w:rFonts w:ascii="Arial" w:hAnsi="Arial" w:cs="Arial"/>
+                          <w:b/>
+                          <w:sz w:val="16"/>
+                          <w:szCs w:val="16"/>
+                        </w:rPr>
+                        <w:t>Parenthetical citation:</w:t>
+                      </w:r>
+                      <w:r>
+                        <w:rPr>
+                          <w:rFonts w:ascii="Courier New" w:hAnsi="Courier New" w:cs="Courier New"/>
+                          <w:sz w:val="20"/>
+                          <w:szCs w:val="20"/>
+                        </w:rPr>
+                        <w:t xml:space="preserve"> </w:t>
+                      </w:r>
+                      <w:r>
+                        <w:rPr>
+                          <w:rStyle w:val="In-TextExampleChar"/>
+                        </w:rPr>
+                        <w:t>(</w:t>
+                      </w:r>
+                      <w:r>
+                        <w:rPr>
+                          <w:rStyle w:val="In-TextExampleChar"/>
+                        </w:rPr>
+                        <w:t>U.S. Census Bureau</w:t>
+                      </w:r>
+                      <w:r>
+                        <w:rPr>
+                          <w:rStyle w:val="In-TextExampleChar"/>
+                        </w:rPr>
+                        <w:t>, 2019)</w:t>
+                      </w:r>
+                      <w:r>
+                        <w:rPr>
+                          <w:rFonts w:ascii="Courier New" w:hAnsi="Courier New" w:cs="Courier New"/>
+                          <w:sz w:val="20"/>
+                          <w:szCs w:val="20"/>
+                        </w:rPr>
+                        <w:br/>
+                      </w:r>
+                      <w:r>
+                        <w:rPr>
+                          <w:rFonts w:ascii="Arial" w:hAnsi="Arial" w:cs="Arial"/>
+                          <w:b/>
+                          <w:sz w:val="16"/>
+                          <w:szCs w:val="16"/>
+                        </w:rPr>
+                        <w:t>Narrative citation:</w:t>
+                      </w:r>
+                      <w:r>
+                        <w:rPr>
+                          <w:rFonts w:ascii="Courier New" w:hAnsi="Courier New" w:cs="Courier New"/>
+                          <w:sz w:val="20"/>
+                          <w:szCs w:val="20"/>
+                        </w:rPr>
+                        <w:t xml:space="preserve"> </w:t>
+                      </w:r>
+                      <w:r>
+                        <w:rPr>
+                          <w:rStyle w:val="In-TextExampleChar"/>
+                        </w:rPr>
+                        <w:t>“</w:t>
+                      </w:r>
+                      <w:r>
+                        <w:rPr>
+                          <w:rStyle w:val="In-TextExampleChar"/>
+                        </w:rPr>
+                        <w:t xml:space="preserve">U.S. Census Bureau </w:t>
+                      </w:r>
+                      <w:r>
+                        <w:rPr>
+                          <w:rStyle w:val="In-TextExampleChar"/>
+                        </w:rPr>
+                        <w:t xml:space="preserve">(2019) </w:t>
+                      </w:r>
+                      <w:r>
+                        <w:rPr>
+                          <w:rStyle w:val="In-TextExampleChar"/>
+                        </w:rPr>
+                        <w:t>indicated</w:t>
+                      </w:r>
+                      <w:r>
+                        <w:rPr>
+                          <w:rStyle w:val="In-TextExampleChar"/>
+                        </w:rPr>
+                        <w:t xml:space="preserve"> that</w:t>
+                      </w:r>
+                      <w:r>
+                        <w:rPr>
+                          <w:rStyle w:val="In-TextExampleChar"/>
+                        </w:rPr>
+                        <w:t>…”</w:t>
+                      </w:r>
+                      <w:r>
+                        <w:rPr>
+                          <w:rFonts w:ascii="Courier New" w:hAnsi="Courier New" w:cs="Courier New"/>
+                          <w:sz w:val="20"/>
+                          <w:szCs w:val="20"/>
+                        </w:rPr>
+                        <w:t xml:space="preserve"> </w:t>
+                      </w:r>
+                    </w:p>
+                  </w:txbxContent>
+                </v:textbox>
+                <w10:anchorlock/>
+              </v:shape>
+            </w:pict>
+          </mc:Fallback>
+        </mc:AlternateContent>
       </w:r>
     </w:p>
     <w:p>
       <w:pPr>
-        <w:tabs>
-          <w:tab w:val="left" w:pos="2638"/>
-          <w:tab w:val="left" w:pos="2723"/>
-        </w:tabs>
-        <w:ind w:left="1080"/>
+        <w:spacing w:after="160" w:line="259" w:lineRule="auto"/>
+        <w:rPr>
+          <w:rFonts w:ascii="Courier New" w:hAnsi="Courier New" w:cs="Courier New"/>
+          <w:sz w:val="20"/>
+          <w:szCs w:val="20"/>
+        </w:rPr>
       </w:pPr>
       <w:r>
         <w:rPr>
@@ -6779,15 +7132,7 @@
           <w:sz w:val="20"/>
           <w:szCs w:val="20"/>
         </w:rPr>
-        <w:tab/>
-      </w:r>
-      <w:r>
-        <w:rPr>
-          <w:rFonts w:ascii="Courier New" w:hAnsi="Courier New" w:cs="Courier New"/>
-          <w:sz w:val="20"/>
-          <w:szCs w:val="20"/>
-        </w:rPr>
-        <w:tab/>
+        <w:br w:type="page"/>
       </w:r>
     </w:p>
     <w:p>
@@ -6807,6 +7152,7 @@
           <w:rFonts w:ascii="Tahoma" w:hAnsi="Tahoma" w:cs="Tahoma"/>
           <w:sz w:val="32"/>
         </w:rPr>
+        <w:lastRenderedPageBreak/>
         <w:t xml:space="preserve"> </w:t>
       </w:r>
       <w:r>
@@ -6943,22 +7289,16 @@
         </w:rPr>
         <w:t>.</w:t>
       </w:r>
-      <w:r>
-        <w:rPr>
-          <w:rFonts w:ascii="Courier New" w:hAnsi="Courier New" w:cs="Courier New"/>
-          <w:sz w:val="20"/>
-          <w:szCs w:val="20"/>
-        </w:rPr>
-        <w:br/>
-      </w:r>
-      <w:r>
-        <w:rPr>
-          <w:rFonts w:ascii="Courier New" w:hAnsi="Courier New" w:cs="Courier New"/>
-          <w:sz w:val="20"/>
-          <w:szCs w:val="20"/>
-        </w:rPr>
-        <w:br/>
-      </w:r>
+    </w:p>
+    <w:p>
+      <w:pPr>
+        <w:ind w:left="1620" w:hanging="540"/>
+        <w:rPr>
+          <w:rFonts w:ascii="Courier New" w:hAnsi="Courier New" w:cs="Courier New"/>
+          <w:sz w:val="20"/>
+          <w:szCs w:val="20"/>
+        </w:rPr>
+      </w:pPr>
       <w:r>
         <w:rPr>
           <w:noProof/>
@@ -6966,7 +7306,7 @@
         <mc:AlternateContent>
           <mc:Choice Requires="wps">
             <w:drawing>
-              <wp:inline distT="0" distB="0" distL="0" distR="0" wp14:anchorId="1D481438" wp14:editId="713C5C0B">
+              <wp:inline distT="0" distB="0" distL="0" distR="0" wp14:anchorId="601597E3" wp14:editId="3770C658">
                 <wp:extent cx="4613910" cy="1828800"/>
                 <wp:effectExtent l="0" t="0" r="15240" b="13335"/>
                 <wp:docPr id="37" name="Text Box 37"/>
@@ -7139,7 +7479,7 @@
           </mc:Choice>
           <mc:Fallback>
             <w:pict>
-              <v:shape w14:anchorId="1D481438" id="Text Box 37" o:spid="_x0000_s1041" type="#_x0000_t202" style="width:363.3pt;height:2in;visibility:visible;mso-wrap-style:square;mso-left-percent:-10001;mso-top-percent:-10001;mso-position-horizontal:absolute;mso-position-horizontal-relative:char;mso-position-vertical:absolute;mso-position-vertical-relative:line;mso-left-percent:-10001;mso-top-percent:-10001;v-text-anchor:top" o:gfxdata="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" filled="f" strokecolor="#a5a5a5 [2092]" strokeweight=".5pt">
+              <v:shape w14:anchorId="601597E3" id="Text Box 37" o:spid="_x0000_s1042" type="#_x0000_t202" style="width:363.3pt;height:2in;visibility:visible;mso-wrap-style:square;mso-left-percent:-10001;mso-top-percent:-10001;mso-position-horizontal:absolute;mso-position-horizontal-relative:char;mso-position-vertical:absolute;mso-position-vertical-relative:line;mso-left-percent:-10001;mso-top-percent:-10001;v-text-anchor:top" o:gfxdata="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" filled="f" strokecolor="#a5a5a5 [2092]" strokeweight=".5pt">
                 <v:fill o:detectmouseclick="t"/>
                 <v:textbox style="mso-fit-shape-to-text:t">
                   <w:txbxContent>
@@ -7384,56 +7724,6 @@
           <w:szCs w:val="20"/>
         </w:rPr>
         <w:t>10.1037/14693-000</w:t>
-      </w:r>
-      <w:r>
-        <w:rPr>
-          <w:rFonts w:ascii="Courier New" w:hAnsi="Courier New" w:cs="Courier New"/>
-          <w:sz w:val="20"/>
-          <w:szCs w:val="20"/>
-        </w:rPr>
-        <w:br/>
-      </w:r>
-      <w:r>
-        <w:rPr>
-          <w:rFonts w:ascii="Courier New" w:hAnsi="Courier New" w:cs="Courier New"/>
-          <w:sz w:val="20"/>
-          <w:szCs w:val="20"/>
-        </w:rPr>
-        <w:br/>
-      </w:r>
-      <w:r>
-        <w:rPr>
-          <w:rFonts w:ascii="Arial" w:hAnsi="Arial" w:cs="Arial"/>
-          <w:b/>
-          <w:sz w:val="16"/>
-          <w:szCs w:val="16"/>
-        </w:rPr>
-        <w:t>Parenthetical citation:</w:t>
-      </w:r>
-      <w:r>
-        <w:rPr>
-          <w:rFonts w:ascii="Courier New" w:hAnsi="Courier New" w:cs="Courier New"/>
-          <w:sz w:val="20"/>
-          <w:szCs w:val="20"/>
-        </w:rPr>
-        <w:t xml:space="preserve"> </w:t>
-      </w:r>
-      <w:r>
-        <w:rPr>
-          <w:rFonts w:ascii="Courier New" w:hAnsi="Courier New" w:cs="Courier New"/>
-          <w:sz w:val="20"/>
-          <w:szCs w:val="20"/>
-        </w:rPr>
-        <w:br/>
-      </w:r>
-      <w:r>
-        <w:rPr>
-          <w:rFonts w:ascii="Arial" w:hAnsi="Arial" w:cs="Arial"/>
-          <w:b/>
-          <w:sz w:val="16"/>
-          <w:szCs w:val="16"/>
-        </w:rPr>
-        <w:t>Narrative citation:</w:t>
       </w:r>
     </w:p>
     <w:p>
@@ -7604,48 +7894,6 @@
         </w:rPr>
         <w:br/>
       </w:r>
-      <w:r>
-        <w:rPr>
-          <w:rFonts w:ascii="Courier New" w:hAnsi="Courier New" w:cs="Courier New"/>
-          <w:sz w:val="20"/>
-          <w:szCs w:val="20"/>
-        </w:rPr>
-        <w:br/>
-      </w:r>
-      <w:r>
-        <w:rPr>
-          <w:rFonts w:ascii="Arial" w:hAnsi="Arial" w:cs="Arial"/>
-          <w:b/>
-          <w:sz w:val="16"/>
-          <w:szCs w:val="16"/>
-        </w:rPr>
-        <w:t>Parenthetical citation:</w:t>
-      </w:r>
-      <w:r>
-        <w:rPr>
-          <w:rFonts w:ascii="Courier New" w:hAnsi="Courier New" w:cs="Courier New"/>
-          <w:sz w:val="20"/>
-          <w:szCs w:val="20"/>
-        </w:rPr>
-        <w:t xml:space="preserve"> </w:t>
-      </w:r>
-      <w:r>
-        <w:rPr>
-          <w:rFonts w:ascii="Courier New" w:hAnsi="Courier New" w:cs="Courier New"/>
-          <w:sz w:val="20"/>
-          <w:szCs w:val="20"/>
-        </w:rPr>
-        <w:br/>
-      </w:r>
-      <w:r>
-        <w:rPr>
-          <w:rFonts w:ascii="Arial" w:hAnsi="Arial" w:cs="Arial"/>
-          <w:b/>
-          <w:sz w:val="16"/>
-          <w:szCs w:val="16"/>
-        </w:rPr>
-        <w:t>Narrative citation:</w:t>
-      </w:r>
     </w:p>
     <w:p>
       <w:pPr>
@@ -7677,7 +7925,6 @@
           <w:bCs/>
           <w:szCs w:val="20"/>
         </w:rPr>
-        <w:lastRenderedPageBreak/>
         <w:t>Book with corporate a</w:t>
       </w:r>
       <w:r>
@@ -7947,7 +8194,7 @@
           </mc:Choice>
           <mc:Fallback>
             <w:pict>
-              <v:shape w14:anchorId="1D481438" id="Text Box 39" o:spid="_x0000_s1042" type="#_x0000_t202" style="width:363.3pt;height:2in;visibility:visible;mso-wrap-style:square;mso-left-percent:-10001;mso-top-percent:-10001;mso-position-horizontal:absolute;mso-position-horizontal-relative:char;mso-position-vertical:absolute;mso-position-vertical-relative:line;mso-left-percent:-10001;mso-top-percent:-10001;v-text-anchor:top" o:gfxdata="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" filled="f" strokecolor="#a5a5a5 [2092]" strokeweight=".5pt">
+              <v:shape w14:anchorId="1D481438" id="Text Box 39" o:spid="_x0000_s1043" type="#_x0000_t202" style="width:363.3pt;height:2in;visibility:visible;mso-wrap-style:square;mso-left-percent:-10001;mso-top-percent:-10001;mso-position-horizontal:absolute;mso-position-horizontal-relative:char;mso-position-vertical:absolute;mso-position-vertical-relative:line;mso-left-percent:-10001;mso-top-percent:-10001;v-text-anchor:top" o:gfxdata="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" filled="f" strokecolor="#a5a5a5 [2092]" strokeweight=".5pt">
                 <v:fill o:detectmouseclick="t"/>
                 <v:textbox style="mso-fit-shape-to-text:t">
                   <w:txbxContent>
@@ -8063,16 +8310,6 @@
     </w:p>
     <w:p>
       <w:pPr>
-        <w:jc w:val="both"/>
-        <w:rPr>
-          <w:rFonts w:ascii="Courier New" w:hAnsi="Courier New" w:cs="Courier New"/>
-          <w:sz w:val="20"/>
-          <w:szCs w:val="20"/>
-        </w:rPr>
-      </w:pPr>
-    </w:p>
-    <w:p>
-      <w:pPr>
         <w:ind w:left="540"/>
         <w:jc w:val="both"/>
         <w:rPr>
@@ -8229,48 +8466,6 @@
           <w:szCs w:val="20"/>
         </w:rPr>
         <w:br/>
-      </w:r>
-      <w:r>
-        <w:rPr>
-          <w:rFonts w:ascii="Courier New" w:hAnsi="Courier New" w:cs="Courier New"/>
-          <w:sz w:val="20"/>
-          <w:szCs w:val="20"/>
-        </w:rPr>
-        <w:br/>
-      </w:r>
-      <w:r>
-        <w:rPr>
-          <w:rFonts w:ascii="Arial" w:hAnsi="Arial" w:cs="Arial"/>
-          <w:b/>
-          <w:sz w:val="16"/>
-          <w:szCs w:val="16"/>
-        </w:rPr>
-        <w:t>Parenthetical citation:</w:t>
-      </w:r>
-      <w:r>
-        <w:rPr>
-          <w:rFonts w:ascii="Courier New" w:hAnsi="Courier New" w:cs="Courier New"/>
-          <w:sz w:val="20"/>
-          <w:szCs w:val="20"/>
-        </w:rPr>
-        <w:t xml:space="preserve"> </w:t>
-      </w:r>
-      <w:r>
-        <w:rPr>
-          <w:rFonts w:ascii="Courier New" w:hAnsi="Courier New" w:cs="Courier New"/>
-          <w:sz w:val="20"/>
-          <w:szCs w:val="20"/>
-        </w:rPr>
-        <w:br/>
-      </w:r>
-      <w:r>
-        <w:rPr>
-          <w:rFonts w:ascii="Arial" w:hAnsi="Arial" w:cs="Arial"/>
-          <w:b/>
-          <w:sz w:val="16"/>
-          <w:szCs w:val="16"/>
-        </w:rPr>
-        <w:t>Narrative citation:</w:t>
       </w:r>
     </w:p>
     <w:p>
@@ -8640,7 +8835,7 @@
           </mc:Choice>
           <mc:Fallback>
             <w:pict>
-              <v:shape w14:anchorId="60CCB050" id="Text Box 40" o:spid="_x0000_s1043" type="#_x0000_t202" style="width:363.3pt;height:2in;visibility:visible;mso-wrap-style:square;mso-left-percent:-10001;mso-top-percent:-10001;mso-position-horizontal:absolute;mso-position-horizontal-relative:char;mso-position-vertical:absolute;mso-position-vertical-relative:line;mso-left-percent:-10001;mso-top-percent:-10001;v-text-anchor:top" o:gfxdata="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" filled="f" strokecolor="#a5a5a5 [2092]" strokeweight=".5pt">
+              <v:shape w14:anchorId="60CCB050" id="Text Box 40" o:spid="_x0000_s1044" type="#_x0000_t202" style="width:363.3pt;height:2in;visibility:visible;mso-wrap-style:square;mso-left-percent:-10001;mso-top-percent:-10001;mso-position-horizontal:absolute;mso-position-horizontal-relative:char;mso-position-vertical:absolute;mso-position-vertical-relative:line;mso-left-percent:-10001;mso-top-percent:-10001;v-text-anchor:top" o:gfxdata="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" filled="f" strokecolor="#a5a5a5 [2092]" strokeweight=".5pt">
                 <v:fill o:detectmouseclick="t"/>
                 <v:textbox style="mso-fit-shape-to-text:t">
                   <w:txbxContent>
@@ -9053,8 +9248,6 @@
                               </w:rPr>
                               <w:t>”</w:t>
                             </w:r>
-                            <w:bookmarkStart w:id="0" w:name="_GoBack"/>
-                            <w:bookmarkEnd w:id="0"/>
                             <w:r>
                               <w:rPr>
                                 <w:rStyle w:val="In-TextExampleChar"/>
@@ -9117,7 +9310,7 @@
           </mc:Choice>
           <mc:Fallback>
             <w:pict>
-              <v:shape w14:anchorId="1D481438" id="Text Box 38" o:spid="_x0000_s1044" type="#_x0000_t202" style="width:363.3pt;height:2in;visibility:visible;mso-wrap-style:square;mso-left-percent:-10001;mso-top-percent:-10001;mso-position-horizontal:absolute;mso-position-horizontal-relative:char;mso-position-vertical:absolute;mso-position-vertical-relative:line;mso-left-percent:-10001;mso-top-percent:-10001;v-text-anchor:top" o:gfxdata="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" filled="f" strokecolor="#a5a5a5 [2092]" strokeweight=".5pt">
+              <v:shape w14:anchorId="1D481438" id="Text Box 38" o:spid="_x0000_s1045" type="#_x0000_t202" style="width:363.3pt;height:2in;visibility:visible;mso-wrap-style:square;mso-left-percent:-10001;mso-top-percent:-10001;mso-position-horizontal:absolute;mso-position-horizontal-relative:char;mso-position-vertical:absolute;mso-position-vertical-relative:line;mso-left-percent:-10001;mso-top-percent:-10001;v-text-anchor:top" o:gfxdata="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" filled="f" strokecolor="#a5a5a5 [2092]" strokeweight=".5pt">
                 <v:fill o:detectmouseclick="t"/>
                 <v:textbox style="mso-fit-shape-to-text:t">
                   <w:txbxContent>
@@ -9200,8 +9393,6 @@
                         </w:rPr>
                         <w:t>”</w:t>
                       </w:r>
-                      <w:bookmarkStart w:id="1" w:name="_GoBack"/>
-                      <w:bookmarkEnd w:id="1"/>
                       <w:r>
                         <w:rPr>
                           <w:rStyle w:val="In-TextExampleChar"/>
@@ -9297,6 +9488,190 @@
           <w:szCs w:val="20"/>
         </w:rPr>
       </w:pPr>
+      <w:r>
+        <w:rPr>
+          <w:rFonts w:ascii="Courier New" w:hAnsi="Courier New" w:cs="Courier New"/>
+          <w:noProof/>
+          <w:sz w:val="20"/>
+          <w:szCs w:val="20"/>
+        </w:rPr>
+        <mc:AlternateContent>
+          <mc:Choice Requires="wps">
+            <w:drawing>
+              <wp:anchor distT="0" distB="0" distL="114300" distR="114300" simplePos="0" relativeHeight="251658240" behindDoc="0" locked="0" layoutInCell="1" allowOverlap="1">
+                <wp:simplePos x="0" y="0"/>
+                <wp:positionH relativeFrom="column">
+                  <wp:posOffset>285750</wp:posOffset>
+                </wp:positionH>
+                <wp:positionV relativeFrom="paragraph">
+                  <wp:posOffset>13970</wp:posOffset>
+                </wp:positionV>
+                <wp:extent cx="6235700" cy="684530"/>
+                <wp:effectExtent l="0" t="0" r="12700" b="20320"/>
+                <wp:wrapNone/>
+                <wp:docPr id="1" name="Text Box 1"/>
+                <wp:cNvGraphicFramePr>
+                  <a:graphicFrameLocks xmlns:a="http://schemas.openxmlformats.org/drawingml/2006/main"/>
+                </wp:cNvGraphicFramePr>
+                <a:graphic xmlns:a="http://schemas.openxmlformats.org/drawingml/2006/main">
+                  <a:graphicData uri="http://schemas.microsoft.com/office/word/2010/wordprocessingShape">
+                    <wps:wsp>
+                      <wps:cNvSpPr txBox="1">
+                        <a:spLocks noChangeArrowheads="1"/>
+                      </wps:cNvSpPr>
+                      <wps:spPr bwMode="auto">
+                        <a:xfrm>
+                          <a:off x="0" y="0"/>
+                          <a:ext cx="6235700" cy="684530"/>
+                        </a:xfrm>
+                        <a:prstGeom prst="rect">
+                          <a:avLst/>
+                        </a:prstGeom>
+                        <a:solidFill>
+                          <a:srgbClr val="FFFFFF"/>
+                        </a:solidFill>
+                        <a:ln w="19050">
+                          <a:solidFill>
+                            <a:srgbClr val="000000"/>
+                          </a:solidFill>
+                          <a:miter lim="800000"/>
+                          <a:headEnd/>
+                          <a:tailEnd/>
+                        </a:ln>
+                      </wps:spPr>
+                      <wps:txbx>
+                        <w:txbxContent>
+                          <w:p>
+                            <w:r>
+                              <w:t xml:space="preserve">See the </w:t>
+                            </w:r>
+                            <w:r>
+                              <w:rPr>
+                                <w:i/>
+                              </w:rPr>
+                              <w:t>Publication Manual of the AP</w:t>
+                            </w:r>
+                            <w:r>
+                              <w:rPr>
+                                <w:i/>
+                              </w:rPr>
+                              <w:t xml:space="preserve">A </w:t>
+                            </w:r>
+                            <w:r>
+                              <w:t xml:space="preserve">for additional examples and explanatory information. Available in the library (call number:  </w:t>
+                            </w:r>
+                            <w:r>
+                              <w:rPr>
+                                <w:b/>
+                              </w:rPr>
+                              <w:t>BF 76.7. P83</w:t>
+                            </w:r>
+                            <w:r>
+                              <w:t>)</w:t>
+                            </w:r>
+                            <w:r>
+                              <w:t xml:space="preserve">  Questions?  Ask us at the reference desk!</w:t>
+                            </w:r>
+                            <w:r>
+                              <w:t xml:space="preserve"> Additional resources available on our website at </w:t>
+                            </w:r>
+                            <w:hyperlink r:id="rId4" w:history="1">
+                              <w:r>
+                                <w:rPr>
+                                  <w:rStyle w:val="Hyperlink"/>
+                                </w:rPr>
+                                <w:t>https://libguides.ccac.edu/citations/APAstyle</w:t>
+                              </w:r>
+                            </w:hyperlink>
+                            <w:r>
+                              <w:t xml:space="preserve"> </w:t>
+                            </w:r>
+                          </w:p>
+                          <w:p/>
+                          <w:p/>
+                          <w:p/>
+                          <w:p/>
+                          <w:p/>
+                        </w:txbxContent>
+                      </wps:txbx>
+                      <wps:bodyPr rot="0" vert="horz" wrap="square" lIns="91440" tIns="45720" rIns="91440" bIns="45720" anchor="t" anchorCtr="0" upright="1">
+                        <a:noAutofit/>
+                      </wps:bodyPr>
+                    </wps:wsp>
+                  </a:graphicData>
+                </a:graphic>
+                <wp14:sizeRelH relativeFrom="page">
+                  <wp14:pctWidth>0</wp14:pctWidth>
+                </wp14:sizeRelH>
+                <wp14:sizeRelV relativeFrom="page">
+                  <wp14:pctHeight>0</wp14:pctHeight>
+                </wp14:sizeRelV>
+              </wp:anchor>
+            </w:drawing>
+          </mc:Choice>
+          <mc:Fallback>
+            <w:pict>
+              <v:shape id="Text Box 1" o:spid="_x0000_s1046" type="#_x0000_t202" style="position:absolute;left:0;text-align:left;margin-left:22.5pt;margin-top:1.1pt;width:491pt;height:53.9pt;z-index:251658240;visibility:visible;mso-wrap-style:square;mso-width-percent:0;mso-height-percent:0;mso-wrap-distance-left:9pt;mso-wrap-distance-top:0;mso-wrap-distance-right:9pt;mso-wrap-distance-bottom:0;mso-position-horizontal:absolute;mso-position-horizontal-relative:text;mso-position-vertical:absolute;mso-position-vertical-relative:text;mso-width-percent:0;mso-height-percent:0;mso-width-relative:page;mso-height-relative:page;v-text-anchor:top" o:gfxdata="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" strokeweight="1.5pt">
+                <v:textbox>
+                  <w:txbxContent>
+                    <w:p>
+                      <w:r>
+                        <w:t xml:space="preserve">See the </w:t>
+                      </w:r>
+                      <w:r>
+                        <w:rPr>
+                          <w:i/>
+                        </w:rPr>
+                        <w:t>Publication Manual of the AP</w:t>
+                      </w:r>
+                      <w:r>
+                        <w:rPr>
+                          <w:i/>
+                        </w:rPr>
+                        <w:t xml:space="preserve">A </w:t>
+                      </w:r>
+                      <w:r>
+                        <w:t xml:space="preserve">for additional examples and explanatory information. Available in the library (call number:  </w:t>
+                      </w:r>
+                      <w:r>
+                        <w:rPr>
+                          <w:b/>
+                        </w:rPr>
+                        <w:t>BF 76.7. P83</w:t>
+                      </w:r>
+                      <w:r>
+                        <w:t>)</w:t>
+                      </w:r>
+                      <w:r>
+                        <w:t xml:space="preserve">  Questions?  Ask us at the reference desk!</w:t>
+                      </w:r>
+                      <w:r>
+                        <w:t xml:space="preserve"> Additional resources available on our website at </w:t>
+                      </w:r>
+                      <w:hyperlink r:id="rId5" w:history="1">
+                        <w:r>
+                          <w:rPr>
+                            <w:rStyle w:val="Hyperlink"/>
+                          </w:rPr>
+                          <w:t>https://libguides.ccac.edu/citations/APAstyle</w:t>
+                        </w:r>
+                      </w:hyperlink>
+                      <w:r>
+                        <w:t xml:space="preserve"> </w:t>
+                      </w:r>
+                    </w:p>
+                    <w:p/>
+                    <w:p/>
+                    <w:p/>
+                    <w:p/>
+                    <w:p/>
+                  </w:txbxContent>
+                </v:textbox>
+              </v:shape>
+            </w:pict>
+          </mc:Fallback>
+        </mc:AlternateContent>
+      </w:r>
       <w:r>
         <w:rPr>
           <w:rFonts w:ascii="Courier New" w:hAnsi="Courier New" w:cs="Courier New"/>
@@ -9398,7 +9773,7 @@
           </mc:Choice>
           <mc:Fallback>
             <w:pict>
-              <v:shape id="Text Box 2" o:spid="_x0000_s1045" type="#_x0000_t202" style="position:absolute;left:0;text-align:left;margin-left:2.6pt;margin-top:70.5pt;width:49.7pt;height:15.05pt;z-index:251661312;visibility:visible;mso-wrap-style:square;mso-width-percent:0;mso-height-percent:0;mso-wrap-distance-left:9pt;mso-wrap-distance-top:0;mso-wrap-distance-right:9pt;mso-wrap-distance-bottom:0;mso-position-horizontal:absolute;mso-position-horizontal-relative:text;mso-position-vertical:absolute;mso-position-vertical-relative:text;mso-width-percent:0;mso-height-percent:0;mso-width-relative:page;mso-height-relative:page;v-text-anchor:top" o:gfxdata="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" filled="f" stroked="f">
+              <v:shape id="Text Box 2" o:spid="_x0000_s1047" type="#_x0000_t202" style="position:absolute;left:0;text-align:left;margin-left:2.6pt;margin-top:70.5pt;width:49.7pt;height:15.05pt;z-index:251661312;visibility:visible;mso-wrap-style:square;mso-width-percent:0;mso-height-percent:0;mso-wrap-distance-left:9pt;mso-wrap-distance-top:0;mso-wrap-distance-right:9pt;mso-wrap-distance-bottom:0;mso-position-horizontal:absolute;mso-position-horizontal-relative:text;mso-position-vertical:absolute;mso-position-vertical-relative:text;mso-width-percent:0;mso-height-percent:0;mso-width-relative:page;mso-height-relative:page;v-text-anchor:top" o:gfxdata="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" filled="f" stroked="f">
                 <v:textbox>
                   <w:txbxContent>
                     <w:p>
@@ -9425,174 +9800,12 @@
           </mc:Fallback>
         </mc:AlternateContent>
       </w:r>
-      <w:r>
-        <w:rPr>
-          <w:rFonts w:ascii="Courier New" w:hAnsi="Courier New" w:cs="Courier New"/>
-          <w:noProof/>
-          <w:sz w:val="20"/>
-          <w:szCs w:val="20"/>
-        </w:rPr>
-        <mc:AlternateContent>
-          <mc:Choice Requires="wps">
-            <w:drawing>
-              <wp:anchor distT="0" distB="0" distL="114300" distR="114300" simplePos="0" relativeHeight="251658240" behindDoc="0" locked="0" layoutInCell="1" allowOverlap="1">
-                <wp:simplePos x="0" y="0"/>
-                <wp:positionH relativeFrom="column">
-                  <wp:posOffset>285115</wp:posOffset>
-                </wp:positionH>
-                <wp:positionV relativeFrom="paragraph">
-                  <wp:posOffset>140335</wp:posOffset>
-                </wp:positionV>
-                <wp:extent cx="6235700" cy="551180"/>
-                <wp:effectExtent l="18415" t="15875" r="13335" b="13970"/>
-                <wp:wrapNone/>
-                <wp:docPr id="1" name="Text Box 1"/>
-                <wp:cNvGraphicFramePr>
-                  <a:graphicFrameLocks xmlns:a="http://schemas.openxmlformats.org/drawingml/2006/main"/>
-                </wp:cNvGraphicFramePr>
-                <a:graphic xmlns:a="http://schemas.openxmlformats.org/drawingml/2006/main">
-                  <a:graphicData uri="http://schemas.microsoft.com/office/word/2010/wordprocessingShape">
-                    <wps:wsp>
-                      <wps:cNvSpPr txBox="1">
-                        <a:spLocks noChangeArrowheads="1"/>
-                      </wps:cNvSpPr>
-                      <wps:spPr bwMode="auto">
-                        <a:xfrm>
-                          <a:off x="0" y="0"/>
-                          <a:ext cx="6235700" cy="551180"/>
-                        </a:xfrm>
-                        <a:prstGeom prst="rect">
-                          <a:avLst/>
-                        </a:prstGeom>
-                        <a:solidFill>
-                          <a:srgbClr val="FFFFFF"/>
-                        </a:solidFill>
-                        <a:ln w="19050">
-                          <a:solidFill>
-                            <a:srgbClr val="000000"/>
-                          </a:solidFill>
-                          <a:miter lim="800000"/>
-                          <a:headEnd/>
-                          <a:tailEnd/>
-                        </a:ln>
-                      </wps:spPr>
-                      <wps:txbx>
-                        <w:txbxContent>
-                          <w:p>
-                            <w:pPr>
-                              <w:jc w:val="center"/>
-                            </w:pPr>
-                            <w:r>
-                              <w:t xml:space="preserve">See the </w:t>
-                            </w:r>
-                            <w:r>
-                              <w:rPr>
-                                <w:i/>
-                              </w:rPr>
-                              <w:t>Publication Manual of the AP</w:t>
-                            </w:r>
-                            <w:r>
-                              <w:rPr>
-                                <w:i/>
-                              </w:rPr>
-                              <w:t xml:space="preserve">A </w:t>
-                            </w:r>
-                            <w:r>
-                              <w:t xml:space="preserve">for additional examples and explanatory information. Available in the library (call number:  </w:t>
-                            </w:r>
-                            <w:r>
-                              <w:rPr>
-                                <w:b/>
-                              </w:rPr>
-                              <w:t>BF 76.7. P83</w:t>
-                            </w:r>
-                            <w:r>
-                              <w:t>)</w:t>
-                            </w:r>
-                            <w:r>
-                              <w:t xml:space="preserve">  Questions?  Ask us at the reference desk!</w:t>
-                            </w:r>
-                          </w:p>
-                          <w:p/>
-                          <w:p/>
-                          <w:p/>
-                          <w:p/>
-                          <w:p/>
-                        </w:txbxContent>
-                      </wps:txbx>
-                      <wps:bodyPr rot="0" vert="horz" wrap="square" lIns="91440" tIns="45720" rIns="91440" bIns="45720" anchor="t" anchorCtr="0" upright="1">
-                        <a:noAutofit/>
-                      </wps:bodyPr>
-                    </wps:wsp>
-                  </a:graphicData>
-                </a:graphic>
-                <wp14:sizeRelH relativeFrom="page">
-                  <wp14:pctWidth>0</wp14:pctWidth>
-                </wp14:sizeRelH>
-                <wp14:sizeRelV relativeFrom="page">
-                  <wp14:pctHeight>0</wp14:pctHeight>
-                </wp14:sizeRelV>
-              </wp:anchor>
-            </w:drawing>
-          </mc:Choice>
-          <mc:Fallback>
-            <w:pict>
-              <v:shape id="Text Box 1" o:spid="_x0000_s1046" type="#_x0000_t202" style="position:absolute;left:0;text-align:left;margin-left:22.45pt;margin-top:11.05pt;width:491pt;height:43.4pt;z-index:251658240;visibility:visible;mso-wrap-style:square;mso-width-percent:0;mso-height-percent:0;mso-wrap-distance-left:9pt;mso-wrap-distance-top:0;mso-wrap-distance-right:9pt;mso-wrap-distance-bottom:0;mso-position-horizontal:absolute;mso-position-horizontal-relative:text;mso-position-vertical:absolute;mso-position-vertical-relative:text;mso-width-percent:0;mso-height-percent:0;mso-width-relative:page;mso-height-relative:page;v-text-anchor:top" o:gfxdata="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" strokeweight="1.5pt">
-                <v:textbox>
-                  <w:txbxContent>
-                    <w:p>
-                      <w:pPr>
-                        <w:jc w:val="center"/>
-                      </w:pPr>
-                      <w:r>
-                        <w:t xml:space="preserve">See the </w:t>
-                      </w:r>
-                      <w:r>
-                        <w:rPr>
-                          <w:i/>
-                        </w:rPr>
-                        <w:t>Publication Manual of the AP</w:t>
-                      </w:r>
-                      <w:r>
-                        <w:rPr>
-                          <w:i/>
-                        </w:rPr>
-                        <w:t xml:space="preserve">A </w:t>
-                      </w:r>
-                      <w:r>
-                        <w:t xml:space="preserve">for additional examples and explanatory information. Available in the library (call number:  </w:t>
-                      </w:r>
-                      <w:r>
-                        <w:rPr>
-                          <w:b/>
-                        </w:rPr>
-                        <w:t>BF 76.7. P83</w:t>
-                      </w:r>
-                      <w:r>
-                        <w:t>)</w:t>
-                      </w:r>
-                      <w:r>
-                        <w:t xml:space="preserve">  Questions?  Ask us at the reference desk!</w:t>
-                      </w:r>
-                    </w:p>
-                    <w:p/>
-                    <w:p/>
-                    <w:p/>
-                    <w:p/>
-                    <w:p/>
-                  </w:txbxContent>
-                </v:textbox>
-              </v:shape>
-            </w:pict>
-          </mc:Fallback>
-        </mc:AlternateContent>
-      </w:r>
     </w:p>
     <w:p/>
     <w:sectPr>
-      <w:footerReference w:type="default" r:id="rId4"/>
+      <w:footerReference w:type="default" r:id="rId6"/>
       <w:pgSz w:w="12240" w:h="15840"/>
-      <w:pgMar w:top="1008" w:right="720" w:bottom="720" w:left="720" w:header="720" w:footer="720" w:gutter="0"/>
+      <w:pgMar w:top="720" w:right="720" w:bottom="720" w:left="720" w:header="720" w:footer="720" w:gutter="0"/>
       <w:cols w:space="720"/>
       <w:docGrid w:linePitch="360"/>
     </w:sectPr>
@@ -10215,6 +10428,20 @@
       <w:szCs w:val="20"/>
     </w:rPr>
   </w:style>
+  <w:style w:type="paragraph" w:styleId="BalloonText">
+    <w:name w:val="Balloon Text"/>
+    <w:basedOn w:val="Normal"/>
+    <w:link w:val="BalloonTextChar"/>
+    <w:uiPriority w:val="99"/>
+    <w:semiHidden/>
+    <w:unhideWhenUsed/>
+    <w:rsid w:val="008C779A"/>
+    <w:rPr>
+      <w:rFonts w:ascii="Segoe UI" w:hAnsi="Segoe UI" w:cs="Segoe UI"/>
+      <w:sz w:val="18"/>
+      <w:szCs w:val="18"/>
+    </w:rPr>
+  </w:style>
   <w:style w:type="character" w:customStyle="1" w:styleId="In-TextExampleChar">
     <w:name w:val="In-Text Example Char"/>
     <w:basedOn w:val="DefaultParagraphFont"/>
@@ -10224,6 +10451,19 @@
       <w:rFonts w:ascii="Calibri" w:eastAsia="Times New Roman" w:hAnsi="Calibri" w:cs="Courier New"/>
       <w:sz w:val="20"/>
       <w:szCs w:val="20"/>
+    </w:rPr>
+  </w:style>
+  <w:style w:type="character" w:customStyle="1" w:styleId="BalloonTextChar">
+    <w:name w:val="Balloon Text Char"/>
+    <w:basedOn w:val="DefaultParagraphFont"/>
+    <w:link w:val="BalloonText"/>
+    <w:uiPriority w:val="99"/>
+    <w:semiHidden/>
+    <w:rsid w:val="008C779A"/>
+    <w:rPr>
+      <w:rFonts w:ascii="Segoe UI" w:eastAsia="Times New Roman" w:hAnsi="Segoe UI" w:cs="Segoe UI"/>
+      <w:sz w:val="18"/>
+      <w:szCs w:val="18"/>
     </w:rPr>
   </w:style>
 </w:styles>

</xml_diff>

<commit_message>
Updated elements for accessibility
</commit_message>
<xml_diff>
--- a/APA_ExamplesCombined_7.2.docx
+++ b/APA_ExamplesCombined_7.2.docx
@@ -156,14 +156,6 @@
     <w:p>
       <w:pPr>
         <w:pStyle w:val="Heading2"/>
-        <w:shd w:val="clear" w:color="auto" w:fill="000000"/>
-        <w:tabs>
-          <w:tab w:val="right" w:pos="10710"/>
-        </w:tabs>
-        <w:rPr>
-          <w:rFonts w:ascii="Tahoma" w:hAnsi="Tahoma" w:cs="Tahoma"/>
-          <w:sz w:val="32"/>
-        </w:rPr>
       </w:pPr>
       <w:r>
         <w:rPr>
@@ -181,10 +173,10 @@
                   <wp:posOffset>4519295</wp:posOffset>
                 </wp:positionH>
                 <wp:positionV relativeFrom="paragraph">
-                  <wp:posOffset>236855</wp:posOffset>
+                  <wp:posOffset>290508</wp:posOffset>
                 </wp:positionV>
                 <wp:extent cx="2411730" cy="211455"/>
-                <wp:effectExtent l="4445" t="0" r="3175" b="0"/>
+                <wp:effectExtent l="0" t="0" r="0" b="0"/>
                 <wp:wrapNone/>
                 <wp:docPr id="18" name="Text Box 18"/>
                 <wp:cNvGraphicFramePr>
@@ -287,7 +279,7 @@
           </mc:Choice>
           <mc:Fallback>
             <w:pict>
-              <v:shape id="Text Box 18" o:spid="_x0000_s1027" type="#_x0000_t202" style="position:absolute;margin-left:355.85pt;margin-top:18.65pt;width:189.9pt;height:16.65pt;z-index:251660288;visibility:visible;mso-wrap-style:square;mso-width-percent:0;mso-height-percent:0;mso-wrap-distance-left:9pt;mso-wrap-distance-top:0;mso-wrap-distance-right:9pt;mso-wrap-distance-bottom:0;mso-position-horizontal:absolute;mso-position-horizontal-relative:text;mso-position-vertical:absolute;mso-position-vertical-relative:text;mso-width-percent:0;mso-height-percent:0;mso-width-relative:page;mso-height-relative:page;v-text-anchor:top" o:gfxdata="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" filled="f" stroked="f">
+              <v:shape id="Text Box 18" o:spid="_x0000_s1027" type="#_x0000_t202" style="position:absolute;margin-left:355.85pt;margin-top:22.85pt;width:189.9pt;height:16.65pt;z-index:251660288;visibility:visible;mso-wrap-style:square;mso-width-percent:0;mso-height-percent:0;mso-wrap-distance-left:9pt;mso-wrap-distance-top:0;mso-wrap-distance-right:9pt;mso-wrap-distance-bottom:0;mso-position-horizontal:absolute;mso-position-horizontal-relative:text;mso-position-vertical:absolute;mso-position-vertical-relative:text;mso-width-percent:0;mso-height-percent:0;mso-width-relative:page;mso-height-relative:page;v-text-anchor:top" o:gfxdata="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" filled="f" stroked="f">
                 <v:textbox>
                   <w:txbxContent>
                     <w:p>
@@ -337,164 +329,112 @@
       </w:r>
       <w:r>
         <w:rPr>
-          <w:rFonts w:ascii="Tahoma" w:hAnsi="Tahoma" w:cs="Tahoma"/>
           <w:sz w:val="32"/>
         </w:rPr>
         <w:t xml:space="preserve"> </w:t>
       </w:r>
       <w:r>
-        <w:rPr>
-          <w:rFonts w:ascii="Tahoma" w:hAnsi="Tahoma" w:cs="Tahoma"/>
-        </w:rPr>
         <w:t>Journal articles</w:t>
       </w:r>
       <w:r>
-        <w:rPr>
-          <w:rFonts w:ascii="Tahoma" w:hAnsi="Tahoma" w:cs="Tahoma"/>
-        </w:rPr>
         <w:tab/>
         <w:t xml:space="preserve">10.01 </w:t>
       </w:r>
     </w:p>
     <w:p>
       <w:pPr>
-        <w:rPr>
-          <w:b/>
-          <w:bCs/>
-          <w:sz w:val="16"/>
+        <w:pStyle w:val="Heading3"/>
+      </w:pPr>
+      <w:r>
+        <w:t>General format</w:t>
+      </w:r>
+      <w:r>
+        <w:t xml:space="preserve"> (print, online, or from a database)</w:t>
+      </w:r>
+    </w:p>
+    <w:p>
+      <w:pPr>
+        <w:ind w:left="1260" w:right="1080" w:hanging="720"/>
+        <w:rPr>
+          <w:rFonts w:ascii="Courier New" w:hAnsi="Courier New" w:cs="Courier New"/>
+          <w:sz w:val="20"/>
+          <w:szCs w:val="20"/>
+        </w:rPr>
+      </w:pPr>
+      <w:r>
+        <w:rPr>
+          <w:rFonts w:ascii="Courier New" w:hAnsi="Courier New" w:cs="Courier New"/>
+          <w:sz w:val="20"/>
+          <w:szCs w:val="20"/>
+        </w:rPr>
+        <w:t xml:space="preserve">Author, A. A., &amp; Author, B. B. (Year). Title of article. </w:t>
+      </w:r>
+      <w:r>
+        <w:rPr>
+          <w:rFonts w:ascii="Courier New" w:hAnsi="Courier New" w:cs="Courier New"/>
+          <w:i/>
+          <w:sz w:val="20"/>
+          <w:szCs w:val="20"/>
+        </w:rPr>
+        <w:t xml:space="preserve">Title of periodical, </w:t>
+      </w:r>
+      <w:proofErr w:type="spellStart"/>
+      <w:r>
+        <w:rPr>
+          <w:rFonts w:ascii="Courier New" w:hAnsi="Courier New" w:cs="Courier New"/>
+          <w:i/>
+          <w:sz w:val="20"/>
+          <w:szCs w:val="20"/>
+        </w:rPr>
+        <w:t>vol</w:t>
+      </w:r>
+      <w:proofErr w:type="spellEnd"/>
+      <w:proofErr w:type="gramStart"/>
+      <w:r>
+        <w:rPr>
+          <w:rFonts w:ascii="Courier New" w:hAnsi="Courier New" w:cs="Courier New"/>
+          <w:i/>
+          <w:sz w:val="20"/>
+          <w:szCs w:val="20"/>
+        </w:rPr>
+        <w:t>#</w:t>
+      </w:r>
+      <w:r>
+        <w:rPr>
+          <w:rFonts w:ascii="Courier New" w:hAnsi="Courier New" w:cs="Courier New"/>
+          <w:sz w:val="20"/>
+          <w:szCs w:val="20"/>
+        </w:rPr>
+        <w:t>(</w:t>
+      </w:r>
+      <w:proofErr w:type="gramEnd"/>
+      <w:r>
+        <w:rPr>
+          <w:rFonts w:ascii="Courier New" w:hAnsi="Courier New" w:cs="Courier New"/>
+          <w:sz w:val="20"/>
+          <w:szCs w:val="20"/>
+        </w:rPr>
+        <w:t xml:space="preserve">issue#), page numbers. Non-database URL or DOI </w:t>
+      </w:r>
+    </w:p>
+    <w:p>
+      <w:pPr>
+        <w:ind w:left="1260" w:right="1080" w:hanging="720"/>
+        <w:rPr>
+          <w:rFonts w:ascii="Courier New" w:hAnsi="Courier New" w:cs="Courier New"/>
+          <w:sz w:val="20"/>
+          <w:szCs w:val="20"/>
         </w:rPr>
       </w:pPr>
     </w:p>
     <w:p>
       <w:pPr>
-        <w:ind w:left="360" w:right="1080"/>
-        <w:rPr>
-          <w:rFonts w:ascii="Tahoma" w:hAnsi="Tahoma" w:cs="Tahoma"/>
-          <w:b/>
-          <w:bCs/>
-          <w:szCs w:val="20"/>
-        </w:rPr>
+        <w:pStyle w:val="Heading3"/>
       </w:pPr>
       <w:r>
-        <w:rPr>
-          <w:rFonts w:ascii="Tahoma" w:hAnsi="Tahoma" w:cs="Tahoma"/>
-          <w:b/>
-          <w:sz w:val="20"/>
-          <w:szCs w:val="20"/>
-        </w:rPr>
-        <w:t>General format</w:t>
-      </w:r>
-      <w:r>
-        <w:rPr>
-          <w:rFonts w:ascii="Tahoma" w:hAnsi="Tahoma" w:cs="Tahoma"/>
-          <w:b/>
-          <w:sz w:val="20"/>
-          <w:szCs w:val="20"/>
-        </w:rPr>
-        <w:t xml:space="preserve"> (print, online, or from a database)</w:t>
-      </w:r>
-    </w:p>
-    <w:p>
-      <w:pPr>
-        <w:ind w:left="1260" w:right="1080" w:hanging="720"/>
-        <w:rPr>
-          <w:rFonts w:ascii="Courier New" w:hAnsi="Courier New" w:cs="Courier New"/>
-          <w:sz w:val="20"/>
-          <w:szCs w:val="20"/>
-        </w:rPr>
-      </w:pPr>
-      <w:r>
-        <w:rPr>
-          <w:rFonts w:ascii="Courier New" w:hAnsi="Courier New" w:cs="Courier New"/>
-          <w:sz w:val="20"/>
-          <w:szCs w:val="20"/>
-        </w:rPr>
-        <w:t xml:space="preserve">Author, A. A., &amp; Author, B. B. (Year). Title of article. </w:t>
-      </w:r>
-      <w:r>
-        <w:rPr>
-          <w:rFonts w:ascii="Courier New" w:hAnsi="Courier New" w:cs="Courier New"/>
-          <w:i/>
-          <w:sz w:val="20"/>
-          <w:szCs w:val="20"/>
-        </w:rPr>
-        <w:t xml:space="preserve">Title of periodical, </w:t>
-      </w:r>
-      <w:proofErr w:type="spellStart"/>
-      <w:r>
-        <w:rPr>
-          <w:rFonts w:ascii="Courier New" w:hAnsi="Courier New" w:cs="Courier New"/>
-          <w:i/>
-          <w:sz w:val="20"/>
-          <w:szCs w:val="20"/>
-        </w:rPr>
-        <w:t>vol</w:t>
-      </w:r>
-      <w:proofErr w:type="spellEnd"/>
-      <w:proofErr w:type="gramStart"/>
-      <w:r>
-        <w:rPr>
-          <w:rFonts w:ascii="Courier New" w:hAnsi="Courier New" w:cs="Courier New"/>
-          <w:i/>
-          <w:sz w:val="20"/>
-          <w:szCs w:val="20"/>
-        </w:rPr>
-        <w:t>#</w:t>
-      </w:r>
-      <w:r>
-        <w:rPr>
-          <w:rFonts w:ascii="Courier New" w:hAnsi="Courier New" w:cs="Courier New"/>
-          <w:sz w:val="20"/>
-          <w:szCs w:val="20"/>
-        </w:rPr>
-        <w:t>(</w:t>
-      </w:r>
-      <w:proofErr w:type="gramEnd"/>
-      <w:r>
-        <w:rPr>
-          <w:rFonts w:ascii="Courier New" w:hAnsi="Courier New" w:cs="Courier New"/>
-          <w:sz w:val="20"/>
-          <w:szCs w:val="20"/>
-        </w:rPr>
-        <w:t xml:space="preserve">issue#), page numbers. Non-database URL or DOI </w:t>
-      </w:r>
-    </w:p>
-    <w:p>
-      <w:pPr>
-        <w:ind w:left="1260" w:right="1080" w:hanging="720"/>
-        <w:rPr>
-          <w:rFonts w:ascii="Courier New" w:hAnsi="Courier New" w:cs="Courier New"/>
-          <w:sz w:val="20"/>
-          <w:szCs w:val="20"/>
-        </w:rPr>
-      </w:pPr>
-    </w:p>
-    <w:p>
-      <w:pPr>
-        <w:ind w:left="360"/>
-        <w:rPr>
-          <w:rFonts w:ascii="Tahoma" w:hAnsi="Tahoma" w:cs="Tahoma"/>
-          <w:b/>
-          <w:bCs/>
-          <w:szCs w:val="20"/>
-        </w:rPr>
-      </w:pPr>
-      <w:r>
-        <w:rPr>
-          <w:rFonts w:ascii="Tahoma" w:hAnsi="Tahoma" w:cs="Tahoma"/>
-          <w:b/>
-          <w:bCs/>
-          <w:szCs w:val="20"/>
-        </w:rPr>
         <w:t>Journal article</w:t>
       </w:r>
       <w:r>
-        <w:rPr>
-          <w:rFonts w:ascii="Tahoma" w:hAnsi="Tahoma" w:cs="Tahoma"/>
-          <w:b/>
-          <w:bCs/>
-          <w:szCs w:val="20"/>
-        </w:rPr>
         <w:t xml:space="preserve"> – one author </w:t>
       </w:r>
     </w:p>
@@ -801,7 +741,7 @@
           </mc:Choice>
           <mc:Fallback>
             <w:pict>
-              <v:shape w14:anchorId="053DE170" id="Text Box 3" o:spid="_x0000_s1028" type="#_x0000_t202" style="width:5in;height:2in;visibility:visible;mso-wrap-style:square;mso-left-percent:-10001;mso-top-percent:-10001;mso-position-horizontal:absolute;mso-position-horizontal-relative:char;mso-position-vertical:absolute;mso-position-vertical-relative:line;mso-left-percent:-10001;mso-top-percent:-10001;v-text-anchor:top" o:gfxdata="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" filled="f" strokecolor="#a5a5a5 [2092]" strokeweight=".5pt">
+              <v:shape w14:anchorId="053DE170" id="Text Box 3" o:spid="_x0000_s1028" type="#_x0000_t202" style="width:5in;height:2in;visibility:visible;mso-wrap-style:square;mso-left-percent:-10001;mso-top-percent:-10001;mso-position-horizontal:absolute;mso-position-horizontal-relative:char;mso-position-vertical:absolute;mso-position-vertical-relative:line;mso-left-percent:-10001;mso-top-percent:-10001;v-text-anchor:top" o:gfxdata="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" filled="f" strokecolor="#a5a5a5 [2092]" strokeweight=".5pt">
                 <v:textbox style="mso-fit-shape-to-text:t">
                   <w:txbxContent>
                     <w:p>
@@ -1006,48 +946,27 @@
       </w:pPr>
       <w:r>
         <w:rPr>
-          <w:rFonts w:ascii="Tahoma" w:hAnsi="Tahoma" w:cs="Tahoma"/>
-          <w:b/>
-          <w:bCs/>
-          <w:szCs w:val="20"/>
+          <w:rStyle w:val="Heading3Char"/>
         </w:rPr>
         <w:t xml:space="preserve">Journal </w:t>
       </w:r>
       <w:proofErr w:type="gramStart"/>
       <w:r>
         <w:rPr>
-          <w:rFonts w:ascii="Tahoma" w:hAnsi="Tahoma" w:cs="Tahoma"/>
-          <w:b/>
-          <w:bCs/>
-          <w:szCs w:val="20"/>
-        </w:rPr>
-        <w:t>a</w:t>
-      </w:r>
-      <w:r>
-        <w:rPr>
-          <w:rFonts w:ascii="Tahoma" w:hAnsi="Tahoma" w:cs="Tahoma"/>
-          <w:b/>
-          <w:bCs/>
-          <w:szCs w:val="20"/>
-        </w:rPr>
-        <w:t>rticle</w:t>
-      </w:r>
-      <w:r>
-        <w:rPr>
-          <w:rFonts w:ascii="Tahoma" w:hAnsi="Tahoma" w:cs="Tahoma"/>
-          <w:b/>
-          <w:bCs/>
-          <w:szCs w:val="20"/>
+          <w:rStyle w:val="Heading3Char"/>
+        </w:rPr>
+        <w:t>article</w:t>
+      </w:r>
+      <w:r>
+        <w:rPr>
+          <w:rStyle w:val="Heading3Char"/>
         </w:rPr>
         <w:t xml:space="preserve">  –</w:t>
       </w:r>
       <w:proofErr w:type="gramEnd"/>
       <w:r>
         <w:rPr>
-          <w:rFonts w:ascii="Tahoma" w:hAnsi="Tahoma" w:cs="Tahoma"/>
-          <w:b/>
-          <w:bCs/>
-          <w:szCs w:val="20"/>
+          <w:rStyle w:val="Heading3Char"/>
         </w:rPr>
         <w:t xml:space="preserve"> multiple authors</w:t>
       </w:r>
@@ -1326,7 +1245,7 @@
           </mc:Choice>
           <mc:Fallback>
             <w:pict>
-              <v:shape w14:anchorId="6506F0F3" id="Text Box 24" o:spid="_x0000_s1029" type="#_x0000_t202" style="width:5in;height:2in;visibility:visible;mso-wrap-style:square;mso-left-percent:-10001;mso-top-percent:-10001;mso-position-horizontal:absolute;mso-position-horizontal-relative:char;mso-position-vertical:absolute;mso-position-vertical-relative:line;mso-left-percent:-10001;mso-top-percent:-10001;v-text-anchor:top" o:gfxdata="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" filled="f" strokecolor="#a5a5a5 [2092]" strokeweight=".5pt">
+              <v:shape w14:anchorId="6506F0F3" id="Text Box 24" o:spid="_x0000_s1029" type="#_x0000_t202" style="width:5in;height:2in;visibility:visible;mso-wrap-style:square;mso-left-percent:-10001;mso-top-percent:-10001;mso-position-horizontal:absolute;mso-position-horizontal-relative:char;mso-position-vertical:absolute;mso-position-vertical-relative:line;mso-left-percent:-10001;mso-top-percent:-10001;v-text-anchor:top" o:gfxdata="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" filled="f" strokecolor="#a5a5a5 [2092]" strokeweight=".5pt">
                 <v:textbox style="mso-fit-shape-to-text:t">
                   <w:txbxContent>
                     <w:p>
@@ -1564,37 +1483,13 @@
       </w:pPr>
       <w:r>
         <w:rPr>
-          <w:rFonts w:ascii="Tahoma" w:hAnsi="Tahoma" w:cs="Tahoma"/>
-          <w:b/>
-          <w:bCs/>
-          <w:szCs w:val="20"/>
-        </w:rPr>
-        <w:t>Journal a</w:t>
-      </w:r>
-      <w:r>
-        <w:rPr>
-          <w:rFonts w:ascii="Tahoma" w:hAnsi="Tahoma" w:cs="Tahoma"/>
-          <w:b/>
-          <w:bCs/>
-          <w:szCs w:val="20"/>
-        </w:rPr>
-        <w:t>rticle</w:t>
-      </w:r>
-      <w:r>
-        <w:rPr>
-          <w:rFonts w:ascii="Tahoma" w:hAnsi="Tahoma" w:cs="Tahoma"/>
-          <w:b/>
-          <w:bCs/>
-          <w:szCs w:val="20"/>
-        </w:rPr>
-        <w:t xml:space="preserve"> –</w:t>
-      </w:r>
-      <w:r>
-        <w:rPr>
-          <w:rFonts w:ascii="Tahoma" w:hAnsi="Tahoma" w:cs="Tahoma"/>
-          <w:b/>
-          <w:bCs/>
-          <w:szCs w:val="20"/>
+          <w:rStyle w:val="Heading3Char"/>
+        </w:rPr>
+        <w:t>Journal article –</w:t>
+      </w:r>
+      <w:r>
+        <w:rPr>
+          <w:rStyle w:val="Heading3Char"/>
         </w:rPr>
         <w:t xml:space="preserve"> without a DOI</w:t>
       </w:r>
@@ -1827,7 +1722,7 @@
           </mc:Choice>
           <mc:Fallback>
             <w:pict>
-              <v:shape w14:anchorId="6090F82E" id="Text Box 25" o:spid="_x0000_s1030" type="#_x0000_t202" style="position:absolute;left:0;text-align:left;margin-left:57.75pt;margin-top:37.55pt;width:363.3pt;height:2in;z-index:251663360;visibility:visible;mso-wrap-style:square;mso-width-percent:0;mso-wrap-distance-left:9pt;mso-wrap-distance-top:0;mso-wrap-distance-right:9pt;mso-wrap-distance-bottom:0;mso-position-horizontal:absolute;mso-position-horizontal-relative:margin;mso-position-vertical:absolute;mso-position-vertical-relative:text;mso-width-percent:0;mso-width-relative:margin;v-text-anchor:top" o:gfxdata="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" filled="f" strokecolor="#a5a5a5 [2092]" strokeweight=".5pt">
+              <v:shape w14:anchorId="6090F82E" id="Text Box 25" o:spid="_x0000_s1030" type="#_x0000_t202" style="position:absolute;left:0;text-align:left;margin-left:57.75pt;margin-top:37.55pt;width:363.3pt;height:2in;z-index:251663360;visibility:visible;mso-wrap-style:square;mso-width-percent:0;mso-wrap-distance-left:9pt;mso-wrap-distance-top:0;mso-wrap-distance-right:9pt;mso-wrap-distance-bottom:0;mso-position-horizontal:absolute;mso-position-horizontal-relative:margin;mso-position-vertical:absolute;mso-position-vertical-relative:text;mso-width-percent:0;mso-width-relative:margin;v-text-anchor:top" o:gfxdata="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" filled="f" strokecolor="#a5a5a5 [2092]" strokeweight=".5pt">
                 <v:textbox style="mso-fit-shape-to-text:t">
                   <w:txbxContent>
                     <w:p>
@@ -2393,7 +2288,7 @@
           </mc:Choice>
           <mc:Fallback>
             <w:pict>
-              <v:shape w14:anchorId="136A1CDE" id="Text Box 26" o:spid="_x0000_s1031" type="#_x0000_t202" style="position:absolute;left:0;text-align:left;margin-left:56.1pt;margin-top:55.75pt;width:363.3pt;height:2in;z-index:251665408;visibility:visible;mso-wrap-style:square;mso-width-percent:0;mso-wrap-distance-left:9pt;mso-wrap-distance-top:0;mso-wrap-distance-right:9pt;mso-wrap-distance-bottom:0;mso-position-horizontal:absolute;mso-position-horizontal-relative:margin;mso-position-vertical:absolute;mso-position-vertical-relative:text;mso-width-percent:0;mso-width-relative:margin;v-text-anchor:top" o:gfxdata="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" filled="f" strokecolor="#a5a5a5 [2092]" strokeweight=".5pt">
+              <v:shape w14:anchorId="136A1CDE" id="Text Box 26" o:spid="_x0000_s1031" type="#_x0000_t202" style="position:absolute;left:0;text-align:left;margin-left:56.1pt;margin-top:55.75pt;width:363.3pt;height:2in;z-index:251665408;visibility:visible;mso-wrap-style:square;mso-width-percent:0;mso-wrap-distance-left:9pt;mso-wrap-distance-top:0;mso-wrap-distance-right:9pt;mso-wrap-distance-bottom:0;mso-position-horizontal:absolute;mso-position-horizontal-relative:margin;mso-position-vertical:absolute;mso-position-vertical-relative:text;mso-width-percent:0;mso-width-relative:margin;v-text-anchor:top" o:gfxdata="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" filled="f" strokecolor="#a5a5a5 [2092]" strokeweight=".5pt">
                 <v:textbox style="mso-fit-shape-to-text:t">
                   <w:txbxContent>
                     <w:p>
@@ -2681,33 +2576,21 @@
     <w:p>
       <w:pPr>
         <w:pStyle w:val="Heading2"/>
-        <w:shd w:val="clear" w:color="auto" w:fill="000000"/>
-        <w:tabs>
-          <w:tab w:val="right" w:pos="10710"/>
-        </w:tabs>
-        <w:rPr>
-          <w:rFonts w:ascii="Tahoma" w:hAnsi="Tahoma" w:cs="Tahoma"/>
+        <w:rPr>
           <w:sz w:val="32"/>
         </w:rPr>
       </w:pPr>
       <w:r>
         <w:rPr>
-          <w:rFonts w:ascii="Tahoma" w:hAnsi="Tahoma" w:cs="Tahoma"/>
           <w:sz w:val="32"/>
         </w:rPr>
         <w:lastRenderedPageBreak/>
         <w:t xml:space="preserve"> </w:t>
       </w:r>
       <w:r>
-        <w:rPr>
-          <w:rFonts w:ascii="Tahoma" w:hAnsi="Tahoma" w:cs="Tahoma"/>
-        </w:rPr>
         <w:t>Magazine and newspaper articles</w:t>
       </w:r>
       <w:r>
-        <w:rPr>
-          <w:rFonts w:ascii="Tahoma" w:hAnsi="Tahoma" w:cs="Tahoma"/>
-        </w:rPr>
         <w:tab/>
         <w:t>10.01</w:t>
       </w:r>
@@ -2717,7 +2600,7 @@
         <w:tabs>
           <w:tab w:val="right" w:pos="10800"/>
         </w:tabs>
-        <w:ind w:left="540"/>
+        <w:ind w:left="360"/>
         <w:rPr>
           <w:rFonts w:ascii="Courier New" w:hAnsi="Courier New" w:cs="Courier New"/>
           <w:sz w:val="20"/>
@@ -2726,19 +2609,13 @@
       </w:pPr>
       <w:r>
         <w:rPr>
-          <w:rFonts w:ascii="Tahoma" w:hAnsi="Tahoma" w:cs="Tahoma"/>
-          <w:b/>
-          <w:sz w:val="20"/>
-          <w:szCs w:val="20"/>
+          <w:rStyle w:val="Heading3Char"/>
         </w:rPr>
         <w:t>General format</w:t>
       </w:r>
       <w:r>
         <w:rPr>
-          <w:rFonts w:ascii="Tahoma" w:hAnsi="Tahoma" w:cs="Tahoma"/>
-          <w:b/>
-          <w:sz w:val="20"/>
-          <w:szCs w:val="20"/>
+          <w:rStyle w:val="Heading3Char"/>
         </w:rPr>
         <w:t xml:space="preserve"> for magazine and newspaper articles</w:t>
       </w:r>
@@ -3207,7 +3084,7 @@
           </mc:Choice>
           <mc:Fallback>
             <w:pict>
-              <v:shape id="Text Box 27" o:spid="_x0000_s1032" type="#_x0000_t202" style="width:363.3pt;height:2in;visibility:visible;mso-wrap-style:square;mso-left-percent:-10001;mso-top-percent:-10001;mso-position-horizontal:absolute;mso-position-horizontal-relative:char;mso-position-vertical:absolute;mso-position-vertical-relative:line;mso-left-percent:-10001;mso-top-percent:-10001;v-text-anchor:top" o:gfxdata="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" filled="f" strokecolor="#a5a5a5 [2092]" strokeweight=".5pt">
+              <v:shape id="Text Box 27" o:spid="_x0000_s1032" type="#_x0000_t202" style="width:363.3pt;height:2in;visibility:visible;mso-wrap-style:square;mso-left-percent:-10001;mso-top-percent:-10001;mso-position-horizontal:absolute;mso-position-horizontal-relative:char;mso-position-vertical:absolute;mso-position-vertical-relative:line;mso-left-percent:-10001;mso-top-percent:-10001;v-text-anchor:top" o:gfxdata="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" filled="f" strokecolor="#a5a5a5 [2092]" strokeweight=".5pt">
                 <v:textbox style="mso-fit-shape-to-text:t">
                   <w:txbxContent>
                     <w:p>
@@ -3679,7 +3556,7 @@
           </mc:Choice>
           <mc:Fallback>
             <w:pict>
-              <v:shape id="Text Box 28" o:spid="_x0000_s1033" type="#_x0000_t202" style="width:363.3pt;height:2in;visibility:visible;mso-wrap-style:square;mso-left-percent:-10001;mso-top-percent:-10001;mso-position-horizontal:absolute;mso-position-horizontal-relative:char;mso-position-vertical:absolute;mso-position-vertical-relative:line;mso-left-percent:-10001;mso-top-percent:-10001;v-text-anchor:top" o:gfxdata="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" filled="f" strokecolor="#a5a5a5 [2092]" strokeweight=".5pt">
+              <v:shape id="Text Box 28" o:spid="_x0000_s1033" type="#_x0000_t202" style="width:363.3pt;height:2in;visibility:visible;mso-wrap-style:square;mso-left-percent:-10001;mso-top-percent:-10001;mso-position-horizontal:absolute;mso-position-horizontal-relative:char;mso-position-vertical:absolute;mso-position-vertical-relative:line;mso-left-percent:-10001;mso-top-percent:-10001;v-text-anchor:top" o:gfxdata="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" filled="f" strokecolor="#a5a5a5 [2092]" strokeweight=".5pt">
                 <v:textbox style="mso-fit-shape-to-text:t">
                   <w:txbxContent>
                     <w:p>
@@ -3805,29 +3682,16 @@
     </w:p>
     <w:p>
       <w:pPr>
-        <w:ind w:left="360"/>
-        <w:rPr>
-          <w:rFonts w:ascii="Courier New" w:hAnsi="Courier New" w:cs="Courier New"/>
-          <w:sz w:val="20"/>
-          <w:szCs w:val="20"/>
+        <w:pStyle w:val="Heading3"/>
+        <w:rPr>
+          <w:rFonts w:ascii="Courier New" w:hAnsi="Courier New" w:cs="Courier New"/>
+          <w:sz w:val="20"/>
         </w:rPr>
       </w:pPr>
       <w:r>
-        <w:rPr>
-          <w:rFonts w:ascii="Tahoma" w:hAnsi="Tahoma" w:cs="Tahoma"/>
-          <w:b/>
-          <w:bCs/>
-          <w:szCs w:val="20"/>
-        </w:rPr>
         <w:t>Article with no a</w:t>
       </w:r>
       <w:r>
-        <w:rPr>
-          <w:rFonts w:ascii="Tahoma" w:hAnsi="Tahoma" w:cs="Tahoma"/>
-          <w:b/>
-          <w:bCs/>
-          <w:szCs w:val="20"/>
-        </w:rPr>
         <w:t>uthor</w:t>
       </w:r>
     </w:p>
@@ -4060,8 +3924,6 @@
                               </w:rPr>
                               <w:t xml:space="preserve">the article </w:t>
                             </w:r>
-                            <w:bookmarkStart w:id="0" w:name="_GoBack"/>
-                            <w:bookmarkEnd w:id="0"/>
                             <w:r>
                               <w:rPr>
                                 <w:rStyle w:val="In-TextExampleChar"/>
@@ -4085,10 +3947,6 @@
           </mc:Choice>
           <mc:Fallback>
             <w:pict>
-              <v:shapetype id="_x0000_t202" coordsize="21600,21600" o:spt="202" path="m,l,21600r21600,l21600,xe">
-                <v:stroke joinstyle="miter"/>
-                <v:path gradientshapeok="t" o:connecttype="rect"/>
-              </v:shapetype>
               <v:shape id="Text Box 29" o:spid="_x0000_s1034" type="#_x0000_t202" style="width:365.6pt;height:2in;visibility:visible;mso-wrap-style:square;mso-left-percent:-10001;mso-top-percent:-10001;mso-position-horizontal:absolute;mso-position-horizontal-relative:char;mso-position-vertical:absolute;mso-position-vertical-relative:line;mso-left-percent:-10001;mso-top-percent:-10001;v-text-anchor:top" o:gfxdata="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" filled="f" strokecolor="#a5a5a5 [2092]" strokeweight=".5pt">
                 <v:textbox style="mso-fit-shape-to-text:t">
                   <w:txbxContent>
@@ -4183,8 +4041,6 @@
                         </w:rPr>
                         <w:t xml:space="preserve">the article </w:t>
                       </w:r>
-                      <w:bookmarkStart w:id="1" w:name="_GoBack"/>
-                      <w:bookmarkEnd w:id="1"/>
                       <w:r>
                         <w:rPr>
                           <w:rStyle w:val="In-TextExampleChar"/>
@@ -4227,10 +4083,7 @@
       </w:pPr>
       <w:r>
         <w:rPr>
-          <w:rFonts w:ascii="Tahoma" w:hAnsi="Tahoma" w:cs="Tahoma"/>
-          <w:b/>
-          <w:bCs/>
-          <w:szCs w:val="20"/>
+          <w:rStyle w:val="Heading3Char"/>
         </w:rPr>
         <w:t>Newspaper article</w:t>
       </w:r>
@@ -4470,7 +4323,7 @@
           </mc:Choice>
           <mc:Fallback>
             <w:pict>
-              <v:shape w14:anchorId="2923A754" id="Text Box 30" o:spid="_x0000_s1035" type="#_x0000_t202" style="width:363.3pt;height:2in;visibility:visible;mso-wrap-style:square;mso-left-percent:-10001;mso-top-percent:-10001;mso-position-horizontal:absolute;mso-position-horizontal-relative:char;mso-position-vertical:absolute;mso-position-vertical-relative:line;mso-left-percent:-10001;mso-top-percent:-10001;v-text-anchor:top" o:gfxdata="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" filled="f" strokecolor="#a5a5a5 [2092]" strokeweight=".5pt">
+              <v:shape w14:anchorId="2923A754" id="Text Box 30" o:spid="_x0000_s1035" type="#_x0000_t202" style="width:363.3pt;height:2in;visibility:visible;mso-wrap-style:square;mso-left-percent:-10001;mso-top-percent:-10001;mso-position-horizontal:absolute;mso-position-horizontal-relative:char;mso-position-vertical:absolute;mso-position-vertical-relative:line;mso-left-percent:-10001;mso-top-percent:-10001;v-text-anchor:top" o:gfxdata="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" filled="f" strokecolor="#a5a5a5 [2092]" strokeweight=".5pt">
                 <v:textbox style="mso-fit-shape-to-text:t">
                   <w:txbxContent>
                     <w:p>
@@ -4849,7 +4702,7 @@
           </mc:Choice>
           <mc:Fallback>
             <w:pict>
-              <v:shape w14:anchorId="2923A754" id="Text Box 31" o:spid="_x0000_s1036" type="#_x0000_t202" style="width:363.3pt;height:2in;visibility:visible;mso-wrap-style:square;mso-left-percent:-10001;mso-top-percent:-10001;mso-position-horizontal:absolute;mso-position-horizontal-relative:char;mso-position-vertical:absolute;mso-position-vertical-relative:line;mso-left-percent:-10001;mso-top-percent:-10001;v-text-anchor:top" o:gfxdata="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" filled="f" strokecolor="#a5a5a5 [2092]" strokeweight=".5pt">
+              <v:shape w14:anchorId="2923A754" id="Text Box 31" o:spid="_x0000_s1036" type="#_x0000_t202" style="width:363.3pt;height:2in;visibility:visible;mso-wrap-style:square;mso-left-percent:-10001;mso-top-percent:-10001;mso-position-horizontal:absolute;mso-position-horizontal-relative:char;mso-position-vertical:absolute;mso-position-vertical-relative:line;mso-left-percent:-10001;mso-top-percent:-10001;v-text-anchor:top" o:gfxdata="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" filled="f" strokecolor="#a5a5a5 [2092]" strokeweight=".5pt">
                 <v:textbox style="mso-fit-shape-to-text:t">
                   <w:txbxContent>
                     <w:p>
@@ -5019,53 +4872,27 @@
     <w:p>
       <w:pPr>
         <w:pStyle w:val="Heading2"/>
-        <w:shd w:val="clear" w:color="auto" w:fill="000000"/>
-        <w:tabs>
-          <w:tab w:val="right" w:pos="10710"/>
-        </w:tabs>
-        <w:rPr>
-          <w:rFonts w:ascii="Tahoma" w:hAnsi="Tahoma" w:cs="Tahoma"/>
-        </w:rPr>
       </w:pPr>
       <w:r>
         <w:rPr>
-          <w:rFonts w:ascii="Tahoma" w:hAnsi="Tahoma" w:cs="Tahoma"/>
           <w:sz w:val="32"/>
         </w:rPr>
         <w:lastRenderedPageBreak/>
         <w:t xml:space="preserve"> </w:t>
       </w:r>
       <w:r>
-        <w:rPr>
-          <w:rFonts w:ascii="Tahoma" w:hAnsi="Tahoma" w:cs="Tahoma"/>
-        </w:rPr>
         <w:t>Websites</w:t>
       </w:r>
       <w:r>
-        <w:rPr>
-          <w:rFonts w:ascii="Tahoma" w:hAnsi="Tahoma" w:cs="Tahoma"/>
-        </w:rPr>
         <w:tab/>
         <w:t>10.16</w:t>
       </w:r>
     </w:p>
     <w:p>
       <w:pPr>
-        <w:ind w:left="1260" w:right="1080" w:hanging="720"/>
-        <w:rPr>
-          <w:rFonts w:ascii="Tahoma" w:hAnsi="Tahoma" w:cs="Tahoma"/>
-          <w:b/>
-          <w:sz w:val="20"/>
-          <w:szCs w:val="20"/>
-        </w:rPr>
+        <w:pStyle w:val="Heading3"/>
       </w:pPr>
       <w:r>
-        <w:rPr>
-          <w:rFonts w:ascii="Tahoma" w:hAnsi="Tahoma" w:cs="Tahoma"/>
-          <w:b/>
-          <w:sz w:val="20"/>
-          <w:szCs w:val="20"/>
-        </w:rPr>
         <w:t>General Format</w:t>
       </w:r>
     </w:p>
@@ -5440,7 +5267,7 @@
           </mc:Choice>
           <mc:Fallback>
             <w:pict>
-              <v:shape w14:anchorId="130852F1" id="Text Box 32" o:spid="_x0000_s1037" type="#_x0000_t202" style="width:438.75pt;height:2in;visibility:visible;mso-wrap-style:square;mso-left-percent:-10001;mso-top-percent:-10001;mso-position-horizontal:absolute;mso-position-horizontal-relative:char;mso-position-vertical:absolute;mso-position-vertical-relative:line;mso-left-percent:-10001;mso-top-percent:-10001;v-text-anchor:top" o:gfxdata="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" filled="f" strokecolor="#a5a5a5 [2092]" strokeweight=".5pt">
+              <v:shape w14:anchorId="130852F1" id="Text Box 32" o:spid="_x0000_s1037" type="#_x0000_t202" style="width:438.75pt;height:2in;visibility:visible;mso-wrap-style:square;mso-left-percent:-10001;mso-top-percent:-10001;mso-position-horizontal:absolute;mso-position-horizontal-relative:char;mso-position-vertical:absolute;mso-position-vertical-relative:line;mso-left-percent:-10001;mso-top-percent:-10001;v-text-anchor:top" o:gfxdata="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" filled="f" strokecolor="#a5a5a5 [2092]" strokeweight=".5pt">
                 <v:textbox style="mso-fit-shape-to-text:t">
                   <w:txbxContent>
                     <w:p>
@@ -5874,7 +5701,7 @@
           </mc:Choice>
           <mc:Fallback>
             <w:pict>
-              <v:shape w14:anchorId="488CF4E8" id="Text Box 33" o:spid="_x0000_s1038" type="#_x0000_t202" style="width:363.3pt;height:2in;visibility:visible;mso-wrap-style:square;mso-left-percent:-10001;mso-top-percent:-10001;mso-position-horizontal:absolute;mso-position-horizontal-relative:char;mso-position-vertical:absolute;mso-position-vertical-relative:line;mso-left-percent:-10001;mso-top-percent:-10001;v-text-anchor:top" o:gfxdata="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" filled="f" strokecolor="#a5a5a5 [2092]" strokeweight=".5pt">
+              <v:shape w14:anchorId="488CF4E8" id="Text Box 33" o:spid="_x0000_s1038" type="#_x0000_t202" style="width:363.3pt;height:2in;visibility:visible;mso-wrap-style:square;mso-left-percent:-10001;mso-top-percent:-10001;mso-position-horizontal:absolute;mso-position-horizontal-relative:char;mso-position-vertical:absolute;mso-position-vertical-relative:line;mso-left-percent:-10001;mso-top-percent:-10001;v-text-anchor:top" o:gfxdata="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" filled="f" strokecolor="#a5a5a5 [2092]" strokeweight=".5pt">
                 <v:textbox style="mso-fit-shape-to-text:t">
                   <w:txbxContent>
                     <w:p>
@@ -6025,32 +5852,16 @@
     </w:p>
     <w:p>
       <w:pPr>
-        <w:tabs>
-          <w:tab w:val="right" w:pos="10800"/>
-        </w:tabs>
-        <w:ind w:left="360"/>
-        <w:rPr>
-          <w:rFonts w:ascii="Courier New" w:hAnsi="Courier New" w:cs="Courier New"/>
-          <w:sz w:val="20"/>
-          <w:szCs w:val="20"/>
+        <w:pStyle w:val="Heading3"/>
+        <w:rPr>
+          <w:rFonts w:ascii="Courier New" w:hAnsi="Courier New" w:cs="Courier New"/>
+          <w:sz w:val="20"/>
         </w:rPr>
       </w:pPr>
       <w:r>
-        <w:rPr>
-          <w:rFonts w:ascii="Tahoma" w:hAnsi="Tahoma" w:cs="Tahoma"/>
-          <w:b/>
-          <w:bCs/>
-          <w:szCs w:val="20"/>
-        </w:rPr>
         <w:t>Blog post</w:t>
       </w:r>
       <w:r>
-        <w:rPr>
-          <w:rFonts w:ascii="Tahoma" w:hAnsi="Tahoma" w:cs="Tahoma"/>
-          <w:b/>
-          <w:bCs/>
-          <w:szCs w:val="20"/>
-        </w:rPr>
         <w:tab/>
       </w:r>
     </w:p>
@@ -6251,7 +6062,7 @@
           </mc:Choice>
           <mc:Fallback>
             <w:pict>
-              <v:shape w14:anchorId="488CF4E8" id="Text Box 34" o:spid="_x0000_s1039" type="#_x0000_t202" style="width:363.3pt;height:2in;visibility:visible;mso-wrap-style:square;mso-left-percent:-10001;mso-top-percent:-10001;mso-position-horizontal:absolute;mso-position-horizontal-relative:char;mso-position-vertical:absolute;mso-position-vertical-relative:line;mso-left-percent:-10001;mso-top-percent:-10001;v-text-anchor:top" o:gfxdata="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" filled="f" strokecolor="#a5a5a5 [2092]" strokeweight=".5pt">
+              <v:shape w14:anchorId="488CF4E8" id="Text Box 34" o:spid="_x0000_s1039" type="#_x0000_t202" style="width:363.3pt;height:2in;visibility:visible;mso-wrap-style:square;mso-left-percent:-10001;mso-top-percent:-10001;mso-position-horizontal:absolute;mso-position-horizontal-relative:char;mso-position-vertical:absolute;mso-position-vertical-relative:line;mso-left-percent:-10001;mso-top-percent:-10001;v-text-anchor:top" o:gfxdata="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" filled="f" strokecolor="#a5a5a5 [2092]" strokeweight=".5pt">
                 <v:textbox style="mso-fit-shape-to-text:t">
                   <w:txbxContent>
                     <w:p>
@@ -6393,25 +6204,9 @@
     </w:p>
     <w:p>
       <w:pPr>
-        <w:tabs>
-          <w:tab w:val="left" w:pos="2638"/>
-          <w:tab w:val="left" w:pos="2723"/>
-        </w:tabs>
-        <w:ind w:left="360"/>
-        <w:rPr>
-          <w:rFonts w:ascii="Tahoma" w:hAnsi="Tahoma" w:cs="Tahoma"/>
-          <w:b/>
-          <w:bCs/>
-          <w:szCs w:val="20"/>
-        </w:rPr>
+        <w:pStyle w:val="Heading3"/>
       </w:pPr>
       <w:r>
-        <w:rPr>
-          <w:rFonts w:ascii="Tahoma" w:hAnsi="Tahoma" w:cs="Tahoma"/>
-          <w:b/>
-          <w:bCs/>
-          <w:szCs w:val="20"/>
-        </w:rPr>
         <w:t>Online video</w:t>
       </w:r>
     </w:p>
@@ -6630,7 +6425,7 @@
           </mc:Choice>
           <mc:Fallback>
             <w:pict>
-              <v:shape w14:anchorId="488CF4E8" id="Text Box 35" o:spid="_x0000_s1040" type="#_x0000_t202" style="width:363.3pt;height:2in;visibility:visible;mso-wrap-style:square;mso-left-percent:-10001;mso-top-percent:-10001;mso-position-horizontal:absolute;mso-position-horizontal-relative:char;mso-position-vertical:absolute;mso-position-vertical-relative:line;mso-left-percent:-10001;mso-top-percent:-10001;v-text-anchor:top" o:gfxdata="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" filled="f" strokecolor="#a5a5a5 [2092]" strokeweight=".5pt">
+              <v:shape w14:anchorId="488CF4E8" id="Text Box 35" o:spid="_x0000_s1040" type="#_x0000_t202" style="width:363.3pt;height:2in;visibility:visible;mso-wrap-style:square;mso-left-percent:-10001;mso-top-percent:-10001;mso-position-horizontal:absolute;mso-position-horizontal-relative:char;mso-position-vertical:absolute;mso-position-vertical-relative:line;mso-left-percent:-10001;mso-top-percent:-10001;v-text-anchor:top" o:gfxdata="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" filled="f" strokecolor="#a5a5a5 [2092]" strokeweight=".5pt">
                 <v:textbox style="mso-fit-shape-to-text:t">
                   <w:txbxContent>
                     <w:p>
@@ -6799,10 +6594,7 @@
       </w:pPr>
       <w:r>
         <w:rPr>
-          <w:rFonts w:ascii="Tahoma" w:hAnsi="Tahoma" w:cs="Tahoma"/>
-          <w:b/>
-          <w:bCs/>
-          <w:szCs w:val="20"/>
+          <w:rStyle w:val="Heading3Char"/>
         </w:rPr>
         <w:t>Twitter</w:t>
       </w:r>
@@ -7100,7 +6892,7 @@
           </mc:Choice>
           <mc:Fallback>
             <w:pict>
-              <v:shape w14:anchorId="1D481438" id="Text Box 36" o:spid="_x0000_s1041" type="#_x0000_t202" style="width:363.3pt;height:2in;visibility:visible;mso-wrap-style:square;mso-left-percent:-10001;mso-top-percent:-10001;mso-position-horizontal:absolute;mso-position-horizontal-relative:char;mso-position-vertical:absolute;mso-position-vertical-relative:line;mso-left-percent:-10001;mso-top-percent:-10001;v-text-anchor:top" o:gfxdata="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" filled="f" strokecolor="#a5a5a5 [2092]" strokeweight=".5pt">
+              <v:shape w14:anchorId="1D481438" id="Text Box 36" o:spid="_x0000_s1041" type="#_x0000_t202" style="width:363.3pt;height:2in;visibility:visible;mso-wrap-style:square;mso-left-percent:-10001;mso-top-percent:-10001;mso-position-horizontal:absolute;mso-position-horizontal-relative:char;mso-position-vertical:absolute;mso-position-vertical-relative:line;mso-left-percent:-10001;mso-top-percent:-10001;v-text-anchor:top" o:gfxdata="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" filled="f" strokecolor="#a5a5a5 [2092]" strokeweight=".5pt">
                 <v:textbox style="mso-fit-shape-to-text:t">
                   <w:txbxContent>
                     <w:p>
@@ -7265,25 +7057,9 @@
     </w:p>
     <w:p>
       <w:pPr>
-        <w:tabs>
-          <w:tab w:val="left" w:pos="2638"/>
-          <w:tab w:val="left" w:pos="2723"/>
-        </w:tabs>
-        <w:ind w:left="360"/>
-        <w:rPr>
-          <w:rFonts w:ascii="Tahoma" w:hAnsi="Tahoma" w:cs="Tahoma"/>
-          <w:b/>
-          <w:bCs/>
-          <w:szCs w:val="20"/>
-        </w:rPr>
+        <w:pStyle w:val="Heading3"/>
       </w:pPr>
       <w:r>
-        <w:rPr>
-          <w:rFonts w:ascii="Tahoma" w:hAnsi="Tahoma" w:cs="Tahoma"/>
-          <w:b/>
-          <w:bCs/>
-          <w:szCs w:val="20"/>
-        </w:rPr>
         <w:t>Facebook</w:t>
       </w:r>
     </w:p>
@@ -7552,7 +7328,7 @@
           </mc:Choice>
           <mc:Fallback>
             <w:pict>
-              <v:shape w14:anchorId="11F0E4C5" id="Text Box 41" o:spid="_x0000_s1042" type="#_x0000_t202" style="width:363.3pt;height:2in;visibility:visible;mso-wrap-style:square;mso-left-percent:-10001;mso-top-percent:-10001;mso-position-horizontal:absolute;mso-position-horizontal-relative:char;mso-position-vertical:absolute;mso-position-vertical-relative:line;mso-left-percent:-10001;mso-top-percent:-10001;v-text-anchor:top" o:gfxdata="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" filled="f" strokecolor="#a5a5a5 [2092]" strokeweight=".5pt">
+              <v:shape w14:anchorId="11F0E4C5" id="Text Box 41" o:spid="_x0000_s1042" type="#_x0000_t202" style="width:363.3pt;height:2in;visibility:visible;mso-wrap-style:square;mso-left-percent:-10001;mso-top-percent:-10001;mso-position-horizontal:absolute;mso-position-horizontal-relative:char;mso-position-vertical:absolute;mso-position-vertical-relative:line;mso-left-percent:-10001;mso-top-percent:-10001;v-text-anchor:top" o:gfxdata="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" filled="f" strokecolor="#a5a5a5 [2092]" strokeweight=".5pt">
                 <v:textbox style="mso-fit-shape-to-text:t">
                   <w:txbxContent>
                     <w:p>
@@ -7722,86 +7498,41 @@
     <w:p>
       <w:pPr>
         <w:pStyle w:val="Heading2"/>
-        <w:shd w:val="clear" w:color="auto" w:fill="000000"/>
-        <w:tabs>
-          <w:tab w:val="right" w:pos="10710"/>
-        </w:tabs>
-        <w:rPr>
-          <w:rFonts w:ascii="Tahoma" w:hAnsi="Tahoma" w:cs="Tahoma"/>
+        <w:rPr>
           <w:sz w:val="32"/>
         </w:rPr>
       </w:pPr>
       <w:r>
         <w:rPr>
-          <w:rFonts w:ascii="Tahoma" w:hAnsi="Tahoma" w:cs="Tahoma"/>
           <w:sz w:val="32"/>
         </w:rPr>
         <w:lastRenderedPageBreak/>
         <w:t xml:space="preserve"> </w:t>
       </w:r>
       <w:r>
-        <w:rPr>
-          <w:rFonts w:ascii="Tahoma" w:hAnsi="Tahoma" w:cs="Tahoma"/>
-        </w:rPr>
         <w:t>Books (Monographs, Dictionaries, Encyclopedias, etc.)</w:t>
       </w:r>
       <w:r>
-        <w:rPr>
-          <w:rFonts w:ascii="Tahoma" w:hAnsi="Tahoma" w:cs="Tahoma"/>
-        </w:rPr>
         <w:tab/>
         <w:t>10.02</w:t>
       </w:r>
     </w:p>
     <w:p>
       <w:pPr>
-        <w:tabs>
-          <w:tab w:val="right" w:pos="10800"/>
-        </w:tabs>
-        <w:ind w:left="360"/>
-        <w:rPr>
-          <w:rFonts w:ascii="Tahoma" w:hAnsi="Tahoma" w:cs="Tahoma"/>
-          <w:b/>
-          <w:bCs/>
-          <w:szCs w:val="20"/>
-        </w:rPr>
+        <w:pStyle w:val="Heading3"/>
       </w:pPr>
       <w:r>
-        <w:rPr>
-          <w:rFonts w:ascii="Tahoma" w:hAnsi="Tahoma" w:cs="Tahoma"/>
-          <w:b/>
-          <w:bCs/>
-          <w:szCs w:val="20"/>
-        </w:rPr>
         <w:t xml:space="preserve">Book (print or </w:t>
       </w:r>
       <w:proofErr w:type="spellStart"/>
       <w:r>
-        <w:rPr>
-          <w:rFonts w:ascii="Tahoma" w:hAnsi="Tahoma" w:cs="Tahoma"/>
-          <w:b/>
-          <w:bCs/>
-          <w:szCs w:val="20"/>
-        </w:rPr>
         <w:t>ebook</w:t>
       </w:r>
       <w:proofErr w:type="spellEnd"/>
       <w:r>
-        <w:rPr>
-          <w:rFonts w:ascii="Tahoma" w:hAnsi="Tahoma" w:cs="Tahoma"/>
-          <w:b/>
-          <w:bCs/>
-          <w:szCs w:val="20"/>
-        </w:rPr>
         <w:t>)</w:t>
       </w:r>
       <w:r>
-        <w:rPr>
-          <w:rFonts w:ascii="Tahoma" w:hAnsi="Tahoma" w:cs="Tahoma"/>
-          <w:b/>
-          <w:bCs/>
-          <w:szCs w:val="20"/>
-        </w:rPr>
         <w:tab/>
       </w:r>
     </w:p>
@@ -8063,7 +7794,7 @@
           </mc:Choice>
           <mc:Fallback>
             <w:pict>
-              <v:shape w14:anchorId="601597E3" id="Text Box 37" o:spid="_x0000_s1043" type="#_x0000_t202" style="width:363.3pt;height:2in;visibility:visible;mso-wrap-style:square;mso-left-percent:-10001;mso-top-percent:-10001;mso-position-horizontal:absolute;mso-position-horizontal-relative:char;mso-position-vertical:absolute;mso-position-vertical-relative:line;mso-left-percent:-10001;mso-top-percent:-10001;v-text-anchor:top" o:gfxdata="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" filled="f" strokecolor="#a5a5a5 [2092]" strokeweight=".5pt">
+              <v:shape w14:anchorId="601597E3" id="Text Box 37" o:spid="_x0000_s1043" type="#_x0000_t202" style="width:363.3pt;height:2in;visibility:visible;mso-wrap-style:square;mso-left-percent:-10001;mso-top-percent:-10001;mso-position-horizontal:absolute;mso-position-horizontal-relative:char;mso-position-vertical:absolute;mso-position-vertical-relative:line;mso-left-percent:-10001;mso-top-percent:-10001;v-text-anchor:top" o:gfxdata="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" filled="f" strokecolor="#a5a5a5 [2092]" strokeweight=".5pt">
                 <v:textbox style="mso-fit-shape-to-text:t">
                   <w:txbxContent>
                     <w:p>
@@ -8216,53 +7947,20 @@
     </w:p>
     <w:p>
       <w:pPr>
-        <w:tabs>
-          <w:tab w:val="right" w:pos="10800"/>
-        </w:tabs>
-        <w:ind w:left="360"/>
-        <w:rPr>
-          <w:rFonts w:ascii="Tahoma" w:hAnsi="Tahoma" w:cs="Tahoma"/>
-          <w:b/>
-          <w:bCs/>
-          <w:szCs w:val="20"/>
-        </w:rPr>
+        <w:pStyle w:val="Heading3"/>
       </w:pPr>
       <w:r>
-        <w:rPr>
-          <w:rFonts w:ascii="Tahoma" w:hAnsi="Tahoma" w:cs="Tahoma"/>
-          <w:b/>
-          <w:bCs/>
-          <w:szCs w:val="20"/>
-        </w:rPr>
         <w:t>Boo</w:t>
       </w:r>
       <w:r>
-        <w:rPr>
-          <w:rFonts w:ascii="Tahoma" w:hAnsi="Tahoma" w:cs="Tahoma"/>
-          <w:b/>
-          <w:bCs/>
-          <w:szCs w:val="20"/>
-        </w:rPr>
         <w:t xml:space="preserve">k with a DOI (print or </w:t>
       </w:r>
       <w:proofErr w:type="spellStart"/>
       <w:r>
-        <w:rPr>
-          <w:rFonts w:ascii="Tahoma" w:hAnsi="Tahoma" w:cs="Tahoma"/>
-          <w:b/>
-          <w:bCs/>
-          <w:szCs w:val="20"/>
-        </w:rPr>
         <w:t>ebook</w:t>
       </w:r>
       <w:proofErr w:type="spellEnd"/>
       <w:r>
-        <w:rPr>
-          <w:rFonts w:ascii="Tahoma" w:hAnsi="Tahoma" w:cs="Tahoma"/>
-          <w:b/>
-          <w:bCs/>
-          <w:szCs w:val="20"/>
-        </w:rPr>
         <w:t>)</w:t>
       </w:r>
     </w:p>
@@ -8321,29 +8019,12 @@
     </w:p>
     <w:p>
       <w:pPr>
-        <w:ind w:left="360"/>
-        <w:rPr>
-          <w:rFonts w:ascii="Tahoma" w:hAnsi="Tahoma" w:cs="Tahoma"/>
-          <w:bCs/>
-          <w:szCs w:val="20"/>
-        </w:rPr>
+        <w:pStyle w:val="Heading3"/>
       </w:pPr>
       <w:r>
-        <w:rPr>
-          <w:rFonts w:ascii="Tahoma" w:hAnsi="Tahoma" w:cs="Tahoma"/>
-          <w:b/>
-          <w:bCs/>
-          <w:szCs w:val="20"/>
-        </w:rPr>
         <w:t>Book with e</w:t>
       </w:r>
       <w:r>
-        <w:rPr>
-          <w:rFonts w:ascii="Tahoma" w:hAnsi="Tahoma" w:cs="Tahoma"/>
-          <w:b/>
-          <w:bCs/>
-          <w:szCs w:val="20"/>
-        </w:rPr>
         <w:t>ditor</w:t>
       </w:r>
     </w:p>
@@ -8490,42 +8171,15 @@
     </w:p>
     <w:p>
       <w:pPr>
-        <w:tabs>
-          <w:tab w:val="right" w:pos="10800"/>
-        </w:tabs>
-        <w:ind w:left="360"/>
-        <w:rPr>
-          <w:rFonts w:ascii="Tahoma" w:hAnsi="Tahoma" w:cs="Tahoma"/>
-          <w:b/>
-          <w:bCs/>
-          <w:szCs w:val="20"/>
-        </w:rPr>
+        <w:pStyle w:val="Heading3"/>
       </w:pPr>
       <w:r>
-        <w:rPr>
-          <w:rFonts w:ascii="Tahoma" w:hAnsi="Tahoma" w:cs="Tahoma"/>
-          <w:b/>
-          <w:bCs/>
-          <w:szCs w:val="20"/>
-        </w:rPr>
         <w:t>Book with corporate a</w:t>
       </w:r>
       <w:r>
-        <w:rPr>
-          <w:rFonts w:ascii="Tahoma" w:hAnsi="Tahoma" w:cs="Tahoma"/>
-          <w:b/>
-          <w:bCs/>
-          <w:szCs w:val="20"/>
-        </w:rPr>
         <w:t>uthor</w:t>
       </w:r>
       <w:r>
-        <w:rPr>
-          <w:rFonts w:ascii="Tahoma" w:hAnsi="Tahoma" w:cs="Tahoma"/>
-          <w:b/>
-          <w:bCs/>
-          <w:szCs w:val="20"/>
-        </w:rPr>
         <w:tab/>
       </w:r>
     </w:p>
@@ -8633,8 +8287,8 @@
           <mc:Choice Requires="wps">
             <w:drawing>
               <wp:inline distT="0" distB="0" distL="0" distR="0" wp14:anchorId="1D481438" wp14:editId="713C5C0B">
-                <wp:extent cx="4613910" cy="1828800"/>
-                <wp:effectExtent l="0" t="0" r="15240" b="13335"/>
+                <wp:extent cx="5561463" cy="1828800"/>
+                <wp:effectExtent l="0" t="0" r="20320" b="21590"/>
                 <wp:docPr id="39" name="Text Box 39"/>
                 <wp:cNvGraphicFramePr/>
                 <a:graphic xmlns:a="http://schemas.openxmlformats.org/drawingml/2006/main">
@@ -8644,7 +8298,7 @@
                       <wps:spPr>
                         <a:xfrm>
                           <a:off x="0" y="0"/>
-                          <a:ext cx="4613910" cy="1828800"/>
+                          <a:ext cx="5561463" cy="1828800"/>
                         </a:xfrm>
                         <a:prstGeom prst="rect">
                           <a:avLst/>
@@ -8662,11 +8316,12 @@
                         <w:txbxContent>
                           <w:p>
                             <w:pPr>
+                              <w:tabs>
+                                <w:tab w:val="left" w:pos="1800"/>
+                              </w:tabs>
                               <w:ind w:left="270" w:right="215"/>
                               <w:rPr>
-                                <w:rFonts w:ascii="Courier New" w:hAnsi="Courier New" w:cs="Courier New"/>
-                                <w:sz w:val="20"/>
-                                <w:szCs w:val="20"/>
+                                <w:rStyle w:val="In-TextExampleChar"/>
                               </w:rPr>
                             </w:pPr>
                             <w:r>
@@ -8721,14 +8376,19 @@
                               </w:rPr>
                               <w:t>(House Permanent Select Committee on Intelligence, 2019)</w:t>
                             </w:r>
-                            <w:r>
+                          </w:p>
+                          <w:p>
+                            <w:pPr>
+                              <w:tabs>
+                                <w:tab w:val="left" w:pos="1800"/>
+                              </w:tabs>
+                              <w:ind w:left="270" w:right="215"/>
                               <w:rPr>
                                 <w:rFonts w:ascii="Courier New" w:hAnsi="Courier New" w:cs="Courier New"/>
                                 <w:sz w:val="20"/>
                                 <w:szCs w:val="20"/>
                               </w:rPr>
-                              <w:br/>
-                            </w:r>
+                            </w:pPr>
                             <w:r>
                               <w:rPr>
                                 <w:rFonts w:ascii="Arial" w:hAnsi="Arial" w:cs="Arial"/>
@@ -8777,16 +8437,17 @@
           </mc:Choice>
           <mc:Fallback>
             <w:pict>
-              <v:shape w14:anchorId="1D481438" id="Text Box 39" o:spid="_x0000_s1044" type="#_x0000_t202" style="width:363.3pt;height:2in;visibility:visible;mso-wrap-style:square;mso-left-percent:-10001;mso-top-percent:-10001;mso-position-horizontal:absolute;mso-position-horizontal-relative:char;mso-position-vertical:absolute;mso-position-vertical-relative:line;mso-left-percent:-10001;mso-top-percent:-10001;v-text-anchor:top" o:gfxdata="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" filled="f" strokecolor="#a5a5a5 [2092]" strokeweight=".5pt">
+              <v:shape w14:anchorId="1D481438" id="Text Box 39" o:spid="_x0000_s1044" type="#_x0000_t202" style="width:437.9pt;height:2in;visibility:visible;mso-wrap-style:square;mso-left-percent:-10001;mso-top-percent:-10001;mso-position-horizontal:absolute;mso-position-horizontal-relative:char;mso-position-vertical:absolute;mso-position-vertical-relative:line;mso-left-percent:-10001;mso-top-percent:-10001;v-text-anchor:top" o:gfxdata="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" filled="f" strokecolor="#a5a5a5 [2092]" strokeweight=".5pt">
                 <v:textbox style="mso-fit-shape-to-text:t">
                   <w:txbxContent>
                     <w:p>
                       <w:pPr>
+                        <w:tabs>
+                          <w:tab w:val="left" w:pos="1800"/>
+                        </w:tabs>
                         <w:ind w:left="270" w:right="215"/>
                         <w:rPr>
-                          <w:rFonts w:ascii="Courier New" w:hAnsi="Courier New" w:cs="Courier New"/>
-                          <w:sz w:val="20"/>
-                          <w:szCs w:val="20"/>
+                          <w:rStyle w:val="In-TextExampleChar"/>
                         </w:rPr>
                       </w:pPr>
                       <w:r>
@@ -8841,14 +8502,19 @@
                         </w:rPr>
                         <w:t>(House Permanent Select Committee on Intelligence, 2019)</w:t>
                       </w:r>
-                      <w:r>
+                    </w:p>
+                    <w:p>
+                      <w:pPr>
+                        <w:tabs>
+                          <w:tab w:val="left" w:pos="1800"/>
+                        </w:tabs>
+                        <w:ind w:left="270" w:right="215"/>
                         <w:rPr>
                           <w:rFonts w:ascii="Courier New" w:hAnsi="Courier New" w:cs="Courier New"/>
                           <w:sz w:val="20"/>
                           <w:szCs w:val="20"/>
                         </w:rPr>
-                        <w:br/>
-                      </w:r>
+                      </w:pPr>
                       <w:r>
                         <w:rPr>
                           <w:rFonts w:ascii="Arial" w:hAnsi="Arial" w:cs="Arial"/>
@@ -8915,21 +8581,9 @@
       </w:pPr>
       <w:r>
         <w:rPr>
-          <w:rFonts w:ascii="Tahoma" w:hAnsi="Tahoma" w:cs="Tahoma"/>
-          <w:b/>
-          <w:bCs/>
-          <w:szCs w:val="20"/>
-        </w:rPr>
-        <w:t>Essay in an edited b</w:t>
-      </w:r>
-      <w:r>
-        <w:rPr>
-          <w:rFonts w:ascii="Tahoma" w:hAnsi="Tahoma" w:cs="Tahoma"/>
-          <w:b/>
-          <w:bCs/>
-          <w:szCs w:val="20"/>
-        </w:rPr>
-        <w:t>ook</w:t>
+          <w:rStyle w:val="Heading3Char"/>
+        </w:rPr>
+        <w:t>Essay in an edited book</w:t>
       </w:r>
       <w:r>
         <w:rPr>
@@ -8981,16 +8635,16 @@
           <w:sz w:val="20"/>
           <w:szCs w:val="20"/>
         </w:rPr>
-        <w:t>Career paths in psychology</w:t>
-      </w:r>
-      <w:r>
-        <w:rPr>
-          <w:rFonts w:ascii="Cambria Math" w:hAnsi="Cambria Math" w:cs="Cambria Math"/>
+        <w:t>Career paths in psycholo</w:t>
+      </w:r>
+      <w:r>
+        <w:rPr>
+          <w:rFonts w:ascii="Courier New" w:hAnsi="Courier New" w:cs="Courier New"/>
           <w:i/>
           <w:sz w:val="20"/>
           <w:szCs w:val="20"/>
         </w:rPr>
-        <w:t> </w:t>
+        <w:t xml:space="preserve">gy: </w:t>
       </w:r>
       <w:r>
         <w:rPr>
@@ -8999,7 +8653,7 @@
           <w:sz w:val="20"/>
           <w:szCs w:val="20"/>
         </w:rPr>
-        <w:t>: where your degree can take you</w:t>
+        <w:t>where your degree can take you</w:t>
       </w:r>
       <w:r>
         <w:rPr>
@@ -9075,10 +8729,7 @@
       </w:pPr>
       <w:r>
         <w:rPr>
-          <w:rFonts w:ascii="Tahoma" w:hAnsi="Tahoma" w:cs="Tahoma"/>
-          <w:b/>
-          <w:bCs/>
-          <w:szCs w:val="20"/>
+          <w:rStyle w:val="Heading3Char"/>
         </w:rPr>
         <w:t>Encyclopedia or dictionary entries</w:t>
       </w:r>
@@ -9417,7 +9068,7 @@
           </mc:Choice>
           <mc:Fallback>
             <w:pict>
-              <v:shape w14:anchorId="60CCB050" id="Text Box 40" o:spid="_x0000_s1045" type="#_x0000_t202" style="width:363.3pt;height:2in;visibility:visible;mso-wrap-style:square;mso-left-percent:-10001;mso-top-percent:-10001;mso-position-horizontal:absolute;mso-position-horizontal-relative:char;mso-position-vertical:absolute;mso-position-vertical-relative:line;mso-left-percent:-10001;mso-top-percent:-10001;v-text-anchor:top" o:gfxdata="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" filled="f" strokecolor="#a5a5a5 [2092]" strokeweight=".5pt">
+              <v:shape w14:anchorId="60CCB050" id="Text Box 40" o:spid="_x0000_s1045" type="#_x0000_t202" style="width:363.3pt;height:2in;visibility:visible;mso-wrap-style:square;mso-left-percent:-10001;mso-top-percent:-10001;mso-position-horizontal:absolute;mso-position-horizontal-relative:char;mso-position-vertical:absolute;mso-position-vertical-relative:line;mso-left-percent:-10001;mso-top-percent:-10001;v-text-anchor:top" o:gfxdata="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" filled="f" strokecolor="#a5a5a5 [2092]" strokeweight=".5pt">
                 <v:textbox style="mso-fit-shape-to-text:t">
                   <w:txbxContent>
                     <w:p>
@@ -9606,6 +9257,7 @@
         <w:ind w:left="1260" w:hanging="720"/>
         <w:rPr>
           <w:rFonts w:ascii="Courier New" w:hAnsi="Courier New" w:cs="Courier New"/>
+          <w:bCs/>
           <w:sz w:val="20"/>
           <w:szCs w:val="20"/>
         </w:rPr>
@@ -9891,7 +9543,7 @@
           </mc:Choice>
           <mc:Fallback>
             <w:pict>
-              <v:shape w14:anchorId="1D481438" id="Text Box 38" o:spid="_x0000_s1046" type="#_x0000_t202" style="width:363.3pt;height:2in;visibility:visible;mso-wrap-style:square;mso-left-percent:-10001;mso-top-percent:-10001;mso-position-horizontal:absolute;mso-position-horizontal-relative:char;mso-position-vertical:absolute;mso-position-vertical-relative:line;mso-left-percent:-10001;mso-top-percent:-10001;v-text-anchor:top" o:gfxdata="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" filled="f" strokecolor="#a5a5a5 [2092]" strokeweight=".5pt">
+              <v:shape w14:anchorId="1D481438" id="Text Box 38" o:spid="_x0000_s1046" type="#_x0000_t202" style="width:363.3pt;height:2in;visibility:visible;mso-wrap-style:square;mso-left-percent:-10001;mso-top-percent:-10001;mso-position-horizontal:absolute;mso-position-horizontal-relative:char;mso-position-vertical:absolute;mso-position-vertical-relative:line;mso-left-percent:-10001;mso-top-percent:-10001;v-text-anchor:top" o:gfxdata="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" filled="f" strokecolor="#a5a5a5 [2092]" strokeweight=".5pt">
                 <v:textbox style="mso-fit-shape-to-text:t">
                   <w:txbxContent>
                     <w:p>
@@ -10033,27 +9685,10 @@
         <w:tabs>
           <w:tab w:val="right" w:pos="10800"/>
         </w:tabs>
-        <w:ind w:left="540"/>
-        <w:rPr>
-          <w:rFonts w:ascii="Courier New" w:hAnsi="Courier New" w:cs="Courier New"/>
-          <w:sz w:val="20"/>
-          <w:szCs w:val="20"/>
-        </w:rPr>
-      </w:pPr>
-      <w:r>
-        <w:rPr>
-          <w:rFonts w:ascii="Tahoma" w:hAnsi="Tahoma" w:cs="Tahoma"/>
-          <w:b/>
+        <w:ind w:left="1260" w:hanging="720"/>
+        <w:rPr>
+          <w:rFonts w:ascii="Courier New" w:hAnsi="Courier New" w:cs="Courier New"/>
           <w:bCs/>
-          <w:szCs w:val="20"/>
-        </w:rPr>
-        <w:tab/>
-      </w:r>
-    </w:p>
-    <w:p>
-      <w:pPr>
-        <w:rPr>
-          <w:rFonts w:ascii="Courier New" w:hAnsi="Courier New" w:cs="Courier New"/>
           <w:sz w:val="20"/>
           <w:szCs w:val="20"/>
         </w:rPr>
@@ -10061,197 +9696,24 @@
     </w:p>
     <w:p>
       <w:pPr>
-        <w:ind w:left="1620" w:hanging="540"/>
+        <w:tabs>
+          <w:tab w:val="right" w:pos="10800"/>
+        </w:tabs>
+        <w:ind w:left="1260" w:hanging="720"/>
         <w:rPr>
           <w:rFonts w:ascii="Courier New" w:hAnsi="Courier New" w:cs="Courier New"/>
           <w:sz w:val="20"/>
           <w:szCs w:val="20"/>
         </w:rPr>
       </w:pPr>
-      <w:r>
-        <w:rPr>
-          <w:rFonts w:ascii="Courier New" w:hAnsi="Courier New" w:cs="Courier New"/>
-          <w:noProof/>
-          <w:sz w:val="20"/>
-          <w:szCs w:val="20"/>
-        </w:rPr>
-        <mc:AlternateContent>
-          <mc:Choice Requires="wps">
-            <w:drawing>
-              <wp:anchor distT="0" distB="0" distL="114300" distR="114300" simplePos="0" relativeHeight="251658240" behindDoc="0" locked="0" layoutInCell="1" allowOverlap="1">
-                <wp:simplePos x="0" y="0"/>
-                <wp:positionH relativeFrom="column">
-                  <wp:posOffset>285750</wp:posOffset>
-                </wp:positionH>
-                <wp:positionV relativeFrom="paragraph">
-                  <wp:posOffset>13970</wp:posOffset>
-                </wp:positionV>
-                <wp:extent cx="6235700" cy="684530"/>
-                <wp:effectExtent l="0" t="0" r="12700" b="20320"/>
-                <wp:wrapNone/>
-                <wp:docPr id="1" name="Text Box 1"/>
-                <wp:cNvGraphicFramePr>
-                  <a:graphicFrameLocks xmlns:a="http://schemas.openxmlformats.org/drawingml/2006/main"/>
-                </wp:cNvGraphicFramePr>
-                <a:graphic xmlns:a="http://schemas.openxmlformats.org/drawingml/2006/main">
-                  <a:graphicData uri="http://schemas.microsoft.com/office/word/2010/wordprocessingShape">
-                    <wps:wsp>
-                      <wps:cNvSpPr txBox="1">
-                        <a:spLocks noChangeArrowheads="1"/>
-                      </wps:cNvSpPr>
-                      <wps:spPr bwMode="auto">
-                        <a:xfrm>
-                          <a:off x="0" y="0"/>
-                          <a:ext cx="6235700" cy="684530"/>
-                        </a:xfrm>
-                        <a:prstGeom prst="rect">
-                          <a:avLst/>
-                        </a:prstGeom>
-                        <a:solidFill>
-                          <a:srgbClr val="FFFFFF"/>
-                        </a:solidFill>
-                        <a:ln w="19050">
-                          <a:solidFill>
-                            <a:srgbClr val="000000"/>
-                          </a:solidFill>
-                          <a:miter lim="800000"/>
-                          <a:headEnd/>
-                          <a:tailEnd/>
-                        </a:ln>
-                      </wps:spPr>
-                      <wps:txbx>
-                        <w:txbxContent>
-                          <w:p>
-                            <w:r>
-                              <w:t xml:space="preserve">See the </w:t>
-                            </w:r>
-                            <w:r>
-                              <w:rPr>
-                                <w:i/>
-                              </w:rPr>
-                              <w:t>Publication Manual of the AP</w:t>
-                            </w:r>
-                            <w:r>
-                              <w:rPr>
-                                <w:i/>
-                              </w:rPr>
-                              <w:t xml:space="preserve">A </w:t>
-                            </w:r>
-                            <w:r>
-                              <w:t xml:space="preserve">for additional examples and explanatory information. Available in the library (call number:  </w:t>
-                            </w:r>
-                            <w:r>
-                              <w:rPr>
-                                <w:b/>
-                              </w:rPr>
-                              <w:t>BF 76.7. P83</w:t>
-                            </w:r>
-                            <w:r>
-                              <w:t>)</w:t>
-                            </w:r>
-                            <w:r>
-                              <w:t xml:space="preserve">  Questions?  Ask us at the reference desk!</w:t>
-                            </w:r>
-                            <w:r>
-                              <w:t xml:space="preserve"> Additional resources available on our website at </w:t>
-                            </w:r>
-                            <w:hyperlink r:id="rId6" w:history="1">
-                              <w:r>
-                                <w:rPr>
-                                  <w:rStyle w:val="Hyperlink"/>
-                                </w:rPr>
-                                <w:t>https://libguides.ccac.edu/citations/APAstyle</w:t>
-                              </w:r>
-                            </w:hyperlink>
-                            <w:r>
-                              <w:t xml:space="preserve"> </w:t>
-                            </w:r>
-                          </w:p>
-                          <w:p/>
-                          <w:p/>
-                          <w:p/>
-                          <w:p/>
-                          <w:p/>
-                        </w:txbxContent>
-                      </wps:txbx>
-                      <wps:bodyPr rot="0" vert="horz" wrap="square" lIns="91440" tIns="45720" rIns="91440" bIns="45720" anchor="t" anchorCtr="0" upright="1">
-                        <a:noAutofit/>
-                      </wps:bodyPr>
-                    </wps:wsp>
-                  </a:graphicData>
-                </a:graphic>
-                <wp14:sizeRelH relativeFrom="page">
-                  <wp14:pctWidth>0</wp14:pctWidth>
-                </wp14:sizeRelH>
-                <wp14:sizeRelV relativeFrom="page">
-                  <wp14:pctHeight>0</wp14:pctHeight>
-                </wp14:sizeRelV>
-              </wp:anchor>
-            </w:drawing>
-          </mc:Choice>
-          <mc:Fallback>
-            <w:pict>
-              <v:shape id="Text Box 1" o:spid="_x0000_s1047" type="#_x0000_t202" style="position:absolute;left:0;text-align:left;margin-left:22.5pt;margin-top:1.1pt;width:491pt;height:53.9pt;z-index:251658240;visibility:visible;mso-wrap-style:square;mso-width-percent:0;mso-height-percent:0;mso-wrap-distance-left:9pt;mso-wrap-distance-top:0;mso-wrap-distance-right:9pt;mso-wrap-distance-bottom:0;mso-position-horizontal:absolute;mso-position-horizontal-relative:text;mso-position-vertical:absolute;mso-position-vertical-relative:text;mso-width-percent:0;mso-height-percent:0;mso-width-relative:page;mso-height-relative:page;v-text-anchor:top" o:gfxdata="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" strokeweight="1.5pt">
-                <v:textbox>
-                  <w:txbxContent>
-                    <w:p>
-                      <w:r>
-                        <w:t xml:space="preserve">See the </w:t>
-                      </w:r>
-                      <w:r>
-                        <w:rPr>
-                          <w:i/>
-                        </w:rPr>
-                        <w:t>Publication Manual of the AP</w:t>
-                      </w:r>
-                      <w:r>
-                        <w:rPr>
-                          <w:i/>
-                        </w:rPr>
-                        <w:t xml:space="preserve">A </w:t>
-                      </w:r>
-                      <w:r>
-                        <w:t xml:space="preserve">for additional examples and explanatory information. Available in the library (call number:  </w:t>
-                      </w:r>
-                      <w:r>
-                        <w:rPr>
-                          <w:b/>
-                        </w:rPr>
-                        <w:t>BF 76.7. P83</w:t>
-                      </w:r>
-                      <w:r>
-                        <w:t>)</w:t>
-                      </w:r>
-                      <w:r>
-                        <w:t xml:space="preserve">  Questions?  Ask us at the reference desk!</w:t>
-                      </w:r>
-                      <w:r>
-                        <w:t xml:space="preserve"> Additional resources available on our website at </w:t>
-                      </w:r>
-                      <w:hyperlink r:id="rId7" w:history="1">
-                        <w:r>
-                          <w:rPr>
-                            <w:rStyle w:val="Hyperlink"/>
-                          </w:rPr>
-                          <w:t>https://libguides.ccac.edu/citations/APAstyle</w:t>
-                        </w:r>
-                      </w:hyperlink>
-                      <w:r>
-                        <w:t xml:space="preserve"> </w:t>
-                      </w:r>
-                    </w:p>
-                    <w:p/>
-                    <w:p/>
-                    <w:p/>
-                    <w:p/>
-                    <w:p/>
-                  </w:txbxContent>
-                </v:textbox>
-              </v:shape>
-            </w:pict>
-          </mc:Fallback>
-        </mc:AlternateContent>
-      </w:r>
+    </w:p>
+    <w:p>
+      <w:pPr>
+        <w:tabs>
+          <w:tab w:val="right" w:pos="10800"/>
+        </w:tabs>
+        <w:ind w:left="540"/>
+      </w:pPr>
       <w:r>
         <w:rPr>
           <w:rFonts w:ascii="Courier New" w:hAnsi="Courier New" w:cs="Courier New"/>
@@ -10265,10 +9727,10 @@
               <wp:anchor distT="0" distB="0" distL="114300" distR="114300" simplePos="0" relativeHeight="251661312" behindDoc="0" locked="0" layoutInCell="1" allowOverlap="1">
                 <wp:simplePos x="0" y="0"/>
                 <wp:positionH relativeFrom="column">
-                  <wp:posOffset>33020</wp:posOffset>
+                  <wp:posOffset>75781</wp:posOffset>
                 </wp:positionH>
                 <wp:positionV relativeFrom="paragraph">
-                  <wp:posOffset>895350</wp:posOffset>
+                  <wp:posOffset>1132876</wp:posOffset>
                 </wp:positionV>
                 <wp:extent cx="631190" cy="191135"/>
                 <wp:effectExtent l="4445" t="0" r="2540" b="0"/>
@@ -10353,7 +9815,7 @@
           </mc:Choice>
           <mc:Fallback>
             <w:pict>
-              <v:shape id="Text Box 2" o:spid="_x0000_s1048" type="#_x0000_t202" style="position:absolute;left:0;text-align:left;margin-left:2.6pt;margin-top:70.5pt;width:49.7pt;height:15.05pt;z-index:251661312;visibility:visible;mso-wrap-style:square;mso-width-percent:0;mso-height-percent:0;mso-wrap-distance-left:9pt;mso-wrap-distance-top:0;mso-wrap-distance-right:9pt;mso-wrap-distance-bottom:0;mso-position-horizontal:absolute;mso-position-horizontal-relative:text;mso-position-vertical:absolute;mso-position-vertical-relative:text;mso-width-percent:0;mso-height-percent:0;mso-width-relative:page;mso-height-relative:page;v-text-anchor:top" o:gfxdata="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" filled="f" stroked="f">
+              <v:shape id="Text Box 2" o:spid="_x0000_s1047" type="#_x0000_t202" style="position:absolute;left:0;text-align:left;margin-left:5.95pt;margin-top:89.2pt;width:49.7pt;height:15.05pt;z-index:251661312;visibility:visible;mso-wrap-style:square;mso-width-percent:0;mso-height-percent:0;mso-wrap-distance-left:9pt;mso-wrap-distance-top:0;mso-wrap-distance-right:9pt;mso-wrap-distance-bottom:0;mso-position-horizontal:absolute;mso-position-horizontal-relative:text;mso-position-vertical:absolute;mso-position-vertical-relative:text;mso-width-percent:0;mso-height-percent:0;mso-width-relative:page;mso-height-relative:page;v-text-anchor:top" o:gfxdata="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" filled="f" stroked="f">
                 <v:textbox>
                   <w:txbxContent>
                     <w:p>
@@ -10380,8 +9842,165 @@
           </mc:Fallback>
         </mc:AlternateContent>
       </w:r>
+      <w:r>
+        <w:rPr>
+          <w:noProof/>
+        </w:rPr>
+        <mc:AlternateContent>
+          <mc:Choice Requires="wps">
+            <w:drawing>
+              <wp:inline distT="0" distB="0" distL="0" distR="0" wp14:anchorId="3E4AFFED" wp14:editId="5E49014F">
+                <wp:extent cx="5934973" cy="1828800"/>
+                <wp:effectExtent l="19050" t="19050" r="27940" b="16510"/>
+                <wp:docPr id="4" name="Text Box 4" descr="See the Publication Manual of the APA for additional examples and explanatory information. Available in the library (call number:  BF 76.7. P83) Additional resources available on our website at https://libguides.ccac.edu/citations/APAstyle " title="Additional Resources"/>
+                <wp:cNvGraphicFramePr/>
+                <a:graphic xmlns:a="http://schemas.openxmlformats.org/drawingml/2006/main">
+                  <a:graphicData uri="http://schemas.microsoft.com/office/word/2010/wordprocessingShape">
+                    <wps:wsp>
+                      <wps:cNvSpPr txBox="1"/>
+                      <wps:spPr>
+                        <a:xfrm>
+                          <a:off x="0" y="0"/>
+                          <a:ext cx="5934973" cy="1828800"/>
+                        </a:xfrm>
+                        <a:prstGeom prst="rect">
+                          <a:avLst/>
+                        </a:prstGeom>
+                        <a:noFill/>
+                        <a:ln w="38100">
+                          <a:solidFill>
+                            <a:schemeClr val="tx1"/>
+                          </a:solidFill>
+                        </a:ln>
+                      </wps:spPr>
+                      <wps:txbx>
+                        <w:txbxContent>
+                          <w:p>
+                            <w:bookmarkStart w:id="0" w:name="_GoBack"/>
+                            <w:r>
+                              <w:t xml:space="preserve">See the </w:t>
+                            </w:r>
+                            <w:r>
+                              <w:rPr>
+                                <w:i/>
+                              </w:rPr>
+                              <w:t xml:space="preserve">Publication Manual of the APA </w:t>
+                            </w:r>
+                            <w:r>
+                              <w:t xml:space="preserve">for additional examples and explanatory information. Available in the library (call number:  </w:t>
+                            </w:r>
+                            <w:r>
+                              <w:rPr>
+                                <w:b/>
+                              </w:rPr>
+                              <w:t>BF 76.7. P83</w:t>
+                            </w:r>
+                            <w:r>
+                              <w:t>)</w:t>
+                            </w:r>
+                            <w:r>
+                              <w:t xml:space="preserve"> Additional resources available on our website at </w:t>
+                            </w:r>
+                            <w:hyperlink r:id="rId6" w:history="1">
+                              <w:r>
+                                <w:rPr>
+                                  <w:rStyle w:val="Hyperlink"/>
+                                </w:rPr>
+                                <w:t>https://libguides.ccac.edu/citations/APAstyle</w:t>
+                              </w:r>
+                            </w:hyperlink>
+                            <w:r>
+                              <w:t xml:space="preserve"> </w:t>
+                            </w:r>
+                          </w:p>
+                          <w:bookmarkEnd w:id="0"/>
+                          <w:p>
+                            <w:pPr>
+                              <w:ind w:left="270" w:right="219"/>
+                              <w:rPr>
+                                <w:rFonts w:ascii="Courier New" w:hAnsi="Courier New" w:cs="Courier New"/>
+                                <w:sz w:val="20"/>
+                                <w:szCs w:val="20"/>
+                              </w:rPr>
+                            </w:pPr>
+                          </w:p>
+                        </w:txbxContent>
+                      </wps:txbx>
+                      <wps:bodyPr rot="0" spcFirstLastPara="0" vertOverflow="overflow" horzOverflow="overflow" vert="horz" wrap="square" lIns="91440" tIns="45720" rIns="91440" bIns="45720" numCol="1" spcCol="0" rtlCol="0" fromWordArt="0" anchor="t" anchorCtr="0" forceAA="0" compatLnSpc="1">
+                        <a:prstTxWarp prst="textNoShape">
+                          <a:avLst/>
+                        </a:prstTxWarp>
+                        <a:spAutoFit/>
+                      </wps:bodyPr>
+                    </wps:wsp>
+                  </a:graphicData>
+                </a:graphic>
+              </wp:inline>
+            </w:drawing>
+          </mc:Choice>
+          <mc:Fallback>
+            <w:pict>
+              <v:shape w14:anchorId="3E4AFFED" id="Text Box 4" o:spid="_x0000_s1048" type="#_x0000_t202" alt="Title: Additional Resources - Description: See the Publication Manual of the APA for additional examples and explanatory information. Available in the library (call number:  BF 76.7. P83) Additional resources available on our website at https://libguides.ccac.edu/citations/APAstyle " style="width:467.3pt;height:2in;visibility:visible;mso-wrap-style:square;mso-left-percent:-10001;mso-top-percent:-10001;mso-position-horizontal:absolute;mso-position-horizontal-relative:char;mso-position-vertical:absolute;mso-position-vertical-relative:line;mso-left-percent:-10001;mso-top-percent:-10001;v-text-anchor:top" o:gfxdata="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" filled="f" strokecolor="black [3213]" strokeweight="3pt">
+                <v:textbox style="mso-fit-shape-to-text:t">
+                  <w:txbxContent>
+                    <w:p>
+                      <w:bookmarkStart w:id="1" w:name="_GoBack"/>
+                      <w:r>
+                        <w:t xml:space="preserve">See the </w:t>
+                      </w:r>
+                      <w:r>
+                        <w:rPr>
+                          <w:i/>
+                        </w:rPr>
+                        <w:t xml:space="preserve">Publication Manual of the APA </w:t>
+                      </w:r>
+                      <w:r>
+                        <w:t xml:space="preserve">for additional examples and explanatory information. Available in the library (call number:  </w:t>
+                      </w:r>
+                      <w:r>
+                        <w:rPr>
+                          <w:b/>
+                        </w:rPr>
+                        <w:t>BF 76.7. P83</w:t>
+                      </w:r>
+                      <w:r>
+                        <w:t>)</w:t>
+                      </w:r>
+                      <w:r>
+                        <w:t xml:space="preserve"> Additional resources available on our website at </w:t>
+                      </w:r>
+                      <w:hyperlink r:id="rId7" w:history="1">
+                        <w:r>
+                          <w:rPr>
+                            <w:rStyle w:val="Hyperlink"/>
+                          </w:rPr>
+                          <w:t>https://libguides.ccac.edu/citations/APAstyle</w:t>
+                        </w:r>
+                      </w:hyperlink>
+                      <w:r>
+                        <w:t xml:space="preserve"> </w:t>
+                      </w:r>
+                    </w:p>
+                    <w:bookmarkEnd w:id="1"/>
+                    <w:p>
+                      <w:pPr>
+                        <w:ind w:left="270" w:right="219"/>
+                        <w:rPr>
+                          <w:rFonts w:ascii="Courier New" w:hAnsi="Courier New" w:cs="Courier New"/>
+                          <w:sz w:val="20"/>
+                          <w:szCs w:val="20"/>
+                        </w:rPr>
+                      </w:pPr>
+                    </w:p>
+                  </w:txbxContent>
+                </v:textbox>
+                <w10:anchorlock/>
+              </v:shape>
+            </w:pict>
+          </mc:Fallback>
+        </mc:AlternateContent>
+      </w:r>
     </w:p>
-    <w:p/>
     <w:sectPr>
       <w:footerReference w:type="default" r:id="rId8"/>
       <w:pgSz w:w="12240" w:h="15840"/>
@@ -10925,15 +10544,45 @@
     <w:next w:val="Normal"/>
     <w:link w:val="Heading2Char"/>
     <w:qFormat/>
-    <w:rsid w:val="003448DD"/>
+    <w:rsid w:val="008055C3"/>
     <w:pPr>
       <w:keepNext/>
+      <w:shd w:val="clear" w:color="auto" w:fill="000000"/>
+      <w:tabs>
+        <w:tab w:val="right" w:pos="10710"/>
+      </w:tabs>
+      <w:spacing w:after="120" w:line="440" w:lineRule="exact"/>
       <w:outlineLvl w:val="1"/>
     </w:pPr>
     <w:rPr>
+      <w:rFonts w:ascii="Tahoma" w:hAnsi="Tahoma" w:cs="Tahoma"/>
       <w:b/>
       <w:bCs/>
+      <w:position w:val="6"/>
       <w:sz w:val="28"/>
+    </w:rPr>
+  </w:style>
+  <w:style w:type="paragraph" w:styleId="Heading3">
+    <w:name w:val="heading 3"/>
+    <w:basedOn w:val="Normal"/>
+    <w:next w:val="Normal"/>
+    <w:link w:val="Heading3Char"/>
+    <w:uiPriority w:val="9"/>
+    <w:unhideWhenUsed/>
+    <w:qFormat/>
+    <w:rsid w:val="00096D1D"/>
+    <w:pPr>
+      <w:tabs>
+        <w:tab w:val="right" w:pos="10800"/>
+      </w:tabs>
+      <w:ind w:left="360"/>
+      <w:outlineLvl w:val="2"/>
+    </w:pPr>
+    <w:rPr>
+      <w:rFonts w:ascii="Tahoma" w:hAnsi="Tahoma" w:cs="Tahoma"/>
+      <w:b/>
+      <w:bCs/>
+      <w:szCs w:val="20"/>
     </w:rPr>
   </w:style>
   <w:style w:type="character" w:default="1" w:styleId="DefaultParagraphFont">
@@ -10967,13 +10616,15 @@
     <w:name w:val="Heading 2 Char"/>
     <w:basedOn w:val="DefaultParagraphFont"/>
     <w:link w:val="Heading2"/>
-    <w:rsid w:val="003448DD"/>
+    <w:rsid w:val="008055C3"/>
     <w:rPr>
-      <w:rFonts w:ascii="Times New Roman" w:eastAsia="Times New Roman" w:hAnsi="Times New Roman" w:cs="Times New Roman"/>
+      <w:rFonts w:ascii="Tahoma" w:eastAsia="Times New Roman" w:hAnsi="Tahoma" w:cs="Tahoma"/>
       <w:b/>
       <w:bCs/>
+      <w:position w:val="6"/>
       <w:sz w:val="28"/>
       <w:szCs w:val="24"/>
+      <w:shd w:val="clear" w:color="auto" w:fill="000000"/>
     </w:rPr>
   </w:style>
   <w:style w:type="paragraph" w:styleId="Footer">
@@ -11029,13 +10680,13 @@
     <w:basedOn w:val="Normal"/>
     <w:link w:val="In-TextExampleChar"/>
     <w:qFormat/>
-    <w:rsid w:val="00331DDD"/>
+    <w:rsid w:val="00D21AA3"/>
     <w:pPr>
       <w:ind w:left="180"/>
     </w:pPr>
     <w:rPr>
-      <w:rFonts w:ascii="Calibri" w:hAnsi="Calibri" w:cs="Courier New"/>
-      <w:sz w:val="20"/>
+      <w:rFonts w:ascii="Arial" w:hAnsi="Arial" w:cs="Courier New"/>
+      <w:sz w:val="18"/>
       <w:szCs w:val="20"/>
     </w:rPr>
   </w:style>
@@ -11057,10 +10708,10 @@
     <w:name w:val="In-Text Example Char"/>
     <w:basedOn w:val="DefaultParagraphFont"/>
     <w:link w:val="In-TextExample"/>
-    <w:rsid w:val="00331DDD"/>
+    <w:rsid w:val="00D21AA3"/>
     <w:rPr>
-      <w:rFonts w:ascii="Calibri" w:eastAsia="Times New Roman" w:hAnsi="Calibri" w:cs="Courier New"/>
-      <w:sz w:val="20"/>
+      <w:rFonts w:ascii="Arial" w:eastAsia="Times New Roman" w:hAnsi="Arial" w:cs="Courier New"/>
+      <w:sz w:val="18"/>
       <w:szCs w:val="20"/>
     </w:rPr>
   </w:style>
@@ -11075,6 +10726,46 @@
       <w:rFonts w:ascii="Segoe UI" w:eastAsia="Times New Roman" w:hAnsi="Segoe UI" w:cs="Segoe UI"/>
       <w:sz w:val="18"/>
       <w:szCs w:val="18"/>
+    </w:rPr>
+  </w:style>
+  <w:style w:type="character" w:customStyle="1" w:styleId="Heading3Char">
+    <w:name w:val="Heading 3 Char"/>
+    <w:basedOn w:val="DefaultParagraphFont"/>
+    <w:link w:val="Heading3"/>
+    <w:uiPriority w:val="9"/>
+    <w:rsid w:val="00096D1D"/>
+    <w:rPr>
+      <w:rFonts w:ascii="Tahoma" w:eastAsia="Times New Roman" w:hAnsi="Tahoma" w:cs="Tahoma"/>
+      <w:b/>
+      <w:bCs/>
+      <w:sz w:val="24"/>
+      <w:szCs w:val="20"/>
+    </w:rPr>
+  </w:style>
+  <w:style w:type="paragraph" w:styleId="Header">
+    <w:name w:val="header"/>
+    <w:basedOn w:val="Normal"/>
+    <w:link w:val="HeaderChar"/>
+    <w:uiPriority w:val="99"/>
+    <w:unhideWhenUsed/>
+    <w:rsid w:val="007C0F19"/>
+    <w:pPr>
+      <w:tabs>
+        <w:tab w:val="center" w:pos="4680"/>
+        <w:tab w:val="right" w:pos="9360"/>
+      </w:tabs>
+    </w:pPr>
+  </w:style>
+  <w:style w:type="character" w:customStyle="1" w:styleId="HeaderChar">
+    <w:name w:val="Header Char"/>
+    <w:basedOn w:val="DefaultParagraphFont"/>
+    <w:link w:val="Header"/>
+    <w:uiPriority w:val="99"/>
+    <w:rsid w:val="007C0F19"/>
+    <w:rPr>
+      <w:rFonts w:ascii="Times New Roman" w:eastAsia="Times New Roman" w:hAnsi="Times New Roman" w:cs="Times New Roman"/>
+      <w:sz w:val="24"/>
+      <w:szCs w:val="24"/>
     </w:rPr>
   </w:style>
 </w:styles>

</xml_diff>

<commit_message>
More accessibility improvements to docx and pdf
</commit_message>
<xml_diff>
--- a/APA_ExamplesCombined_7.2.docx
+++ b/APA_ExamplesCombined_7.2.docx
@@ -10,18 +10,18 @@
         <mc:AlternateContent>
           <mc:Choice Requires="wps">
             <w:drawing>
-              <wp:anchor distT="0" distB="0" distL="114300" distR="114300" simplePos="0" relativeHeight="251655168" behindDoc="0" locked="0" layoutInCell="1" allowOverlap="1">
+              <wp:anchor distT="0" distB="0" distL="114300" distR="114300" simplePos="0" relativeHeight="251667456" behindDoc="0" locked="0" layoutInCell="1" allowOverlap="1">
                 <wp:simplePos x="0" y="0"/>
-                <wp:positionH relativeFrom="column">
-                  <wp:posOffset>257175</wp:posOffset>
+                <wp:positionH relativeFrom="margin">
+                  <wp:posOffset>207818</wp:posOffset>
                 </wp:positionH>
                 <wp:positionV relativeFrom="page">
-                  <wp:posOffset>342900</wp:posOffset>
+                  <wp:posOffset>273132</wp:posOffset>
                 </wp:positionV>
-                <wp:extent cx="6277610" cy="685800"/>
-                <wp:effectExtent l="9525" t="9525" r="18415" b="9525"/>
+                <wp:extent cx="6187044" cy="806145"/>
+                <wp:effectExtent l="0" t="0" r="0" b="0"/>
                 <wp:wrapNone/>
-                <wp:docPr id="21" name="Text Box 21"/>
+                <wp:docPr id="5" name="Text Box 5" descr="APA style" title="APA Style"/>
                 <wp:cNvGraphicFramePr>
                   <a:graphicFrameLocks xmlns:a="http://schemas.openxmlformats.org/drawingml/2006/main"/>
                 </wp:cNvGraphicFramePr>
@@ -34,7 +34,7 @@
                       <wps:spPr bwMode="auto">
                         <a:xfrm>
                           <a:off x="0" y="0"/>
-                          <a:ext cx="6277610" cy="685800"/>
+                          <a:ext cx="6187044" cy="806145"/>
                         </a:xfrm>
                         <a:prstGeom prst="rect">
                           <a:avLst/>
@@ -80,7 +80,7 @@
                             <a:gd name="adj" fmla="val 50000"/>
                           </a:avLst>
                         </a:prstTxWarp>
-                        <a:spAutoFit/>
+                        <a:noAutofit/>
                       </wps:bodyPr>
                     </wps:wsp>
                   </a:graphicData>
@@ -100,9 +100,9 @@
                 <v:stroke joinstyle="miter"/>
                 <v:path gradientshapeok="t" o:connecttype="rect"/>
               </v:shapetype>
-              <v:shape id="Text Box 21" o:spid="_x0000_s1026" type="#_x0000_t202" style="position:absolute;margin-left:20.25pt;margin-top:27pt;width:494.3pt;height:54pt;z-index:251655168;visibility:visible;mso-wrap-style:square;mso-width-percent:0;mso-height-percent:0;mso-wrap-distance-left:9pt;mso-wrap-distance-top:0;mso-wrap-distance-right:9pt;mso-wrap-distance-bottom:0;mso-position-horizontal:absolute;mso-position-horizontal-relative:text;mso-position-vertical:absolute;mso-position-vertical-relative:page;mso-width-percent:0;mso-height-percent:0;mso-width-relative:page;mso-height-relative:page;v-text-anchor:top" o:gfxdata="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" filled="f" stroked="f">
+              <v:shape id="Text Box 5" o:spid="_x0000_s1026" type="#_x0000_t202" alt="Title: APA Style - Description: APA style" style="position:absolute;margin-left:16.35pt;margin-top:21.5pt;width:487.15pt;height:63.5pt;z-index:251667456;visibility:visible;mso-wrap-style:square;mso-width-percent:0;mso-height-percent:0;mso-wrap-distance-left:9pt;mso-wrap-distance-top:0;mso-wrap-distance-right:9pt;mso-wrap-distance-bottom:0;mso-position-horizontal:absolute;mso-position-horizontal-relative:margin;mso-position-vertical:absolute;mso-position-vertical-relative:page;mso-width-percent:0;mso-height-percent:0;mso-width-relative:page;mso-height-relative:page;v-text-anchor:top" o:gfxdata="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" filled="f" stroked="f">
                 <o:lock v:ext="edit" shapetype="t"/>
-                <v:textbox style="mso-fit-shape-to-text:t">
+                <v:textbox>
                   <w:txbxContent>
                     <w:p>
                       <w:pPr>
@@ -129,7 +129,7 @@
                     </w:p>
                   </w:txbxContent>
                 </v:textbox>
-                <w10:wrap anchory="page"/>
+                <w10:wrap anchorx="margin" anchory="page"/>
               </v:shape>
             </w:pict>
           </mc:Fallback>
@@ -152,10 +152,370 @@
           <w:sz w:val="18"/>
         </w:rPr>
       </w:pPr>
+      <w:r>
+        <w:rPr>
+          <w:rFonts w:ascii="Courier New" w:hAnsi="Courier New" w:cs="Courier New"/>
+          <w:noProof/>
+          <w:sz w:val="20"/>
+          <w:szCs w:val="20"/>
+        </w:rPr>
+        <mc:AlternateContent>
+          <mc:Choice Requires="wps">
+            <w:drawing>
+              <wp:anchor distT="0" distB="0" distL="114300" distR="114300" simplePos="0" relativeHeight="251669504" behindDoc="0" locked="0" layoutInCell="1" allowOverlap="1" wp14:anchorId="6F3CB435" wp14:editId="06DA559C">
+                <wp:simplePos x="0" y="0"/>
+                <wp:positionH relativeFrom="column">
+                  <wp:posOffset>215265</wp:posOffset>
+                </wp:positionH>
+                <wp:positionV relativeFrom="paragraph">
+                  <wp:posOffset>84125</wp:posOffset>
+                </wp:positionV>
+                <wp:extent cx="4140047" cy="365760"/>
+                <wp:effectExtent l="0" t="0" r="0" b="0"/>
+                <wp:wrapNone/>
+                <wp:docPr id="9" name="Text Box 9"/>
+                <wp:cNvGraphicFramePr>
+                  <a:graphicFrameLocks xmlns:a="http://schemas.openxmlformats.org/drawingml/2006/main"/>
+                </wp:cNvGraphicFramePr>
+                <a:graphic xmlns:a="http://schemas.openxmlformats.org/drawingml/2006/main">
+                  <a:graphicData uri="http://schemas.microsoft.com/office/word/2010/wordprocessingShape">
+                    <wps:wsp>
+                      <wps:cNvSpPr txBox="1">
+                        <a:spLocks noChangeArrowheads="1"/>
+                      </wps:cNvSpPr>
+                      <wps:spPr bwMode="auto">
+                        <a:xfrm>
+                          <a:off x="0" y="0"/>
+                          <a:ext cx="4140047" cy="365760"/>
+                        </a:xfrm>
+                        <a:prstGeom prst="rect">
+                          <a:avLst/>
+                        </a:prstGeom>
+                        <a:noFill/>
+                        <a:ln>
+                          <a:noFill/>
+                        </a:ln>
+                        <a:extLst>
+                          <a:ext uri="{909E8E84-426E-40DD-AFC4-6F175D3DCCD1}">
+                            <a14:hiddenFill xmlns:a14="http://schemas.microsoft.com/office/drawing/2010/main">
+                              <a:solidFill>
+                                <a:srgbClr val="FFFFFF"/>
+                              </a:solidFill>
+                            </a14:hiddenFill>
+                          </a:ext>
+                          <a:ext uri="{91240B29-F687-4F45-9708-019B960494DF}">
+                            <a14:hiddenLine xmlns:a14="http://schemas.microsoft.com/office/drawing/2010/main" w="9525">
+                              <a:solidFill>
+                                <a:srgbClr val="000000"/>
+                              </a:solidFill>
+                              <a:miter lim="800000"/>
+                              <a:headEnd/>
+                              <a:tailEnd/>
+                            </a14:hiddenLine>
+                          </a:ext>
+                        </a:extLst>
+                      </wps:spPr>
+                      <wps:txbx>
+                        <w:txbxContent>
+                          <w:p>
+                            <w:pPr>
+                              <w:pStyle w:val="Subtitle"/>
+                              <w:rPr>
+                                <w:rFonts w:ascii="Arial" w:hAnsi="Arial" w:cs="Arial"/>
+                                <w:b/>
+                              </w:rPr>
+                            </w:pPr>
+                            <w:r>
+                              <w:rPr>
+                                <w:rFonts w:ascii="Arial" w:hAnsi="Arial" w:cs="Arial"/>
+                                <w:b/>
+                              </w:rPr>
+                              <w:t xml:space="preserve">Includes reference and in-text examples based on the </w:t>
+                            </w:r>
+                          </w:p>
+                          <w:p>
+                            <w:pPr>
+                              <w:pStyle w:val="Subtitle"/>
+                              <w:rPr>
+                                <w:rFonts w:ascii="Arial" w:hAnsi="Arial" w:cs="Arial"/>
+                                <w:b/>
+                                <w:i/>
+                                <w:sz w:val="10"/>
+                              </w:rPr>
+                            </w:pPr>
+                            <w:r>
+                              <w:rPr>
+                                <w:rFonts w:ascii="Arial" w:hAnsi="Arial" w:cs="Arial"/>
+                                <w:b/>
+                                <w:i/>
+                              </w:rPr>
+                              <w:t>Publication Manual of the American Psychological Association</w:t>
+                            </w:r>
+                          </w:p>
+                        </w:txbxContent>
+                      </wps:txbx>
+                      <wps:bodyPr rot="0" vert="horz" wrap="square" lIns="91440" tIns="45720" rIns="91440" bIns="45720" anchor="t" anchorCtr="0" upright="1">
+                        <a:noAutofit/>
+                      </wps:bodyPr>
+                    </wps:wsp>
+                  </a:graphicData>
+                </a:graphic>
+                <wp14:sizeRelH relativeFrom="page">
+                  <wp14:pctWidth>0</wp14:pctWidth>
+                </wp14:sizeRelH>
+                <wp14:sizeRelV relativeFrom="page">
+                  <wp14:pctHeight>0</wp14:pctHeight>
+                </wp14:sizeRelV>
+              </wp:anchor>
+            </w:drawing>
+          </mc:Choice>
+          <mc:Fallback>
+            <w:pict>
+              <v:shape w14:anchorId="6F3CB435" id="Text Box 9" o:spid="_x0000_s1027" type="#_x0000_t202" style="position:absolute;left:0;text-align:left;margin-left:16.95pt;margin-top:6.6pt;width:326pt;height:28.8pt;z-index:251669504;visibility:visible;mso-wrap-style:square;mso-width-percent:0;mso-height-percent:0;mso-wrap-distance-left:9pt;mso-wrap-distance-top:0;mso-wrap-distance-right:9pt;mso-wrap-distance-bottom:0;mso-position-horizontal:absolute;mso-position-horizontal-relative:text;mso-position-vertical:absolute;mso-position-vertical-relative:text;mso-width-percent:0;mso-height-percent:0;mso-width-relative:page;mso-height-relative:page;v-text-anchor:top" o:gfxdata="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" filled="f" stroked="f">
+                <v:textbox>
+                  <w:txbxContent>
+                    <w:p>
+                      <w:pPr>
+                        <w:pStyle w:val="Subtitle"/>
+                        <w:rPr>
+                          <w:rFonts w:ascii="Arial" w:hAnsi="Arial" w:cs="Arial"/>
+                          <w:b/>
+                        </w:rPr>
+                      </w:pPr>
+                      <w:r>
+                        <w:rPr>
+                          <w:rFonts w:ascii="Arial" w:hAnsi="Arial" w:cs="Arial"/>
+                          <w:b/>
+                        </w:rPr>
+                        <w:t xml:space="preserve">Includes reference and in-text examples based on the </w:t>
+                      </w:r>
+                    </w:p>
+                    <w:p>
+                      <w:pPr>
+                        <w:pStyle w:val="Subtitle"/>
+                        <w:rPr>
+                          <w:rFonts w:ascii="Arial" w:hAnsi="Arial" w:cs="Arial"/>
+                          <w:b/>
+                          <w:i/>
+                          <w:sz w:val="10"/>
+                        </w:rPr>
+                      </w:pPr>
+                      <w:r>
+                        <w:rPr>
+                          <w:rFonts w:ascii="Arial" w:hAnsi="Arial" w:cs="Arial"/>
+                          <w:b/>
+                          <w:i/>
+                        </w:rPr>
+                        <w:t>Publication Manual of the American Psychological Association</w:t>
+                      </w:r>
+                    </w:p>
+                  </w:txbxContent>
+                </v:textbox>
+              </v:shape>
+            </w:pict>
+          </mc:Fallback>
+        </mc:AlternateContent>
+      </w:r>
+      <w:r>
+        <w:rPr>
+          <w:noProof/>
+        </w:rPr>
+        <mc:AlternateContent>
+          <mc:Choice Requires="wps">
+            <w:drawing>
+              <wp:anchor distT="0" distB="0" distL="114300" distR="114300" simplePos="0" relativeHeight="251666432" behindDoc="0" locked="0" layoutInCell="1" allowOverlap="1">
+                <wp:simplePos x="0" y="0"/>
+                <wp:positionH relativeFrom="margin">
+                  <wp:posOffset>4705795</wp:posOffset>
+                </wp:positionH>
+                <wp:positionV relativeFrom="paragraph">
+                  <wp:posOffset>11430</wp:posOffset>
+                </wp:positionV>
+                <wp:extent cx="1900052" cy="463138"/>
+                <wp:effectExtent l="0" t="0" r="0" b="0"/>
+                <wp:wrapNone/>
+                <wp:docPr id="3" name="Text Box 3" descr="7th edition" title="7th Edition"/>
+                <wp:cNvGraphicFramePr/>
+                <a:graphic xmlns:a="http://schemas.openxmlformats.org/drawingml/2006/main">
+                  <a:graphicData uri="http://schemas.microsoft.com/office/word/2010/wordprocessingShape">
+                    <wps:wsp>
+                      <wps:cNvSpPr txBox="1"/>
+                      <wps:spPr>
+                        <a:xfrm>
+                          <a:off x="0" y="0"/>
+                          <a:ext cx="1900052" cy="463138"/>
+                        </a:xfrm>
+                        <a:prstGeom prst="rect">
+                          <a:avLst/>
+                        </a:prstGeom>
+                        <a:noFill/>
+                        <a:ln w="6350">
+                          <a:noFill/>
+                        </a:ln>
+                      </wps:spPr>
+                      <wps:txbx>
+                        <w:txbxContent>
+                          <w:p>
+                            <w:pPr>
+                              <w:ind w:left="180"/>
+                              <w:rPr>
+                                <w:rFonts w:ascii="Bookman Old Style" w:hAnsi="Bookman Old Style" w:cs="Courier New"/>
+                                <w:b/>
+                                <w:sz w:val="20"/>
+                                <w:szCs w:val="20"/>
+                              </w:rPr>
+                            </w:pPr>
+                            <w:proofErr w:type="gramStart"/>
+                            <w:r>
+                              <w:rPr>
+                                <w:rFonts w:ascii="Bookman Old Style" w:hAnsi="Bookman Old Style" w:cs="Tahoma"/>
+                                <w:b/>
+                                <w:sz w:val="52"/>
+                                <w:szCs w:val="20"/>
+                              </w:rPr>
+                              <w:t>7</w:t>
+                            </w:r>
+                            <w:r>
+                              <w:rPr>
+                                <w:rFonts w:ascii="Bookman Old Style" w:hAnsi="Bookman Old Style" w:cs="Tahoma"/>
+                                <w:b/>
+                                <w:sz w:val="48"/>
+                                <w:szCs w:val="20"/>
+                                <w:vertAlign w:val="superscript"/>
+                              </w:rPr>
+                              <w:t>th</w:t>
+                            </w:r>
+                            <w:proofErr w:type="gramEnd"/>
+                            <w:r>
+                              <w:rPr>
+                                <w:rFonts w:ascii="Bookman Old Style" w:hAnsi="Bookman Old Style" w:cs="Tahoma"/>
+                                <w:b/>
+                                <w:sz w:val="18"/>
+                                <w:szCs w:val="20"/>
+                              </w:rPr>
+                              <w:t xml:space="preserve"> </w:t>
+                            </w:r>
+                            <w:r>
+                              <w:rPr>
+                                <w:rFonts w:ascii="Bookman Old Style" w:hAnsi="Bookman Old Style" w:cs="Tahoma"/>
+                                <w:b/>
+                                <w:sz w:val="40"/>
+                                <w:szCs w:val="40"/>
+                              </w:rPr>
+                              <w:t>edition</w:t>
+                            </w:r>
+                          </w:p>
+                        </w:txbxContent>
+                      </wps:txbx>
+                      <wps:bodyPr rot="0" spcFirstLastPara="0" vertOverflow="overflow" horzOverflow="overflow" vert="horz" wrap="square" lIns="91440" tIns="45720" rIns="91440" bIns="45720" numCol="1" spcCol="0" rtlCol="0" fromWordArt="0" anchor="t" anchorCtr="0" forceAA="0" compatLnSpc="1">
+                        <a:prstTxWarp prst="textNoShape">
+                          <a:avLst/>
+                        </a:prstTxWarp>
+                        <a:noAutofit/>
+                      </wps:bodyPr>
+                    </wps:wsp>
+                  </a:graphicData>
+                </a:graphic>
+                <wp14:sizeRelH relativeFrom="margin">
+                  <wp14:pctWidth>0</wp14:pctWidth>
+                </wp14:sizeRelH>
+                <wp14:sizeRelV relativeFrom="margin">
+                  <wp14:pctHeight>0</wp14:pctHeight>
+                </wp14:sizeRelV>
+              </wp:anchor>
+            </w:drawing>
+          </mc:Choice>
+          <mc:Fallback>
+            <w:pict>
+              <v:shape id="Text Box 3" o:spid="_x0000_s1028" type="#_x0000_t202" alt="Title: 7th Edition - Description: 7th edition" style="position:absolute;left:0;text-align:left;margin-left:370.55pt;margin-top:.9pt;width:149.6pt;height:36.45pt;z-index:251666432;visibility:visible;mso-wrap-style:square;mso-width-percent:0;mso-height-percent:0;mso-wrap-distance-left:9pt;mso-wrap-distance-top:0;mso-wrap-distance-right:9pt;mso-wrap-distance-bottom:0;mso-position-horizontal:absolute;mso-position-horizontal-relative:margin;mso-position-vertical:absolute;mso-position-vertical-relative:text;mso-width-percent:0;mso-height-percent:0;mso-width-relative:margin;mso-height-relative:margin;v-text-anchor:top" o:gfxdata="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" filled="f" stroked="f" strokeweight=".5pt">
+                <v:textbox>
+                  <w:txbxContent>
+                    <w:p>
+                      <w:pPr>
+                        <w:ind w:left="180"/>
+                        <w:rPr>
+                          <w:rFonts w:ascii="Bookman Old Style" w:hAnsi="Bookman Old Style" w:cs="Courier New"/>
+                          <w:b/>
+                          <w:sz w:val="20"/>
+                          <w:szCs w:val="20"/>
+                        </w:rPr>
+                      </w:pPr>
+                      <w:proofErr w:type="gramStart"/>
+                      <w:r>
+                        <w:rPr>
+                          <w:rFonts w:ascii="Bookman Old Style" w:hAnsi="Bookman Old Style" w:cs="Tahoma"/>
+                          <w:b/>
+                          <w:sz w:val="52"/>
+                          <w:szCs w:val="20"/>
+                        </w:rPr>
+                        <w:t>7</w:t>
+                      </w:r>
+                      <w:r>
+                        <w:rPr>
+                          <w:rFonts w:ascii="Bookman Old Style" w:hAnsi="Bookman Old Style" w:cs="Tahoma"/>
+                          <w:b/>
+                          <w:sz w:val="48"/>
+                          <w:szCs w:val="20"/>
+                          <w:vertAlign w:val="superscript"/>
+                        </w:rPr>
+                        <w:t>th</w:t>
+                      </w:r>
+                      <w:proofErr w:type="gramEnd"/>
+                      <w:r>
+                        <w:rPr>
+                          <w:rFonts w:ascii="Bookman Old Style" w:hAnsi="Bookman Old Style" w:cs="Tahoma"/>
+                          <w:b/>
+                          <w:sz w:val="18"/>
+                          <w:szCs w:val="20"/>
+                        </w:rPr>
+                        <w:t xml:space="preserve"> </w:t>
+                      </w:r>
+                      <w:r>
+                        <w:rPr>
+                          <w:rFonts w:ascii="Bookman Old Style" w:hAnsi="Bookman Old Style" w:cs="Tahoma"/>
+                          <w:b/>
+                          <w:sz w:val="40"/>
+                          <w:szCs w:val="40"/>
+                        </w:rPr>
+                        <w:t>edition</w:t>
+                      </w:r>
+                    </w:p>
+                  </w:txbxContent>
+                </v:textbox>
+                <w10:wrap anchorx="margin"/>
+              </v:shape>
+            </w:pict>
+          </mc:Fallback>
+        </mc:AlternateContent>
+      </w:r>
     </w:p>
     <w:p>
       <w:pPr>
-        <w:pStyle w:val="Heading2"/>
+        <w:autoSpaceDE w:val="0"/>
+        <w:autoSpaceDN w:val="0"/>
+        <w:adjustRightInd w:val="0"/>
+        <w:ind w:firstLine="288"/>
+        <w:rPr>
+          <w:rFonts w:ascii="Book Antiqua" w:hAnsi="Book Antiqua"/>
+          <w:sz w:val="18"/>
+        </w:rPr>
+      </w:pPr>
+    </w:p>
+    <w:p>
+      <w:pPr>
+        <w:autoSpaceDE w:val="0"/>
+        <w:autoSpaceDN w:val="0"/>
+        <w:adjustRightInd w:val="0"/>
+        <w:ind w:firstLine="288"/>
+        <w:rPr>
+          <w:rFonts w:ascii="Book Antiqua" w:hAnsi="Book Antiqua"/>
+          <w:sz w:val="18"/>
+        </w:rPr>
+      </w:pPr>
+    </w:p>
+    <w:p>
+      <w:pPr>
+        <w:pStyle w:val="Heading1"/>
       </w:pPr>
       <w:r>
         <w:rPr>
@@ -279,7 +639,7 @@
           </mc:Choice>
           <mc:Fallback>
             <w:pict>
-              <v:shape id="Text Box 18" o:spid="_x0000_s1027" type="#_x0000_t202" style="position:absolute;margin-left:355.85pt;margin-top:22.85pt;width:189.9pt;height:16.65pt;z-index:251660288;visibility:visible;mso-wrap-style:square;mso-width-percent:0;mso-height-percent:0;mso-wrap-distance-left:9pt;mso-wrap-distance-top:0;mso-wrap-distance-right:9pt;mso-wrap-distance-bottom:0;mso-position-horizontal:absolute;mso-position-horizontal-relative:text;mso-position-vertical:absolute;mso-position-vertical-relative:text;mso-width-percent:0;mso-height-percent:0;mso-width-relative:page;mso-height-relative:page;v-text-anchor:top" o:gfxdata="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" filled="f" stroked="f">
+              <v:shape id="Text Box 18" o:spid="_x0000_s1029" type="#_x0000_t202" style="position:absolute;margin-left:355.85pt;margin-top:22.85pt;width:189.9pt;height:16.65pt;z-index:251660288;visibility:visible;mso-wrap-style:square;mso-width-percent:0;mso-height-percent:0;mso-wrap-distance-left:9pt;mso-wrap-distance-top:0;mso-wrap-distance-right:9pt;mso-wrap-distance-bottom:0;mso-position-horizontal:absolute;mso-position-horizontal-relative:text;mso-position-vertical:absolute;mso-position-vertical-relative:text;mso-width-percent:0;mso-height-percent:0;mso-width-relative:page;mso-height-relative:page;v-text-anchor:top" o:gfxdata="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" filled="f" stroked="f">
                 <v:textbox>
                   <w:txbxContent>
                     <w:p>
@@ -338,12 +698,14 @@
       </w:r>
       <w:r>
         <w:tab/>
+      </w:r>
+      <w:r>
         <w:t xml:space="preserve">10.01 </w:t>
       </w:r>
     </w:p>
     <w:p>
       <w:pPr>
-        <w:pStyle w:val="Heading3"/>
+        <w:pStyle w:val="Heading2"/>
       </w:pPr>
       <w:r>
         <w:t>General format</w:t>
@@ -429,7 +791,7 @@
     </w:p>
     <w:p>
       <w:pPr>
-        <w:pStyle w:val="Heading3"/>
+        <w:pStyle w:val="Heading2"/>
       </w:pPr>
       <w:r>
         <w:t>Journal article</w:t>
@@ -541,10 +903,10 @@
         <mc:AlternateContent>
           <mc:Choice Requires="wps">
             <w:drawing>
-              <wp:inline distT="0" distB="0" distL="0" distR="0" wp14:anchorId="053DE170" wp14:editId="31FE309F">
+              <wp:inline distT="0" distB="0" distL="0" distR="0" wp14:anchorId="17F34ED9" wp14:editId="6C24A4A2">
                 <wp:extent cx="4572000" cy="1828800"/>
                 <wp:effectExtent l="0" t="0" r="19050" b="22860"/>
-                <wp:docPr id="3" name="Text Box 3"/>
+                <wp:docPr id="1" name="Text Box 1" descr="Parenthetical citation: (Emad, 2006)&#10;Narrative citation: “Emad (2006) shows that…” &#10;" title="In text formats"/>
                 <wp:cNvGraphicFramePr/>
                 <a:graphic xmlns:a="http://schemas.openxmlformats.org/drawingml/2006/main">
                   <a:graphicData uri="http://schemas.microsoft.com/office/word/2010/wordprocessingShape">
@@ -741,7 +1103,7 @@
           </mc:Choice>
           <mc:Fallback>
             <w:pict>
-              <v:shape w14:anchorId="053DE170" id="Text Box 3" o:spid="_x0000_s1028" type="#_x0000_t202" style="width:5in;height:2in;visibility:visible;mso-wrap-style:square;mso-left-percent:-10001;mso-top-percent:-10001;mso-position-horizontal:absolute;mso-position-horizontal-relative:char;mso-position-vertical:absolute;mso-position-vertical-relative:line;mso-left-percent:-10001;mso-top-percent:-10001;v-text-anchor:top" o:gfxdata="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" filled="f" strokecolor="#a5a5a5 [2092]" strokeweight=".5pt">
+              <v:shape w14:anchorId="17F34ED9" id="Text Box 1" o:spid="_x0000_s1030" type="#_x0000_t202" alt="Title: In text formats - Description: Parenthetical citation: (Emad, 2006)&#10;Narrative citation: “Emad (2006) shows that…” &#10;" style="width:5in;height:2in;visibility:visible;mso-wrap-style:square;mso-left-percent:-10001;mso-top-percent:-10001;mso-position-horizontal:absolute;mso-position-horizontal-relative:char;mso-position-vertical:absolute;mso-position-vertical-relative:line;mso-left-percent:-10001;mso-top-percent:-10001;v-text-anchor:top" o:gfxdata="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" filled="f" strokecolor="#a5a5a5 [2092]" strokeweight=".5pt">
                 <v:textbox style="mso-fit-shape-to-text:t">
                   <w:txbxContent>
                     <w:p>
@@ -946,27 +1308,27 @@
       </w:pPr>
       <w:r>
         <w:rPr>
-          <w:rStyle w:val="Heading3Char"/>
+          <w:rStyle w:val="Heading2Char"/>
         </w:rPr>
         <w:t xml:space="preserve">Journal </w:t>
       </w:r>
       <w:proofErr w:type="gramStart"/>
       <w:r>
         <w:rPr>
-          <w:rStyle w:val="Heading3Char"/>
+          <w:rStyle w:val="Heading2Char"/>
         </w:rPr>
         <w:t>article</w:t>
       </w:r>
       <w:r>
         <w:rPr>
-          <w:rStyle w:val="Heading3Char"/>
+          <w:rStyle w:val="Heading2Char"/>
         </w:rPr>
         <w:t xml:space="preserve">  –</w:t>
       </w:r>
       <w:proofErr w:type="gramEnd"/>
       <w:r>
         <w:rPr>
-          <w:rStyle w:val="Heading3Char"/>
+          <w:rStyle w:val="Heading2Char"/>
         </w:rPr>
         <w:t xml:space="preserve"> multiple authors</w:t>
       </w:r>
@@ -1039,7 +1401,17 @@
           <w:sz w:val="20"/>
           <w:szCs w:val="20"/>
         </w:rPr>
-        <w:t xml:space="preserve">, A. X. (2019). Facial expression recognition training for adults: A systematic review. </w:t>
+        <w:t>, A. X. (2019). F</w:t>
+      </w:r>
+      <w:bookmarkStart w:id="0" w:name="_GoBack"/>
+      <w:bookmarkEnd w:id="0"/>
+      <w:r>
+        <w:rPr>
+          <w:rFonts w:ascii="Courier New" w:hAnsi="Courier New" w:cs="Courier New"/>
+          <w:sz w:val="20"/>
+          <w:szCs w:val="20"/>
+        </w:rPr>
+        <w:t xml:space="preserve">acial expression recognition training for adults: A systematic review. </w:t>
       </w:r>
       <w:r>
         <w:rPr>
@@ -1084,7 +1456,7 @@
               <wp:inline distT="0" distB="0" distL="0" distR="0" wp14:anchorId="6506F0F3" wp14:editId="56568486">
                 <wp:extent cx="4572000" cy="1828800"/>
                 <wp:effectExtent l="0" t="0" r="19050" b="22860"/>
-                <wp:docPr id="24" name="Text Box 24"/>
+                <wp:docPr id="24" name="Text Box 24" descr="Parenthetical citation: (Rebeschini et al., 2019)&#10;Narrative citation: “Rebeschini et al. (2019) report that…” &#10;" title="In-text formats"/>
                 <wp:cNvGraphicFramePr/>
                 <a:graphic xmlns:a="http://schemas.openxmlformats.org/drawingml/2006/main">
                   <a:graphicData uri="http://schemas.microsoft.com/office/word/2010/wordprocessingShape">
@@ -1245,7 +1617,7 @@
           </mc:Choice>
           <mc:Fallback>
             <w:pict>
-              <v:shape w14:anchorId="6506F0F3" id="Text Box 24" o:spid="_x0000_s1029" type="#_x0000_t202" style="width:5in;height:2in;visibility:visible;mso-wrap-style:square;mso-left-percent:-10001;mso-top-percent:-10001;mso-position-horizontal:absolute;mso-position-horizontal-relative:char;mso-position-vertical:absolute;mso-position-vertical-relative:line;mso-left-percent:-10001;mso-top-percent:-10001;v-text-anchor:top" o:gfxdata="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" filled="f" strokecolor="#a5a5a5 [2092]" strokeweight=".5pt">
+              <v:shape w14:anchorId="6506F0F3" id="Text Box 24" o:spid="_x0000_s1031" type="#_x0000_t202" alt="Title: In-text formats - Description: Parenthetical citation: (Rebeschini et al., 2019)&#10;Narrative citation: “Rebeschini et al. (2019) report that…” &#10;" style="width:5in;height:2in;visibility:visible;mso-wrap-style:square;mso-left-percent:-10001;mso-top-percent:-10001;mso-position-horizontal:absolute;mso-position-horizontal-relative:char;mso-position-vertical:absolute;mso-position-vertical-relative:line;mso-left-percent:-10001;mso-top-percent:-10001;v-text-anchor:top" o:gfxdata="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" filled="f" strokecolor="#a5a5a5 [2092]" strokeweight=".5pt">
                 <v:textbox style="mso-fit-shape-to-text:t">
                   <w:txbxContent>
                     <w:p>
@@ -1483,13 +1855,13 @@
       </w:pPr>
       <w:r>
         <w:rPr>
-          <w:rStyle w:val="Heading3Char"/>
+          <w:rStyle w:val="Heading2Char"/>
         </w:rPr>
         <w:t>Journal article –</w:t>
       </w:r>
       <w:r>
         <w:rPr>
-          <w:rStyle w:val="Heading3Char"/>
+          <w:rStyle w:val="Heading2Char"/>
         </w:rPr>
         <w:t xml:space="preserve"> without a DOI</w:t>
       </w:r>
@@ -1531,6 +1903,159 @@
           <w:szCs w:val="20"/>
         </w:rPr>
       </w:pPr>
+      <w:proofErr w:type="spellStart"/>
+      <w:r>
+        <w:rPr>
+          <w:rFonts w:ascii="Courier New" w:hAnsi="Courier New" w:cs="Courier New"/>
+          <w:sz w:val="20"/>
+          <w:szCs w:val="20"/>
+        </w:rPr>
+        <w:t>Hegge</w:t>
+      </w:r>
+      <w:proofErr w:type="spellEnd"/>
+      <w:r>
+        <w:rPr>
+          <w:rFonts w:ascii="Courier New" w:hAnsi="Courier New" w:cs="Courier New"/>
+          <w:sz w:val="20"/>
+          <w:szCs w:val="20"/>
+        </w:rPr>
+        <w:t>, M., &amp;</w:t>
+      </w:r>
+      <w:r>
+        <w:rPr>
+          <w:rFonts w:ascii="Courier New" w:hAnsi="Courier New" w:cs="Courier New"/>
+          <w:sz w:val="20"/>
+          <w:szCs w:val="20"/>
+        </w:rPr>
+        <w:t xml:space="preserve"> Fischer</w:t>
+      </w:r>
+      <w:r>
+        <w:rPr>
+          <w:rFonts w:ascii="Courier New" w:hAnsi="Courier New" w:cs="Courier New"/>
+          <w:sz w:val="20"/>
+          <w:szCs w:val="20"/>
+        </w:rPr>
+        <w:t>, C. (2000). Grief responses of s</w:t>
+      </w:r>
+      <w:r>
+        <w:rPr>
+          <w:rFonts w:ascii="Courier New" w:hAnsi="Courier New" w:cs="Courier New"/>
+          <w:sz w:val="20"/>
+          <w:szCs w:val="20"/>
+        </w:rPr>
+        <w:t>enior</w:t>
+      </w:r>
+      <w:r>
+        <w:rPr>
+          <w:rFonts w:ascii="Courier New" w:hAnsi="Courier New" w:cs="Courier New"/>
+          <w:sz w:val="20"/>
+          <w:szCs w:val="20"/>
+        </w:rPr>
+        <w:t xml:space="preserve"> and elderly w</w:t>
+      </w:r>
+      <w:r>
+        <w:rPr>
+          <w:rFonts w:ascii="Courier New" w:hAnsi="Courier New" w:cs="Courier New"/>
+          <w:sz w:val="20"/>
+          <w:szCs w:val="20"/>
+        </w:rPr>
+        <w:t>idows:</w:t>
+      </w:r>
+      <w:r>
+        <w:rPr>
+          <w:rFonts w:ascii="Courier New" w:hAnsi="Courier New" w:cs="Courier New"/>
+          <w:sz w:val="20"/>
+          <w:szCs w:val="20"/>
+        </w:rPr>
+        <w:t xml:space="preserve"> practical implications.</w:t>
+      </w:r>
+      <w:r>
+        <w:rPr>
+          <w:rFonts w:ascii="Courier New" w:hAnsi="Courier New" w:cs="Courier New"/>
+          <w:sz w:val="20"/>
+          <w:szCs w:val="20"/>
+        </w:rPr>
+        <w:t xml:space="preserve"> </w:t>
+      </w:r>
+      <w:r>
+        <w:rPr>
+          <w:rFonts w:ascii="Courier New" w:hAnsi="Courier New" w:cs="Courier New"/>
+          <w:i/>
+          <w:sz w:val="20"/>
+          <w:szCs w:val="20"/>
+        </w:rPr>
+        <w:t xml:space="preserve">Journal of </w:t>
+      </w:r>
+      <w:proofErr w:type="spellStart"/>
+      <w:r>
+        <w:rPr>
+          <w:rFonts w:ascii="Courier New" w:hAnsi="Courier New" w:cs="Courier New"/>
+          <w:i/>
+          <w:sz w:val="20"/>
+          <w:szCs w:val="20"/>
+        </w:rPr>
+        <w:t>Gerontological</w:t>
+      </w:r>
+      <w:proofErr w:type="spellEnd"/>
+      <w:r>
+        <w:rPr>
+          <w:rFonts w:ascii="Courier New" w:hAnsi="Courier New" w:cs="Courier New"/>
+          <w:i/>
+          <w:sz w:val="20"/>
+          <w:szCs w:val="20"/>
+        </w:rPr>
+        <w:t xml:space="preserve"> Nursing</w:t>
+      </w:r>
+      <w:r>
+        <w:rPr>
+          <w:rFonts w:ascii="Courier New" w:hAnsi="Courier New" w:cs="Courier New"/>
+          <w:i/>
+          <w:sz w:val="20"/>
+          <w:szCs w:val="20"/>
+        </w:rPr>
+        <w:t>,</w:t>
+      </w:r>
+      <w:r>
+        <w:rPr>
+          <w:rFonts w:ascii="Courier New" w:hAnsi="Courier New" w:cs="Courier New"/>
+          <w:sz w:val="20"/>
+          <w:szCs w:val="20"/>
+        </w:rPr>
+        <w:t xml:space="preserve"> </w:t>
+      </w:r>
+      <w:r>
+        <w:rPr>
+          <w:rFonts w:ascii="Courier New" w:hAnsi="Courier New" w:cs="Courier New"/>
+          <w:i/>
+          <w:sz w:val="20"/>
+          <w:szCs w:val="20"/>
+        </w:rPr>
+        <w:t>26</w:t>
+      </w:r>
+      <w:r>
+        <w:rPr>
+          <w:rFonts w:ascii="Courier New" w:hAnsi="Courier New" w:cs="Courier New"/>
+          <w:sz w:val="20"/>
+          <w:szCs w:val="20"/>
+        </w:rPr>
+        <w:t>(2),</w:t>
+      </w:r>
+      <w:r>
+        <w:rPr>
+          <w:rFonts w:ascii="Courier New" w:hAnsi="Courier New" w:cs="Courier New"/>
+          <w:sz w:val="20"/>
+          <w:szCs w:val="20"/>
+        </w:rPr>
+        <w:t xml:space="preserve"> 35-43.</w:t>
+      </w:r>
+      <w:r>
+        <w:rPr>
+          <w:rFonts w:ascii="Courier New" w:hAnsi="Courier New" w:cs="Courier New"/>
+          <w:sz w:val="20"/>
+          <w:szCs w:val="20"/>
+        </w:rPr>
+        <w:br/>
+      </w:r>
       <w:r>
         <w:rPr>
           <w:noProof/>
@@ -1538,18 +2063,10 @@
         <mc:AlternateContent>
           <mc:Choice Requires="wps">
             <w:drawing>
-              <wp:anchor distT="0" distB="0" distL="114300" distR="114300" simplePos="0" relativeHeight="251663360" behindDoc="0" locked="0" layoutInCell="1" allowOverlap="1" wp14:anchorId="6090F82E" wp14:editId="348DDC8C">
-                <wp:simplePos x="0" y="0"/>
-                <wp:positionH relativeFrom="margin">
-                  <wp:posOffset>733425</wp:posOffset>
-                </wp:positionH>
-                <wp:positionV relativeFrom="paragraph">
-                  <wp:posOffset>476885</wp:posOffset>
-                </wp:positionV>
+              <wp:inline distT="0" distB="0" distL="0" distR="0" wp14:anchorId="6D16D673" wp14:editId="202DF38A">
                 <wp:extent cx="4613910" cy="1828800"/>
-                <wp:effectExtent l="0" t="0" r="15240" b="13335"/>
-                <wp:wrapSquare wrapText="bothSides"/>
-                <wp:docPr id="25" name="Text Box 25"/>
+                <wp:effectExtent l="0" t="0" r="15240" b="19685"/>
+                <wp:docPr id="25" name="Text Box 25" descr="Parenthetical citation: (Hegge &amp; Fischer, 2000)&#10;Narrative citation: “Hegge and Fischer (2000) found…” &#10;" title="In-text formats"/>
                 <wp:cNvGraphicFramePr/>
                 <a:graphic xmlns:a="http://schemas.openxmlformats.org/drawingml/2006/main">
                   <a:graphicData uri="http://schemas.microsoft.com/office/word/2010/wordprocessingShape">
@@ -1714,15 +2231,12 @@
                     </wps:wsp>
                   </a:graphicData>
                 </a:graphic>
-                <wp14:sizeRelH relativeFrom="margin">
-                  <wp14:pctWidth>0</wp14:pctWidth>
-                </wp14:sizeRelH>
-              </wp:anchor>
+              </wp:inline>
             </w:drawing>
           </mc:Choice>
           <mc:Fallback>
             <w:pict>
-              <v:shape w14:anchorId="6090F82E" id="Text Box 25" o:spid="_x0000_s1030" type="#_x0000_t202" style="position:absolute;left:0;text-align:left;margin-left:57.75pt;margin-top:37.55pt;width:363.3pt;height:2in;z-index:251663360;visibility:visible;mso-wrap-style:square;mso-width-percent:0;mso-wrap-distance-left:9pt;mso-wrap-distance-top:0;mso-wrap-distance-right:9pt;mso-wrap-distance-bottom:0;mso-position-horizontal:absolute;mso-position-horizontal-relative:margin;mso-position-vertical:absolute;mso-position-vertical-relative:text;mso-width-percent:0;mso-width-relative:margin;v-text-anchor:top" o:gfxdata="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" filled="f" strokecolor="#a5a5a5 [2092]" strokeweight=".5pt">
+              <v:shape w14:anchorId="6D16D673" id="Text Box 25" o:spid="_x0000_s1032" type="#_x0000_t202" alt="Title: In-text formats - Description: Parenthetical citation: (Hegge &amp; Fischer, 2000)&#10;Narrative citation: “Hegge and Fischer (2000) found…” &#10;" style="width:363.3pt;height:2in;visibility:visible;mso-wrap-style:square;mso-left-percent:-10001;mso-top-percent:-10001;mso-position-horizontal:absolute;mso-position-horizontal-relative:char;mso-position-vertical:absolute;mso-position-vertical-relative:line;mso-left-percent:-10001;mso-top-percent:-10001;v-text-anchor:top" o:gfxdata="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" filled="f" strokecolor="#a5a5a5 [2092]" strokeweight=".5pt">
                 <v:textbox style="mso-fit-shape-to-text:t">
                   <w:txbxContent>
                     <w:p>
@@ -1856,164 +2370,11 @@
                     </w:p>
                   </w:txbxContent>
                 </v:textbox>
-                <w10:wrap type="square" anchorx="margin"/>
+                <w10:anchorlock/>
               </v:shape>
             </w:pict>
           </mc:Fallback>
         </mc:AlternateContent>
-      </w:r>
-      <w:proofErr w:type="spellStart"/>
-      <w:r>
-        <w:rPr>
-          <w:rFonts w:ascii="Courier New" w:hAnsi="Courier New" w:cs="Courier New"/>
-          <w:sz w:val="20"/>
-          <w:szCs w:val="20"/>
-        </w:rPr>
-        <w:t>Hegge</w:t>
-      </w:r>
-      <w:proofErr w:type="spellEnd"/>
-      <w:r>
-        <w:rPr>
-          <w:rFonts w:ascii="Courier New" w:hAnsi="Courier New" w:cs="Courier New"/>
-          <w:sz w:val="20"/>
-          <w:szCs w:val="20"/>
-        </w:rPr>
-        <w:t>, M., &amp;</w:t>
-      </w:r>
-      <w:r>
-        <w:rPr>
-          <w:rFonts w:ascii="Courier New" w:hAnsi="Courier New" w:cs="Courier New"/>
-          <w:sz w:val="20"/>
-          <w:szCs w:val="20"/>
-        </w:rPr>
-        <w:t xml:space="preserve"> Fischer</w:t>
-      </w:r>
-      <w:r>
-        <w:rPr>
-          <w:rFonts w:ascii="Courier New" w:hAnsi="Courier New" w:cs="Courier New"/>
-          <w:sz w:val="20"/>
-          <w:szCs w:val="20"/>
-        </w:rPr>
-        <w:t>, C. (2000). Grief responses of s</w:t>
-      </w:r>
-      <w:r>
-        <w:rPr>
-          <w:rFonts w:ascii="Courier New" w:hAnsi="Courier New" w:cs="Courier New"/>
-          <w:sz w:val="20"/>
-          <w:szCs w:val="20"/>
-        </w:rPr>
-        <w:t>enior</w:t>
-      </w:r>
-      <w:r>
-        <w:rPr>
-          <w:rFonts w:ascii="Courier New" w:hAnsi="Courier New" w:cs="Courier New"/>
-          <w:sz w:val="20"/>
-          <w:szCs w:val="20"/>
-        </w:rPr>
-        <w:t xml:space="preserve"> and elderly w</w:t>
-      </w:r>
-      <w:r>
-        <w:rPr>
-          <w:rFonts w:ascii="Courier New" w:hAnsi="Courier New" w:cs="Courier New"/>
-          <w:sz w:val="20"/>
-          <w:szCs w:val="20"/>
-        </w:rPr>
-        <w:t>idows:</w:t>
-      </w:r>
-      <w:r>
-        <w:rPr>
-          <w:rFonts w:ascii="Courier New" w:hAnsi="Courier New" w:cs="Courier New"/>
-          <w:sz w:val="20"/>
-          <w:szCs w:val="20"/>
-        </w:rPr>
-        <w:t xml:space="preserve"> practical implications.</w:t>
-      </w:r>
-      <w:r>
-        <w:rPr>
-          <w:rFonts w:ascii="Courier New" w:hAnsi="Courier New" w:cs="Courier New"/>
-          <w:sz w:val="20"/>
-          <w:szCs w:val="20"/>
-        </w:rPr>
-        <w:t xml:space="preserve"> </w:t>
-      </w:r>
-      <w:r>
-        <w:rPr>
-          <w:rFonts w:ascii="Courier New" w:hAnsi="Courier New" w:cs="Courier New"/>
-          <w:i/>
-          <w:sz w:val="20"/>
-          <w:szCs w:val="20"/>
-        </w:rPr>
-        <w:t xml:space="preserve">Journal of </w:t>
-      </w:r>
-      <w:proofErr w:type="spellStart"/>
-      <w:r>
-        <w:rPr>
-          <w:rFonts w:ascii="Courier New" w:hAnsi="Courier New" w:cs="Courier New"/>
-          <w:i/>
-          <w:sz w:val="20"/>
-          <w:szCs w:val="20"/>
-        </w:rPr>
-        <w:t>Gerontological</w:t>
-      </w:r>
-      <w:proofErr w:type="spellEnd"/>
-      <w:r>
-        <w:rPr>
-          <w:rFonts w:ascii="Courier New" w:hAnsi="Courier New" w:cs="Courier New"/>
-          <w:i/>
-          <w:sz w:val="20"/>
-          <w:szCs w:val="20"/>
-        </w:rPr>
-        <w:t xml:space="preserve"> Nursing</w:t>
-      </w:r>
-      <w:r>
-        <w:rPr>
-          <w:rFonts w:ascii="Courier New" w:hAnsi="Courier New" w:cs="Courier New"/>
-          <w:i/>
-          <w:sz w:val="20"/>
-          <w:szCs w:val="20"/>
-        </w:rPr>
-        <w:t>,</w:t>
-      </w:r>
-      <w:r>
-        <w:rPr>
-          <w:rFonts w:ascii="Courier New" w:hAnsi="Courier New" w:cs="Courier New"/>
-          <w:sz w:val="20"/>
-          <w:szCs w:val="20"/>
-        </w:rPr>
-        <w:t xml:space="preserve"> </w:t>
-      </w:r>
-      <w:r>
-        <w:rPr>
-          <w:rFonts w:ascii="Courier New" w:hAnsi="Courier New" w:cs="Courier New"/>
-          <w:i/>
-          <w:sz w:val="20"/>
-          <w:szCs w:val="20"/>
-        </w:rPr>
-        <w:t>26</w:t>
-      </w:r>
-      <w:r>
-        <w:rPr>
-          <w:rFonts w:ascii="Courier New" w:hAnsi="Courier New" w:cs="Courier New"/>
-          <w:sz w:val="20"/>
-          <w:szCs w:val="20"/>
-        </w:rPr>
-        <w:t>(2),</w:t>
-      </w:r>
-      <w:r>
-        <w:rPr>
-          <w:rFonts w:ascii="Courier New" w:hAnsi="Courier New" w:cs="Courier New"/>
-          <w:sz w:val="20"/>
-          <w:szCs w:val="20"/>
-        </w:rPr>
-        <w:t xml:space="preserve"> 35-43.</w:t>
-      </w:r>
-      <w:r>
-        <w:rPr>
-          <w:rFonts w:ascii="Courier New" w:hAnsi="Courier New" w:cs="Courier New"/>
-          <w:sz w:val="20"/>
-          <w:szCs w:val="20"/>
-        </w:rPr>
-        <w:br/>
       </w:r>
       <w:r>
         <w:rPr>
@@ -2043,36 +2404,65 @@
           <w:szCs w:val="20"/>
         </w:rPr>
       </w:pPr>
-    </w:p>
-    <w:p>
-      <w:pPr>
-        <w:ind w:left="1260" w:right="1170" w:hanging="720"/>
-        <w:rPr>
-          <w:rFonts w:ascii="Courier New" w:hAnsi="Courier New" w:cs="Courier New"/>
-          <w:sz w:val="20"/>
-          <w:szCs w:val="20"/>
-        </w:rPr>
-      </w:pPr>
-    </w:p>
-    <w:p>
-      <w:pPr>
-        <w:ind w:left="1260" w:right="1170" w:hanging="720"/>
-        <w:rPr>
-          <w:rFonts w:ascii="Courier New" w:hAnsi="Courier New" w:cs="Courier New"/>
-          <w:sz w:val="20"/>
-          <w:szCs w:val="20"/>
-        </w:rPr>
-      </w:pPr>
-    </w:p>
-    <w:p>
-      <w:pPr>
-        <w:ind w:left="1260" w:right="1170" w:hanging="720"/>
-        <w:rPr>
-          <w:rFonts w:ascii="Courier New" w:hAnsi="Courier New" w:cs="Courier New"/>
-          <w:sz w:val="20"/>
-          <w:szCs w:val="20"/>
-        </w:rPr>
-      </w:pPr>
+      <w:proofErr w:type="spellStart"/>
+      <w:r>
+        <w:rPr>
+          <w:rFonts w:ascii="Courier New" w:hAnsi="Courier New" w:cs="Courier New"/>
+          <w:sz w:val="20"/>
+          <w:szCs w:val="20"/>
+        </w:rPr>
+        <w:t>VanOra</w:t>
+      </w:r>
+      <w:proofErr w:type="spellEnd"/>
+      <w:r>
+        <w:rPr>
+          <w:rFonts w:ascii="Courier New" w:hAnsi="Courier New" w:cs="Courier New"/>
+          <w:sz w:val="20"/>
+          <w:szCs w:val="20"/>
+        </w:rPr>
+        <w:t xml:space="preserve">, J. P. (2019). The impact of learning communities on the experiences of developmental students in community college: A qualitative study. </w:t>
+      </w:r>
+      <w:r>
+        <w:rPr>
+          <w:rFonts w:ascii="Courier New" w:hAnsi="Courier New" w:cs="Courier New"/>
+          <w:i/>
+          <w:sz w:val="20"/>
+          <w:szCs w:val="20"/>
+        </w:rPr>
+        <w:t>Learning Communities Research and Practice, 7</w:t>
+      </w:r>
+      <w:r>
+        <w:rPr>
+          <w:rFonts w:ascii="Courier New" w:hAnsi="Courier New" w:cs="Courier New"/>
+          <w:sz w:val="20"/>
+          <w:szCs w:val="20"/>
+        </w:rPr>
+        <w:t xml:space="preserve">(1). </w:t>
+      </w:r>
+      <w:r>
+        <w:rPr>
+          <w:rFonts w:ascii="Courier New" w:hAnsi="Courier New" w:cs="Courier New"/>
+          <w:sz w:val="20"/>
+          <w:szCs w:val="20"/>
+        </w:rPr>
+        <w:t>https://washingtoncenter.evergreen.edu/lcrpjournal/vol7/iss1/2/</w:t>
+      </w:r>
+      <w:r>
+        <w:rPr>
+          <w:rFonts w:ascii="Courier New" w:hAnsi="Courier New" w:cs="Courier New"/>
+          <w:sz w:val="20"/>
+          <w:szCs w:val="20"/>
+        </w:rPr>
+        <w:br/>
+      </w:r>
+      <w:r>
+        <w:rPr>
+          <w:rFonts w:ascii="Courier New" w:hAnsi="Courier New" w:cs="Courier New"/>
+          <w:sz w:val="20"/>
+          <w:szCs w:val="20"/>
+        </w:rPr>
+        <w:br/>
+      </w:r>
       <w:r>
         <w:rPr>
           <w:noProof/>
@@ -2080,18 +2470,10 @@
         <mc:AlternateContent>
           <mc:Choice Requires="wps">
             <w:drawing>
-              <wp:anchor distT="0" distB="0" distL="114300" distR="114300" simplePos="0" relativeHeight="251665408" behindDoc="0" locked="0" layoutInCell="1" allowOverlap="1" wp14:anchorId="136A1CDE" wp14:editId="68E22612">
-                <wp:simplePos x="0" y="0"/>
-                <wp:positionH relativeFrom="margin">
-                  <wp:posOffset>712381</wp:posOffset>
-                </wp:positionH>
-                <wp:positionV relativeFrom="paragraph">
-                  <wp:posOffset>708069</wp:posOffset>
-                </wp:positionV>
+              <wp:inline distT="0" distB="0" distL="0" distR="0" wp14:anchorId="58FB254E" wp14:editId="35D310C1">
                 <wp:extent cx="4613910" cy="1828800"/>
-                <wp:effectExtent l="0" t="0" r="15240" b="13335"/>
-                <wp:wrapSquare wrapText="bothSides"/>
-                <wp:docPr id="26" name="Text Box 26"/>
+                <wp:effectExtent l="0" t="0" r="15240" b="19685"/>
+                <wp:docPr id="26" name="Text Box 26" descr="Parenthetical citation: (VanOra, 2019)&#10;Narrative citation: “VanOra (2019) concluded that…” &#10;" title="in-text formats"/>
                 <wp:cNvGraphicFramePr/>
                 <a:graphic xmlns:a="http://schemas.openxmlformats.org/drawingml/2006/main">
                   <a:graphicData uri="http://schemas.microsoft.com/office/word/2010/wordprocessingShape">
@@ -2187,19 +2569,7 @@
                               <w:rPr>
                                 <w:rStyle w:val="In-TextExampleChar"/>
                               </w:rPr>
-                              <w:t xml:space="preserve">, </w:t>
-                            </w:r>
-                            <w:r>
-                              <w:rPr>
-                                <w:rStyle w:val="In-TextExampleChar"/>
-                              </w:rPr>
-                              <w:t>2019</w:t>
-                            </w:r>
-                            <w:r>
-                              <w:rPr>
-                                <w:rStyle w:val="In-TextExampleChar"/>
-                              </w:rPr>
-                              <w:t>)</w:t>
+                              <w:t>, 2019)</w:t>
                             </w:r>
                             <w:r>
                               <w:rPr>
@@ -2242,31 +2612,7 @@
                               <w:rPr>
                                 <w:rStyle w:val="In-TextExampleChar"/>
                               </w:rPr>
-                              <w:t xml:space="preserve"> (2</w:t>
-                            </w:r>
-                            <w:r>
-                              <w:rPr>
-                                <w:rStyle w:val="In-TextExampleChar"/>
-                              </w:rPr>
-                              <w:t>019</w:t>
-                            </w:r>
-                            <w:r>
-                              <w:rPr>
-                                <w:rStyle w:val="In-TextExampleChar"/>
-                              </w:rPr>
-                              <w:t xml:space="preserve">) </w:t>
-                            </w:r>
-                            <w:r>
-                              <w:rPr>
-                                <w:rStyle w:val="In-TextExampleChar"/>
-                              </w:rPr>
-                              <w:t>concluded that</w:t>
-                            </w:r>
-                            <w:r>
-                              <w:rPr>
-                                <w:rStyle w:val="In-TextExampleChar"/>
-                              </w:rPr>
-                              <w:t xml:space="preserve">…” </w:t>
+                              <w:t xml:space="preserve"> (2019) concluded that…” </w:t>
                             </w:r>
                           </w:p>
                         </w:txbxContent>
@@ -2280,15 +2626,12 @@
                     </wps:wsp>
                   </a:graphicData>
                 </a:graphic>
-                <wp14:sizeRelH relativeFrom="margin">
-                  <wp14:pctWidth>0</wp14:pctWidth>
-                </wp14:sizeRelH>
-              </wp:anchor>
+              </wp:inline>
             </w:drawing>
           </mc:Choice>
           <mc:Fallback>
             <w:pict>
-              <v:shape w14:anchorId="136A1CDE" id="Text Box 26" o:spid="_x0000_s1031" type="#_x0000_t202" style="position:absolute;left:0;text-align:left;margin-left:56.1pt;margin-top:55.75pt;width:363.3pt;height:2in;z-index:251665408;visibility:visible;mso-wrap-style:square;mso-width-percent:0;mso-wrap-distance-left:9pt;mso-wrap-distance-top:0;mso-wrap-distance-right:9pt;mso-wrap-distance-bottom:0;mso-position-horizontal:absolute;mso-position-horizontal-relative:margin;mso-position-vertical:absolute;mso-position-vertical-relative:text;mso-width-percent:0;mso-width-relative:margin;v-text-anchor:top" o:gfxdata="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" filled="f" strokecolor="#a5a5a5 [2092]" strokeweight=".5pt">
+              <v:shape w14:anchorId="58FB254E" id="Text Box 26" o:spid="_x0000_s1033" type="#_x0000_t202" alt="Title: in-text formats - Description: Parenthetical citation: (VanOra, 2019)&#10;Narrative citation: “VanOra (2019) concluded that…” &#10;" style="width:363.3pt;height:2in;visibility:visible;mso-wrap-style:square;mso-left-percent:-10001;mso-top-percent:-10001;mso-position-horizontal:absolute;mso-position-horizontal-relative:char;mso-position-vertical:absolute;mso-position-vertical-relative:line;mso-left-percent:-10001;mso-top-percent:-10001;v-text-anchor:top" o:gfxdata="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" filled="f" strokecolor="#a5a5a5 [2092]" strokeweight=".5pt">
                 <v:textbox style="mso-fit-shape-to-text:t">
                   <w:txbxContent>
                     <w:p>
@@ -2362,19 +2705,7 @@
                         <w:rPr>
                           <w:rStyle w:val="In-TextExampleChar"/>
                         </w:rPr>
-                        <w:t xml:space="preserve">, </w:t>
-                      </w:r>
-                      <w:r>
-                        <w:rPr>
-                          <w:rStyle w:val="In-TextExampleChar"/>
-                        </w:rPr>
-                        <w:t>2019</w:t>
-                      </w:r>
-                      <w:r>
-                        <w:rPr>
-                          <w:rStyle w:val="In-TextExampleChar"/>
-                        </w:rPr>
-                        <w:t>)</w:t>
+                        <w:t>, 2019)</w:t>
                       </w:r>
                       <w:r>
                         <w:rPr>
@@ -2417,100 +2748,17 @@
                         <w:rPr>
                           <w:rStyle w:val="In-TextExampleChar"/>
                         </w:rPr>
-                        <w:t xml:space="preserve"> (2</w:t>
-                      </w:r>
-                      <w:r>
-                        <w:rPr>
-                          <w:rStyle w:val="In-TextExampleChar"/>
-                        </w:rPr>
-                        <w:t>019</w:t>
-                      </w:r>
-                      <w:r>
-                        <w:rPr>
-                          <w:rStyle w:val="In-TextExampleChar"/>
-                        </w:rPr>
-                        <w:t xml:space="preserve">) </w:t>
-                      </w:r>
-                      <w:r>
-                        <w:rPr>
-                          <w:rStyle w:val="In-TextExampleChar"/>
-                        </w:rPr>
-                        <w:t>concluded that</w:t>
-                      </w:r>
-                      <w:r>
-                        <w:rPr>
-                          <w:rStyle w:val="In-TextExampleChar"/>
-                        </w:rPr>
-                        <w:t xml:space="preserve">…” </w:t>
+                        <w:t xml:space="preserve"> (2019) concluded that…” </w:t>
                       </w:r>
                     </w:p>
                   </w:txbxContent>
                 </v:textbox>
-                <w10:wrap type="square" anchorx="margin"/>
+                <w10:anchorlock/>
               </v:shape>
             </w:pict>
           </mc:Fallback>
         </mc:AlternateContent>
       </w:r>
-      <w:proofErr w:type="spellStart"/>
-      <w:r>
-        <w:rPr>
-          <w:rFonts w:ascii="Courier New" w:hAnsi="Courier New" w:cs="Courier New"/>
-          <w:sz w:val="20"/>
-          <w:szCs w:val="20"/>
-        </w:rPr>
-        <w:t>VanOra</w:t>
-      </w:r>
-      <w:proofErr w:type="spellEnd"/>
-      <w:r>
-        <w:rPr>
-          <w:rFonts w:ascii="Courier New" w:hAnsi="Courier New" w:cs="Courier New"/>
-          <w:sz w:val="20"/>
-          <w:szCs w:val="20"/>
-        </w:rPr>
-        <w:t xml:space="preserve">, J. P. (2019). The impact of learning communities on the experiences of developmental students in community college: A qualitative study. </w:t>
-      </w:r>
-      <w:r>
-        <w:rPr>
-          <w:rFonts w:ascii="Courier New" w:hAnsi="Courier New" w:cs="Courier New"/>
-          <w:i/>
-          <w:sz w:val="20"/>
-          <w:szCs w:val="20"/>
-        </w:rPr>
-        <w:t>Learning Communities Research and Practice, 7</w:t>
-      </w:r>
-      <w:r>
-        <w:rPr>
-          <w:rFonts w:ascii="Courier New" w:hAnsi="Courier New" w:cs="Courier New"/>
-          <w:sz w:val="20"/>
-          <w:szCs w:val="20"/>
-        </w:rPr>
-        <w:t xml:space="preserve">(1). </w:t>
-      </w:r>
-      <w:r>
-        <w:rPr>
-          <w:rFonts w:ascii="Courier New" w:hAnsi="Courier New" w:cs="Courier New"/>
-          <w:sz w:val="20"/>
-          <w:szCs w:val="20"/>
-        </w:rPr>
-        <w:t>https://washingtoncenter.evergreen.edu/lcrpjournal/vol7/iss1/2/</w:t>
-      </w:r>
-      <w:r>
-        <w:rPr>
-          <w:rFonts w:ascii="Courier New" w:hAnsi="Courier New" w:cs="Courier New"/>
-          <w:sz w:val="20"/>
-          <w:szCs w:val="20"/>
-        </w:rPr>
-        <w:br/>
-      </w:r>
-      <w:r>
-        <w:rPr>
-          <w:rFonts w:ascii="Courier New" w:hAnsi="Courier New" w:cs="Courier New"/>
-          <w:sz w:val="20"/>
-          <w:szCs w:val="20"/>
-        </w:rPr>
-        <w:br/>
-      </w:r>
     </w:p>
     <w:p>
       <w:pPr>
@@ -2518,39 +2766,6 @@
         <w:rPr>
           <w:rFonts w:ascii="Courier New" w:hAnsi="Courier New" w:cs="Courier New"/>
           <w:sz w:val="20"/>
-          <w:szCs w:val="20"/>
-        </w:rPr>
-      </w:pPr>
-    </w:p>
-    <w:p>
-      <w:pPr>
-        <w:ind w:left="1260" w:hanging="900"/>
-        <w:rPr>
-          <w:rFonts w:ascii="Tahoma" w:hAnsi="Tahoma" w:cs="Tahoma"/>
-          <w:b/>
-          <w:bCs/>
-          <w:szCs w:val="20"/>
-        </w:rPr>
-      </w:pPr>
-    </w:p>
-    <w:p>
-      <w:pPr>
-        <w:ind w:left="1260" w:hanging="900"/>
-        <w:rPr>
-          <w:rFonts w:ascii="Tahoma" w:hAnsi="Tahoma" w:cs="Tahoma"/>
-          <w:b/>
-          <w:bCs/>
-          <w:szCs w:val="20"/>
-        </w:rPr>
-      </w:pPr>
-    </w:p>
-    <w:p>
-      <w:pPr>
-        <w:ind w:left="1260" w:hanging="900"/>
-        <w:rPr>
-          <w:rFonts w:ascii="Tahoma" w:hAnsi="Tahoma" w:cs="Tahoma"/>
-          <w:b/>
-          <w:bCs/>
           <w:szCs w:val="20"/>
         </w:rPr>
       </w:pPr>
@@ -2575,7 +2790,7 @@
     </w:p>
     <w:p>
       <w:pPr>
-        <w:pStyle w:val="Heading2"/>
+        <w:pStyle w:val="Heading1"/>
         <w:rPr>
           <w:sz w:val="32"/>
         </w:rPr>
@@ -2609,13 +2824,13 @@
       </w:pPr>
       <w:r>
         <w:rPr>
-          <w:rStyle w:val="Heading3Char"/>
+          <w:rStyle w:val="Heading2Char"/>
         </w:rPr>
         <w:t>General format</w:t>
       </w:r>
       <w:r>
         <w:rPr>
-          <w:rStyle w:val="Heading3Char"/>
+          <w:rStyle w:val="Heading2Char"/>
         </w:rPr>
         <w:t xml:space="preserve"> for magazine and newspaper articles</w:t>
       </w:r>
@@ -2754,7 +2969,7 @@
           <w:sz w:val="16"/>
           <w:szCs w:val="16"/>
         </w:rPr>
-        <w:t xml:space="preserve">, etc.)  </w:t>
+        <w:t>, etc.)</w:t>
       </w:r>
     </w:p>
     <w:p>
@@ -2942,7 +3157,7 @@
               <wp:inline distT="0" distB="0" distL="0" distR="0">
                 <wp:extent cx="4613910" cy="1828800"/>
                 <wp:effectExtent l="0" t="0" r="15240" b="13335"/>
-                <wp:docPr id="27" name="Text Box 27"/>
+                <wp:docPr id="27" name="Text Box 27" descr="Parenthetical citation: (Wallace, 2009)&#10;Narrative citation: “Wallace (2000) observed that…” &#10;" title="In-text formats"/>
                 <wp:cNvGraphicFramePr/>
                 <a:graphic xmlns:a="http://schemas.openxmlformats.org/drawingml/2006/main">
                   <a:graphicData uri="http://schemas.microsoft.com/office/word/2010/wordprocessingShape">
@@ -3084,7 +3299,7 @@
           </mc:Choice>
           <mc:Fallback>
             <w:pict>
-              <v:shape id="Text Box 27" o:spid="_x0000_s1032" type="#_x0000_t202" style="width:363.3pt;height:2in;visibility:visible;mso-wrap-style:square;mso-left-percent:-10001;mso-top-percent:-10001;mso-position-horizontal:absolute;mso-position-horizontal-relative:char;mso-position-vertical:absolute;mso-position-vertical-relative:line;mso-left-percent:-10001;mso-top-percent:-10001;v-text-anchor:top" o:gfxdata="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" filled="f" strokecolor="#a5a5a5 [2092]" strokeweight=".5pt">
+              <v:shape id="Text Box 27" o:spid="_x0000_s1034" type="#_x0000_t202" alt="Title: In-text formats - Description: Parenthetical citation: (Wallace, 2009)&#10;Narrative citation: “Wallace (2000) observed that…” &#10;" style="width:363.3pt;height:2in;visibility:visible;mso-wrap-style:square;mso-left-percent:-10001;mso-top-percent:-10001;mso-position-horizontal:absolute;mso-position-horizontal-relative:char;mso-position-vertical:absolute;mso-position-vertical-relative:line;mso-left-percent:-10001;mso-top-percent:-10001;v-text-anchor:top" o:gfxdata="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" filled="f" strokecolor="#a5a5a5 [2092]" strokeweight=".5pt">
                 <v:textbox style="mso-fit-shape-to-text:t">
                   <w:txbxContent>
                     <w:p>
@@ -3426,7 +3641,7 @@
               <wp:inline distT="0" distB="0" distL="0" distR="0">
                 <wp:extent cx="4613910" cy="1828800"/>
                 <wp:effectExtent l="0" t="0" r="15240" b="13335"/>
-                <wp:docPr id="28" name="Text Box 28"/>
+                <wp:docPr id="28" name="Text Box 28" descr="Parenthetical citation: (Goodall, 2019)&#10;Narrative citation: “Goodall (2019) tell us…” &#10;" title="In-text formats"/>
                 <wp:cNvGraphicFramePr/>
                 <a:graphic xmlns:a="http://schemas.openxmlformats.org/drawingml/2006/main">
                   <a:graphicData uri="http://schemas.microsoft.com/office/word/2010/wordprocessingShape">
@@ -3556,7 +3771,7 @@
           </mc:Choice>
           <mc:Fallback>
             <w:pict>
-              <v:shape id="Text Box 28" o:spid="_x0000_s1033" type="#_x0000_t202" style="width:363.3pt;height:2in;visibility:visible;mso-wrap-style:square;mso-left-percent:-10001;mso-top-percent:-10001;mso-position-horizontal:absolute;mso-position-horizontal-relative:char;mso-position-vertical:absolute;mso-position-vertical-relative:line;mso-left-percent:-10001;mso-top-percent:-10001;v-text-anchor:top" o:gfxdata="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" filled="f" strokecolor="#a5a5a5 [2092]" strokeweight=".5pt">
+              <v:shape id="Text Box 28" o:spid="_x0000_s1035" type="#_x0000_t202" alt="Title: In-text formats - Description: Parenthetical citation: (Goodall, 2019)&#10;Narrative citation: “Goodall (2019) tell us…” &#10;" style="width:363.3pt;height:2in;visibility:visible;mso-wrap-style:square;mso-left-percent:-10001;mso-top-percent:-10001;mso-position-horizontal:absolute;mso-position-horizontal-relative:char;mso-position-vertical:absolute;mso-position-vertical-relative:line;mso-left-percent:-10001;mso-top-percent:-10001;v-text-anchor:top" o:gfxdata="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" filled="f" strokecolor="#a5a5a5 [2092]" strokeweight=".5pt">
                 <v:textbox style="mso-fit-shape-to-text:t">
                   <w:txbxContent>
                     <w:p>
@@ -3682,7 +3897,7 @@
     </w:p>
     <w:p>
       <w:pPr>
-        <w:pStyle w:val="Heading3"/>
+        <w:pStyle w:val="Heading2"/>
         <w:rPr>
           <w:rFonts w:ascii="Courier New" w:hAnsi="Courier New" w:cs="Courier New"/>
           <w:sz w:val="20"/>
@@ -3808,7 +4023,7 @@
               <wp:inline distT="0" distB="0" distL="0" distR="0">
                 <wp:extent cx="4643252" cy="1828800"/>
                 <wp:effectExtent l="0" t="0" r="24130" b="19050"/>
-                <wp:docPr id="29" name="Text Box 29"/>
+                <wp:docPr id="29" name="Text Box 29" descr="Parenthetical citation: (“Print units post solid sales gain in November”, 2000)&#10;Narrative citation: ‘According to the article “Print units post solid sales gain in November” (2019) book sales are doing well’&#10;" title="In-text formats"/>
                 <wp:cNvGraphicFramePr/>
                 <a:graphic xmlns:a="http://schemas.openxmlformats.org/drawingml/2006/main">
                   <a:graphicData uri="http://schemas.microsoft.com/office/word/2010/wordprocessingShape">
@@ -3947,7 +4162,7 @@
           </mc:Choice>
           <mc:Fallback>
             <w:pict>
-              <v:shape id="Text Box 29" o:spid="_x0000_s1034" type="#_x0000_t202" style="width:365.6pt;height:2in;visibility:visible;mso-wrap-style:square;mso-left-percent:-10001;mso-top-percent:-10001;mso-position-horizontal:absolute;mso-position-horizontal-relative:char;mso-position-vertical:absolute;mso-position-vertical-relative:line;mso-left-percent:-10001;mso-top-percent:-10001;v-text-anchor:top" o:gfxdata="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" filled="f" strokecolor="#a5a5a5 [2092]" strokeweight=".5pt">
+              <v:shape id="Text Box 29" o:spid="_x0000_s1036" type="#_x0000_t202" alt="Title: In-text formats - Description: Parenthetical citation: (“Print units post solid sales gain in November”, 2000)&#10;Narrative citation: ‘According to the article “Print units post solid sales gain in November” (2019) book sales are doing well’&#10;" style="width:365.6pt;height:2in;visibility:visible;mso-wrap-style:square;mso-left-percent:-10001;mso-top-percent:-10001;mso-position-horizontal:absolute;mso-position-horizontal-relative:char;mso-position-vertical:absolute;mso-position-vertical-relative:line;mso-left-percent:-10001;mso-top-percent:-10001;v-text-anchor:top" o:gfxdata="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" filled="f" strokecolor="#a5a5a5 [2092]" strokeweight=".5pt">
                 <v:textbox style="mso-fit-shape-to-text:t">
                   <w:txbxContent>
                     <w:p>
@@ -4083,7 +4298,7 @@
       </w:pPr>
       <w:r>
         <w:rPr>
-          <w:rStyle w:val="Heading3Char"/>
+          <w:rStyle w:val="Heading2Char"/>
         </w:rPr>
         <w:t>Newspaper article</w:t>
       </w:r>
@@ -4181,7 +4396,7 @@
               <wp:inline distT="0" distB="0" distL="0" distR="0" wp14:anchorId="2923A754" wp14:editId="57D7045A">
                 <wp:extent cx="4613910" cy="1828800"/>
                 <wp:effectExtent l="0" t="0" r="15240" b="13335"/>
-                <wp:docPr id="30" name="Text Box 30"/>
+                <wp:docPr id="30" name="Text Box 30" descr="Parenthetical citation: (Kleffman, 2019)&#10;Narrative citation: Kleffman (2019) writes that…” &#10;" title="In-text formats"/>
                 <wp:cNvGraphicFramePr/>
                 <a:graphic xmlns:a="http://schemas.openxmlformats.org/drawingml/2006/main">
                   <a:graphicData uri="http://schemas.microsoft.com/office/word/2010/wordprocessingShape">
@@ -4323,7 +4538,7 @@
           </mc:Choice>
           <mc:Fallback>
             <w:pict>
-              <v:shape w14:anchorId="2923A754" id="Text Box 30" o:spid="_x0000_s1035" type="#_x0000_t202" style="width:363.3pt;height:2in;visibility:visible;mso-wrap-style:square;mso-left-percent:-10001;mso-top-percent:-10001;mso-position-horizontal:absolute;mso-position-horizontal-relative:char;mso-position-vertical:absolute;mso-position-vertical-relative:line;mso-left-percent:-10001;mso-top-percent:-10001;v-text-anchor:top" o:gfxdata="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" filled="f" strokecolor="#a5a5a5 [2092]" strokeweight=".5pt">
+              <v:shape w14:anchorId="2923A754" id="Text Box 30" o:spid="_x0000_s1037" type="#_x0000_t202" alt="Title: In-text formats - Description: Parenthetical citation: (Kleffman, 2019)&#10;Narrative citation: Kleffman (2019) writes that…” &#10;" style="width:363.3pt;height:2in;visibility:visible;mso-wrap-style:square;mso-left-percent:-10001;mso-top-percent:-10001;mso-position-horizontal:absolute;mso-position-horizontal-relative:char;mso-position-vertical:absolute;mso-position-vertical-relative:line;mso-left-percent:-10001;mso-top-percent:-10001;v-text-anchor:top" o:gfxdata="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" filled="f" strokecolor="#a5a5a5 [2092]" strokeweight=".5pt">
                 <v:textbox style="mso-fit-shape-to-text:t">
                   <w:txbxContent>
                     <w:p>
@@ -4532,7 +4747,7 @@
               <wp:inline distT="0" distB="0" distL="0" distR="0" wp14:anchorId="2923A754" wp14:editId="57D7045A">
                 <wp:extent cx="4613910" cy="1828800"/>
                 <wp:effectExtent l="0" t="0" r="15240" b="13335"/>
-                <wp:docPr id="31" name="Text Box 31"/>
+                <wp:docPr id="31" name="Text Box 31" descr="Parenthetical citation: (Albeck-Ripka, 2019)&#10;Narrative citation: “Albeck-Ripka (2019) found…” &#10;" title="In-text formats"/>
                 <wp:cNvGraphicFramePr/>
                 <a:graphic xmlns:a="http://schemas.openxmlformats.org/drawingml/2006/main">
                   <a:graphicData uri="http://schemas.microsoft.com/office/word/2010/wordprocessingShape">
@@ -4702,7 +4917,7 @@
           </mc:Choice>
           <mc:Fallback>
             <w:pict>
-              <v:shape w14:anchorId="2923A754" id="Text Box 31" o:spid="_x0000_s1036" type="#_x0000_t202" style="width:363.3pt;height:2in;visibility:visible;mso-wrap-style:square;mso-left-percent:-10001;mso-top-percent:-10001;mso-position-horizontal:absolute;mso-position-horizontal-relative:char;mso-position-vertical:absolute;mso-position-vertical-relative:line;mso-left-percent:-10001;mso-top-percent:-10001;v-text-anchor:top" o:gfxdata="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" filled="f" strokecolor="#a5a5a5 [2092]" strokeweight=".5pt">
+              <v:shape w14:anchorId="2923A754" id="Text Box 31" o:spid="_x0000_s1038" type="#_x0000_t202" alt="Title: In-text formats - Description: Parenthetical citation: (Albeck-Ripka, 2019)&#10;Narrative citation: “Albeck-Ripka (2019) found…” &#10;" style="width:363.3pt;height:2in;visibility:visible;mso-wrap-style:square;mso-left-percent:-10001;mso-top-percent:-10001;mso-position-horizontal:absolute;mso-position-horizontal-relative:char;mso-position-vertical:absolute;mso-position-vertical-relative:line;mso-left-percent:-10001;mso-top-percent:-10001;v-text-anchor:top" o:gfxdata="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" filled="f" strokecolor="#a5a5a5 [2092]" strokeweight=".5pt">
                 <v:textbox style="mso-fit-shape-to-text:t">
                   <w:txbxContent>
                     <w:p>
@@ -4871,7 +5086,7 @@
     </w:p>
     <w:p>
       <w:pPr>
-        <w:pStyle w:val="Heading2"/>
+        <w:pStyle w:val="Heading1"/>
       </w:pPr>
       <w:r>
         <w:rPr>
@@ -4890,7 +5105,7 @@
     </w:p>
     <w:p>
       <w:pPr>
-        <w:pStyle w:val="Heading3"/>
+        <w:pStyle w:val="Heading2"/>
       </w:pPr>
       <w:r>
         <w:t>General Format</w:t>
@@ -5073,7 +5288,7 @@
               <wp:inline distT="0" distB="0" distL="0" distR="0" wp14:anchorId="130852F1" wp14:editId="4162B135">
                 <wp:extent cx="5572125" cy="1828800"/>
                 <wp:effectExtent l="0" t="0" r="28575" b="13335"/>
-                <wp:docPr id="32" name="Text Box 32"/>
+                <wp:docPr id="32" name="Text Box 32" descr="Parenthetical citation: (American Psychological Association, n.d.)&#10;Narrative citation: “According to the American Psychological Association (n.d.) treatment options…” &#10;" title="In-text formats"/>
                 <wp:cNvGraphicFramePr/>
                 <a:graphic xmlns:a="http://schemas.openxmlformats.org/drawingml/2006/main">
                   <a:graphicData uri="http://schemas.microsoft.com/office/word/2010/wordprocessingShape">
@@ -5267,7 +5482,7 @@
           </mc:Choice>
           <mc:Fallback>
             <w:pict>
-              <v:shape w14:anchorId="130852F1" id="Text Box 32" o:spid="_x0000_s1037" type="#_x0000_t202" style="width:438.75pt;height:2in;visibility:visible;mso-wrap-style:square;mso-left-percent:-10001;mso-top-percent:-10001;mso-position-horizontal:absolute;mso-position-horizontal-relative:char;mso-position-vertical:absolute;mso-position-vertical-relative:line;mso-left-percent:-10001;mso-top-percent:-10001;v-text-anchor:top" o:gfxdata="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" filled="f" strokecolor="#a5a5a5 [2092]" strokeweight=".5pt">
+              <v:shape w14:anchorId="130852F1" id="Text Box 32" o:spid="_x0000_s1039" type="#_x0000_t202" alt="Title: In-text formats - Description: Parenthetical citation: (American Psychological Association, n.d.)&#10;Narrative citation: “According to the American Psychological Association (n.d.) treatment options…” &#10;" style="width:438.75pt;height:2in;visibility:visible;mso-wrap-style:square;mso-left-percent:-10001;mso-top-percent:-10001;mso-position-horizontal:absolute;mso-position-horizontal-relative:char;mso-position-vertical:absolute;mso-position-vertical-relative:line;mso-left-percent:-10001;mso-top-percent:-10001;v-text-anchor:top" o:gfxdata="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" filled="f" strokecolor="#a5a5a5 [2092]" strokeweight=".5pt">
                 <v:textbox style="mso-fit-shape-to-text:t">
                   <w:txbxContent>
                     <w:p>
@@ -5531,7 +5746,7 @@
               <wp:inline distT="0" distB="0" distL="0" distR="0" wp14:anchorId="488CF4E8" wp14:editId="629C4FD5">
                 <wp:extent cx="4613910" cy="1828800"/>
                 <wp:effectExtent l="0" t="0" r="15240" b="13335"/>
-                <wp:docPr id="33" name="Text Box 33"/>
+                <wp:docPr id="33" name="Text Box 33" descr="Parenthetical citation: (Erdley, 2019)&#10;Narrative citation: “Erdley (2019) found…” &#10;" title="In-text formats"/>
                 <wp:cNvGraphicFramePr/>
                 <a:graphic xmlns:a="http://schemas.openxmlformats.org/drawingml/2006/main">
                   <a:graphicData uri="http://schemas.microsoft.com/office/word/2010/wordprocessingShape">
@@ -5701,7 +5916,7 @@
           </mc:Choice>
           <mc:Fallback>
             <w:pict>
-              <v:shape w14:anchorId="488CF4E8" id="Text Box 33" o:spid="_x0000_s1038" type="#_x0000_t202" style="width:363.3pt;height:2in;visibility:visible;mso-wrap-style:square;mso-left-percent:-10001;mso-top-percent:-10001;mso-position-horizontal:absolute;mso-position-horizontal-relative:char;mso-position-vertical:absolute;mso-position-vertical-relative:line;mso-left-percent:-10001;mso-top-percent:-10001;v-text-anchor:top" o:gfxdata="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" filled="f" strokecolor="#a5a5a5 [2092]" strokeweight=".5pt">
+              <v:shape w14:anchorId="488CF4E8" id="Text Box 33" o:spid="_x0000_s1040" type="#_x0000_t202" alt="Title: In-text formats - Description: Parenthetical citation: (Erdley, 2019)&#10;Narrative citation: “Erdley (2019) found…” &#10;" style="width:363.3pt;height:2in;visibility:visible;mso-wrap-style:square;mso-left-percent:-10001;mso-top-percent:-10001;mso-position-horizontal:absolute;mso-position-horizontal-relative:char;mso-position-vertical:absolute;mso-position-vertical-relative:line;mso-left-percent:-10001;mso-top-percent:-10001;v-text-anchor:top" o:gfxdata="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" filled="f" strokecolor="#a5a5a5 [2092]" strokeweight=".5pt">
                 <v:textbox style="mso-fit-shape-to-text:t">
                   <w:txbxContent>
                     <w:p>
@@ -5852,7 +6067,7 @@
     </w:p>
     <w:p>
       <w:pPr>
-        <w:pStyle w:val="Heading3"/>
+        <w:pStyle w:val="Heading2"/>
         <w:rPr>
           <w:rFonts w:ascii="Courier New" w:hAnsi="Courier New" w:cs="Courier New"/>
           <w:sz w:val="20"/>
@@ -5908,7 +6123,7 @@
               <wp:inline distT="0" distB="0" distL="0" distR="0" wp14:anchorId="488CF4E8" wp14:editId="629C4FD5">
                 <wp:extent cx="4613910" cy="1828800"/>
                 <wp:effectExtent l="0" t="0" r="15240" b="13335"/>
-                <wp:docPr id="34" name="Text Box 34"/>
+                <wp:docPr id="34" name="Text Box 34" descr="Parenthetical citation: (Adams, 2019)&#10;Narrative citation: “Adams (2019) tells us…” &#10;" title="In-text formats"/>
                 <wp:cNvGraphicFramePr/>
                 <a:graphic xmlns:a="http://schemas.openxmlformats.org/drawingml/2006/main">
                   <a:graphicData uri="http://schemas.microsoft.com/office/word/2010/wordprocessingShape">
@@ -6062,7 +6277,7 @@
           </mc:Choice>
           <mc:Fallback>
             <w:pict>
-              <v:shape w14:anchorId="488CF4E8" id="Text Box 34" o:spid="_x0000_s1039" type="#_x0000_t202" style="width:363.3pt;height:2in;visibility:visible;mso-wrap-style:square;mso-left-percent:-10001;mso-top-percent:-10001;mso-position-horizontal:absolute;mso-position-horizontal-relative:char;mso-position-vertical:absolute;mso-position-vertical-relative:line;mso-left-percent:-10001;mso-top-percent:-10001;v-text-anchor:top" o:gfxdata="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" filled="f" strokecolor="#a5a5a5 [2092]" strokeweight=".5pt">
+              <v:shape w14:anchorId="488CF4E8" id="Text Box 34" o:spid="_x0000_s1041" type="#_x0000_t202" alt="Title: In-text formats - Description: Parenthetical citation: (Adams, 2019)&#10;Narrative citation: “Adams (2019) tells us…” &#10;" style="width:363.3pt;height:2in;visibility:visible;mso-wrap-style:square;mso-left-percent:-10001;mso-top-percent:-10001;mso-position-horizontal:absolute;mso-position-horizontal-relative:char;mso-position-vertical:absolute;mso-position-vertical-relative:line;mso-left-percent:-10001;mso-top-percent:-10001;v-text-anchor:top" o:gfxdata="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" filled="f" strokecolor="#a5a5a5 [2092]" strokeweight=".5pt">
                 <v:textbox style="mso-fit-shape-to-text:t">
                   <w:txbxContent>
                     <w:p>
@@ -6204,7 +6419,7 @@
     </w:p>
     <w:p>
       <w:pPr>
-        <w:pStyle w:val="Heading3"/>
+        <w:pStyle w:val="Heading2"/>
       </w:pPr>
       <w:r>
         <w:t>Online video</w:t>
@@ -6283,7 +6498,7 @@
               <wp:inline distT="0" distB="0" distL="0" distR="0" wp14:anchorId="488CF4E8" wp14:editId="629C4FD5">
                 <wp:extent cx="4613910" cy="1828800"/>
                 <wp:effectExtent l="0" t="0" r="15240" b="13335"/>
-                <wp:docPr id="35" name="Text Box 35"/>
+                <wp:docPr id="35" name="Text Box 35" descr="Parenthetical citation: (Carnegie Mellon University, 2007)&#10;Narrative citation: “In the video from Carnegie Mellon University (2019) we hear…” &#10;" title="In-text formats"/>
                 <wp:cNvGraphicFramePr/>
                 <a:graphic xmlns:a="http://schemas.openxmlformats.org/drawingml/2006/main">
                   <a:graphicData uri="http://schemas.microsoft.com/office/word/2010/wordprocessingShape">
@@ -6425,7 +6640,7 @@
           </mc:Choice>
           <mc:Fallback>
             <w:pict>
-              <v:shape w14:anchorId="488CF4E8" id="Text Box 35" o:spid="_x0000_s1040" type="#_x0000_t202" style="width:363.3pt;height:2in;visibility:visible;mso-wrap-style:square;mso-left-percent:-10001;mso-top-percent:-10001;mso-position-horizontal:absolute;mso-position-horizontal-relative:char;mso-position-vertical:absolute;mso-position-vertical-relative:line;mso-left-percent:-10001;mso-top-percent:-10001;v-text-anchor:top" o:gfxdata="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" filled="f" strokecolor="#a5a5a5 [2092]" strokeweight=".5pt">
+              <v:shape w14:anchorId="488CF4E8" id="Text Box 35" o:spid="_x0000_s1042" type="#_x0000_t202" alt="Title: In-text formats - Description: Parenthetical citation: (Carnegie Mellon University, 2007)&#10;Narrative citation: “In the video from Carnegie Mellon University (2019) we hear…” &#10;" style="width:363.3pt;height:2in;visibility:visible;mso-wrap-style:square;mso-left-percent:-10001;mso-top-percent:-10001;mso-position-horizontal:absolute;mso-position-horizontal-relative:char;mso-position-vertical:absolute;mso-position-vertical-relative:line;mso-left-percent:-10001;mso-top-percent:-10001;v-text-anchor:top" o:gfxdata="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" filled="f" strokecolor="#a5a5a5 [2092]" strokeweight=".5pt">
                 <v:textbox style="mso-fit-shape-to-text:t">
                   <w:txbxContent>
                     <w:p>
@@ -6594,7 +6809,7 @@
       </w:pPr>
       <w:r>
         <w:rPr>
-          <w:rStyle w:val="Heading3Char"/>
+          <w:rStyle w:val="Heading2Char"/>
         </w:rPr>
         <w:t>Twitter</w:t>
       </w:r>
@@ -6714,7 +6929,7 @@
               <wp:inline distT="0" distB="0" distL="0" distR="0" wp14:anchorId="1D481438" wp14:editId="713C5C0B">
                 <wp:extent cx="4613910" cy="1828800"/>
                 <wp:effectExtent l="0" t="0" r="15240" b="13335"/>
-                <wp:docPr id="36" name="Text Box 36"/>
+                <wp:docPr id="36" name="Text Box 36" descr="Parenthetical citation: (National Air and Space Museum, 2019)&#10;Narrative citation: “National Air and Space Museum (2019) noted that…” &#10;" title="In-text formats"/>
                 <wp:cNvGraphicFramePr/>
                 <a:graphic xmlns:a="http://schemas.openxmlformats.org/drawingml/2006/main">
                   <a:graphicData uri="http://schemas.microsoft.com/office/word/2010/wordprocessingShape">
@@ -6892,7 +7107,7 @@
           </mc:Choice>
           <mc:Fallback>
             <w:pict>
-              <v:shape w14:anchorId="1D481438" id="Text Box 36" o:spid="_x0000_s1041" type="#_x0000_t202" style="width:363.3pt;height:2in;visibility:visible;mso-wrap-style:square;mso-left-percent:-10001;mso-top-percent:-10001;mso-position-horizontal:absolute;mso-position-horizontal-relative:char;mso-position-vertical:absolute;mso-position-vertical-relative:line;mso-left-percent:-10001;mso-top-percent:-10001;v-text-anchor:top" o:gfxdata="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" filled="f" strokecolor="#a5a5a5 [2092]" strokeweight=".5pt">
+              <v:shape w14:anchorId="1D481438" id="Text Box 36" o:spid="_x0000_s1043" type="#_x0000_t202" alt="Title: In-text formats - Description: Parenthetical citation: (National Air and Space Museum, 2019)&#10;Narrative citation: “National Air and Space Museum (2019) noted that…” &#10;" style="width:363.3pt;height:2in;visibility:visible;mso-wrap-style:square;mso-left-percent:-10001;mso-top-percent:-10001;mso-position-horizontal:absolute;mso-position-horizontal-relative:char;mso-position-vertical:absolute;mso-position-vertical-relative:line;mso-left-percent:-10001;mso-top-percent:-10001;v-text-anchor:top" o:gfxdata="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" filled="f" strokecolor="#a5a5a5 [2092]" strokeweight=".5pt">
                 <v:textbox style="mso-fit-shape-to-text:t">
                   <w:txbxContent>
                     <w:p>
@@ -7057,7 +7272,7 @@
     </w:p>
     <w:p>
       <w:pPr>
-        <w:pStyle w:val="Heading3"/>
+        <w:pStyle w:val="Heading2"/>
       </w:pPr>
       <w:r>
         <w:t>Facebook</w:t>
@@ -7150,7 +7365,7 @@
               <wp:inline distT="0" distB="0" distL="0" distR="0" wp14:anchorId="11F0E4C5" wp14:editId="61851E33">
                 <wp:extent cx="4613910" cy="1828800"/>
                 <wp:effectExtent l="0" t="0" r="15240" b="13335"/>
-                <wp:docPr id="41" name="Text Box 41"/>
+                <wp:docPr id="41" name="Text Box 41" descr="Parenthetical citation: (U.S. Census Bureau, 2019)&#10;Narrative citation: “U.S. Census Bureau (2019) indicated that…” &#10;" title="In-text formats"/>
                 <wp:cNvGraphicFramePr/>
                 <a:graphic xmlns:a="http://schemas.openxmlformats.org/drawingml/2006/main">
                   <a:graphicData uri="http://schemas.microsoft.com/office/word/2010/wordprocessingShape">
@@ -7328,7 +7543,7 @@
           </mc:Choice>
           <mc:Fallback>
             <w:pict>
-              <v:shape w14:anchorId="11F0E4C5" id="Text Box 41" o:spid="_x0000_s1042" type="#_x0000_t202" style="width:363.3pt;height:2in;visibility:visible;mso-wrap-style:square;mso-left-percent:-10001;mso-top-percent:-10001;mso-position-horizontal:absolute;mso-position-horizontal-relative:char;mso-position-vertical:absolute;mso-position-vertical-relative:line;mso-left-percent:-10001;mso-top-percent:-10001;v-text-anchor:top" o:gfxdata="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" filled="f" strokecolor="#a5a5a5 [2092]" strokeweight=".5pt">
+              <v:shape w14:anchorId="11F0E4C5" id="Text Box 41" o:spid="_x0000_s1044" type="#_x0000_t202" alt="Title: In-text formats - Description: Parenthetical citation: (U.S. Census Bureau, 2019)&#10;Narrative citation: “U.S. Census Bureau (2019) indicated that…” &#10;" style="width:363.3pt;height:2in;visibility:visible;mso-wrap-style:square;mso-left-percent:-10001;mso-top-percent:-10001;mso-position-horizontal:absolute;mso-position-horizontal-relative:char;mso-position-vertical:absolute;mso-position-vertical-relative:line;mso-left-percent:-10001;mso-top-percent:-10001;v-text-anchor:top" o:gfxdata="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" filled="f" strokecolor="#a5a5a5 [2092]" strokeweight=".5pt">
                 <v:textbox style="mso-fit-shape-to-text:t">
                   <w:txbxContent>
                     <w:p>
@@ -7497,10 +7712,7 @@
     </w:p>
     <w:p>
       <w:pPr>
-        <w:pStyle w:val="Heading2"/>
-        <w:rPr>
-          <w:sz w:val="32"/>
-        </w:rPr>
+        <w:pStyle w:val="Heading1"/>
       </w:pPr>
       <w:r>
         <w:rPr>
@@ -7519,7 +7731,7 @@
     </w:p>
     <w:p>
       <w:pPr>
-        <w:pStyle w:val="Heading3"/>
+        <w:pStyle w:val="Heading2"/>
       </w:pPr>
       <w:r>
         <w:t xml:space="preserve">Book (print or </w:t>
@@ -7624,7 +7836,7 @@
               <wp:inline distT="0" distB="0" distL="0" distR="0" wp14:anchorId="601597E3" wp14:editId="3770C658">
                 <wp:extent cx="4613910" cy="1828800"/>
                 <wp:effectExtent l="0" t="0" r="15240" b="13335"/>
-                <wp:docPr id="37" name="Text Box 37"/>
+                <wp:docPr id="37" name="Text Box 37" descr="Parenthetical citation: (Eyler, 2018)&#10;Narrative citation: “Eyler (2019) tells us…” &#10;" title="In-text formats"/>
                 <wp:cNvGraphicFramePr/>
                 <a:graphic xmlns:a="http://schemas.openxmlformats.org/drawingml/2006/main">
                   <a:graphicData uri="http://schemas.microsoft.com/office/word/2010/wordprocessingShape">
@@ -7794,7 +8006,7 @@
           </mc:Choice>
           <mc:Fallback>
             <w:pict>
-              <v:shape w14:anchorId="601597E3" id="Text Box 37" o:spid="_x0000_s1043" type="#_x0000_t202" style="width:363.3pt;height:2in;visibility:visible;mso-wrap-style:square;mso-left-percent:-10001;mso-top-percent:-10001;mso-position-horizontal:absolute;mso-position-horizontal-relative:char;mso-position-vertical:absolute;mso-position-vertical-relative:line;mso-left-percent:-10001;mso-top-percent:-10001;v-text-anchor:top" o:gfxdata="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" filled="f" strokecolor="#a5a5a5 [2092]" strokeweight=".5pt">
+              <v:shape w14:anchorId="601597E3" id="Text Box 37" o:spid="_x0000_s1045" type="#_x0000_t202" alt="Title: In-text formats - Description: Parenthetical citation: (Eyler, 2018)&#10;Narrative citation: “Eyler (2019) tells us…” &#10;" style="width:363.3pt;height:2in;visibility:visible;mso-wrap-style:square;mso-left-percent:-10001;mso-top-percent:-10001;mso-position-horizontal:absolute;mso-position-horizontal-relative:char;mso-position-vertical:absolute;mso-position-vertical-relative:line;mso-left-percent:-10001;mso-top-percent:-10001;v-text-anchor:top" o:gfxdata="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" filled="f" strokecolor="#a5a5a5 [2092]" strokeweight=".5pt">
                 <v:textbox style="mso-fit-shape-to-text:t">
                   <w:txbxContent>
                     <w:p>
@@ -7947,7 +8159,7 @@
     </w:p>
     <w:p>
       <w:pPr>
-        <w:pStyle w:val="Heading3"/>
+        <w:pStyle w:val="Heading2"/>
       </w:pPr>
       <w:r>
         <w:t>Boo</w:t>
@@ -8019,7 +8231,7 @@
     </w:p>
     <w:p>
       <w:pPr>
-        <w:pStyle w:val="Heading3"/>
+        <w:pStyle w:val="Heading2"/>
       </w:pPr>
       <w:r>
         <w:t>Book with e</w:t>
@@ -8108,24 +8320,6 @@
         </w:rPr>
         <w:t xml:space="preserve">. </w:t>
       </w:r>
-    </w:p>
-    <w:p>
-      <w:pPr>
-        <w:ind w:left="1260" w:hanging="720"/>
-        <w:rPr>
-          <w:rFonts w:ascii="Courier New" w:hAnsi="Courier New" w:cs="Courier New"/>
-          <w:sz w:val="20"/>
-          <w:szCs w:val="20"/>
-        </w:rPr>
-      </w:pPr>
-      <w:r>
-        <w:rPr>
-          <w:rFonts w:ascii="Courier New" w:hAnsi="Courier New" w:cs="Courier New"/>
-          <w:sz w:val="20"/>
-          <w:szCs w:val="20"/>
-        </w:rPr>
-        <w:t xml:space="preserve">     </w:t>
-      </w:r>
       <w:r>
         <w:rPr>
           <w:rFonts w:ascii="Courier New" w:hAnsi="Courier New" w:cs="Courier New"/>
@@ -8171,7 +8365,7 @@
     </w:p>
     <w:p>
       <w:pPr>
-        <w:pStyle w:val="Heading3"/>
+        <w:pStyle w:val="Heading2"/>
       </w:pPr>
       <w:r>
         <w:t>Book with corporate a</w:t>
@@ -8289,7 +8483,7 @@
               <wp:inline distT="0" distB="0" distL="0" distR="0" wp14:anchorId="1D481438" wp14:editId="713C5C0B">
                 <wp:extent cx="5561463" cy="1828800"/>
                 <wp:effectExtent l="0" t="0" r="20320" b="21590"/>
-                <wp:docPr id="39" name="Text Box 39"/>
+                <wp:docPr id="39" name="Text Box 39" descr="Parenthetical citation: (House Permanent Select Committee on Intelligence, 2019)&#10;Narrative citation: “According to the House Permanent Select Committee on Intelligence (2019)…” &#10;" title="In-text formats"/>
                 <wp:cNvGraphicFramePr/>
                 <a:graphic xmlns:a="http://schemas.openxmlformats.org/drawingml/2006/main">
                   <a:graphicData uri="http://schemas.microsoft.com/office/word/2010/wordprocessingShape">
@@ -8437,7 +8631,7 @@
           </mc:Choice>
           <mc:Fallback>
             <w:pict>
-              <v:shape w14:anchorId="1D481438" id="Text Box 39" o:spid="_x0000_s1044" type="#_x0000_t202" style="width:437.9pt;height:2in;visibility:visible;mso-wrap-style:square;mso-left-percent:-10001;mso-top-percent:-10001;mso-position-horizontal:absolute;mso-position-horizontal-relative:char;mso-position-vertical:absolute;mso-position-vertical-relative:line;mso-left-percent:-10001;mso-top-percent:-10001;v-text-anchor:top" o:gfxdata="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" filled="f" strokecolor="#a5a5a5 [2092]" strokeweight=".5pt">
+              <v:shape w14:anchorId="1D481438" id="Text Box 39" o:spid="_x0000_s1046" type="#_x0000_t202" alt="Title: In-text formats - Description: Parenthetical citation: (House Permanent Select Committee on Intelligence, 2019)&#10;Narrative citation: “According to the House Permanent Select Committee on Intelligence (2019)…” &#10;" style="width:437.9pt;height:2in;visibility:visible;mso-wrap-style:square;mso-left-percent:-10001;mso-top-percent:-10001;mso-position-horizontal:absolute;mso-position-horizontal-relative:char;mso-position-vertical:absolute;mso-position-vertical-relative:line;mso-left-percent:-10001;mso-top-percent:-10001;v-text-anchor:top" o:gfxdata="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" filled="f" strokecolor="#a5a5a5 [2092]" strokeweight=".5pt">
                 <v:textbox style="mso-fit-shape-to-text:t">
                   <w:txbxContent>
                     <w:p>
@@ -8581,7 +8775,7 @@
       </w:pPr>
       <w:r>
         <w:rPr>
-          <w:rStyle w:val="Heading3Char"/>
+          <w:rStyle w:val="Heading2Char"/>
         </w:rPr>
         <w:t>Essay in an edited book</w:t>
       </w:r>
@@ -8729,7 +8923,7 @@
       </w:pPr>
       <w:r>
         <w:rPr>
-          <w:rStyle w:val="Heading3Char"/>
+          <w:rStyle w:val="Heading2Char"/>
         </w:rPr>
         <w:t>Encyclopedia or dictionary entries</w:t>
       </w:r>
@@ -8872,7 +9066,7 @@
               <wp:inline distT="0" distB="0" distL="0" distR="0" wp14:anchorId="60CCB050" wp14:editId="2794D344">
                 <wp:extent cx="4613910" cy="1828800"/>
                 <wp:effectExtent l="0" t="0" r="15240" b="13335"/>
-                <wp:docPr id="40" name="Text Box 40"/>
+                <wp:docPr id="40" name="Text Box 40" descr="Parenthetical citation: (Bergmann, 1993)&#10;Narrative citation: “Bergmann (1993) describes relativity as…” &#10;" title="In-text formats"/>
                 <wp:cNvGraphicFramePr/>
                 <a:graphic xmlns:a="http://schemas.openxmlformats.org/drawingml/2006/main">
                   <a:graphicData uri="http://schemas.microsoft.com/office/word/2010/wordprocessingShape">
@@ -9068,7 +9262,7 @@
           </mc:Choice>
           <mc:Fallback>
             <w:pict>
-              <v:shape w14:anchorId="60CCB050" id="Text Box 40" o:spid="_x0000_s1045" type="#_x0000_t202" style="width:363.3pt;height:2in;visibility:visible;mso-wrap-style:square;mso-left-percent:-10001;mso-top-percent:-10001;mso-position-horizontal:absolute;mso-position-horizontal-relative:char;mso-position-vertical:absolute;mso-position-vertical-relative:line;mso-left-percent:-10001;mso-top-percent:-10001;v-text-anchor:top" o:gfxdata="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" filled="f" strokecolor="#a5a5a5 [2092]" strokeweight=".5pt">
+              <v:shape w14:anchorId="60CCB050" id="Text Box 40" o:spid="_x0000_s1047" type="#_x0000_t202" alt="Title: In-text formats - Description: Parenthetical citation: (Bergmann, 1993)&#10;Narrative citation: “Bergmann (1993) describes relativity as…” &#10;" style="width:363.3pt;height:2in;visibility:visible;mso-wrap-style:square;mso-left-percent:-10001;mso-top-percent:-10001;mso-position-horizontal:absolute;mso-position-horizontal-relative:char;mso-position-vertical:absolute;mso-position-vertical-relative:line;mso-left-percent:-10001;mso-top-percent:-10001;v-text-anchor:top" o:gfxdata="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" filled="f" strokecolor="#a5a5a5 [2092]" strokeweight=".5pt">
                 <v:textbox style="mso-fit-shape-to-text:t">
                   <w:txbxContent>
                     <w:p>
@@ -9337,17 +9531,7 @@
           <w:sz w:val="20"/>
           <w:szCs w:val="20"/>
         </w:rPr>
-        <w:t xml:space="preserve">A &amp; C Black. </w:t>
-      </w:r>
-      <w:r>
-        <w:rPr>
-          <w:rFonts w:ascii="Courier New" w:hAnsi="Courier New" w:cs="Courier New"/>
-          <w:bCs/>
-          <w:i/>
-          <w:sz w:val="20"/>
-          <w:szCs w:val="20"/>
-        </w:rPr>
-        <w:t xml:space="preserve"> </w:t>
+        <w:t>A &amp; C Black.</w:t>
       </w:r>
       <w:r>
         <w:rPr>
@@ -9377,7 +9561,7 @@
               <wp:inline distT="0" distB="0" distL="0" distR="0" wp14:anchorId="1D481438" wp14:editId="713C5C0B">
                 <wp:extent cx="4613910" cy="1828800"/>
                 <wp:effectExtent l="0" t="0" r="15240" b="13335"/>
-                <wp:docPr id="38" name="Text Box 38"/>
+                <wp:docPr id="38" name="Text Box 38" descr="Parenthetical citation: (“Psychoanalysis”, 2018)&#10;Narrative citation: ‘”Psychoanalysis” (2018) is defined as…” &#10;" title="In-text formats"/>
                 <wp:cNvGraphicFramePr/>
                 <a:graphic xmlns:a="http://schemas.openxmlformats.org/drawingml/2006/main">
                   <a:graphicData uri="http://schemas.microsoft.com/office/word/2010/wordprocessingShape">
@@ -9543,7 +9727,7 @@
           </mc:Choice>
           <mc:Fallback>
             <w:pict>
-              <v:shape w14:anchorId="1D481438" id="Text Box 38" o:spid="_x0000_s1046" type="#_x0000_t202" style="width:363.3pt;height:2in;visibility:visible;mso-wrap-style:square;mso-left-percent:-10001;mso-top-percent:-10001;mso-position-horizontal:absolute;mso-position-horizontal-relative:char;mso-position-vertical:absolute;mso-position-vertical-relative:line;mso-left-percent:-10001;mso-top-percent:-10001;v-text-anchor:top" o:gfxdata="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" filled="f" strokecolor="#a5a5a5 [2092]" strokeweight=".5pt">
+              <v:shape w14:anchorId="1D481438" id="Text Box 38" o:spid="_x0000_s1048" type="#_x0000_t202" alt="Title: In-text formats - Description: Parenthetical citation: (“Psychoanalysis”, 2018)&#10;Narrative citation: ‘”Psychoanalysis” (2018) is defined as…” &#10;" style="width:363.3pt;height:2in;visibility:visible;mso-wrap-style:square;mso-left-percent:-10001;mso-top-percent:-10001;mso-position-horizontal:absolute;mso-position-horizontal-relative:char;mso-position-vertical:absolute;mso-position-vertical-relative:line;mso-left-percent:-10001;mso-top-percent:-10001;v-text-anchor:top" o:gfxdata="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" filled="f" strokecolor="#a5a5a5 [2092]" strokeweight=".5pt">
                 <v:textbox style="mso-fit-shape-to-text:t">
                   <w:txbxContent>
                     <w:p>
@@ -9815,7 +9999,7 @@
           </mc:Choice>
           <mc:Fallback>
             <w:pict>
-              <v:shape id="Text Box 2" o:spid="_x0000_s1047" type="#_x0000_t202" style="position:absolute;left:0;text-align:left;margin-left:5.95pt;margin-top:89.2pt;width:49.7pt;height:15.05pt;z-index:251661312;visibility:visible;mso-wrap-style:square;mso-width-percent:0;mso-height-percent:0;mso-wrap-distance-left:9pt;mso-wrap-distance-top:0;mso-wrap-distance-right:9pt;mso-wrap-distance-bottom:0;mso-position-horizontal:absolute;mso-position-horizontal-relative:text;mso-position-vertical:absolute;mso-position-vertical-relative:text;mso-width-percent:0;mso-height-percent:0;mso-width-relative:page;mso-height-relative:page;v-text-anchor:top" o:gfxdata="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" filled="f" stroked="f">
+              <v:shape id="Text Box 2" o:spid="_x0000_s1049" type="#_x0000_t202" style="position:absolute;left:0;text-align:left;margin-left:5.95pt;margin-top:89.2pt;width:49.7pt;height:15.05pt;z-index:251661312;visibility:visible;mso-wrap-style:square;mso-width-percent:0;mso-height-percent:0;mso-wrap-distance-left:9pt;mso-wrap-distance-top:0;mso-wrap-distance-right:9pt;mso-wrap-distance-bottom:0;mso-position-horizontal:absolute;mso-position-horizontal-relative:text;mso-position-vertical:absolute;mso-position-vertical-relative:text;mso-width-percent:0;mso-height-percent:0;mso-width-relative:page;mso-height-relative:page;v-text-anchor:top" o:gfxdata="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" filled="f" stroked="f">
                 <v:textbox>
                   <w:txbxContent>
                     <w:p>
@@ -9850,8 +10034,8 @@
           <mc:Choice Requires="wps">
             <w:drawing>
               <wp:inline distT="0" distB="0" distL="0" distR="0" wp14:anchorId="3E4AFFED" wp14:editId="5E49014F">
-                <wp:extent cx="5934973" cy="1828800"/>
-                <wp:effectExtent l="19050" t="19050" r="27940" b="16510"/>
+                <wp:extent cx="6139543" cy="1828800"/>
+                <wp:effectExtent l="19050" t="19050" r="13970" b="20320"/>
                 <wp:docPr id="4" name="Text Box 4" descr="See the Publication Manual of the APA for additional examples and explanatory information. Available in the library (call number:  BF 76.7. P83) Additional resources available on our website at https://libguides.ccac.edu/citations/APAstyle " title="Additional Resources"/>
                 <wp:cNvGraphicFramePr/>
                 <a:graphic xmlns:a="http://schemas.openxmlformats.org/drawingml/2006/main">
@@ -9861,7 +10045,7 @@
                       <wps:spPr>
                         <a:xfrm>
                           <a:off x="0" y="0"/>
-                          <a:ext cx="5934973" cy="1828800"/>
+                          <a:ext cx="6139543" cy="1828800"/>
                         </a:xfrm>
                         <a:prstGeom prst="rect">
                           <a:avLst/>
@@ -9876,7 +10060,6 @@
                       <wps:txbx>
                         <w:txbxContent>
                           <w:p>
-                            <w:bookmarkStart w:id="0" w:name="_GoBack"/>
                             <w:r>
                               <w:t xml:space="preserve">See the </w:t>
                             </w:r>
@@ -9884,7 +10067,19 @@
                               <w:rPr>
                                 <w:i/>
                               </w:rPr>
-                              <w:t xml:space="preserve">Publication Manual of the APA </w:t>
+                              <w:t xml:space="preserve">Publication Manual of the </w:t>
+                            </w:r>
+                            <w:r>
+                              <w:rPr>
+                                <w:i/>
+                              </w:rPr>
+                              <w:t>American Psychological Association</w:t>
+                            </w:r>
+                            <w:r>
+                              <w:rPr>
+                                <w:i/>
+                              </w:rPr>
+                              <w:t xml:space="preserve"> </w:t>
                             </w:r>
                             <w:r>
                               <w:t xml:space="preserve">for additional examples and explanatory information. Available in the library (call number:  </w:t>
@@ -9899,21 +10094,20 @@
                               <w:t>)</w:t>
                             </w:r>
                             <w:r>
-                              <w:t xml:space="preserve"> Additional resources available on our website at </w:t>
+                              <w:t xml:space="preserve"> Additional resources available on our </w:t>
                             </w:r>
                             <w:hyperlink r:id="rId6" w:history="1">
                               <w:r>
                                 <w:rPr>
                                   <w:rStyle w:val="Hyperlink"/>
                                 </w:rPr>
-                                <w:t>https://libguides.ccac.edu/citations/APAstyle</w:t>
+                                <w:t>APA style page</w:t>
                               </w:r>
                             </w:hyperlink>
                             <w:r>
                               <w:t xml:space="preserve"> </w:t>
                             </w:r>
                           </w:p>
-                          <w:bookmarkEnd w:id="0"/>
                           <w:p>
                             <w:pPr>
                               <w:ind w:left="270" w:right="219"/>
@@ -9940,11 +10134,10 @@
           </mc:Choice>
           <mc:Fallback>
             <w:pict>
-              <v:shape w14:anchorId="3E4AFFED" id="Text Box 4" o:spid="_x0000_s1048" type="#_x0000_t202" alt="Title: Additional Resources - Description: See the Publication Manual of the APA for additional examples and explanatory information. Available in the library (call number:  BF 76.7. P83) Additional resources available on our website at https://libguides.ccac.edu/citations/APAstyle " style="width:467.3pt;height:2in;visibility:visible;mso-wrap-style:square;mso-left-percent:-10001;mso-top-percent:-10001;mso-position-horizontal:absolute;mso-position-horizontal-relative:char;mso-position-vertical:absolute;mso-position-vertical-relative:line;mso-left-percent:-10001;mso-top-percent:-10001;v-text-anchor:top" o:gfxdata="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" filled="f" strokecolor="black [3213]" strokeweight="3pt">
+              <v:shape w14:anchorId="3E4AFFED" id="Text Box 4" o:spid="_x0000_s1050" type="#_x0000_t202" alt="Title: Additional Resources - Description: See the Publication Manual of the APA for additional examples and explanatory information. Available in the library (call number:  BF 76.7. P83) Additional resources available on our website at https://libguides.ccac.edu/citations/APAstyle " style="width:483.45pt;height:2in;visibility:visible;mso-wrap-style:square;mso-left-percent:-10001;mso-top-percent:-10001;mso-position-horizontal:absolute;mso-position-horizontal-relative:char;mso-position-vertical:absolute;mso-position-vertical-relative:line;mso-left-percent:-10001;mso-top-percent:-10001;v-text-anchor:top" o:gfxdata="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" filled="f" strokecolor="black [3213]" strokeweight="3pt">
                 <v:textbox style="mso-fit-shape-to-text:t">
                   <w:txbxContent>
                     <w:p>
-                      <w:bookmarkStart w:id="1" w:name="_GoBack"/>
                       <w:r>
                         <w:t xml:space="preserve">See the </w:t>
                       </w:r>
@@ -9952,7 +10145,19 @@
                         <w:rPr>
                           <w:i/>
                         </w:rPr>
-                        <w:t xml:space="preserve">Publication Manual of the APA </w:t>
+                        <w:t xml:space="preserve">Publication Manual of the </w:t>
+                      </w:r>
+                      <w:r>
+                        <w:rPr>
+                          <w:i/>
+                        </w:rPr>
+                        <w:t>American Psychological Association</w:t>
+                      </w:r>
+                      <w:r>
+                        <w:rPr>
+                          <w:i/>
+                        </w:rPr>
+                        <w:t xml:space="preserve"> </w:t>
                       </w:r>
                       <w:r>
                         <w:t xml:space="preserve">for additional examples and explanatory information. Available in the library (call number:  </w:t>
@@ -9967,21 +10172,20 @@
                         <w:t>)</w:t>
                       </w:r>
                       <w:r>
-                        <w:t xml:space="preserve"> Additional resources available on our website at </w:t>
+                        <w:t xml:space="preserve"> Additional resources available on our </w:t>
                       </w:r>
                       <w:hyperlink r:id="rId7" w:history="1">
                         <w:r>
                           <w:rPr>
                             <w:rStyle w:val="Hyperlink"/>
                           </w:rPr>
-                          <w:t>https://libguides.ccac.edu/citations/APAstyle</w:t>
+                          <w:t>APA style page</w:t>
                         </w:r>
                       </w:hyperlink>
                       <w:r>
                         <w:t xml:space="preserve"> </w:t>
                       </w:r>
                     </w:p>
-                    <w:bookmarkEnd w:id="1"/>
                     <w:p>
                       <w:pPr>
                         <w:ind w:left="270" w:right="219"/>
@@ -10002,7 +10206,12 @@
       </w:r>
     </w:p>
     <w:sectPr>
-      <w:footerReference w:type="default" r:id="rId8"/>
+      <w:headerReference w:type="even" r:id="rId8"/>
+      <w:headerReference w:type="default" r:id="rId9"/>
+      <w:footerReference w:type="even" r:id="rId10"/>
+      <w:footerReference w:type="default" r:id="rId11"/>
+      <w:headerReference w:type="first" r:id="rId12"/>
+      <w:footerReference w:type="first" r:id="rId13"/>
       <w:pgSz w:w="12240" w:h="15840"/>
       <w:pgMar w:top="720" w:right="720" w:bottom="720" w:left="720" w:header="720" w:footer="720" w:gutter="0"/>
       <w:cols w:space="720"/>
@@ -10032,6 +10241,16 @@
 </file>
 
 <file path=word/footer1.xml><?xml version="1.0" encoding="utf-8"?>
+<w:ftr xmlns:wpc="http://schemas.microsoft.com/office/word/2010/wordprocessingCanvas" xmlns:cx="http://schemas.microsoft.com/office/drawing/2014/chartex" xmlns:cx1="http://schemas.microsoft.com/office/drawing/2015/9/8/chartex" xmlns:mc="http://schemas.openxmlformats.org/markup-compatibility/2006" xmlns:o="urn:schemas-microsoft-com:office:office" xmlns:r="http://schemas.openxmlformats.org/officeDocument/2006/relationships" xmlns:m="http://schemas.openxmlformats.org/officeDocument/2006/math" xmlns:v="urn:schemas-microsoft-com:vml" xmlns:wp14="http://schemas.microsoft.com/office/word/2010/wordprocessingDrawing" xmlns:wp="http://schemas.openxmlformats.org/drawingml/2006/wordprocessingDrawing" xmlns:w10="urn:schemas-microsoft-com:office:word" xmlns:w="http://schemas.openxmlformats.org/wordprocessingml/2006/main" xmlns:w14="http://schemas.microsoft.com/office/word/2010/wordml" xmlns:w15="http://schemas.microsoft.com/office/word/2012/wordml" xmlns:w16se="http://schemas.microsoft.com/office/word/2015/wordml/symex" xmlns:wpg="http://schemas.microsoft.com/office/word/2010/wordprocessingGroup" xmlns:wpi="http://schemas.microsoft.com/office/word/2010/wordprocessingInk" xmlns:wne="http://schemas.microsoft.com/office/word/2006/wordml" xmlns:wps="http://schemas.microsoft.com/office/word/2010/wordprocessingShape" mc:Ignorable="w14 w15 w16se wp14">
+  <w:p>
+    <w:pPr>
+      <w:pStyle w:val="Footer"/>
+    </w:pPr>
+  </w:p>
+</w:ftr>
+</file>
+
+<file path=word/footer2.xml><?xml version="1.0" encoding="utf-8"?>
 <w:ftr xmlns:wpc="http://schemas.microsoft.com/office/word/2010/wordprocessingCanvas" xmlns:cx="http://schemas.microsoft.com/office/drawing/2014/chartex" xmlns:cx1="http://schemas.microsoft.com/office/drawing/2015/9/8/chartex" xmlns:mc="http://schemas.openxmlformats.org/markup-compatibility/2006" xmlns:o="urn:schemas-microsoft-com:office:office" xmlns:r="http://schemas.openxmlformats.org/officeDocument/2006/relationships" xmlns:m="http://schemas.openxmlformats.org/officeDocument/2006/math" xmlns:v="urn:schemas-microsoft-com:vml" xmlns:wp14="http://schemas.microsoft.com/office/word/2010/wordprocessingDrawing" xmlns:wp="http://schemas.openxmlformats.org/drawingml/2006/wordprocessingDrawing" xmlns:w10="urn:schemas-microsoft-com:office:word" xmlns:w="http://schemas.openxmlformats.org/wordprocessingml/2006/main" xmlns:w14="http://schemas.microsoft.com/office/word/2010/wordml" xmlns:w15="http://schemas.microsoft.com/office/word/2012/wordml" xmlns:w16se="http://schemas.microsoft.com/office/word/2015/wordml/symex" xmlns:wpg="http://schemas.microsoft.com/office/word/2010/wordprocessingGroup" xmlns:wpi="http://schemas.microsoft.com/office/word/2010/wordprocessingInk" xmlns:wne="http://schemas.microsoft.com/office/word/2006/wordml" xmlns:wps="http://schemas.microsoft.com/office/word/2010/wordprocessingShape" mc:Ignorable="w14 w15 w16se wp14">
   <w:p>
     <w:pPr>
@@ -10116,6 +10335,16 @@
 </w:ftr>
 </file>
 
+<file path=word/footer3.xml><?xml version="1.0" encoding="utf-8"?>
+<w:ftr xmlns:wpc="http://schemas.microsoft.com/office/word/2010/wordprocessingCanvas" xmlns:cx="http://schemas.microsoft.com/office/drawing/2014/chartex" xmlns:cx1="http://schemas.microsoft.com/office/drawing/2015/9/8/chartex" xmlns:mc="http://schemas.openxmlformats.org/markup-compatibility/2006" xmlns:o="urn:schemas-microsoft-com:office:office" xmlns:r="http://schemas.openxmlformats.org/officeDocument/2006/relationships" xmlns:m="http://schemas.openxmlformats.org/officeDocument/2006/math" xmlns:v="urn:schemas-microsoft-com:vml" xmlns:wp14="http://schemas.microsoft.com/office/word/2010/wordprocessingDrawing" xmlns:wp="http://schemas.openxmlformats.org/drawingml/2006/wordprocessingDrawing" xmlns:w10="urn:schemas-microsoft-com:office:word" xmlns:w="http://schemas.openxmlformats.org/wordprocessingml/2006/main" xmlns:w14="http://schemas.microsoft.com/office/word/2010/wordml" xmlns:w15="http://schemas.microsoft.com/office/word/2012/wordml" xmlns:w16se="http://schemas.microsoft.com/office/word/2015/wordml/symex" xmlns:wpg="http://schemas.microsoft.com/office/word/2010/wordprocessingGroup" xmlns:wpi="http://schemas.microsoft.com/office/word/2010/wordprocessingInk" xmlns:wne="http://schemas.microsoft.com/office/word/2006/wordml" xmlns:wps="http://schemas.microsoft.com/office/word/2010/wordprocessingShape" mc:Ignorable="w14 w15 w16se wp14">
+  <w:p>
+    <w:pPr>
+      <w:pStyle w:val="Footer"/>
+    </w:pPr>
+  </w:p>
+</w:ftr>
+</file>
+
 <file path=word/footnotes.xml><?xml version="1.0" encoding="utf-8"?>
 <w:footnotes xmlns:wpc="http://schemas.microsoft.com/office/word/2010/wordprocessingCanvas" xmlns:cx="http://schemas.microsoft.com/office/drawing/2014/chartex" xmlns:cx1="http://schemas.microsoft.com/office/drawing/2015/9/8/chartex" xmlns:mc="http://schemas.openxmlformats.org/markup-compatibility/2006" xmlns:o="urn:schemas-microsoft-com:office:office" xmlns:r="http://schemas.openxmlformats.org/officeDocument/2006/relationships" xmlns:m="http://schemas.openxmlformats.org/officeDocument/2006/math" xmlns:v="urn:schemas-microsoft-com:vml" xmlns:wp14="http://schemas.microsoft.com/office/word/2010/wordprocessingDrawing" xmlns:wp="http://schemas.openxmlformats.org/drawingml/2006/wordprocessingDrawing" xmlns:w10="urn:schemas-microsoft-com:office:word" xmlns:w="http://schemas.openxmlformats.org/wordprocessingml/2006/main" xmlns:w14="http://schemas.microsoft.com/office/word/2010/wordml" xmlns:w15="http://schemas.microsoft.com/office/word/2012/wordml" xmlns:w16se="http://schemas.microsoft.com/office/word/2015/wordml/symex" xmlns:wpg="http://schemas.microsoft.com/office/word/2010/wordprocessingGroup" xmlns:wpi="http://schemas.microsoft.com/office/word/2010/wordprocessingInk" xmlns:wne="http://schemas.microsoft.com/office/word/2006/wordml" xmlns:wps="http://schemas.microsoft.com/office/word/2010/wordprocessingShape" mc:Ignorable="w14 w15 w16se wp14">
   <w:footnote w:type="separator" w:id="-1">
@@ -10133,6 +10362,36 @@
     </w:p>
   </w:footnote>
 </w:footnotes>
+</file>
+
+<file path=word/header1.xml><?xml version="1.0" encoding="utf-8"?>
+<w:hdr xmlns:wpc="http://schemas.microsoft.com/office/word/2010/wordprocessingCanvas" xmlns:cx="http://schemas.microsoft.com/office/drawing/2014/chartex" xmlns:cx1="http://schemas.microsoft.com/office/drawing/2015/9/8/chartex" xmlns:mc="http://schemas.openxmlformats.org/markup-compatibility/2006" xmlns:o="urn:schemas-microsoft-com:office:office" xmlns:r="http://schemas.openxmlformats.org/officeDocument/2006/relationships" xmlns:m="http://schemas.openxmlformats.org/officeDocument/2006/math" xmlns:v="urn:schemas-microsoft-com:vml" xmlns:wp14="http://schemas.microsoft.com/office/word/2010/wordprocessingDrawing" xmlns:wp="http://schemas.openxmlformats.org/drawingml/2006/wordprocessingDrawing" xmlns:w10="urn:schemas-microsoft-com:office:word" xmlns:w="http://schemas.openxmlformats.org/wordprocessingml/2006/main" xmlns:w14="http://schemas.microsoft.com/office/word/2010/wordml" xmlns:w15="http://schemas.microsoft.com/office/word/2012/wordml" xmlns:w16se="http://schemas.microsoft.com/office/word/2015/wordml/symex" xmlns:wpg="http://schemas.microsoft.com/office/word/2010/wordprocessingGroup" xmlns:wpi="http://schemas.microsoft.com/office/word/2010/wordprocessingInk" xmlns:wne="http://schemas.microsoft.com/office/word/2006/wordml" xmlns:wps="http://schemas.microsoft.com/office/word/2010/wordprocessingShape" mc:Ignorable="w14 w15 w16se wp14">
+  <w:p>
+    <w:pPr>
+      <w:pStyle w:val="Header"/>
+    </w:pPr>
+  </w:p>
+</w:hdr>
+</file>
+
+<file path=word/header2.xml><?xml version="1.0" encoding="utf-8"?>
+<w:hdr xmlns:wpc="http://schemas.microsoft.com/office/word/2010/wordprocessingCanvas" xmlns:cx="http://schemas.microsoft.com/office/drawing/2014/chartex" xmlns:cx1="http://schemas.microsoft.com/office/drawing/2015/9/8/chartex" xmlns:mc="http://schemas.openxmlformats.org/markup-compatibility/2006" xmlns:o="urn:schemas-microsoft-com:office:office" xmlns:r="http://schemas.openxmlformats.org/officeDocument/2006/relationships" xmlns:m="http://schemas.openxmlformats.org/officeDocument/2006/math" xmlns:v="urn:schemas-microsoft-com:vml" xmlns:wp14="http://schemas.microsoft.com/office/word/2010/wordprocessingDrawing" xmlns:wp="http://schemas.openxmlformats.org/drawingml/2006/wordprocessingDrawing" xmlns:w10="urn:schemas-microsoft-com:office:word" xmlns:w="http://schemas.openxmlformats.org/wordprocessingml/2006/main" xmlns:w14="http://schemas.microsoft.com/office/word/2010/wordml" xmlns:w15="http://schemas.microsoft.com/office/word/2012/wordml" xmlns:w16se="http://schemas.microsoft.com/office/word/2015/wordml/symex" xmlns:wpg="http://schemas.microsoft.com/office/word/2010/wordprocessingGroup" xmlns:wpi="http://schemas.microsoft.com/office/word/2010/wordprocessingInk" xmlns:wne="http://schemas.microsoft.com/office/word/2006/wordml" xmlns:wps="http://schemas.microsoft.com/office/word/2010/wordprocessingShape" mc:Ignorable="w14 w15 w16se wp14">
+  <w:p>
+    <w:pPr>
+      <w:pStyle w:val="Header"/>
+    </w:pPr>
+  </w:p>
+</w:hdr>
+</file>
+
+<file path=word/header3.xml><?xml version="1.0" encoding="utf-8"?>
+<w:hdr xmlns:wpc="http://schemas.microsoft.com/office/word/2010/wordprocessingCanvas" xmlns:cx="http://schemas.microsoft.com/office/drawing/2014/chartex" xmlns:cx1="http://schemas.microsoft.com/office/drawing/2015/9/8/chartex" xmlns:mc="http://schemas.openxmlformats.org/markup-compatibility/2006" xmlns:o="urn:schemas-microsoft-com:office:office" xmlns:r="http://schemas.openxmlformats.org/officeDocument/2006/relationships" xmlns:m="http://schemas.openxmlformats.org/officeDocument/2006/math" xmlns:v="urn:schemas-microsoft-com:vml" xmlns:wp14="http://schemas.microsoft.com/office/word/2010/wordprocessingDrawing" xmlns:wp="http://schemas.openxmlformats.org/drawingml/2006/wordprocessingDrawing" xmlns:w10="urn:schemas-microsoft-com:office:word" xmlns:w="http://schemas.openxmlformats.org/wordprocessingml/2006/main" xmlns:w14="http://schemas.microsoft.com/office/word/2010/wordml" xmlns:w15="http://schemas.microsoft.com/office/word/2012/wordml" xmlns:w16se="http://schemas.microsoft.com/office/word/2015/wordml/symex" xmlns:wpg="http://schemas.microsoft.com/office/word/2010/wordprocessingGroup" xmlns:wpi="http://schemas.microsoft.com/office/word/2010/wordprocessingInk" xmlns:wne="http://schemas.microsoft.com/office/word/2006/wordml" xmlns:wps="http://schemas.microsoft.com/office/word/2010/wordprocessingShape" mc:Ignorable="w14 w15 w16se wp14">
+  <w:p>
+    <w:pPr>
+      <w:pStyle w:val="Header"/>
+    </w:pPr>
+  </w:p>
+</w:hdr>
 </file>
 
 <file path=word/styles.xml><?xml version="1.0" encoding="utf-8"?>
@@ -10334,7 +10593,7 @@
     <w:lsdException w:name="Revision" w:semiHidden="1"/>
     <w:lsdException w:name="List Paragraph" w:uiPriority="34" w:qFormat="1"/>
     <w:lsdException w:name="Quote" w:uiPriority="29" w:qFormat="1"/>
-    <w:lsdException w:name="Intense Quote" w:uiPriority="30" w:qFormat="1"/>
+    <w:lsdException w:name="Intense Quote" w:uiPriority="30"/>
     <w:lsdException w:name="Medium List 2 Accent 1" w:uiPriority="66"/>
     <w:lsdException w:name="Medium Grid 1 Accent 1" w:uiPriority="67"/>
     <w:lsdException w:name="Medium Grid 2 Accent 1" w:uiPriority="68"/>
@@ -10414,7 +10673,7 @@
     <w:lsdException w:name="Colorful List Accent 6" w:uiPriority="72"/>
     <w:lsdException w:name="Colorful Grid Accent 6" w:uiPriority="73"/>
     <w:lsdException w:name="Subtle Emphasis" w:uiPriority="19" w:qFormat="1"/>
-    <w:lsdException w:name="Intense Emphasis" w:uiPriority="21" w:qFormat="1"/>
+    <w:lsdException w:name="Intense Emphasis" w:uiPriority="21"/>
     <w:lsdException w:name="Subtle Reference" w:uiPriority="31" w:qFormat="1"/>
     <w:lsdException w:name="Intense Reference" w:uiPriority="32" w:qFormat="1"/>
     <w:lsdException w:name="Book Title" w:uiPriority="33" w:qFormat="1"/>
@@ -10528,7 +10787,7 @@
   <w:style w:type="paragraph" w:default="1" w:styleId="Normal">
     <w:name w:val="Normal"/>
     <w:qFormat/>
-    <w:rsid w:val="00802F0D"/>
+    <w:rsid w:val="00AA607B"/>
     <w:pPr>
       <w:spacing w:after="0" w:line="240" w:lineRule="auto"/>
     </w:pPr>
@@ -10538,28 +10797,49 @@
       <w:szCs w:val="24"/>
     </w:rPr>
   </w:style>
-  <w:style w:type="paragraph" w:styleId="Heading2">
-    <w:name w:val="heading 2"/>
-    <w:basedOn w:val="Normal"/>
+  <w:style w:type="paragraph" w:styleId="Heading1">
+    <w:name w:val="heading 1"/>
     <w:next w:val="Normal"/>
-    <w:link w:val="Heading2Char"/>
+    <w:link w:val="Heading1Char"/>
+    <w:uiPriority w:val="9"/>
     <w:qFormat/>
-    <w:rsid w:val="008055C3"/>
+    <w:rsid w:val="00AA607B"/>
     <w:pPr>
-      <w:keepNext/>
-      <w:shd w:val="clear" w:color="auto" w:fill="000000"/>
+      <w:shd w:val="clear" w:color="auto" w:fill="000000" w:themeFill="text1"/>
       <w:tabs>
-        <w:tab w:val="right" w:pos="10710"/>
+        <w:tab w:val="right" w:pos="10714"/>
       </w:tabs>
       <w:spacing w:after="120" w:line="440" w:lineRule="exact"/>
-      <w:outlineLvl w:val="1"/>
+      <w:outlineLvl w:val="0"/>
     </w:pPr>
     <w:rPr>
-      <w:rFonts w:ascii="Tahoma" w:hAnsi="Tahoma" w:cs="Tahoma"/>
+      <w:rFonts w:ascii="Tahoma" w:eastAsia="Times New Roman" w:hAnsi="Tahoma" w:cs="Tahoma"/>
       <w:b/>
       <w:bCs/>
       <w:position w:val="6"/>
       <w:sz w:val="28"/>
+      <w:szCs w:val="24"/>
+    </w:rPr>
+  </w:style>
+  <w:style w:type="paragraph" w:styleId="Heading2">
+    <w:name w:val="heading 2"/>
+    <w:next w:val="Normal"/>
+    <w:link w:val="Heading2Char"/>
+    <w:qFormat/>
+    <w:rsid w:val="00AA607B"/>
+    <w:pPr>
+      <w:tabs>
+        <w:tab w:val="right" w:pos="10800"/>
+      </w:tabs>
+      <w:spacing w:after="0" w:line="240" w:lineRule="auto"/>
+      <w:ind w:left="360"/>
+      <w:outlineLvl w:val="1"/>
+    </w:pPr>
+    <w:rPr>
+      <w:rFonts w:ascii="Tahoma" w:eastAsia="Times New Roman" w:hAnsi="Tahoma" w:cs="Times New Roman"/>
+      <w:b/>
+      <w:sz w:val="24"/>
+      <w:szCs w:val="24"/>
     </w:rPr>
   </w:style>
   <w:style w:type="paragraph" w:styleId="Heading3">
@@ -10616,15 +10896,12 @@
     <w:name w:val="Heading 2 Char"/>
     <w:basedOn w:val="DefaultParagraphFont"/>
     <w:link w:val="Heading2"/>
-    <w:rsid w:val="008055C3"/>
+    <w:rsid w:val="00AA607B"/>
     <w:rPr>
-      <w:rFonts w:ascii="Tahoma" w:eastAsia="Times New Roman" w:hAnsi="Tahoma" w:cs="Tahoma"/>
+      <w:rFonts w:ascii="Tahoma" w:eastAsia="Times New Roman" w:hAnsi="Tahoma" w:cs="Times New Roman"/>
       <w:b/>
-      <w:bCs/>
-      <w:position w:val="6"/>
-      <w:sz w:val="28"/>
+      <w:sz w:val="24"/>
       <w:szCs w:val="24"/>
-      <w:shd w:val="clear" w:color="auto" w:fill="000000"/>
     </w:rPr>
   </w:style>
   <w:style w:type="paragraph" w:styleId="Footer">
@@ -10766,6 +11043,52 @@
       <w:rFonts w:ascii="Times New Roman" w:eastAsia="Times New Roman" w:hAnsi="Times New Roman" w:cs="Times New Roman"/>
       <w:sz w:val="24"/>
       <w:szCs w:val="24"/>
+    </w:rPr>
+  </w:style>
+  <w:style w:type="character" w:customStyle="1" w:styleId="Heading1Char">
+    <w:name w:val="Heading 1 Char"/>
+    <w:basedOn w:val="DefaultParagraphFont"/>
+    <w:link w:val="Heading1"/>
+    <w:uiPriority w:val="9"/>
+    <w:rsid w:val="00AA607B"/>
+    <w:rPr>
+      <w:rFonts w:ascii="Tahoma" w:eastAsia="Times New Roman" w:hAnsi="Tahoma" w:cs="Tahoma"/>
+      <w:b/>
+      <w:bCs/>
+      <w:position w:val="6"/>
+      <w:sz w:val="28"/>
+      <w:szCs w:val="24"/>
+      <w:shd w:val="clear" w:color="auto" w:fill="000000" w:themeFill="text1"/>
+    </w:rPr>
+  </w:style>
+  <w:style w:type="paragraph" w:styleId="Subtitle">
+    <w:name w:val="Subtitle"/>
+    <w:basedOn w:val="Normal"/>
+    <w:next w:val="Normal"/>
+    <w:link w:val="SubtitleChar"/>
+    <w:uiPriority w:val="11"/>
+    <w:qFormat/>
+    <w:rsid w:val="007A5662"/>
+    <w:pPr>
+      <w:numPr>
+        <w:ilvl w:val="1"/>
+      </w:numPr>
+    </w:pPr>
+    <w:rPr>
+      <w:rFonts w:ascii="Arial Narrow" w:eastAsiaTheme="minorEastAsia" w:hAnsi="Arial Narrow" w:cstheme="minorBidi"/>
+      <w:sz w:val="18"/>
+      <w:szCs w:val="22"/>
+    </w:rPr>
+  </w:style>
+  <w:style w:type="character" w:customStyle="1" w:styleId="SubtitleChar">
+    <w:name w:val="Subtitle Char"/>
+    <w:basedOn w:val="DefaultParagraphFont"/>
+    <w:link w:val="Subtitle"/>
+    <w:uiPriority w:val="11"/>
+    <w:rsid w:val="007A5662"/>
+    <w:rPr>
+      <w:rFonts w:ascii="Arial Narrow" w:eastAsiaTheme="minorEastAsia" w:hAnsi="Arial Narrow"/>
+      <w:sz w:val="18"/>
     </w:rPr>
   </w:style>
 </w:styles>

</xml_diff>

<commit_message>
Fixed typoos and case issues
</commit_message>
<xml_diff>
--- a/APA_ExamplesCombined_7.2.docx
+++ b/APA_ExamplesCombined_7.2.docx
@@ -365,7 +365,6 @@
                                 <w:szCs w:val="20"/>
                               </w:rPr>
                             </w:pPr>
-                            <w:proofErr w:type="gramStart"/>
                             <w:r>
                               <w:rPr>
                                 <w:rFonts w:ascii="Bookman Old Style" w:hAnsi="Bookman Old Style" w:cs="Tahoma"/>
@@ -385,7 +384,6 @@
                               </w:rPr>
                               <w:t>th</w:t>
                             </w:r>
-                            <w:proofErr w:type="gramEnd"/>
                             <w:r>
                               <w:rPr>
                                 <w:rFonts w:ascii="Bookman Old Style" w:hAnsi="Bookman Old Style" w:cs="Tahoma"/>
@@ -738,45 +736,25 @@
           <w:sz w:val="20"/>
           <w:szCs w:val="20"/>
         </w:rPr>
-        <w:t xml:space="preserve">Title of periodical, </w:t>
-      </w:r>
-      <w:proofErr w:type="spellStart"/>
-      <w:r>
-        <w:rPr>
-          <w:rFonts w:ascii="Courier New" w:hAnsi="Courier New" w:cs="Courier New"/>
-          <w:i/>
-          <w:sz w:val="20"/>
-          <w:szCs w:val="20"/>
-        </w:rPr>
-        <w:t>vol</w:t>
-      </w:r>
-      <w:proofErr w:type="spellEnd"/>
-      <w:proofErr w:type="gramStart"/>
-      <w:r>
-        <w:rPr>
-          <w:rFonts w:ascii="Courier New" w:hAnsi="Courier New" w:cs="Courier New"/>
-          <w:i/>
-          <w:sz w:val="20"/>
-          <w:szCs w:val="20"/>
-        </w:rPr>
-        <w:t>#</w:t>
-      </w:r>
-      <w:r>
-        <w:rPr>
-          <w:rFonts w:ascii="Courier New" w:hAnsi="Courier New" w:cs="Courier New"/>
-          <w:sz w:val="20"/>
-          <w:szCs w:val="20"/>
-        </w:rPr>
-        <w:t>(</w:t>
-      </w:r>
-      <w:proofErr w:type="gramEnd"/>
-      <w:r>
-        <w:rPr>
-          <w:rFonts w:ascii="Courier New" w:hAnsi="Courier New" w:cs="Courier New"/>
-          <w:sz w:val="20"/>
-          <w:szCs w:val="20"/>
-        </w:rPr>
-        <w:t xml:space="preserve">issue#), page numbers. Non-database URL or DOI </w:t>
+        <w:t>Title of periodical, vol</w:t>
+      </w:r>
+      <w:r>
+        <w:rPr>
+          <w:rFonts w:ascii="Courier New" w:hAnsi="Courier New" w:cs="Courier New"/>
+          <w:sz w:val="20"/>
+          <w:szCs w:val="20"/>
+        </w:rPr>
+        <w:t>(issue</w:t>
+      </w:r>
+      <w:bookmarkStart w:id="0" w:name="_GoBack"/>
+      <w:bookmarkEnd w:id="0"/>
+      <w:r>
+        <w:rPr>
+          <w:rFonts w:ascii="Courier New" w:hAnsi="Courier New" w:cs="Courier New"/>
+          <w:sz w:val="20"/>
+          <w:szCs w:val="20"/>
+        </w:rPr>
+        <w:t xml:space="preserve">), page numbers. Non-database URL or DOI </w:t>
       </w:r>
     </w:p>
     <w:p>
@@ -808,21 +786,12 @@
           <w:sz w:val="20"/>
         </w:rPr>
       </w:pPr>
-      <w:proofErr w:type="spellStart"/>
-      <w:r>
-        <w:rPr>
-          <w:rFonts w:ascii="Courier New" w:hAnsi="Courier New" w:cs="Courier New"/>
-          <w:sz w:val="20"/>
-        </w:rPr>
-        <w:t>Emad</w:t>
-      </w:r>
-      <w:proofErr w:type="spellEnd"/>
-      <w:r>
-        <w:rPr>
-          <w:rFonts w:ascii="Courier New" w:hAnsi="Courier New" w:cs="Courier New"/>
-          <w:sz w:val="20"/>
-        </w:rPr>
-        <w:t xml:space="preserve">, M.C. (2006), </w:t>
+      <w:r>
+        <w:rPr>
+          <w:rFonts w:ascii="Courier New" w:hAnsi="Courier New" w:cs="Courier New"/>
+          <w:sz w:val="20"/>
+        </w:rPr>
+        <w:t xml:space="preserve">Emad, M.C. (2006), </w:t>
       </w:r>
       <w:r>
         <w:rPr>
@@ -850,7 +819,14 @@
           <w:rFonts w:ascii="Courier New" w:hAnsi="Courier New" w:cs="Courier New"/>
           <w:sz w:val="20"/>
         </w:rPr>
-        <w:t xml:space="preserve">oman's body: mythologies of gender and nation. </w:t>
+        <w:t>oman's body: M</w:t>
+      </w:r>
+      <w:r>
+        <w:rPr>
+          <w:rFonts w:ascii="Courier New" w:hAnsi="Courier New" w:cs="Courier New"/>
+          <w:sz w:val="20"/>
+        </w:rPr>
+        <w:t xml:space="preserve">ythologies of gender and nation. </w:t>
       </w:r>
       <w:r>
         <w:rPr>
@@ -947,19 +923,8 @@
                                 <w:sz w:val="20"/>
                                 <w:szCs w:val="20"/>
                               </w:rPr>
-                              <w:t>In-text formats</w:t>
-                            </w:r>
-                            <w:proofErr w:type="gramStart"/>
-                            <w:r>
-                              <w:rPr>
-                                <w:rFonts w:ascii="Tahoma" w:hAnsi="Tahoma" w:cs="Tahoma"/>
-                                <w:b/>
-                                <w:sz w:val="20"/>
-                                <w:szCs w:val="20"/>
-                              </w:rPr>
-                              <w:t>:</w:t>
-                            </w:r>
-                            <w:proofErr w:type="gramEnd"/>
+                              <w:t>In-text formats:</w:t>
+                            </w:r>
                             <w:r>
                               <w:rPr>
                                 <w:rFonts w:ascii="Courier New" w:hAnsi="Courier New" w:cs="Courier New"/>
@@ -991,14 +956,12 @@
                               </w:rPr>
                               <w:t>(</w:t>
                             </w:r>
-                            <w:proofErr w:type="spellStart"/>
                             <w:r>
                               <w:rPr>
                                 <w:rStyle w:val="In-TextExampleChar"/>
                               </w:rPr>
                               <w:t>Emad</w:t>
                             </w:r>
-                            <w:proofErr w:type="spellEnd"/>
                             <w:r>
                               <w:rPr>
                                 <w:rStyle w:val="In-TextExampleChar"/>
@@ -1046,16 +1009,8 @@
                               <w:rPr>
                                 <w:rStyle w:val="In-TextExampleChar"/>
                               </w:rPr>
-                              <w:t>“</w:t>
-                            </w:r>
-                            <w:proofErr w:type="spellStart"/>
-                            <w:r>
-                              <w:rPr>
-                                <w:rStyle w:val="In-TextExampleChar"/>
-                              </w:rPr>
-                              <w:t>Emad</w:t>
-                            </w:r>
-                            <w:proofErr w:type="spellEnd"/>
+                              <w:t>“Emad</w:t>
+                            </w:r>
                             <w:r>
                               <w:rPr>
                                 <w:rStyle w:val="In-TextExampleChar"/>
@@ -1310,27 +1265,13 @@
         <w:rPr>
           <w:rStyle w:val="Heading2Char"/>
         </w:rPr>
-        <w:t xml:space="preserve">Journal </w:t>
-      </w:r>
-      <w:proofErr w:type="gramStart"/>
+        <w:t>Journal article</w:t>
+      </w:r>
       <w:r>
         <w:rPr>
           <w:rStyle w:val="Heading2Char"/>
         </w:rPr>
-        <w:t>article</w:t>
-      </w:r>
-      <w:r>
-        <w:rPr>
-          <w:rStyle w:val="Heading2Char"/>
-        </w:rPr>
-        <w:t xml:space="preserve">  –</w:t>
-      </w:r>
-      <w:proofErr w:type="gramEnd"/>
-      <w:r>
-        <w:rPr>
-          <w:rStyle w:val="Heading2Char"/>
-        </w:rPr>
-        <w:t xml:space="preserve"> multiple authors</w:t>
+        <w:t xml:space="preserve">  – multiple authors</w:t>
       </w:r>
       <w:r>
         <w:rPr>
@@ -1367,51 +1308,13 @@
           <w:szCs w:val="20"/>
         </w:rPr>
       </w:pPr>
-      <w:proofErr w:type="spellStart"/>
-      <w:r>
-        <w:rPr>
-          <w:rFonts w:ascii="Courier New" w:hAnsi="Courier New" w:cs="Courier New"/>
-          <w:sz w:val="20"/>
-          <w:szCs w:val="20"/>
-        </w:rPr>
-        <w:t>Rebeschini</w:t>
-      </w:r>
-      <w:proofErr w:type="spellEnd"/>
-      <w:r>
-        <w:rPr>
-          <w:rFonts w:ascii="Courier New" w:hAnsi="Courier New" w:cs="Courier New"/>
-          <w:sz w:val="20"/>
-          <w:szCs w:val="20"/>
-        </w:rPr>
-        <w:t xml:space="preserve">, C., de Moura, T. C., Gerhardt, B. C., &amp; </w:t>
-      </w:r>
-      <w:proofErr w:type="spellStart"/>
-      <w:r>
-        <w:rPr>
-          <w:rFonts w:ascii="Courier New" w:hAnsi="Courier New" w:cs="Courier New"/>
-          <w:sz w:val="20"/>
-          <w:szCs w:val="20"/>
-        </w:rPr>
-        <w:t>Arteche</w:t>
-      </w:r>
-      <w:proofErr w:type="spellEnd"/>
-      <w:r>
-        <w:rPr>
-          <w:rFonts w:ascii="Courier New" w:hAnsi="Courier New" w:cs="Courier New"/>
-          <w:sz w:val="20"/>
-          <w:szCs w:val="20"/>
-        </w:rPr>
-        <w:t>, A. X. (2019). F</w:t>
-      </w:r>
-      <w:bookmarkStart w:id="0" w:name="_GoBack"/>
-      <w:bookmarkEnd w:id="0"/>
-      <w:r>
-        <w:rPr>
-          <w:rFonts w:ascii="Courier New" w:hAnsi="Courier New" w:cs="Courier New"/>
-          <w:sz w:val="20"/>
-          <w:szCs w:val="20"/>
-        </w:rPr>
-        <w:t xml:space="preserve">acial expression recognition training for adults: A systematic review. </w:t>
+      <w:r>
+        <w:rPr>
+          <w:rFonts w:ascii="Courier New" w:hAnsi="Courier New" w:cs="Courier New"/>
+          <w:sz w:val="20"/>
+          <w:szCs w:val="20"/>
+        </w:rPr>
+        <w:t xml:space="preserve">Rebeschini, C., de Moura, T. C., Gerhardt, B. C., &amp; Arteche, A. X. (2019). Facial expression recognition training for adults: A systematic review. </w:t>
       </w:r>
       <w:r>
         <w:rPr>
@@ -1497,19 +1400,8 @@
                                 <w:sz w:val="20"/>
                                 <w:szCs w:val="20"/>
                               </w:rPr>
-                              <w:t>In-text formats</w:t>
-                            </w:r>
-                            <w:proofErr w:type="gramStart"/>
-                            <w:r>
-                              <w:rPr>
-                                <w:rFonts w:ascii="Tahoma" w:hAnsi="Tahoma" w:cs="Tahoma"/>
-                                <w:b/>
-                                <w:sz w:val="20"/>
-                                <w:szCs w:val="20"/>
-                              </w:rPr>
-                              <w:t>:</w:t>
-                            </w:r>
-                            <w:proofErr w:type="gramEnd"/>
+                              <w:t>In-text formats:</w:t>
+                            </w:r>
                             <w:r>
                               <w:rPr>
                                 <w:rFonts w:ascii="Courier New" w:hAnsi="Courier New" w:cs="Courier New"/>
@@ -1539,21 +1431,7 @@
                               <w:rPr>
                                 <w:rStyle w:val="In-TextExampleChar"/>
                               </w:rPr>
-                              <w:t>(</w:t>
-                            </w:r>
-                            <w:proofErr w:type="spellStart"/>
-                            <w:r>
-                              <w:rPr>
-                                <w:rStyle w:val="In-TextExampleChar"/>
-                              </w:rPr>
-                              <w:t>Rebeschini</w:t>
-                            </w:r>
-                            <w:proofErr w:type="spellEnd"/>
-                            <w:r>
-                              <w:rPr>
-                                <w:rStyle w:val="In-TextExampleChar"/>
-                              </w:rPr>
-                              <w:t xml:space="preserve"> et al., 2019)</w:t>
+                              <w:t>(Rebeschini et al., 2019)</w:t>
                             </w:r>
                             <w:r>
                               <w:rPr>
@@ -1584,21 +1462,7 @@
                               <w:rPr>
                                 <w:rStyle w:val="In-TextExampleChar"/>
                               </w:rPr>
-                              <w:t>“</w:t>
-                            </w:r>
-                            <w:proofErr w:type="spellStart"/>
-                            <w:r>
-                              <w:rPr>
-                                <w:rStyle w:val="In-TextExampleChar"/>
-                              </w:rPr>
-                              <w:t>Rebeschini</w:t>
-                            </w:r>
-                            <w:proofErr w:type="spellEnd"/>
-                            <w:r>
-                              <w:rPr>
-                                <w:rStyle w:val="In-TextExampleChar"/>
-                              </w:rPr>
-                              <w:t xml:space="preserve"> et al. (2019) report that…” </w:t>
+                              <w:t xml:space="preserve">“Rebeschini et al. (2019) report that…” </w:t>
                             </w:r>
                           </w:p>
                         </w:txbxContent>
@@ -1903,23 +1767,13 @@
           <w:szCs w:val="20"/>
         </w:rPr>
       </w:pPr>
-      <w:proofErr w:type="spellStart"/>
-      <w:r>
-        <w:rPr>
-          <w:rFonts w:ascii="Courier New" w:hAnsi="Courier New" w:cs="Courier New"/>
-          <w:sz w:val="20"/>
-          <w:szCs w:val="20"/>
-        </w:rPr>
-        <w:t>Hegge</w:t>
-      </w:r>
-      <w:proofErr w:type="spellEnd"/>
-      <w:r>
-        <w:rPr>
-          <w:rFonts w:ascii="Courier New" w:hAnsi="Courier New" w:cs="Courier New"/>
-          <w:sz w:val="20"/>
-          <w:szCs w:val="20"/>
-        </w:rPr>
-        <w:t>, M., &amp;</w:t>
+      <w:r>
+        <w:rPr>
+          <w:rFonts w:ascii="Courier New" w:hAnsi="Courier New" w:cs="Courier New"/>
+          <w:sz w:val="20"/>
+          <w:szCs w:val="20"/>
+        </w:rPr>
+        <w:t>Hegge, M., &amp;</w:t>
       </w:r>
       <w:r>
         <w:rPr>
@@ -1967,7 +1821,15 @@
           <w:sz w:val="20"/>
           <w:szCs w:val="20"/>
         </w:rPr>
-        <w:t xml:space="preserve"> practical implications.</w:t>
+        <w:t xml:space="preserve"> P</w:t>
+      </w:r>
+      <w:r>
+        <w:rPr>
+          <w:rFonts w:ascii="Courier New" w:hAnsi="Courier New" w:cs="Courier New"/>
+          <w:sz w:val="20"/>
+          <w:szCs w:val="20"/>
+        </w:rPr>
+        <w:t>ractical implications.</w:t>
       </w:r>
       <w:r>
         <w:rPr>
@@ -1984,27 +1846,7 @@
           <w:sz w:val="20"/>
           <w:szCs w:val="20"/>
         </w:rPr>
-        <w:t xml:space="preserve">Journal of </w:t>
-      </w:r>
-      <w:proofErr w:type="spellStart"/>
-      <w:r>
-        <w:rPr>
-          <w:rFonts w:ascii="Courier New" w:hAnsi="Courier New" w:cs="Courier New"/>
-          <w:i/>
-          <w:sz w:val="20"/>
-          <w:szCs w:val="20"/>
-        </w:rPr>
-        <w:t>Gerontological</w:t>
-      </w:r>
-      <w:proofErr w:type="spellEnd"/>
-      <w:r>
-        <w:rPr>
-          <w:rFonts w:ascii="Courier New" w:hAnsi="Courier New" w:cs="Courier New"/>
-          <w:i/>
-          <w:sz w:val="20"/>
-          <w:szCs w:val="20"/>
-        </w:rPr>
-        <w:t xml:space="preserve"> Nursing</w:t>
+        <w:t>Journal of Gerontological Nursing</w:t>
       </w:r>
       <w:r>
         <w:rPr>
@@ -2107,19 +1949,8 @@
                                 <w:sz w:val="20"/>
                                 <w:szCs w:val="20"/>
                               </w:rPr>
-                              <w:t>In-text formats</w:t>
-                            </w:r>
-                            <w:proofErr w:type="gramStart"/>
-                            <w:r>
-                              <w:rPr>
-                                <w:rFonts w:ascii="Tahoma" w:hAnsi="Tahoma" w:cs="Tahoma"/>
-                                <w:b/>
-                                <w:sz w:val="20"/>
-                                <w:szCs w:val="20"/>
-                              </w:rPr>
-                              <w:t>:</w:t>
-                            </w:r>
-                            <w:proofErr w:type="gramEnd"/>
+                              <w:t>In-text formats:</w:t>
+                            </w:r>
                             <w:r>
                               <w:rPr>
                                 <w:rFonts w:ascii="Tahoma" w:hAnsi="Tahoma" w:cs="Tahoma"/>
@@ -2150,21 +1981,7 @@
                               <w:rPr>
                                 <w:rStyle w:val="In-TextExampleChar"/>
                               </w:rPr>
-                              <w:t>(</w:t>
-                            </w:r>
-                            <w:proofErr w:type="spellStart"/>
-                            <w:r>
-                              <w:rPr>
-                                <w:rStyle w:val="In-TextExampleChar"/>
-                              </w:rPr>
-                              <w:t>Hegge</w:t>
-                            </w:r>
-                            <w:proofErr w:type="spellEnd"/>
-                            <w:r>
-                              <w:rPr>
-                                <w:rStyle w:val="In-TextExampleChar"/>
-                              </w:rPr>
-                              <w:t xml:space="preserve"> &amp; Fischer, 2000)</w:t>
+                              <w:t>(Hegge &amp; Fischer, 2000)</w:t>
                             </w:r>
                             <w:r>
                               <w:rPr>
@@ -2195,21 +2012,7 @@
                               <w:rPr>
                                 <w:rStyle w:val="In-TextExampleChar"/>
                               </w:rPr>
-                              <w:t>“</w:t>
-                            </w:r>
-                            <w:proofErr w:type="spellStart"/>
-                            <w:r>
-                              <w:rPr>
-                                <w:rStyle w:val="In-TextExampleChar"/>
-                              </w:rPr>
-                              <w:t>Hegge</w:t>
-                            </w:r>
-                            <w:proofErr w:type="spellEnd"/>
-                            <w:r>
-                              <w:rPr>
-                                <w:rStyle w:val="In-TextExampleChar"/>
-                              </w:rPr>
-                              <w:t xml:space="preserve"> and Fischer (2000) found…”</w:t>
+                              <w:t>“Hegge and Fischer (2000) found…”</w:t>
                             </w:r>
                             <w:r>
                               <w:rPr>
@@ -2404,23 +2207,13 @@
           <w:szCs w:val="20"/>
         </w:rPr>
       </w:pPr>
-      <w:proofErr w:type="spellStart"/>
-      <w:r>
-        <w:rPr>
-          <w:rFonts w:ascii="Courier New" w:hAnsi="Courier New" w:cs="Courier New"/>
-          <w:sz w:val="20"/>
-          <w:szCs w:val="20"/>
-        </w:rPr>
-        <w:t>VanOra</w:t>
-      </w:r>
-      <w:proofErr w:type="spellEnd"/>
-      <w:r>
-        <w:rPr>
-          <w:rFonts w:ascii="Courier New" w:hAnsi="Courier New" w:cs="Courier New"/>
-          <w:sz w:val="20"/>
-          <w:szCs w:val="20"/>
-        </w:rPr>
-        <w:t xml:space="preserve">, J. P. (2019). The impact of learning communities on the experiences of developmental students in community college: A qualitative study. </w:t>
+      <w:r>
+        <w:rPr>
+          <w:rFonts w:ascii="Courier New" w:hAnsi="Courier New" w:cs="Courier New"/>
+          <w:sz w:val="20"/>
+          <w:szCs w:val="20"/>
+        </w:rPr>
+        <w:t xml:space="preserve">VanOra, J. P. (2019). The impact of learning communities on the experiences of developmental students in community college: A qualitative study. </w:t>
       </w:r>
       <w:r>
         <w:rPr>
@@ -2512,19 +2305,8 @@
                                 <w:sz w:val="20"/>
                                 <w:szCs w:val="20"/>
                               </w:rPr>
-                              <w:t>In-text formats</w:t>
-                            </w:r>
-                            <w:proofErr w:type="gramStart"/>
-                            <w:r>
-                              <w:rPr>
-                                <w:rFonts w:ascii="Tahoma" w:hAnsi="Tahoma" w:cs="Tahoma"/>
-                                <w:b/>
-                                <w:sz w:val="20"/>
-                                <w:szCs w:val="20"/>
-                              </w:rPr>
-                              <w:t>:</w:t>
-                            </w:r>
-                            <w:proofErr w:type="gramEnd"/>
+                              <w:t>In-text formats:</w:t>
+                            </w:r>
                             <w:r>
                               <w:rPr>
                                 <w:rFonts w:ascii="Tahoma" w:hAnsi="Tahoma" w:cs="Tahoma"/>
@@ -2555,21 +2337,7 @@
                               <w:rPr>
                                 <w:rStyle w:val="In-TextExampleChar"/>
                               </w:rPr>
-                              <w:t>(</w:t>
-                            </w:r>
-                            <w:proofErr w:type="spellStart"/>
-                            <w:r>
-                              <w:rPr>
-                                <w:rStyle w:val="In-TextExampleChar"/>
-                              </w:rPr>
-                              <w:t>VanOra</w:t>
-                            </w:r>
-                            <w:proofErr w:type="spellEnd"/>
-                            <w:r>
-                              <w:rPr>
-                                <w:rStyle w:val="In-TextExampleChar"/>
-                              </w:rPr>
-                              <w:t>, 2019)</w:t>
+                              <w:t>(VanOra, 2019)</w:t>
                             </w:r>
                             <w:r>
                               <w:rPr>
@@ -2598,21 +2366,7 @@
                               <w:rPr>
                                 <w:rStyle w:val="In-TextExampleChar"/>
                               </w:rPr>
-                              <w:t>“</w:t>
-                            </w:r>
-                            <w:proofErr w:type="spellStart"/>
-                            <w:r>
-                              <w:rPr>
-                                <w:rStyle w:val="In-TextExampleChar"/>
-                              </w:rPr>
-                              <w:t>VanOra</w:t>
-                            </w:r>
-                            <w:proofErr w:type="spellEnd"/>
-                            <w:r>
-                              <w:rPr>
-                                <w:rStyle w:val="In-TextExampleChar"/>
-                              </w:rPr>
-                              <w:t xml:space="preserve"> (2019) concluded that…” </w:t>
+                              <w:t xml:space="preserve">“VanOra (2019) concluded that…” </w:t>
                             </w:r>
                           </w:p>
                         </w:txbxContent>
@@ -2877,32 +2631,29 @@
         </w:rPr>
         <w:t>Title of Periodical, volume</w:t>
       </w:r>
-      <w:proofErr w:type="gramStart"/>
-      <w:r>
-        <w:rPr>
-          <w:rFonts w:ascii="Courier New" w:hAnsi="Courier New" w:cs="Courier New"/>
-          <w:i/>
-          <w:sz w:val="20"/>
-          <w:szCs w:val="20"/>
-        </w:rPr>
-        <w:t>#</w:t>
-      </w:r>
-      <w:r>
-        <w:rPr>
-          <w:rFonts w:ascii="Courier New" w:hAnsi="Courier New" w:cs="Courier New"/>
-          <w:sz w:val="20"/>
-          <w:szCs w:val="20"/>
-        </w:rPr>
-        <w:t>(</w:t>
-      </w:r>
-      <w:proofErr w:type="gramEnd"/>
-      <w:r>
-        <w:rPr>
-          <w:rFonts w:ascii="Courier New" w:hAnsi="Courier New" w:cs="Courier New"/>
-          <w:sz w:val="20"/>
-          <w:szCs w:val="20"/>
-        </w:rPr>
-        <w:t>issue#), page numbers. Non-database URL or DOI#</w:t>
+      <w:r>
+        <w:rPr>
+          <w:rFonts w:ascii="Courier New" w:hAnsi="Courier New" w:cs="Courier New"/>
+          <w:sz w:val="20"/>
+          <w:szCs w:val="20"/>
+        </w:rPr>
+        <w:t>(issue</w:t>
+      </w:r>
+      <w:r>
+        <w:rPr>
+          <w:rFonts w:ascii="Courier New" w:hAnsi="Courier New" w:cs="Courier New"/>
+          <w:sz w:val="20"/>
+          <w:szCs w:val="20"/>
+        </w:rPr>
+        <w:t>), page n</w:t>
+      </w:r>
+      <w:r>
+        <w:rPr>
+          <w:rFonts w:ascii="Courier New" w:hAnsi="Courier New" w:cs="Courier New"/>
+          <w:sz w:val="20"/>
+          <w:szCs w:val="20"/>
+        </w:rPr>
+        <w:t>umbers. Non-database URL or DOI</w:t>
       </w:r>
     </w:p>
     <w:p>
@@ -3198,19 +2949,8 @@
                                 <w:sz w:val="20"/>
                                 <w:szCs w:val="20"/>
                               </w:rPr>
-                              <w:t>In-text formats</w:t>
-                            </w:r>
-                            <w:proofErr w:type="gramStart"/>
-                            <w:r>
-                              <w:rPr>
-                                <w:rFonts w:ascii="Tahoma" w:hAnsi="Tahoma" w:cs="Tahoma"/>
-                                <w:b/>
-                                <w:sz w:val="20"/>
-                                <w:szCs w:val="20"/>
-                              </w:rPr>
-                              <w:t>:</w:t>
-                            </w:r>
-                            <w:proofErr w:type="gramEnd"/>
+                              <w:t>In-text formats:</w:t>
+                            </w:r>
                             <w:r>
                               <w:rPr>
                                 <w:rFonts w:ascii="Tahoma" w:hAnsi="Tahoma" w:cs="Tahoma"/>
@@ -3438,27 +3178,7 @@
           <w:sz w:val="16"/>
           <w:szCs w:val="16"/>
         </w:rPr>
-        <w:t xml:space="preserve">Some online articles do not include items such as volume, issue, and page numbers. When missing, these items </w:t>
-      </w:r>
-      <w:proofErr w:type="gramStart"/>
-      <w:r>
-        <w:rPr>
-          <w:rFonts w:ascii="Arial" w:hAnsi="Arial" w:cs="Arial"/>
-          <w:b/>
-          <w:sz w:val="16"/>
-          <w:szCs w:val="16"/>
-        </w:rPr>
-        <w:t>can be omitted</w:t>
-      </w:r>
-      <w:proofErr w:type="gramEnd"/>
-      <w:r>
-        <w:rPr>
-          <w:rFonts w:ascii="Arial" w:hAnsi="Arial" w:cs="Arial"/>
-          <w:b/>
-          <w:sz w:val="16"/>
-          <w:szCs w:val="16"/>
-        </w:rPr>
-        <w:t xml:space="preserve"> from the reference (see section 9.26).</w:t>
+        <w:t>Some online articles do not include items such as volume, issue, and page numbers. When missing, these items can be omitted from the reference (see section 9.26).</w:t>
       </w:r>
     </w:p>
     <w:p>
@@ -3502,25 +3222,7 @@
           <w:sz w:val="20"/>
           <w:szCs w:val="20"/>
         </w:rPr>
-        <w:t xml:space="preserve">These </w:t>
-      </w:r>
-      <w:proofErr w:type="gramStart"/>
-      <w:r>
-        <w:rPr>
-          <w:rFonts w:ascii="Courier New" w:hAnsi="Courier New" w:cs="Courier New"/>
-          <w:sz w:val="20"/>
-          <w:szCs w:val="20"/>
-        </w:rPr>
-        <w:t>4</w:t>
-      </w:r>
-      <w:proofErr w:type="gramEnd"/>
-      <w:r>
-        <w:rPr>
-          <w:rFonts w:ascii="Courier New" w:hAnsi="Courier New" w:cs="Courier New"/>
-          <w:sz w:val="20"/>
-          <w:szCs w:val="20"/>
-        </w:rPr>
-        <w:t xml:space="preserve"> issues may not seem related to </w:t>
+        <w:t xml:space="preserve">These 4 issues may not seem related to </w:t>
       </w:r>
       <w:r>
         <w:rPr>
@@ -3536,25 +3238,7 @@
           <w:sz w:val="20"/>
           <w:szCs w:val="20"/>
         </w:rPr>
-        <w:t xml:space="preserve">climate change. </w:t>
-      </w:r>
-      <w:proofErr w:type="gramStart"/>
-      <w:r>
-        <w:rPr>
-          <w:rFonts w:ascii="Courier New" w:hAnsi="Courier New" w:cs="Courier New"/>
-          <w:sz w:val="20"/>
-          <w:szCs w:val="20"/>
-        </w:rPr>
-        <w:t>But</w:t>
-      </w:r>
-      <w:proofErr w:type="gramEnd"/>
-      <w:r>
-        <w:rPr>
-          <w:rFonts w:ascii="Courier New" w:hAnsi="Courier New" w:cs="Courier New"/>
-          <w:sz w:val="20"/>
-          <w:szCs w:val="20"/>
-        </w:rPr>
-        <w:t xml:space="preserve"> they are and we need to solve them now</w:t>
+        <w:t>climate change. But they are and we need to solve them now</w:t>
       </w:r>
       <w:r>
         <w:rPr>
@@ -3680,19 +3364,8 @@
                                 <w:sz w:val="20"/>
                                 <w:szCs w:val="20"/>
                               </w:rPr>
-                              <w:t>In-text formats</w:t>
-                            </w:r>
-                            <w:proofErr w:type="gramStart"/>
-                            <w:r>
-                              <w:rPr>
-                                <w:rFonts w:ascii="Tahoma" w:hAnsi="Tahoma" w:cs="Tahoma"/>
-                                <w:b/>
-                                <w:sz w:val="20"/>
-                                <w:szCs w:val="20"/>
-                              </w:rPr>
-                              <w:t>:</w:t>
-                            </w:r>
-                            <w:proofErr w:type="gramEnd"/>
+                              <w:t>In-text formats:</w:t>
+                            </w:r>
                             <w:r>
                               <w:rPr>
                                 <w:rFonts w:ascii="Tahoma" w:hAnsi="Tahoma" w:cs="Tahoma"/>
@@ -3959,7 +3632,6 @@
         </w:rPr>
         <w:br/>
       </w:r>
-      <w:proofErr w:type="gramStart"/>
       <w:r>
         <w:rPr>
           <w:rFonts w:ascii="Courier New" w:hAnsi="Courier New" w:cs="Courier New"/>
@@ -3968,18 +3640,7 @@
           <w:sz w:val="20"/>
           <w:szCs w:val="20"/>
         </w:rPr>
-        <w:t>Publisher’s</w:t>
-      </w:r>
-      <w:proofErr w:type="gramEnd"/>
-      <w:r>
-        <w:rPr>
-          <w:rFonts w:ascii="Courier New" w:hAnsi="Courier New" w:cs="Courier New"/>
-          <w:i/>
-          <w:iCs/>
-          <w:sz w:val="20"/>
-          <w:szCs w:val="20"/>
-        </w:rPr>
-        <w:t xml:space="preserve"> Weekly</w:t>
+        <w:t>Publisher’s Weekly</w:t>
       </w:r>
       <w:r>
         <w:rPr>
@@ -4072,9 +3733,7 @@
                             <w:pPr>
                               <w:ind w:left="2250" w:right="1170" w:hanging="1980"/>
                               <w:rPr>
-                                <w:rFonts w:asciiTheme="minorHAnsi" w:hAnsiTheme="minorHAnsi" w:cstheme="minorHAnsi"/>
-                                <w:sz w:val="22"/>
-                                <w:szCs w:val="20"/>
+                                <w:rStyle w:val="In-TextExampleChar"/>
                               </w:rPr>
                             </w:pPr>
                             <w:r>
@@ -4103,7 +3762,7 @@
                           </w:p>
                           <w:p>
                             <w:pPr>
-                              <w:ind w:left="1890" w:right="117" w:hanging="1620"/>
+                              <w:ind w:left="2250" w:right="1170" w:hanging="1980"/>
                               <w:rPr>
                                 <w:rFonts w:ascii="Courier New" w:hAnsi="Courier New" w:cs="Courier New"/>
                                 <w:sz w:val="20"/>
@@ -4189,9 +3848,7 @@
                       <w:pPr>
                         <w:ind w:left="2250" w:right="1170" w:hanging="1980"/>
                         <w:rPr>
-                          <w:rFonts w:asciiTheme="minorHAnsi" w:hAnsiTheme="minorHAnsi" w:cstheme="minorHAnsi"/>
-                          <w:sz w:val="22"/>
-                          <w:szCs w:val="20"/>
+                          <w:rStyle w:val="In-TextExampleChar"/>
                         </w:rPr>
                       </w:pPr>
                       <w:r>
@@ -4220,13 +3877,15 @@
                     </w:p>
                     <w:p>
                       <w:pPr>
-                        <w:ind w:left="1890" w:right="117" w:hanging="1620"/>
+                        <w:ind w:left="2250" w:right="1170" w:hanging="1980"/>
                         <w:rPr>
                           <w:rFonts w:ascii="Courier New" w:hAnsi="Courier New" w:cs="Courier New"/>
                           <w:sz w:val="20"/>
                           <w:szCs w:val="20"/>
                         </w:rPr>
                       </w:pPr>
+                      <w:bookmarkStart w:id="1" w:name="_GoBack"/>
+                      <w:bookmarkEnd w:id="1"/>
                       <w:r>
                         <w:rPr>
                           <w:rFonts w:ascii="Tahoma" w:hAnsi="Tahoma" w:cs="Tahoma"/>
@@ -4437,19 +4096,8 @@
                                 <w:sz w:val="20"/>
                                 <w:szCs w:val="20"/>
                               </w:rPr>
-                              <w:t>In-text formats</w:t>
-                            </w:r>
-                            <w:proofErr w:type="gramStart"/>
-                            <w:r>
-                              <w:rPr>
-                                <w:rFonts w:ascii="Tahoma" w:hAnsi="Tahoma" w:cs="Tahoma"/>
-                                <w:b/>
-                                <w:sz w:val="20"/>
-                                <w:szCs w:val="20"/>
-                              </w:rPr>
-                              <w:t>:</w:t>
-                            </w:r>
-                            <w:proofErr w:type="gramEnd"/>
+                              <w:t>In-text formats:</w:t>
+                            </w:r>
                             <w:r>
                               <w:rPr>
                                 <w:rFonts w:ascii="Tahoma" w:hAnsi="Tahoma" w:cs="Tahoma"/>
@@ -4678,23 +4326,13 @@
           <w:szCs w:val="20"/>
         </w:rPr>
       </w:pPr>
-      <w:proofErr w:type="spellStart"/>
-      <w:r>
-        <w:rPr>
-          <w:rFonts w:ascii="Courier New" w:hAnsi="Courier New" w:cs="Courier New"/>
-          <w:sz w:val="20"/>
-          <w:szCs w:val="20"/>
-        </w:rPr>
-        <w:t>Albeck-Ripka</w:t>
-      </w:r>
-      <w:proofErr w:type="spellEnd"/>
-      <w:r>
-        <w:rPr>
-          <w:rFonts w:ascii="Courier New" w:hAnsi="Courier New" w:cs="Courier New"/>
-          <w:sz w:val="20"/>
-          <w:szCs w:val="20"/>
-        </w:rPr>
-        <w:t xml:space="preserve">, L. (2019, November 25). Company behind ‘Fearless Girl’ statue goes to court over replicas. </w:t>
+      <w:r>
+        <w:rPr>
+          <w:rFonts w:ascii="Courier New" w:hAnsi="Courier New" w:cs="Courier New"/>
+          <w:sz w:val="20"/>
+          <w:szCs w:val="20"/>
+        </w:rPr>
+        <w:t xml:space="preserve">Albeck-Ripka, L. (2019, November 25). Company behind ‘Fearless Girl’ statue goes to court over replicas. </w:t>
       </w:r>
       <w:r>
         <w:rPr>
@@ -4788,19 +4426,8 @@
                                 <w:sz w:val="20"/>
                                 <w:szCs w:val="20"/>
                               </w:rPr>
-                              <w:t>In-text formats</w:t>
-                            </w:r>
-                            <w:proofErr w:type="gramStart"/>
-                            <w:r>
-                              <w:rPr>
-                                <w:rFonts w:ascii="Tahoma" w:hAnsi="Tahoma" w:cs="Tahoma"/>
-                                <w:b/>
-                                <w:sz w:val="20"/>
-                                <w:szCs w:val="20"/>
-                              </w:rPr>
-                              <w:t>:</w:t>
-                            </w:r>
-                            <w:proofErr w:type="gramEnd"/>
+                              <w:t>In-text formats:</w:t>
+                            </w:r>
                             <w:r>
                               <w:rPr>
                                 <w:rFonts w:ascii="Tahoma" w:hAnsi="Tahoma" w:cs="Tahoma"/>
@@ -4831,21 +4458,7 @@
                               <w:rPr>
                                 <w:rStyle w:val="In-TextExampleChar"/>
                               </w:rPr>
-                              <w:t>(</w:t>
-                            </w:r>
-                            <w:proofErr w:type="spellStart"/>
-                            <w:r>
-                              <w:rPr>
-                                <w:rStyle w:val="In-TextExampleChar"/>
-                              </w:rPr>
-                              <w:t>Albeck-Ripka</w:t>
-                            </w:r>
-                            <w:proofErr w:type="spellEnd"/>
-                            <w:r>
-                              <w:rPr>
-                                <w:rStyle w:val="In-TextExampleChar"/>
-                              </w:rPr>
-                              <w:t>, 2019)</w:t>
+                              <w:t>(Albeck-Ripka, 2019)</w:t>
                             </w:r>
                             <w:r>
                               <w:rPr>
@@ -4876,21 +4489,7 @@
                               <w:rPr>
                                 <w:rStyle w:val="In-TextExampleChar"/>
                               </w:rPr>
-                              <w:t>“</w:t>
-                            </w:r>
-                            <w:proofErr w:type="spellStart"/>
-                            <w:r>
-                              <w:rPr>
-                                <w:rStyle w:val="In-TextExampleChar"/>
-                              </w:rPr>
-                              <w:t>Albeck-Ripka</w:t>
-                            </w:r>
-                            <w:proofErr w:type="spellEnd"/>
-                            <w:r>
-                              <w:rPr>
-                                <w:rStyle w:val="In-TextExampleChar"/>
-                              </w:rPr>
-                              <w:t xml:space="preserve"> (2019) found…”</w:t>
+                              <w:t>“Albeck-Ripka (2019) found…”</w:t>
                             </w:r>
                             <w:r>
                               <w:rPr>
@@ -5074,6 +4673,7 @@
           <w:sz w:val="20"/>
           <w:szCs w:val="20"/>
         </w:rPr>
+        <w:lastRenderedPageBreak/>
         <w:t xml:space="preserve"> </w:t>
       </w:r>
       <w:r>
@@ -5126,25 +4726,7 @@
           <w:sz w:val="20"/>
           <w:szCs w:val="20"/>
         </w:rPr>
-        <w:t>Author. A. A. (date of publication or “</w:t>
-      </w:r>
-      <w:proofErr w:type="spellStart"/>
-      <w:r>
-        <w:rPr>
-          <w:rFonts w:ascii="Courier New" w:hAnsi="Courier New" w:cs="Courier New"/>
-          <w:sz w:val="20"/>
-          <w:szCs w:val="20"/>
-        </w:rPr>
-        <w:t>n.d.</w:t>
-      </w:r>
-      <w:proofErr w:type="spellEnd"/>
-      <w:r>
-        <w:rPr>
-          <w:rFonts w:ascii="Courier New" w:hAnsi="Courier New" w:cs="Courier New"/>
-          <w:sz w:val="20"/>
-          <w:szCs w:val="20"/>
-        </w:rPr>
-        <w:t xml:space="preserve">” if no date is given). </w:t>
+        <w:t xml:space="preserve">Author. A. A. (date of publication or “n.d.” if no date is given). </w:t>
       </w:r>
       <w:r>
         <w:rPr>
@@ -5209,25 +4791,7 @@
           <w:sz w:val="20"/>
           <w:szCs w:val="20"/>
         </w:rPr>
-        <w:t>American Psychological Association. (</w:t>
-      </w:r>
-      <w:proofErr w:type="spellStart"/>
-      <w:r>
-        <w:rPr>
-          <w:rFonts w:ascii="Courier New" w:hAnsi="Courier New" w:cs="Courier New"/>
-          <w:sz w:val="20"/>
-          <w:szCs w:val="20"/>
-        </w:rPr>
-        <w:t>n.d.</w:t>
-      </w:r>
-      <w:proofErr w:type="spellEnd"/>
-      <w:r>
-        <w:rPr>
-          <w:rFonts w:ascii="Courier New" w:hAnsi="Courier New" w:cs="Courier New"/>
-          <w:sz w:val="20"/>
-          <w:szCs w:val="20"/>
-        </w:rPr>
-        <w:t xml:space="preserve">) </w:t>
+        <w:t xml:space="preserve">American Psychological Association. (n.d.) </w:t>
       </w:r>
       <w:r>
         <w:rPr>
@@ -5329,19 +4893,8 @@
                                 <w:sz w:val="20"/>
                                 <w:szCs w:val="20"/>
                               </w:rPr>
-                              <w:t>In-text formats</w:t>
-                            </w:r>
-                            <w:proofErr w:type="gramStart"/>
-                            <w:r>
-                              <w:rPr>
-                                <w:rFonts w:ascii="Tahoma" w:hAnsi="Tahoma" w:cs="Tahoma"/>
-                                <w:b/>
-                                <w:sz w:val="20"/>
-                                <w:szCs w:val="20"/>
-                              </w:rPr>
-                              <w:t>:</w:t>
-                            </w:r>
-                            <w:proofErr w:type="gramEnd"/>
+                              <w:t>In-text formats:</w:t>
+                            </w:r>
                             <w:r>
                               <w:rPr>
                                 <w:rFonts w:ascii="Tahoma" w:hAnsi="Tahoma" w:cs="Tahoma"/>
@@ -5374,14 +4927,12 @@
                               </w:rPr>
                               <w:t xml:space="preserve">(American Psychological Association, </w:t>
                             </w:r>
-                            <w:proofErr w:type="spellStart"/>
                             <w:r>
                               <w:rPr>
                                 <w:rStyle w:val="In-TextExampleChar"/>
                               </w:rPr>
                               <w:t>n.d.</w:t>
                             </w:r>
-                            <w:proofErr w:type="spellEnd"/>
                             <w:r>
                               <w:rPr>
                                 <w:rStyle w:val="In-TextExampleChar"/>
@@ -5431,14 +4982,12 @@
                               </w:rPr>
                               <w:t>(</w:t>
                             </w:r>
-                            <w:proofErr w:type="spellStart"/>
                             <w:r>
                               <w:rPr>
                                 <w:rStyle w:val="In-TextExampleChar"/>
                               </w:rPr>
                               <w:t>n.d.</w:t>
                             </w:r>
-                            <w:proofErr w:type="spellEnd"/>
                             <w:r>
                               <w:rPr>
                                 <w:rStyle w:val="In-TextExampleChar"/>
@@ -5666,59 +5215,30 @@
           <w:szCs w:val="20"/>
         </w:rPr>
       </w:pPr>
-      <w:proofErr w:type="spellStart"/>
-      <w:r>
-        <w:rPr>
-          <w:rFonts w:ascii="Courier New" w:hAnsi="Courier New" w:cs="Courier New"/>
-          <w:sz w:val="20"/>
-          <w:szCs w:val="20"/>
-        </w:rPr>
-        <w:t>Erdley</w:t>
-      </w:r>
-      <w:proofErr w:type="spellEnd"/>
-      <w:r>
-        <w:rPr>
-          <w:rFonts w:ascii="Courier New" w:hAnsi="Courier New" w:cs="Courier New"/>
-          <w:sz w:val="20"/>
-          <w:szCs w:val="20"/>
-        </w:rPr>
-        <w:t xml:space="preserve">, D. (2019, June 11). CCAC inks agreement with Ohio University’s </w:t>
-      </w:r>
-      <w:proofErr w:type="gramStart"/>
-      <w:r>
-        <w:rPr>
-          <w:rFonts w:ascii="Courier New" w:hAnsi="Courier New" w:cs="Courier New"/>
-          <w:sz w:val="20"/>
-          <w:szCs w:val="20"/>
-        </w:rPr>
-        <w:t>bachelor of science</w:t>
-      </w:r>
-      <w:proofErr w:type="gramEnd"/>
-      <w:r>
-        <w:rPr>
-          <w:rFonts w:ascii="Courier New" w:hAnsi="Courier New" w:cs="Courier New"/>
-          <w:sz w:val="20"/>
-          <w:szCs w:val="20"/>
-        </w:rPr>
-        <w:t xml:space="preserve"> program in nursing. </w:t>
-      </w:r>
-      <w:proofErr w:type="spellStart"/>
-      <w:r>
-        <w:rPr>
-          <w:rFonts w:ascii="Courier New" w:hAnsi="Courier New" w:cs="Courier New"/>
-          <w:sz w:val="20"/>
-          <w:szCs w:val="20"/>
-        </w:rPr>
-        <w:t>Triblive</w:t>
-      </w:r>
-      <w:proofErr w:type="spellEnd"/>
-      <w:r>
-        <w:rPr>
-          <w:rFonts w:ascii="Courier New" w:hAnsi="Courier New" w:cs="Courier New"/>
-          <w:sz w:val="20"/>
-          <w:szCs w:val="20"/>
-        </w:rPr>
-        <w:t xml:space="preserve">. </w:t>
+      <w:r>
+        <w:rPr>
+          <w:rFonts w:ascii="Courier New" w:hAnsi="Courier New" w:cs="Courier New"/>
+          <w:sz w:val="20"/>
+          <w:szCs w:val="20"/>
+        </w:rPr>
+        <w:t xml:space="preserve">Erdley, D. (2019, June 11). </w:t>
+      </w:r>
+      <w:r>
+        <w:rPr>
+          <w:rFonts w:ascii="Courier New" w:hAnsi="Courier New" w:cs="Courier New"/>
+          <w:i/>
+          <w:sz w:val="20"/>
+          <w:szCs w:val="20"/>
+        </w:rPr>
+        <w:t>CCAC inks agreement with Ohio University’s bachelor of science program in nursing</w:t>
+      </w:r>
+      <w:r>
+        <w:rPr>
+          <w:rFonts w:ascii="Courier New" w:hAnsi="Courier New" w:cs="Courier New"/>
+          <w:sz w:val="20"/>
+          <w:szCs w:val="20"/>
+        </w:rPr>
+        <w:t xml:space="preserve">. Triblive. </w:t>
       </w:r>
       <w:r>
         <w:rPr>
@@ -5787,19 +5307,8 @@
                                 <w:sz w:val="20"/>
                                 <w:szCs w:val="20"/>
                               </w:rPr>
-                              <w:t>In-text formats</w:t>
-                            </w:r>
-                            <w:proofErr w:type="gramStart"/>
-                            <w:r>
-                              <w:rPr>
-                                <w:rFonts w:ascii="Tahoma" w:hAnsi="Tahoma" w:cs="Tahoma"/>
-                                <w:b/>
-                                <w:sz w:val="20"/>
-                                <w:szCs w:val="20"/>
-                              </w:rPr>
-                              <w:t>:</w:t>
-                            </w:r>
-                            <w:proofErr w:type="gramEnd"/>
+                              <w:t>In-text formats:</w:t>
+                            </w:r>
                             <w:r>
                               <w:rPr>
                                 <w:rFonts w:ascii="Tahoma" w:hAnsi="Tahoma" w:cs="Tahoma"/>
@@ -5830,21 +5339,7 @@
                               <w:rPr>
                                 <w:rStyle w:val="In-TextExampleChar"/>
                               </w:rPr>
-                              <w:t>(</w:t>
-                            </w:r>
-                            <w:proofErr w:type="spellStart"/>
-                            <w:r>
-                              <w:rPr>
-                                <w:rStyle w:val="In-TextExampleChar"/>
-                              </w:rPr>
-                              <w:t>Erdley</w:t>
-                            </w:r>
-                            <w:proofErr w:type="spellEnd"/>
-                            <w:r>
-                              <w:rPr>
-                                <w:rStyle w:val="In-TextExampleChar"/>
-                              </w:rPr>
-                              <w:t>, 2019)</w:t>
+                              <w:t>(Erdley, 2019)</w:t>
                             </w:r>
                             <w:r>
                               <w:rPr>
@@ -5875,21 +5370,7 @@
                               <w:rPr>
                                 <w:rStyle w:val="In-TextExampleChar"/>
                               </w:rPr>
-                              <w:t>“</w:t>
-                            </w:r>
-                            <w:proofErr w:type="spellStart"/>
-                            <w:r>
-                              <w:rPr>
-                                <w:rStyle w:val="In-TextExampleChar"/>
-                              </w:rPr>
-                              <w:t>Erdley</w:t>
-                            </w:r>
-                            <w:proofErr w:type="spellEnd"/>
-                            <w:r>
-                              <w:rPr>
-                                <w:rStyle w:val="In-TextExampleChar"/>
-                              </w:rPr>
-                              <w:t xml:space="preserve"> (2019) found…”</w:t>
+                              <w:t>“Erdley (2019) found…”</w:t>
                             </w:r>
                             <w:r>
                               <w:rPr>
@@ -6095,7 +5576,24 @@
           <w:sz w:val="20"/>
           <w:szCs w:val="20"/>
         </w:rPr>
-        <w:t xml:space="preserve">Adams, A. (2019, October 8). Book and book chapter references: No location required. APA Style. </w:t>
+        <w:t xml:space="preserve">Adams, A. (2019, October 8). </w:t>
+      </w:r>
+      <w:r>
+        <w:rPr>
+          <w:rFonts w:ascii="Courier New" w:hAnsi="Courier New" w:cs="Courier New"/>
+          <w:i/>
+          <w:sz w:val="20"/>
+          <w:szCs w:val="20"/>
+        </w:rPr>
+        <w:t>Book and book chapter references: No location required</w:t>
+      </w:r>
+      <w:r>
+        <w:rPr>
+          <w:rFonts w:ascii="Courier New" w:hAnsi="Courier New" w:cs="Courier New"/>
+          <w:sz w:val="20"/>
+          <w:szCs w:val="20"/>
+        </w:rPr>
+        <w:t xml:space="preserve">. APA Style. </w:t>
       </w:r>
       <w:r>
         <w:rPr>
@@ -6164,19 +5662,8 @@
                                 <w:sz w:val="20"/>
                                 <w:szCs w:val="20"/>
                               </w:rPr>
-                              <w:t>In-text formats</w:t>
-                            </w:r>
-                            <w:proofErr w:type="gramStart"/>
-                            <w:r>
-                              <w:rPr>
-                                <w:rFonts w:ascii="Tahoma" w:hAnsi="Tahoma" w:cs="Tahoma"/>
-                                <w:b/>
-                                <w:sz w:val="20"/>
-                                <w:szCs w:val="20"/>
-                              </w:rPr>
-                              <w:t>:</w:t>
-                            </w:r>
-                            <w:proofErr w:type="gramEnd"/>
+                              <w:t>In-text formats:</w:t>
+                            </w:r>
                             <w:r>
                               <w:rPr>
                                 <w:rFonts w:ascii="Tahoma" w:hAnsi="Tahoma" w:cs="Tahoma"/>
@@ -6444,25 +5931,24 @@
           <w:sz w:val="20"/>
           <w:szCs w:val="20"/>
         </w:rPr>
-        <w:t xml:space="preserve">Carnegie Mellon University. (2007, December 20). Randy </w:t>
-      </w:r>
-      <w:proofErr w:type="spellStart"/>
-      <w:r>
-        <w:rPr>
-          <w:rFonts w:ascii="Courier New" w:hAnsi="Courier New" w:cs="Courier New"/>
-          <w:sz w:val="20"/>
-          <w:szCs w:val="20"/>
-        </w:rPr>
-        <w:t>Pausch</w:t>
-      </w:r>
-      <w:proofErr w:type="spellEnd"/>
-      <w:r>
-        <w:rPr>
-          <w:rFonts w:ascii="Courier New" w:hAnsi="Courier New" w:cs="Courier New"/>
-          <w:sz w:val="20"/>
-          <w:szCs w:val="20"/>
-        </w:rPr>
-        <w:t xml:space="preserve"> last lecture: Achieving your childhood dreams [Video]. YouTube. </w:t>
+        <w:t xml:space="preserve">Carnegie Mellon University. (2007, December 20). </w:t>
+      </w:r>
+      <w:r>
+        <w:rPr>
+          <w:rFonts w:ascii="Courier New" w:hAnsi="Courier New" w:cs="Courier New"/>
+          <w:i/>
+          <w:sz w:val="20"/>
+          <w:szCs w:val="20"/>
+        </w:rPr>
+        <w:t>Randy Pausch last lecture: Achieving your childhood dreams</w:t>
+      </w:r>
+      <w:r>
+        <w:rPr>
+          <w:rFonts w:ascii="Courier New" w:hAnsi="Courier New" w:cs="Courier New"/>
+          <w:sz w:val="20"/>
+          <w:szCs w:val="20"/>
+        </w:rPr>
+        <w:t xml:space="preserve"> [Video]. YouTube. </w:t>
       </w:r>
       <w:r>
         <w:rPr>
@@ -6539,19 +6025,8 @@
                                 <w:sz w:val="20"/>
                                 <w:szCs w:val="20"/>
                               </w:rPr>
-                              <w:t>In-text formats</w:t>
-                            </w:r>
-                            <w:proofErr w:type="gramStart"/>
-                            <w:r>
-                              <w:rPr>
-                                <w:rFonts w:ascii="Tahoma" w:hAnsi="Tahoma" w:cs="Tahoma"/>
-                                <w:b/>
-                                <w:sz w:val="20"/>
-                                <w:szCs w:val="20"/>
-                              </w:rPr>
-                              <w:t>:</w:t>
-                            </w:r>
-                            <w:proofErr w:type="gramEnd"/>
+                              <w:t>In-text formats:</w:t>
+                            </w:r>
                             <w:r>
                               <w:rPr>
                                 <w:rFonts w:ascii="Tahoma" w:hAnsi="Tahoma" w:cs="Tahoma"/>
@@ -6858,25 +6333,7 @@
           <w:sz w:val="20"/>
           <w:szCs w:val="20"/>
         </w:rPr>
-        <w:t>National Air and Space Museum [@</w:t>
-      </w:r>
-      <w:proofErr w:type="spellStart"/>
-      <w:r>
-        <w:rPr>
-          <w:rFonts w:ascii="Courier New" w:hAnsi="Courier New" w:cs="Courier New"/>
-          <w:sz w:val="20"/>
-          <w:szCs w:val="20"/>
-        </w:rPr>
-        <w:t>airandspace</w:t>
-      </w:r>
-      <w:proofErr w:type="spellEnd"/>
-      <w:r>
-        <w:rPr>
-          <w:rFonts w:ascii="Courier New" w:hAnsi="Courier New" w:cs="Courier New"/>
-          <w:sz w:val="20"/>
-          <w:szCs w:val="20"/>
-        </w:rPr>
-        <w:t xml:space="preserve">]. (2019, December 6). </w:t>
+        <w:t xml:space="preserve">National Air and Space Museum [@airandspace]. (2019, December 6). </w:t>
       </w:r>
       <w:r>
         <w:rPr>
@@ -6970,19 +6427,8 @@
                                 <w:sz w:val="20"/>
                                 <w:szCs w:val="20"/>
                               </w:rPr>
-                              <w:t>In-text formats</w:t>
-                            </w:r>
-                            <w:proofErr w:type="gramStart"/>
-                            <w:r>
-                              <w:rPr>
-                                <w:rFonts w:ascii="Tahoma" w:hAnsi="Tahoma" w:cs="Tahoma"/>
-                                <w:b/>
-                                <w:sz w:val="20"/>
-                                <w:szCs w:val="20"/>
-                              </w:rPr>
-                              <w:t>:</w:t>
-                            </w:r>
-                            <w:proofErr w:type="gramEnd"/>
+                              <w:t>In-text formats:</w:t>
+                            </w:r>
                             <w:r>
                               <w:rPr>
                                 <w:rFonts w:ascii="Tahoma" w:hAnsi="Tahoma" w:cs="Tahoma"/>
@@ -7406,19 +6852,8 @@
                                 <w:sz w:val="20"/>
                                 <w:szCs w:val="20"/>
                               </w:rPr>
-                              <w:t>In-text formats</w:t>
-                            </w:r>
-                            <w:proofErr w:type="gramStart"/>
-                            <w:r>
-                              <w:rPr>
-                                <w:rFonts w:ascii="Tahoma" w:hAnsi="Tahoma" w:cs="Tahoma"/>
-                                <w:b/>
-                                <w:sz w:val="20"/>
-                                <w:szCs w:val="20"/>
-                              </w:rPr>
-                              <w:t>:</w:t>
-                            </w:r>
-                            <w:proofErr w:type="gramEnd"/>
+                              <w:t>In-text formats:</w:t>
+                            </w:r>
                             <w:r>
                               <w:rPr>
                                 <w:rFonts w:ascii="Tahoma" w:hAnsi="Tahoma" w:cs="Tahoma"/>
@@ -7734,15 +7169,7 @@
         <w:pStyle w:val="Heading2"/>
       </w:pPr>
       <w:r>
-        <w:t xml:space="preserve">Book (print or </w:t>
-      </w:r>
-      <w:proofErr w:type="spellStart"/>
-      <w:r>
-        <w:t>ebook</w:t>
-      </w:r>
-      <w:proofErr w:type="spellEnd"/>
-      <w:r>
-        <w:t>)</w:t>
+        <w:t>Book (print or ebook)</w:t>
       </w:r>
       <w:r>
         <w:tab/>
@@ -7757,23 +7184,13 @@
           <w:szCs w:val="20"/>
         </w:rPr>
       </w:pPr>
-      <w:proofErr w:type="spellStart"/>
-      <w:r>
-        <w:rPr>
-          <w:rFonts w:ascii="Courier New" w:hAnsi="Courier New" w:cs="Courier New"/>
-          <w:sz w:val="20"/>
-          <w:szCs w:val="20"/>
-        </w:rPr>
-        <w:t>Eyler</w:t>
-      </w:r>
-      <w:proofErr w:type="spellEnd"/>
-      <w:r>
-        <w:rPr>
-          <w:rFonts w:ascii="Courier New" w:hAnsi="Courier New" w:cs="Courier New"/>
-          <w:sz w:val="20"/>
-          <w:szCs w:val="20"/>
-        </w:rPr>
-        <w:t xml:space="preserve">, J. R., (2018). </w:t>
+      <w:r>
+        <w:rPr>
+          <w:rFonts w:ascii="Courier New" w:hAnsi="Courier New" w:cs="Courier New"/>
+          <w:sz w:val="20"/>
+          <w:szCs w:val="20"/>
+        </w:rPr>
+        <w:t xml:space="preserve">Eyler, J. R., (2018). </w:t>
       </w:r>
       <w:r>
         <w:rPr>
@@ -7877,19 +7294,8 @@
                                 <w:sz w:val="20"/>
                                 <w:szCs w:val="20"/>
                               </w:rPr>
-                              <w:t>In-text formats</w:t>
-                            </w:r>
-                            <w:proofErr w:type="gramStart"/>
-                            <w:r>
-                              <w:rPr>
-                                <w:rFonts w:ascii="Tahoma" w:hAnsi="Tahoma" w:cs="Tahoma"/>
-                                <w:b/>
-                                <w:sz w:val="20"/>
-                                <w:szCs w:val="20"/>
-                              </w:rPr>
-                              <w:t>:</w:t>
-                            </w:r>
-                            <w:proofErr w:type="gramEnd"/>
+                              <w:t>In-text formats:</w:t>
+                            </w:r>
                             <w:r>
                               <w:rPr>
                                 <w:rFonts w:ascii="Tahoma" w:hAnsi="Tahoma" w:cs="Tahoma"/>
@@ -7920,21 +7326,7 @@
                               <w:rPr>
                                 <w:rStyle w:val="In-TextExampleChar"/>
                               </w:rPr>
-                              <w:t>(</w:t>
-                            </w:r>
-                            <w:proofErr w:type="spellStart"/>
-                            <w:r>
-                              <w:rPr>
-                                <w:rStyle w:val="In-TextExampleChar"/>
-                              </w:rPr>
-                              <w:t>Eyler</w:t>
-                            </w:r>
-                            <w:proofErr w:type="spellEnd"/>
-                            <w:r>
-                              <w:rPr>
-                                <w:rStyle w:val="In-TextExampleChar"/>
-                              </w:rPr>
-                              <w:t>, 2018)</w:t>
+                              <w:t>(Eyler, 2018)</w:t>
                             </w:r>
                             <w:r>
                               <w:rPr>
@@ -7965,21 +7357,7 @@
                               <w:rPr>
                                 <w:rStyle w:val="In-TextExampleChar"/>
                               </w:rPr>
-                              <w:t>“</w:t>
-                            </w:r>
-                            <w:proofErr w:type="spellStart"/>
-                            <w:r>
-                              <w:rPr>
-                                <w:rStyle w:val="In-TextExampleChar"/>
-                              </w:rPr>
-                              <w:t>Eyler</w:t>
-                            </w:r>
-                            <w:proofErr w:type="spellEnd"/>
-                            <w:r>
-                              <w:rPr>
-                                <w:rStyle w:val="In-TextExampleChar"/>
-                              </w:rPr>
-                              <w:t xml:space="preserve"> (2019) tells us…”</w:t>
+                              <w:t>“Eyler (2019) tells us…”</w:t>
                             </w:r>
                             <w:r>
                               <w:rPr>
@@ -8165,15 +7543,7 @@
         <w:t>Boo</w:t>
       </w:r>
       <w:r>
-        <w:t xml:space="preserve">k with a DOI (print or </w:t>
-      </w:r>
-      <w:proofErr w:type="spellStart"/>
-      <w:r>
-        <w:t>ebook</w:t>
-      </w:r>
-      <w:proofErr w:type="spellEnd"/>
-      <w:r>
-        <w:t>)</w:t>
+        <w:t>k with a DOI (print or ebook)</w:t>
       </w:r>
     </w:p>
     <w:p>
@@ -8430,15 +7800,16 @@
           <w:sz w:val="20"/>
           <w:szCs w:val="20"/>
         </w:rPr>
-        <w:t>House Permanent Select Committee on Intelligence. (2019). The Trump-U</w:t>
-      </w:r>
-      <w:r>
-        <w:rPr>
-          <w:rFonts w:ascii="Courier New" w:hAnsi="Courier New" w:cs="Courier New"/>
-          <w:sz w:val="20"/>
-          <w:szCs w:val="20"/>
-        </w:rPr>
-        <w:t>kraine impeachment inquiry report</w:t>
+        <w:t xml:space="preserve">House Permanent Select Committee on Intelligence. (2019). </w:t>
+      </w:r>
+      <w:r>
+        <w:rPr>
+          <w:rFonts w:ascii="Courier New" w:hAnsi="Courier New" w:cs="Courier New"/>
+          <w:i/>
+          <w:sz w:val="20"/>
+          <w:szCs w:val="20"/>
+        </w:rPr>
+        <w:t>The Trump-Ukraine impeachment inquiry report</w:t>
       </w:r>
       <w:r>
         <w:rPr>
@@ -8525,19 +7896,8 @@
                                 <w:sz w:val="20"/>
                                 <w:szCs w:val="20"/>
                               </w:rPr>
-                              <w:t>In-text formats</w:t>
-                            </w:r>
-                            <w:proofErr w:type="gramStart"/>
-                            <w:r>
-                              <w:rPr>
-                                <w:rFonts w:ascii="Tahoma" w:hAnsi="Tahoma" w:cs="Tahoma"/>
-                                <w:b/>
-                                <w:sz w:val="20"/>
-                                <w:szCs w:val="20"/>
-                              </w:rPr>
-                              <w:t>:</w:t>
-                            </w:r>
-                            <w:proofErr w:type="gramEnd"/>
+                              <w:t>In-text formats:</w:t>
+                            </w:r>
                             <w:r>
                               <w:rPr>
                                 <w:rFonts w:ascii="Tahoma" w:hAnsi="Tahoma" w:cs="Tahoma"/>
@@ -8847,7 +8207,16 @@
           <w:sz w:val="20"/>
           <w:szCs w:val="20"/>
         </w:rPr>
-        <w:t>where your degree can take you</w:t>
+        <w:t>W</w:t>
+      </w:r>
+      <w:r>
+        <w:rPr>
+          <w:rFonts w:ascii="Courier New" w:hAnsi="Courier New" w:cs="Courier New"/>
+          <w:i/>
+          <w:sz w:val="20"/>
+          <w:szCs w:val="20"/>
+        </w:rPr>
+        <w:t>here your degree can take you</w:t>
       </w:r>
       <w:r>
         <w:rPr>
@@ -8985,58 +8354,16 @@
           <w:sz w:val="20"/>
           <w:szCs w:val="20"/>
         </w:rPr>
-        <w:t xml:space="preserve">The new </w:t>
-      </w:r>
-      <w:proofErr w:type="spellStart"/>
+        <w:t>The new encyclopaedia Britannic</w:t>
+      </w:r>
       <w:r>
         <w:rPr>
           <w:rFonts w:ascii="Courier New" w:hAnsi="Courier New" w:cs="Courier New"/>
           <w:bCs/>
-          <w:i/>
-          <w:sz w:val="20"/>
-          <w:szCs w:val="20"/>
-        </w:rPr>
-        <w:t>encyclopaedia</w:t>
-      </w:r>
-      <w:proofErr w:type="spellEnd"/>
-      <w:r>
-        <w:rPr>
-          <w:rFonts w:ascii="Courier New" w:hAnsi="Courier New" w:cs="Courier New"/>
-          <w:bCs/>
-          <w:i/>
-          <w:sz w:val="20"/>
-          <w:szCs w:val="20"/>
-        </w:rPr>
-        <w:t xml:space="preserve"> Britannic</w:t>
-      </w:r>
-      <w:r>
-        <w:rPr>
-          <w:rFonts w:ascii="Courier New" w:hAnsi="Courier New" w:cs="Courier New"/>
-          <w:bCs/>
-          <w:sz w:val="20"/>
-          <w:szCs w:val="20"/>
-        </w:rPr>
-        <w:t xml:space="preserve">a (Vol. 26, pp. 501-508). </w:t>
-      </w:r>
-      <w:proofErr w:type="spellStart"/>
-      <w:r>
-        <w:rPr>
-          <w:rFonts w:ascii="Courier New" w:hAnsi="Courier New" w:cs="Courier New"/>
-          <w:bCs/>
-          <w:sz w:val="20"/>
-          <w:szCs w:val="20"/>
-        </w:rPr>
-        <w:t>Encyclopaedia</w:t>
-      </w:r>
-      <w:proofErr w:type="spellEnd"/>
-      <w:r>
-        <w:rPr>
-          <w:rFonts w:ascii="Courier New" w:hAnsi="Courier New" w:cs="Courier New"/>
-          <w:bCs/>
-          <w:sz w:val="20"/>
-          <w:szCs w:val="20"/>
-        </w:rPr>
-        <w:t xml:space="preserve"> Britannica.</w:t>
+          <w:sz w:val="20"/>
+          <w:szCs w:val="20"/>
+        </w:rPr>
+        <w:t>a (Vol. 26, pp. 501-508). Encyclopaedia Britannica.</w:t>
       </w:r>
       <w:r>
         <w:rPr>
@@ -9107,19 +8434,8 @@
                                 <w:sz w:val="20"/>
                                 <w:szCs w:val="20"/>
                               </w:rPr>
-                              <w:t>In-text formats</w:t>
-                            </w:r>
-                            <w:proofErr w:type="gramStart"/>
-                            <w:r>
-                              <w:rPr>
-                                <w:rFonts w:ascii="Tahoma" w:hAnsi="Tahoma" w:cs="Tahoma"/>
-                                <w:b/>
-                                <w:sz w:val="20"/>
-                                <w:szCs w:val="20"/>
-                              </w:rPr>
-                              <w:t>:</w:t>
-                            </w:r>
-                            <w:proofErr w:type="gramEnd"/>
+                              <w:t>In-text formats:</w:t>
+                            </w:r>
                             <w:r>
                               <w:rPr>
                                 <w:rFonts w:ascii="Tahoma" w:hAnsi="Tahoma" w:cs="Tahoma"/>
@@ -9472,27 +8788,7 @@
           <w:sz w:val="20"/>
           <w:szCs w:val="20"/>
         </w:rPr>
-        <w:t xml:space="preserve">H. </w:t>
-      </w:r>
-      <w:proofErr w:type="spellStart"/>
-      <w:r>
-        <w:rPr>
-          <w:rFonts w:ascii="Courier New" w:hAnsi="Courier New" w:cs="Courier New"/>
-          <w:bCs/>
-          <w:sz w:val="20"/>
-          <w:szCs w:val="20"/>
-        </w:rPr>
-        <w:t>Marcovitch</w:t>
-      </w:r>
-      <w:proofErr w:type="spellEnd"/>
-      <w:r>
-        <w:rPr>
-          <w:rFonts w:ascii="Courier New" w:hAnsi="Courier New" w:cs="Courier New"/>
-          <w:bCs/>
-          <w:sz w:val="20"/>
-          <w:szCs w:val="20"/>
-        </w:rPr>
-        <w:t xml:space="preserve"> (Ed.), </w:t>
+        <w:t xml:space="preserve">H. Marcovitch (Ed.), </w:t>
       </w:r>
       <w:r>
         <w:rPr>
@@ -9602,19 +8898,8 @@
                                 <w:sz w:val="20"/>
                                 <w:szCs w:val="20"/>
                               </w:rPr>
-                              <w:t>In-text formats</w:t>
-                            </w:r>
-                            <w:proofErr w:type="gramStart"/>
-                            <w:r>
-                              <w:rPr>
-                                <w:rFonts w:ascii="Tahoma" w:hAnsi="Tahoma" w:cs="Tahoma"/>
-                                <w:b/>
-                                <w:sz w:val="20"/>
-                                <w:szCs w:val="20"/>
-                              </w:rPr>
-                              <w:t>:</w:t>
-                            </w:r>
-                            <w:proofErr w:type="gramEnd"/>
+                              <w:t>In-text formats:</w:t>
+                            </w:r>
                             <w:r>
                               <w:rPr>
                                 <w:rFonts w:ascii="Tahoma" w:hAnsi="Tahoma" w:cs="Tahoma"/>
@@ -9977,7 +9262,7 @@
                                 <w:sz w:val="12"/>
                                 <w:szCs w:val="12"/>
                               </w:rPr>
-                              <w:t>Rev. 7.0</w:t>
+                              <w:t>Rev. 7.1</w:t>
                             </w:r>
                           </w:p>
                         </w:txbxContent>
@@ -10016,7 +9301,7 @@
                           <w:sz w:val="12"/>
                           <w:szCs w:val="12"/>
                         </w:rPr>
-                        <w:t>Rev. 7.0</w:t>
+                        <w:t>Rev. 7.1</w:t>
                       </w:r>
                     </w:p>
                   </w:txbxContent>
@@ -10268,16 +9553,7 @@
         <w:sz w:val="16"/>
         <w:szCs w:val="16"/>
       </w:rPr>
-      <w:t xml:space="preserve">Community College of Allegheny </w:t>
-    </w:r>
-    <w:proofErr w:type="gramStart"/>
-    <w:r>
-      <w:rPr>
-        <w:rFonts w:ascii="Book Antiqua" w:hAnsi="Book Antiqua"/>
-        <w:sz w:val="16"/>
-        <w:szCs w:val="16"/>
-      </w:rPr>
-      <w:t>County</w:t>
+      <w:t>Community College of Allegheny County</w:t>
     </w:r>
     <w:r>
       <w:rPr>
@@ -10295,7 +9571,6 @@
       </w:rPr>
       <w:t>●</w:t>
     </w:r>
-    <w:proofErr w:type="gramEnd"/>
     <w:r>
       <w:rPr>
         <w:rFonts w:ascii="Book Antiqua" w:hAnsi="Book Antiqua"/>

</xml_diff>

<commit_message>
Fixed some capitalization errors
</commit_message>
<xml_diff>
--- a/APA_ExamplesCombined_7.2.docx
+++ b/APA_ExamplesCombined_7.2.docx
@@ -365,6 +365,7 @@
                                 <w:szCs w:val="20"/>
                               </w:rPr>
                             </w:pPr>
+                            <w:proofErr w:type="gramStart"/>
                             <w:r>
                               <w:rPr>
                                 <w:rFonts w:ascii="Bookman Old Style" w:hAnsi="Bookman Old Style" w:cs="Tahoma"/>
@@ -384,6 +385,7 @@
                               </w:rPr>
                               <w:t>th</w:t>
                             </w:r>
+                            <w:proofErr w:type="gramEnd"/>
                             <w:r>
                               <w:rPr>
                                 <w:rFonts w:ascii="Bookman Old Style" w:hAnsi="Bookman Old Style" w:cs="Tahoma"/>
@@ -736,18 +738,37 @@
           <w:sz w:val="20"/>
           <w:szCs w:val="20"/>
         </w:rPr>
-        <w:t>Title of periodical, vol</w:t>
-      </w:r>
-      <w:r>
-        <w:rPr>
-          <w:rFonts w:ascii="Courier New" w:hAnsi="Courier New" w:cs="Courier New"/>
-          <w:sz w:val="20"/>
-          <w:szCs w:val="20"/>
-        </w:rPr>
-        <w:t>(issue</w:t>
-      </w:r>
-      <w:bookmarkStart w:id="0" w:name="_GoBack"/>
-      <w:bookmarkEnd w:id="0"/>
+        <w:t xml:space="preserve">Title of periodical, </w:t>
+      </w:r>
+      <w:proofErr w:type="spellStart"/>
+      <w:proofErr w:type="gramStart"/>
+      <w:r>
+        <w:rPr>
+          <w:rFonts w:ascii="Courier New" w:hAnsi="Courier New" w:cs="Courier New"/>
+          <w:i/>
+          <w:sz w:val="20"/>
+          <w:szCs w:val="20"/>
+        </w:rPr>
+        <w:t>vol</w:t>
+      </w:r>
+      <w:proofErr w:type="spellEnd"/>
+      <w:r>
+        <w:rPr>
+          <w:rFonts w:ascii="Courier New" w:hAnsi="Courier New" w:cs="Courier New"/>
+          <w:sz w:val="20"/>
+          <w:szCs w:val="20"/>
+        </w:rPr>
+        <w:t>(</w:t>
+      </w:r>
+      <w:proofErr w:type="gramEnd"/>
+      <w:r>
+        <w:rPr>
+          <w:rFonts w:ascii="Courier New" w:hAnsi="Courier New" w:cs="Courier New"/>
+          <w:sz w:val="20"/>
+          <w:szCs w:val="20"/>
+        </w:rPr>
+        <w:t>issue</w:t>
+      </w:r>
       <w:r>
         <w:rPr>
           <w:rFonts w:ascii="Courier New" w:hAnsi="Courier New" w:cs="Courier New"/>
@@ -786,12 +807,21 @@
           <w:sz w:val="20"/>
         </w:rPr>
       </w:pPr>
-      <w:r>
-        <w:rPr>
-          <w:rFonts w:ascii="Courier New" w:hAnsi="Courier New" w:cs="Courier New"/>
-          <w:sz w:val="20"/>
-        </w:rPr>
-        <w:t xml:space="preserve">Emad, M.C. (2006), </w:t>
+      <w:proofErr w:type="spellStart"/>
+      <w:r>
+        <w:rPr>
+          <w:rFonts w:ascii="Courier New" w:hAnsi="Courier New" w:cs="Courier New"/>
+          <w:sz w:val="20"/>
+        </w:rPr>
+        <w:t>Emad</w:t>
+      </w:r>
+      <w:proofErr w:type="spellEnd"/>
+      <w:r>
+        <w:rPr>
+          <w:rFonts w:ascii="Courier New" w:hAnsi="Courier New" w:cs="Courier New"/>
+          <w:sz w:val="20"/>
+        </w:rPr>
+        <w:t xml:space="preserve">, M.C. (2006), </w:t>
       </w:r>
       <w:r>
         <w:rPr>
@@ -923,8 +953,19 @@
                                 <w:sz w:val="20"/>
                                 <w:szCs w:val="20"/>
                               </w:rPr>
-                              <w:t>In-text formats:</w:t>
-                            </w:r>
+                              <w:t>In-text formats</w:t>
+                            </w:r>
+                            <w:proofErr w:type="gramStart"/>
+                            <w:r>
+                              <w:rPr>
+                                <w:rFonts w:ascii="Tahoma" w:hAnsi="Tahoma" w:cs="Tahoma"/>
+                                <w:b/>
+                                <w:sz w:val="20"/>
+                                <w:szCs w:val="20"/>
+                              </w:rPr>
+                              <w:t>:</w:t>
+                            </w:r>
+                            <w:proofErr w:type="gramEnd"/>
                             <w:r>
                               <w:rPr>
                                 <w:rFonts w:ascii="Courier New" w:hAnsi="Courier New" w:cs="Courier New"/>
@@ -956,12 +997,14 @@
                               </w:rPr>
                               <w:t>(</w:t>
                             </w:r>
+                            <w:proofErr w:type="spellStart"/>
                             <w:r>
                               <w:rPr>
                                 <w:rStyle w:val="In-TextExampleChar"/>
                               </w:rPr>
                               <w:t>Emad</w:t>
                             </w:r>
+                            <w:proofErr w:type="spellEnd"/>
                             <w:r>
                               <w:rPr>
                                 <w:rStyle w:val="In-TextExampleChar"/>
@@ -1009,8 +1052,16 @@
                               <w:rPr>
                                 <w:rStyle w:val="In-TextExampleChar"/>
                               </w:rPr>
-                              <w:t>“Emad</w:t>
-                            </w:r>
+                              <w:t>“</w:t>
+                            </w:r>
+                            <w:proofErr w:type="spellStart"/>
+                            <w:r>
+                              <w:rPr>
+                                <w:rStyle w:val="In-TextExampleChar"/>
+                              </w:rPr>
+                              <w:t>Emad</w:t>
+                            </w:r>
+                            <w:proofErr w:type="spellEnd"/>
                             <w:r>
                               <w:rPr>
                                 <w:rStyle w:val="In-TextExampleChar"/>
@@ -1265,13 +1316,27 @@
         <w:rPr>
           <w:rStyle w:val="Heading2Char"/>
         </w:rPr>
-        <w:t>Journal article</w:t>
-      </w:r>
+        <w:t xml:space="preserve">Journal </w:t>
+      </w:r>
+      <w:proofErr w:type="gramStart"/>
       <w:r>
         <w:rPr>
           <w:rStyle w:val="Heading2Char"/>
         </w:rPr>
-        <w:t xml:space="preserve">  – multiple authors</w:t>
+        <w:t>article</w:t>
+      </w:r>
+      <w:r>
+        <w:rPr>
+          <w:rStyle w:val="Heading2Char"/>
+        </w:rPr>
+        <w:t xml:space="preserve">  –</w:t>
+      </w:r>
+      <w:proofErr w:type="gramEnd"/>
+      <w:r>
+        <w:rPr>
+          <w:rStyle w:val="Heading2Char"/>
+        </w:rPr>
+        <w:t xml:space="preserve"> multiple authors</w:t>
       </w:r>
       <w:r>
         <w:rPr>
@@ -1308,13 +1373,41 @@
           <w:szCs w:val="20"/>
         </w:rPr>
       </w:pPr>
-      <w:r>
-        <w:rPr>
-          <w:rFonts w:ascii="Courier New" w:hAnsi="Courier New" w:cs="Courier New"/>
-          <w:sz w:val="20"/>
-          <w:szCs w:val="20"/>
-        </w:rPr>
-        <w:t xml:space="preserve">Rebeschini, C., de Moura, T. C., Gerhardt, B. C., &amp; Arteche, A. X. (2019). Facial expression recognition training for adults: A systematic review. </w:t>
+      <w:proofErr w:type="spellStart"/>
+      <w:r>
+        <w:rPr>
+          <w:rFonts w:ascii="Courier New" w:hAnsi="Courier New" w:cs="Courier New"/>
+          <w:sz w:val="20"/>
+          <w:szCs w:val="20"/>
+        </w:rPr>
+        <w:t>Rebeschini</w:t>
+      </w:r>
+      <w:proofErr w:type="spellEnd"/>
+      <w:r>
+        <w:rPr>
+          <w:rFonts w:ascii="Courier New" w:hAnsi="Courier New" w:cs="Courier New"/>
+          <w:sz w:val="20"/>
+          <w:szCs w:val="20"/>
+        </w:rPr>
+        <w:t xml:space="preserve">, C., de Moura, T. C., Gerhardt, B. C., &amp; </w:t>
+      </w:r>
+      <w:proofErr w:type="spellStart"/>
+      <w:r>
+        <w:rPr>
+          <w:rFonts w:ascii="Courier New" w:hAnsi="Courier New" w:cs="Courier New"/>
+          <w:sz w:val="20"/>
+          <w:szCs w:val="20"/>
+        </w:rPr>
+        <w:t>Arteche</w:t>
+      </w:r>
+      <w:proofErr w:type="spellEnd"/>
+      <w:r>
+        <w:rPr>
+          <w:rFonts w:ascii="Courier New" w:hAnsi="Courier New" w:cs="Courier New"/>
+          <w:sz w:val="20"/>
+          <w:szCs w:val="20"/>
+        </w:rPr>
+        <w:t xml:space="preserve">, A. X. (2019). Facial expression recognition training for adults: A systematic review. </w:t>
       </w:r>
       <w:r>
         <w:rPr>
@@ -1400,8 +1493,19 @@
                                 <w:sz w:val="20"/>
                                 <w:szCs w:val="20"/>
                               </w:rPr>
-                              <w:t>In-text formats:</w:t>
-                            </w:r>
+                              <w:t>In-text formats</w:t>
+                            </w:r>
+                            <w:proofErr w:type="gramStart"/>
+                            <w:r>
+                              <w:rPr>
+                                <w:rFonts w:ascii="Tahoma" w:hAnsi="Tahoma" w:cs="Tahoma"/>
+                                <w:b/>
+                                <w:sz w:val="20"/>
+                                <w:szCs w:val="20"/>
+                              </w:rPr>
+                              <w:t>:</w:t>
+                            </w:r>
+                            <w:proofErr w:type="gramEnd"/>
                             <w:r>
                               <w:rPr>
                                 <w:rFonts w:ascii="Courier New" w:hAnsi="Courier New" w:cs="Courier New"/>
@@ -1431,7 +1535,21 @@
                               <w:rPr>
                                 <w:rStyle w:val="In-TextExampleChar"/>
                               </w:rPr>
-                              <w:t>(Rebeschini et al., 2019)</w:t>
+                              <w:t>(</w:t>
+                            </w:r>
+                            <w:proofErr w:type="spellStart"/>
+                            <w:r>
+                              <w:rPr>
+                                <w:rStyle w:val="In-TextExampleChar"/>
+                              </w:rPr>
+                              <w:t>Rebeschini</w:t>
+                            </w:r>
+                            <w:proofErr w:type="spellEnd"/>
+                            <w:r>
+                              <w:rPr>
+                                <w:rStyle w:val="In-TextExampleChar"/>
+                              </w:rPr>
+                              <w:t xml:space="preserve"> et al., 2019)</w:t>
                             </w:r>
                             <w:r>
                               <w:rPr>
@@ -1462,7 +1580,21 @@
                               <w:rPr>
                                 <w:rStyle w:val="In-TextExampleChar"/>
                               </w:rPr>
-                              <w:t xml:space="preserve">“Rebeschini et al. (2019) report that…” </w:t>
+                              <w:t>“</w:t>
+                            </w:r>
+                            <w:proofErr w:type="spellStart"/>
+                            <w:r>
+                              <w:rPr>
+                                <w:rStyle w:val="In-TextExampleChar"/>
+                              </w:rPr>
+                              <w:t>Rebeschini</w:t>
+                            </w:r>
+                            <w:proofErr w:type="spellEnd"/>
+                            <w:r>
+                              <w:rPr>
+                                <w:rStyle w:val="In-TextExampleChar"/>
+                              </w:rPr>
+                              <w:t xml:space="preserve"> et al. (2019) report that…” </w:t>
                             </w:r>
                           </w:p>
                         </w:txbxContent>
@@ -1767,13 +1899,23 @@
           <w:szCs w:val="20"/>
         </w:rPr>
       </w:pPr>
-      <w:r>
-        <w:rPr>
-          <w:rFonts w:ascii="Courier New" w:hAnsi="Courier New" w:cs="Courier New"/>
-          <w:sz w:val="20"/>
-          <w:szCs w:val="20"/>
-        </w:rPr>
-        <w:t>Hegge, M., &amp;</w:t>
+      <w:proofErr w:type="spellStart"/>
+      <w:r>
+        <w:rPr>
+          <w:rFonts w:ascii="Courier New" w:hAnsi="Courier New" w:cs="Courier New"/>
+          <w:sz w:val="20"/>
+          <w:szCs w:val="20"/>
+        </w:rPr>
+        <w:t>Hegge</w:t>
+      </w:r>
+      <w:proofErr w:type="spellEnd"/>
+      <w:r>
+        <w:rPr>
+          <w:rFonts w:ascii="Courier New" w:hAnsi="Courier New" w:cs="Courier New"/>
+          <w:sz w:val="20"/>
+          <w:szCs w:val="20"/>
+        </w:rPr>
+        <w:t>, M., &amp;</w:t>
       </w:r>
       <w:r>
         <w:rPr>
@@ -1846,7 +1988,27 @@
           <w:sz w:val="20"/>
           <w:szCs w:val="20"/>
         </w:rPr>
-        <w:t>Journal of Gerontological Nursing</w:t>
+        <w:t xml:space="preserve">Journal of </w:t>
+      </w:r>
+      <w:proofErr w:type="spellStart"/>
+      <w:r>
+        <w:rPr>
+          <w:rFonts w:ascii="Courier New" w:hAnsi="Courier New" w:cs="Courier New"/>
+          <w:i/>
+          <w:sz w:val="20"/>
+          <w:szCs w:val="20"/>
+        </w:rPr>
+        <w:t>Gerontological</w:t>
+      </w:r>
+      <w:proofErr w:type="spellEnd"/>
+      <w:r>
+        <w:rPr>
+          <w:rFonts w:ascii="Courier New" w:hAnsi="Courier New" w:cs="Courier New"/>
+          <w:i/>
+          <w:sz w:val="20"/>
+          <w:szCs w:val="20"/>
+        </w:rPr>
+        <w:t xml:space="preserve"> Nursing</w:t>
       </w:r>
       <w:r>
         <w:rPr>
@@ -1949,8 +2111,19 @@
                                 <w:sz w:val="20"/>
                                 <w:szCs w:val="20"/>
                               </w:rPr>
-                              <w:t>In-text formats:</w:t>
-                            </w:r>
+                              <w:t>In-text formats</w:t>
+                            </w:r>
+                            <w:proofErr w:type="gramStart"/>
+                            <w:r>
+                              <w:rPr>
+                                <w:rFonts w:ascii="Tahoma" w:hAnsi="Tahoma" w:cs="Tahoma"/>
+                                <w:b/>
+                                <w:sz w:val="20"/>
+                                <w:szCs w:val="20"/>
+                              </w:rPr>
+                              <w:t>:</w:t>
+                            </w:r>
+                            <w:proofErr w:type="gramEnd"/>
                             <w:r>
                               <w:rPr>
                                 <w:rFonts w:ascii="Tahoma" w:hAnsi="Tahoma" w:cs="Tahoma"/>
@@ -1981,7 +2154,21 @@
                               <w:rPr>
                                 <w:rStyle w:val="In-TextExampleChar"/>
                               </w:rPr>
-                              <w:t>(Hegge &amp; Fischer, 2000)</w:t>
+                              <w:t>(</w:t>
+                            </w:r>
+                            <w:proofErr w:type="spellStart"/>
+                            <w:r>
+                              <w:rPr>
+                                <w:rStyle w:val="In-TextExampleChar"/>
+                              </w:rPr>
+                              <w:t>Hegge</w:t>
+                            </w:r>
+                            <w:proofErr w:type="spellEnd"/>
+                            <w:r>
+                              <w:rPr>
+                                <w:rStyle w:val="In-TextExampleChar"/>
+                              </w:rPr>
+                              <w:t xml:space="preserve"> &amp; Fischer, 2000)</w:t>
                             </w:r>
                             <w:r>
                               <w:rPr>
@@ -2012,7 +2199,21 @@
                               <w:rPr>
                                 <w:rStyle w:val="In-TextExampleChar"/>
                               </w:rPr>
-                              <w:t>“Hegge and Fischer (2000) found…”</w:t>
+                              <w:t>“</w:t>
+                            </w:r>
+                            <w:proofErr w:type="spellStart"/>
+                            <w:r>
+                              <w:rPr>
+                                <w:rStyle w:val="In-TextExampleChar"/>
+                              </w:rPr>
+                              <w:t>Hegge</w:t>
+                            </w:r>
+                            <w:proofErr w:type="spellEnd"/>
+                            <w:r>
+                              <w:rPr>
+                                <w:rStyle w:val="In-TextExampleChar"/>
+                              </w:rPr>
+                              <w:t xml:space="preserve"> and Fischer (2000) found…”</w:t>
                             </w:r>
                             <w:r>
                               <w:rPr>
@@ -2207,13 +2408,23 @@
           <w:szCs w:val="20"/>
         </w:rPr>
       </w:pPr>
-      <w:r>
-        <w:rPr>
-          <w:rFonts w:ascii="Courier New" w:hAnsi="Courier New" w:cs="Courier New"/>
-          <w:sz w:val="20"/>
-          <w:szCs w:val="20"/>
-        </w:rPr>
-        <w:t xml:space="preserve">VanOra, J. P. (2019). The impact of learning communities on the experiences of developmental students in community college: A qualitative study. </w:t>
+      <w:proofErr w:type="spellStart"/>
+      <w:r>
+        <w:rPr>
+          <w:rFonts w:ascii="Courier New" w:hAnsi="Courier New" w:cs="Courier New"/>
+          <w:sz w:val="20"/>
+          <w:szCs w:val="20"/>
+        </w:rPr>
+        <w:t>VanOra</w:t>
+      </w:r>
+      <w:proofErr w:type="spellEnd"/>
+      <w:r>
+        <w:rPr>
+          <w:rFonts w:ascii="Courier New" w:hAnsi="Courier New" w:cs="Courier New"/>
+          <w:sz w:val="20"/>
+          <w:szCs w:val="20"/>
+        </w:rPr>
+        <w:t xml:space="preserve">, J. P. (2019). The impact of learning communities on the experiences of developmental students in community college: A qualitative study. </w:t>
       </w:r>
       <w:r>
         <w:rPr>
@@ -2305,8 +2516,19 @@
                                 <w:sz w:val="20"/>
                                 <w:szCs w:val="20"/>
                               </w:rPr>
-                              <w:t>In-text formats:</w:t>
-                            </w:r>
+                              <w:t>In-text formats</w:t>
+                            </w:r>
+                            <w:proofErr w:type="gramStart"/>
+                            <w:r>
+                              <w:rPr>
+                                <w:rFonts w:ascii="Tahoma" w:hAnsi="Tahoma" w:cs="Tahoma"/>
+                                <w:b/>
+                                <w:sz w:val="20"/>
+                                <w:szCs w:val="20"/>
+                              </w:rPr>
+                              <w:t>:</w:t>
+                            </w:r>
+                            <w:proofErr w:type="gramEnd"/>
                             <w:r>
                               <w:rPr>
                                 <w:rFonts w:ascii="Tahoma" w:hAnsi="Tahoma" w:cs="Tahoma"/>
@@ -2337,7 +2559,21 @@
                               <w:rPr>
                                 <w:rStyle w:val="In-TextExampleChar"/>
                               </w:rPr>
-                              <w:t>(VanOra, 2019)</w:t>
+                              <w:t>(</w:t>
+                            </w:r>
+                            <w:proofErr w:type="spellStart"/>
+                            <w:r>
+                              <w:rPr>
+                                <w:rStyle w:val="In-TextExampleChar"/>
+                              </w:rPr>
+                              <w:t>VanOra</w:t>
+                            </w:r>
+                            <w:proofErr w:type="spellEnd"/>
+                            <w:r>
+                              <w:rPr>
+                                <w:rStyle w:val="In-TextExampleChar"/>
+                              </w:rPr>
+                              <w:t>, 2019)</w:t>
                             </w:r>
                             <w:r>
                               <w:rPr>
@@ -2366,7 +2602,21 @@
                               <w:rPr>
                                 <w:rStyle w:val="In-TextExampleChar"/>
                               </w:rPr>
-                              <w:t xml:space="preserve">“VanOra (2019) concluded that…” </w:t>
+                              <w:t>“</w:t>
+                            </w:r>
+                            <w:proofErr w:type="spellStart"/>
+                            <w:r>
+                              <w:rPr>
+                                <w:rStyle w:val="In-TextExampleChar"/>
+                              </w:rPr>
+                              <w:t>VanOra</w:t>
+                            </w:r>
+                            <w:proofErr w:type="spellEnd"/>
+                            <w:r>
+                              <w:rPr>
+                                <w:rStyle w:val="In-TextExampleChar"/>
+                              </w:rPr>
+                              <w:t xml:space="preserve"> (2019) concluded that…” </w:t>
                             </w:r>
                           </w:p>
                         </w:txbxContent>
@@ -2629,15 +2879,34 @@
           <w:sz w:val="20"/>
           <w:szCs w:val="20"/>
         </w:rPr>
-        <w:t>Title of Periodical, volume</w:t>
-      </w:r>
-      <w:r>
-        <w:rPr>
-          <w:rFonts w:ascii="Courier New" w:hAnsi="Courier New" w:cs="Courier New"/>
-          <w:sz w:val="20"/>
-          <w:szCs w:val="20"/>
-        </w:rPr>
-        <w:t>(issue</w:t>
+        <w:t xml:space="preserve">Title of Periodical, </w:t>
+      </w:r>
+      <w:proofErr w:type="gramStart"/>
+      <w:r>
+        <w:rPr>
+          <w:rFonts w:ascii="Courier New" w:hAnsi="Courier New" w:cs="Courier New"/>
+          <w:i/>
+          <w:sz w:val="20"/>
+          <w:szCs w:val="20"/>
+        </w:rPr>
+        <w:t>volume</w:t>
+      </w:r>
+      <w:r>
+        <w:rPr>
+          <w:rFonts w:ascii="Courier New" w:hAnsi="Courier New" w:cs="Courier New"/>
+          <w:sz w:val="20"/>
+          <w:szCs w:val="20"/>
+        </w:rPr>
+        <w:t>(</w:t>
+      </w:r>
+      <w:proofErr w:type="gramEnd"/>
+      <w:r>
+        <w:rPr>
+          <w:rFonts w:ascii="Courier New" w:hAnsi="Courier New" w:cs="Courier New"/>
+          <w:sz w:val="20"/>
+          <w:szCs w:val="20"/>
+        </w:rPr>
+        <w:t>issue</w:t>
       </w:r>
       <w:r>
         <w:rPr>
@@ -2949,8 +3218,19 @@
                                 <w:sz w:val="20"/>
                                 <w:szCs w:val="20"/>
                               </w:rPr>
-                              <w:t>In-text formats:</w:t>
-                            </w:r>
+                              <w:t>In-text formats</w:t>
+                            </w:r>
+                            <w:proofErr w:type="gramStart"/>
+                            <w:r>
+                              <w:rPr>
+                                <w:rFonts w:ascii="Tahoma" w:hAnsi="Tahoma" w:cs="Tahoma"/>
+                                <w:b/>
+                                <w:sz w:val="20"/>
+                                <w:szCs w:val="20"/>
+                              </w:rPr>
+                              <w:t>:</w:t>
+                            </w:r>
+                            <w:proofErr w:type="gramEnd"/>
                             <w:r>
                               <w:rPr>
                                 <w:rFonts w:ascii="Tahoma" w:hAnsi="Tahoma" w:cs="Tahoma"/>
@@ -3178,7 +3458,27 @@
           <w:sz w:val="16"/>
           <w:szCs w:val="16"/>
         </w:rPr>
-        <w:t>Some online articles do not include items such as volume, issue, and page numbers. When missing, these items can be omitted from the reference (see section 9.26).</w:t>
+        <w:t xml:space="preserve">Some online articles do not include items such as volume, issue, and page numbers. When missing, these items </w:t>
+      </w:r>
+      <w:proofErr w:type="gramStart"/>
+      <w:r>
+        <w:rPr>
+          <w:rFonts w:ascii="Arial" w:hAnsi="Arial" w:cs="Arial"/>
+          <w:b/>
+          <w:sz w:val="16"/>
+          <w:szCs w:val="16"/>
+        </w:rPr>
+        <w:t>can be omitted</w:t>
+      </w:r>
+      <w:proofErr w:type="gramEnd"/>
+      <w:r>
+        <w:rPr>
+          <w:rFonts w:ascii="Arial" w:hAnsi="Arial" w:cs="Arial"/>
+          <w:b/>
+          <w:sz w:val="16"/>
+          <w:szCs w:val="16"/>
+        </w:rPr>
+        <w:t xml:space="preserve"> from the reference (see section 9.26).</w:t>
       </w:r>
     </w:p>
     <w:p>
@@ -3222,7 +3522,25 @@
           <w:sz w:val="20"/>
           <w:szCs w:val="20"/>
         </w:rPr>
-        <w:t xml:space="preserve">These 4 issues may not seem related to </w:t>
+        <w:t xml:space="preserve">These </w:t>
+      </w:r>
+      <w:proofErr w:type="gramStart"/>
+      <w:r>
+        <w:rPr>
+          <w:rFonts w:ascii="Courier New" w:hAnsi="Courier New" w:cs="Courier New"/>
+          <w:sz w:val="20"/>
+          <w:szCs w:val="20"/>
+        </w:rPr>
+        <w:t>4</w:t>
+      </w:r>
+      <w:proofErr w:type="gramEnd"/>
+      <w:r>
+        <w:rPr>
+          <w:rFonts w:ascii="Courier New" w:hAnsi="Courier New" w:cs="Courier New"/>
+          <w:sz w:val="20"/>
+          <w:szCs w:val="20"/>
+        </w:rPr>
+        <w:t xml:space="preserve"> issues may not seem related to </w:t>
       </w:r>
       <w:r>
         <w:rPr>
@@ -3238,7 +3556,25 @@
           <w:sz w:val="20"/>
           <w:szCs w:val="20"/>
         </w:rPr>
-        <w:t>climate change. But they are and we need to solve them now</w:t>
+        <w:t xml:space="preserve">climate change. </w:t>
+      </w:r>
+      <w:proofErr w:type="gramStart"/>
+      <w:r>
+        <w:rPr>
+          <w:rFonts w:ascii="Courier New" w:hAnsi="Courier New" w:cs="Courier New"/>
+          <w:sz w:val="20"/>
+          <w:szCs w:val="20"/>
+        </w:rPr>
+        <w:t>But</w:t>
+      </w:r>
+      <w:proofErr w:type="gramEnd"/>
+      <w:r>
+        <w:rPr>
+          <w:rFonts w:ascii="Courier New" w:hAnsi="Courier New" w:cs="Courier New"/>
+          <w:sz w:val="20"/>
+          <w:szCs w:val="20"/>
+        </w:rPr>
+        <w:t xml:space="preserve"> they are and we need to solve them now</w:t>
       </w:r>
       <w:r>
         <w:rPr>
@@ -3364,8 +3700,19 @@
                                 <w:sz w:val="20"/>
                                 <w:szCs w:val="20"/>
                               </w:rPr>
-                              <w:t>In-text formats:</w:t>
-                            </w:r>
+                              <w:t>In-text formats</w:t>
+                            </w:r>
+                            <w:proofErr w:type="gramStart"/>
+                            <w:r>
+                              <w:rPr>
+                                <w:rFonts w:ascii="Tahoma" w:hAnsi="Tahoma" w:cs="Tahoma"/>
+                                <w:b/>
+                                <w:sz w:val="20"/>
+                                <w:szCs w:val="20"/>
+                              </w:rPr>
+                              <w:t>:</w:t>
+                            </w:r>
+                            <w:proofErr w:type="gramEnd"/>
                             <w:r>
                               <w:rPr>
                                 <w:rFonts w:ascii="Tahoma" w:hAnsi="Tahoma" w:cs="Tahoma"/>
@@ -3632,6 +3979,7 @@
         </w:rPr>
         <w:br/>
       </w:r>
+      <w:proofErr w:type="gramStart"/>
       <w:r>
         <w:rPr>
           <w:rFonts w:ascii="Courier New" w:hAnsi="Courier New" w:cs="Courier New"/>
@@ -3640,7 +3988,18 @@
           <w:sz w:val="20"/>
           <w:szCs w:val="20"/>
         </w:rPr>
-        <w:t>Publisher’s Weekly</w:t>
+        <w:t>Publisher’s</w:t>
+      </w:r>
+      <w:proofErr w:type="gramEnd"/>
+      <w:r>
+        <w:rPr>
+          <w:rFonts w:ascii="Courier New" w:hAnsi="Courier New" w:cs="Courier New"/>
+          <w:i/>
+          <w:iCs/>
+          <w:sz w:val="20"/>
+          <w:szCs w:val="20"/>
+        </w:rPr>
+        <w:t xml:space="preserve"> Weekly</w:t>
       </w:r>
       <w:r>
         <w:rPr>
@@ -4096,8 +4455,19 @@
                                 <w:sz w:val="20"/>
                                 <w:szCs w:val="20"/>
                               </w:rPr>
-                              <w:t>In-text formats:</w:t>
-                            </w:r>
+                              <w:t>In-text formats</w:t>
+                            </w:r>
+                            <w:proofErr w:type="gramStart"/>
+                            <w:r>
+                              <w:rPr>
+                                <w:rFonts w:ascii="Tahoma" w:hAnsi="Tahoma" w:cs="Tahoma"/>
+                                <w:b/>
+                                <w:sz w:val="20"/>
+                                <w:szCs w:val="20"/>
+                              </w:rPr>
+                              <w:t>:</w:t>
+                            </w:r>
+                            <w:proofErr w:type="gramEnd"/>
                             <w:r>
                               <w:rPr>
                                 <w:rFonts w:ascii="Tahoma" w:hAnsi="Tahoma" w:cs="Tahoma"/>
@@ -4326,13 +4696,23 @@
           <w:szCs w:val="20"/>
         </w:rPr>
       </w:pPr>
-      <w:r>
-        <w:rPr>
-          <w:rFonts w:ascii="Courier New" w:hAnsi="Courier New" w:cs="Courier New"/>
-          <w:sz w:val="20"/>
-          <w:szCs w:val="20"/>
-        </w:rPr>
-        <w:t xml:space="preserve">Albeck-Ripka, L. (2019, November 25). Company behind ‘Fearless Girl’ statue goes to court over replicas. </w:t>
+      <w:proofErr w:type="spellStart"/>
+      <w:r>
+        <w:rPr>
+          <w:rFonts w:ascii="Courier New" w:hAnsi="Courier New" w:cs="Courier New"/>
+          <w:sz w:val="20"/>
+          <w:szCs w:val="20"/>
+        </w:rPr>
+        <w:t>Albeck-Ripka</w:t>
+      </w:r>
+      <w:proofErr w:type="spellEnd"/>
+      <w:r>
+        <w:rPr>
+          <w:rFonts w:ascii="Courier New" w:hAnsi="Courier New" w:cs="Courier New"/>
+          <w:sz w:val="20"/>
+          <w:szCs w:val="20"/>
+        </w:rPr>
+        <w:t xml:space="preserve">, L. (2019, November 25). Company behind ‘Fearless Girl’ statue goes to court over replicas. </w:t>
       </w:r>
       <w:r>
         <w:rPr>
@@ -4426,8 +4806,19 @@
                                 <w:sz w:val="20"/>
                                 <w:szCs w:val="20"/>
                               </w:rPr>
-                              <w:t>In-text formats:</w:t>
-                            </w:r>
+                              <w:t>In-text formats</w:t>
+                            </w:r>
+                            <w:proofErr w:type="gramStart"/>
+                            <w:r>
+                              <w:rPr>
+                                <w:rFonts w:ascii="Tahoma" w:hAnsi="Tahoma" w:cs="Tahoma"/>
+                                <w:b/>
+                                <w:sz w:val="20"/>
+                                <w:szCs w:val="20"/>
+                              </w:rPr>
+                              <w:t>:</w:t>
+                            </w:r>
+                            <w:proofErr w:type="gramEnd"/>
                             <w:r>
                               <w:rPr>
                                 <w:rFonts w:ascii="Tahoma" w:hAnsi="Tahoma" w:cs="Tahoma"/>
@@ -4458,7 +4849,21 @@
                               <w:rPr>
                                 <w:rStyle w:val="In-TextExampleChar"/>
                               </w:rPr>
-                              <w:t>(Albeck-Ripka, 2019)</w:t>
+                              <w:t>(</w:t>
+                            </w:r>
+                            <w:proofErr w:type="spellStart"/>
+                            <w:r>
+                              <w:rPr>
+                                <w:rStyle w:val="In-TextExampleChar"/>
+                              </w:rPr>
+                              <w:t>Albeck-Ripka</w:t>
+                            </w:r>
+                            <w:proofErr w:type="spellEnd"/>
+                            <w:r>
+                              <w:rPr>
+                                <w:rStyle w:val="In-TextExampleChar"/>
+                              </w:rPr>
+                              <w:t>, 2019)</w:t>
                             </w:r>
                             <w:r>
                               <w:rPr>
@@ -4489,7 +4894,21 @@
                               <w:rPr>
                                 <w:rStyle w:val="In-TextExampleChar"/>
                               </w:rPr>
-                              <w:t>“Albeck-Ripka (2019) found…”</w:t>
+                              <w:t>“</w:t>
+                            </w:r>
+                            <w:proofErr w:type="spellStart"/>
+                            <w:r>
+                              <w:rPr>
+                                <w:rStyle w:val="In-TextExampleChar"/>
+                              </w:rPr>
+                              <w:t>Albeck-Ripka</w:t>
+                            </w:r>
+                            <w:proofErr w:type="spellEnd"/>
+                            <w:r>
+                              <w:rPr>
+                                <w:rStyle w:val="In-TextExampleChar"/>
+                              </w:rPr>
+                              <w:t xml:space="preserve"> (2019) found…”</w:t>
                             </w:r>
                             <w:r>
                               <w:rPr>
@@ -4656,26 +5075,8 @@
           </mc:Fallback>
         </mc:AlternateContent>
       </w:r>
-    </w:p>
-    <w:p>
-      <w:pPr>
-        <w:ind w:left="1260" w:right="1170" w:hanging="720"/>
-        <w:rPr>
-          <w:rFonts w:ascii="Tahoma" w:hAnsi="Tahoma" w:cs="Tahoma"/>
-          <w:b/>
-          <w:bCs/>
-          <w:sz w:val="32"/>
-        </w:rPr>
-      </w:pPr>
-      <w:r>
-        <w:rPr>
-          <w:rFonts w:ascii="Courier New" w:hAnsi="Courier New" w:cs="Courier New"/>
-          <w:sz w:val="20"/>
-          <w:szCs w:val="20"/>
-        </w:rPr>
-        <w:lastRenderedPageBreak/>
-        <w:t xml:space="preserve"> </w:t>
-      </w:r>
+      <w:bookmarkStart w:id="0" w:name="_GoBack"/>
+      <w:bookmarkEnd w:id="0"/>
       <w:r>
         <w:rPr>
           <w:rFonts w:ascii="Tahoma" w:hAnsi="Tahoma" w:cs="Tahoma"/>
@@ -4726,7 +5127,25 @@
           <w:sz w:val="20"/>
           <w:szCs w:val="20"/>
         </w:rPr>
-        <w:t xml:space="preserve">Author. A. A. (date of publication or “n.d.” if no date is given). </w:t>
+        <w:t>Author. A. A. (date of publication or “</w:t>
+      </w:r>
+      <w:proofErr w:type="spellStart"/>
+      <w:r>
+        <w:rPr>
+          <w:rFonts w:ascii="Courier New" w:hAnsi="Courier New" w:cs="Courier New"/>
+          <w:sz w:val="20"/>
+          <w:szCs w:val="20"/>
+        </w:rPr>
+        <w:t>n.d.</w:t>
+      </w:r>
+      <w:proofErr w:type="spellEnd"/>
+      <w:r>
+        <w:rPr>
+          <w:rFonts w:ascii="Courier New" w:hAnsi="Courier New" w:cs="Courier New"/>
+          <w:sz w:val="20"/>
+          <w:szCs w:val="20"/>
+        </w:rPr>
+        <w:t xml:space="preserve">” if no date is given). </w:t>
       </w:r>
       <w:r>
         <w:rPr>
@@ -4791,7 +5210,25 @@
           <w:sz w:val="20"/>
           <w:szCs w:val="20"/>
         </w:rPr>
-        <w:t xml:space="preserve">American Psychological Association. (n.d.) </w:t>
+        <w:t>American Psychological Association. (</w:t>
+      </w:r>
+      <w:proofErr w:type="spellStart"/>
+      <w:r>
+        <w:rPr>
+          <w:rFonts w:ascii="Courier New" w:hAnsi="Courier New" w:cs="Courier New"/>
+          <w:sz w:val="20"/>
+          <w:szCs w:val="20"/>
+        </w:rPr>
+        <w:t>n.d.</w:t>
+      </w:r>
+      <w:proofErr w:type="spellEnd"/>
+      <w:r>
+        <w:rPr>
+          <w:rFonts w:ascii="Courier New" w:hAnsi="Courier New" w:cs="Courier New"/>
+          <w:sz w:val="20"/>
+          <w:szCs w:val="20"/>
+        </w:rPr>
+        <w:t xml:space="preserve">) </w:t>
       </w:r>
       <w:r>
         <w:rPr>
@@ -4893,8 +5330,19 @@
                                 <w:sz w:val="20"/>
                                 <w:szCs w:val="20"/>
                               </w:rPr>
-                              <w:t>In-text formats:</w:t>
-                            </w:r>
+                              <w:t>In-text formats</w:t>
+                            </w:r>
+                            <w:proofErr w:type="gramStart"/>
+                            <w:r>
+                              <w:rPr>
+                                <w:rFonts w:ascii="Tahoma" w:hAnsi="Tahoma" w:cs="Tahoma"/>
+                                <w:b/>
+                                <w:sz w:val="20"/>
+                                <w:szCs w:val="20"/>
+                              </w:rPr>
+                              <w:t>:</w:t>
+                            </w:r>
+                            <w:proofErr w:type="gramEnd"/>
                             <w:r>
                               <w:rPr>
                                 <w:rFonts w:ascii="Tahoma" w:hAnsi="Tahoma" w:cs="Tahoma"/>
@@ -4927,12 +5375,14 @@
                               </w:rPr>
                               <w:t xml:space="preserve">(American Psychological Association, </w:t>
                             </w:r>
+                            <w:proofErr w:type="spellStart"/>
                             <w:r>
                               <w:rPr>
                                 <w:rStyle w:val="In-TextExampleChar"/>
                               </w:rPr>
                               <w:t>n.d.</w:t>
                             </w:r>
+                            <w:proofErr w:type="spellEnd"/>
                             <w:r>
                               <w:rPr>
                                 <w:rStyle w:val="In-TextExampleChar"/>
@@ -4982,12 +5432,14 @@
                               </w:rPr>
                               <w:t>(</w:t>
                             </w:r>
+                            <w:proofErr w:type="spellStart"/>
                             <w:r>
                               <w:rPr>
                                 <w:rStyle w:val="In-TextExampleChar"/>
                               </w:rPr>
                               <w:t>n.d.</w:t>
                             </w:r>
+                            <w:proofErr w:type="spellEnd"/>
                             <w:r>
                               <w:rPr>
                                 <w:rStyle w:val="In-TextExampleChar"/>
@@ -5215,13 +5667,23 @@
           <w:szCs w:val="20"/>
         </w:rPr>
       </w:pPr>
-      <w:r>
-        <w:rPr>
-          <w:rFonts w:ascii="Courier New" w:hAnsi="Courier New" w:cs="Courier New"/>
-          <w:sz w:val="20"/>
-          <w:szCs w:val="20"/>
-        </w:rPr>
-        <w:t xml:space="preserve">Erdley, D. (2019, June 11). </w:t>
+      <w:proofErr w:type="spellStart"/>
+      <w:r>
+        <w:rPr>
+          <w:rFonts w:ascii="Courier New" w:hAnsi="Courier New" w:cs="Courier New"/>
+          <w:sz w:val="20"/>
+          <w:szCs w:val="20"/>
+        </w:rPr>
+        <w:t>Erdley</w:t>
+      </w:r>
+      <w:proofErr w:type="spellEnd"/>
+      <w:r>
+        <w:rPr>
+          <w:rFonts w:ascii="Courier New" w:hAnsi="Courier New" w:cs="Courier New"/>
+          <w:sz w:val="20"/>
+          <w:szCs w:val="20"/>
+        </w:rPr>
+        <w:t xml:space="preserve">, D. (2019, June 11). </w:t>
       </w:r>
       <w:r>
         <w:rPr>
@@ -5230,15 +5692,53 @@
           <w:sz w:val="20"/>
           <w:szCs w:val="20"/>
         </w:rPr>
-        <w:t>CCAC inks agreement with Ohio University’s bachelor of science program in nursing</w:t>
-      </w:r>
-      <w:r>
-        <w:rPr>
-          <w:rFonts w:ascii="Courier New" w:hAnsi="Courier New" w:cs="Courier New"/>
-          <w:sz w:val="20"/>
-          <w:szCs w:val="20"/>
-        </w:rPr>
-        <w:t xml:space="preserve">. Triblive. </w:t>
+        <w:t xml:space="preserve">CCAC inks agreement with Ohio University’s </w:t>
+      </w:r>
+      <w:proofErr w:type="gramStart"/>
+      <w:r>
+        <w:rPr>
+          <w:rFonts w:ascii="Courier New" w:hAnsi="Courier New" w:cs="Courier New"/>
+          <w:i/>
+          <w:sz w:val="20"/>
+          <w:szCs w:val="20"/>
+        </w:rPr>
+        <w:t>bachelor of science</w:t>
+      </w:r>
+      <w:proofErr w:type="gramEnd"/>
+      <w:r>
+        <w:rPr>
+          <w:rFonts w:ascii="Courier New" w:hAnsi="Courier New" w:cs="Courier New"/>
+          <w:i/>
+          <w:sz w:val="20"/>
+          <w:szCs w:val="20"/>
+        </w:rPr>
+        <w:t xml:space="preserve"> program in nursing</w:t>
+      </w:r>
+      <w:r>
+        <w:rPr>
+          <w:rFonts w:ascii="Courier New" w:hAnsi="Courier New" w:cs="Courier New"/>
+          <w:sz w:val="20"/>
+          <w:szCs w:val="20"/>
+        </w:rPr>
+        <w:t xml:space="preserve">. </w:t>
+      </w:r>
+      <w:proofErr w:type="spellStart"/>
+      <w:r>
+        <w:rPr>
+          <w:rFonts w:ascii="Courier New" w:hAnsi="Courier New" w:cs="Courier New"/>
+          <w:sz w:val="20"/>
+          <w:szCs w:val="20"/>
+        </w:rPr>
+        <w:t>Triblive</w:t>
+      </w:r>
+      <w:proofErr w:type="spellEnd"/>
+      <w:r>
+        <w:rPr>
+          <w:rFonts w:ascii="Courier New" w:hAnsi="Courier New" w:cs="Courier New"/>
+          <w:sz w:val="20"/>
+          <w:szCs w:val="20"/>
+        </w:rPr>
+        <w:t xml:space="preserve">. </w:t>
       </w:r>
       <w:r>
         <w:rPr>
@@ -5307,8 +5807,19 @@
                                 <w:sz w:val="20"/>
                                 <w:szCs w:val="20"/>
                               </w:rPr>
-                              <w:t>In-text formats:</w:t>
-                            </w:r>
+                              <w:t>In-text formats</w:t>
+                            </w:r>
+                            <w:proofErr w:type="gramStart"/>
+                            <w:r>
+                              <w:rPr>
+                                <w:rFonts w:ascii="Tahoma" w:hAnsi="Tahoma" w:cs="Tahoma"/>
+                                <w:b/>
+                                <w:sz w:val="20"/>
+                                <w:szCs w:val="20"/>
+                              </w:rPr>
+                              <w:t>:</w:t>
+                            </w:r>
+                            <w:proofErr w:type="gramEnd"/>
                             <w:r>
                               <w:rPr>
                                 <w:rFonts w:ascii="Tahoma" w:hAnsi="Tahoma" w:cs="Tahoma"/>
@@ -5339,7 +5850,21 @@
                               <w:rPr>
                                 <w:rStyle w:val="In-TextExampleChar"/>
                               </w:rPr>
-                              <w:t>(Erdley, 2019)</w:t>
+                              <w:t>(</w:t>
+                            </w:r>
+                            <w:proofErr w:type="spellStart"/>
+                            <w:r>
+                              <w:rPr>
+                                <w:rStyle w:val="In-TextExampleChar"/>
+                              </w:rPr>
+                              <w:t>Erdley</w:t>
+                            </w:r>
+                            <w:proofErr w:type="spellEnd"/>
+                            <w:r>
+                              <w:rPr>
+                                <w:rStyle w:val="In-TextExampleChar"/>
+                              </w:rPr>
+                              <w:t>, 2019)</w:t>
                             </w:r>
                             <w:r>
                               <w:rPr>
@@ -5370,7 +5895,21 @@
                               <w:rPr>
                                 <w:rStyle w:val="In-TextExampleChar"/>
                               </w:rPr>
-                              <w:t>“Erdley (2019) found…”</w:t>
+                              <w:t>“</w:t>
+                            </w:r>
+                            <w:proofErr w:type="spellStart"/>
+                            <w:r>
+                              <w:rPr>
+                                <w:rStyle w:val="In-TextExampleChar"/>
+                              </w:rPr>
+                              <w:t>Erdley</w:t>
+                            </w:r>
+                            <w:proofErr w:type="spellEnd"/>
+                            <w:r>
+                              <w:rPr>
+                                <w:rStyle w:val="In-TextExampleChar"/>
+                              </w:rPr>
+                              <w:t xml:space="preserve"> (2019) found…”</w:t>
                             </w:r>
                             <w:r>
                               <w:rPr>
@@ -5662,8 +6201,19 @@
                                 <w:sz w:val="20"/>
                                 <w:szCs w:val="20"/>
                               </w:rPr>
-                              <w:t>In-text formats:</w:t>
-                            </w:r>
+                              <w:t>In-text formats</w:t>
+                            </w:r>
+                            <w:proofErr w:type="gramStart"/>
+                            <w:r>
+                              <w:rPr>
+                                <w:rFonts w:ascii="Tahoma" w:hAnsi="Tahoma" w:cs="Tahoma"/>
+                                <w:b/>
+                                <w:sz w:val="20"/>
+                                <w:szCs w:val="20"/>
+                              </w:rPr>
+                              <w:t>:</w:t>
+                            </w:r>
+                            <w:proofErr w:type="gramEnd"/>
                             <w:r>
                               <w:rPr>
                                 <w:rFonts w:ascii="Tahoma" w:hAnsi="Tahoma" w:cs="Tahoma"/>
@@ -5940,7 +6490,27 @@
           <w:sz w:val="20"/>
           <w:szCs w:val="20"/>
         </w:rPr>
-        <w:t>Randy Pausch last lecture: Achieving your childhood dreams</w:t>
+        <w:t xml:space="preserve">Randy </w:t>
+      </w:r>
+      <w:proofErr w:type="spellStart"/>
+      <w:r>
+        <w:rPr>
+          <w:rFonts w:ascii="Courier New" w:hAnsi="Courier New" w:cs="Courier New"/>
+          <w:i/>
+          <w:sz w:val="20"/>
+          <w:szCs w:val="20"/>
+        </w:rPr>
+        <w:t>Pausch</w:t>
+      </w:r>
+      <w:proofErr w:type="spellEnd"/>
+      <w:r>
+        <w:rPr>
+          <w:rFonts w:ascii="Courier New" w:hAnsi="Courier New" w:cs="Courier New"/>
+          <w:i/>
+          <w:sz w:val="20"/>
+          <w:szCs w:val="20"/>
+        </w:rPr>
+        <w:t xml:space="preserve"> last lecture: Achieving your childhood dreams</w:t>
       </w:r>
       <w:r>
         <w:rPr>
@@ -6025,8 +6595,19 @@
                                 <w:sz w:val="20"/>
                                 <w:szCs w:val="20"/>
                               </w:rPr>
-                              <w:t>In-text formats:</w:t>
-                            </w:r>
+                              <w:t>In-text formats</w:t>
+                            </w:r>
+                            <w:proofErr w:type="gramStart"/>
+                            <w:r>
+                              <w:rPr>
+                                <w:rFonts w:ascii="Tahoma" w:hAnsi="Tahoma" w:cs="Tahoma"/>
+                                <w:b/>
+                                <w:sz w:val="20"/>
+                                <w:szCs w:val="20"/>
+                              </w:rPr>
+                              <w:t>:</w:t>
+                            </w:r>
+                            <w:proofErr w:type="gramEnd"/>
                             <w:r>
                               <w:rPr>
                                 <w:rFonts w:ascii="Tahoma" w:hAnsi="Tahoma" w:cs="Tahoma"/>
@@ -6333,7 +6914,25 @@
           <w:sz w:val="20"/>
           <w:szCs w:val="20"/>
         </w:rPr>
-        <w:t xml:space="preserve">National Air and Space Museum [@airandspace]. (2019, December 6). </w:t>
+        <w:t>National Air and Space Museum [@</w:t>
+      </w:r>
+      <w:proofErr w:type="spellStart"/>
+      <w:r>
+        <w:rPr>
+          <w:rFonts w:ascii="Courier New" w:hAnsi="Courier New" w:cs="Courier New"/>
+          <w:sz w:val="20"/>
+          <w:szCs w:val="20"/>
+        </w:rPr>
+        <w:t>airandspace</w:t>
+      </w:r>
+      <w:proofErr w:type="spellEnd"/>
+      <w:r>
+        <w:rPr>
+          <w:rFonts w:ascii="Courier New" w:hAnsi="Courier New" w:cs="Courier New"/>
+          <w:sz w:val="20"/>
+          <w:szCs w:val="20"/>
+        </w:rPr>
+        <w:t xml:space="preserve">]. (2019, December 6). </w:t>
       </w:r>
       <w:r>
         <w:rPr>
@@ -6427,8 +7026,19 @@
                                 <w:sz w:val="20"/>
                                 <w:szCs w:val="20"/>
                               </w:rPr>
-                              <w:t>In-text formats:</w:t>
-                            </w:r>
+                              <w:t>In-text formats</w:t>
+                            </w:r>
+                            <w:proofErr w:type="gramStart"/>
+                            <w:r>
+                              <w:rPr>
+                                <w:rFonts w:ascii="Tahoma" w:hAnsi="Tahoma" w:cs="Tahoma"/>
+                                <w:b/>
+                                <w:sz w:val="20"/>
+                                <w:szCs w:val="20"/>
+                              </w:rPr>
+                              <w:t>:</w:t>
+                            </w:r>
+                            <w:proofErr w:type="gramEnd"/>
                             <w:r>
                               <w:rPr>
                                 <w:rFonts w:ascii="Tahoma" w:hAnsi="Tahoma" w:cs="Tahoma"/>
@@ -6852,8 +7462,19 @@
                                 <w:sz w:val="20"/>
                                 <w:szCs w:val="20"/>
                               </w:rPr>
-                              <w:t>In-text formats:</w:t>
-                            </w:r>
+                              <w:t>In-text formats</w:t>
+                            </w:r>
+                            <w:proofErr w:type="gramStart"/>
+                            <w:r>
+                              <w:rPr>
+                                <w:rFonts w:ascii="Tahoma" w:hAnsi="Tahoma" w:cs="Tahoma"/>
+                                <w:b/>
+                                <w:sz w:val="20"/>
+                                <w:szCs w:val="20"/>
+                              </w:rPr>
+                              <w:t>:</w:t>
+                            </w:r>
+                            <w:proofErr w:type="gramEnd"/>
                             <w:r>
                               <w:rPr>
                                 <w:rFonts w:ascii="Tahoma" w:hAnsi="Tahoma" w:cs="Tahoma"/>
@@ -7169,7 +7790,15 @@
         <w:pStyle w:val="Heading2"/>
       </w:pPr>
       <w:r>
-        <w:t>Book (print or ebook)</w:t>
+        <w:t xml:space="preserve">Book (print or </w:t>
+      </w:r>
+      <w:proofErr w:type="spellStart"/>
+      <w:r>
+        <w:t>ebook</w:t>
+      </w:r>
+      <w:proofErr w:type="spellEnd"/>
+      <w:r>
+        <w:t>)</w:t>
       </w:r>
       <w:r>
         <w:tab/>
@@ -7184,13 +7813,23 @@
           <w:szCs w:val="20"/>
         </w:rPr>
       </w:pPr>
-      <w:r>
-        <w:rPr>
-          <w:rFonts w:ascii="Courier New" w:hAnsi="Courier New" w:cs="Courier New"/>
-          <w:sz w:val="20"/>
-          <w:szCs w:val="20"/>
-        </w:rPr>
-        <w:t xml:space="preserve">Eyler, J. R., (2018). </w:t>
+      <w:proofErr w:type="spellStart"/>
+      <w:r>
+        <w:rPr>
+          <w:rFonts w:ascii="Courier New" w:hAnsi="Courier New" w:cs="Courier New"/>
+          <w:sz w:val="20"/>
+          <w:szCs w:val="20"/>
+        </w:rPr>
+        <w:t>Eyler</w:t>
+      </w:r>
+      <w:proofErr w:type="spellEnd"/>
+      <w:r>
+        <w:rPr>
+          <w:rFonts w:ascii="Courier New" w:hAnsi="Courier New" w:cs="Courier New"/>
+          <w:sz w:val="20"/>
+          <w:szCs w:val="20"/>
+        </w:rPr>
+        <w:t xml:space="preserve">, J. R., (2018). </w:t>
       </w:r>
       <w:r>
         <w:rPr>
@@ -7294,8 +7933,19 @@
                                 <w:sz w:val="20"/>
                                 <w:szCs w:val="20"/>
                               </w:rPr>
-                              <w:t>In-text formats:</w:t>
-                            </w:r>
+                              <w:t>In-text formats</w:t>
+                            </w:r>
+                            <w:proofErr w:type="gramStart"/>
+                            <w:r>
+                              <w:rPr>
+                                <w:rFonts w:ascii="Tahoma" w:hAnsi="Tahoma" w:cs="Tahoma"/>
+                                <w:b/>
+                                <w:sz w:val="20"/>
+                                <w:szCs w:val="20"/>
+                              </w:rPr>
+                              <w:t>:</w:t>
+                            </w:r>
+                            <w:proofErr w:type="gramEnd"/>
                             <w:r>
                               <w:rPr>
                                 <w:rFonts w:ascii="Tahoma" w:hAnsi="Tahoma" w:cs="Tahoma"/>
@@ -7326,7 +7976,21 @@
                               <w:rPr>
                                 <w:rStyle w:val="In-TextExampleChar"/>
                               </w:rPr>
-                              <w:t>(Eyler, 2018)</w:t>
+                              <w:t>(</w:t>
+                            </w:r>
+                            <w:proofErr w:type="spellStart"/>
+                            <w:r>
+                              <w:rPr>
+                                <w:rStyle w:val="In-TextExampleChar"/>
+                              </w:rPr>
+                              <w:t>Eyler</w:t>
+                            </w:r>
+                            <w:proofErr w:type="spellEnd"/>
+                            <w:r>
+                              <w:rPr>
+                                <w:rStyle w:val="In-TextExampleChar"/>
+                              </w:rPr>
+                              <w:t>, 2018)</w:t>
                             </w:r>
                             <w:r>
                               <w:rPr>
@@ -7357,7 +8021,21 @@
                               <w:rPr>
                                 <w:rStyle w:val="In-TextExampleChar"/>
                               </w:rPr>
-                              <w:t>“Eyler (2019) tells us…”</w:t>
+                              <w:t>“</w:t>
+                            </w:r>
+                            <w:proofErr w:type="spellStart"/>
+                            <w:r>
+                              <w:rPr>
+                                <w:rStyle w:val="In-TextExampleChar"/>
+                              </w:rPr>
+                              <w:t>Eyler</w:t>
+                            </w:r>
+                            <w:proofErr w:type="spellEnd"/>
+                            <w:r>
+                              <w:rPr>
+                                <w:rStyle w:val="In-TextExampleChar"/>
+                              </w:rPr>
+                              <w:t xml:space="preserve"> (2019) tells us…”</w:t>
                             </w:r>
                             <w:r>
                               <w:rPr>
@@ -7543,7 +8221,15 @@
         <w:t>Boo</w:t>
       </w:r>
       <w:r>
-        <w:t>k with a DOI (print or ebook)</w:t>
+        <w:t xml:space="preserve">k with a DOI (print or </w:t>
+      </w:r>
+      <w:proofErr w:type="spellStart"/>
+      <w:r>
+        <w:t>ebook</w:t>
+      </w:r>
+      <w:proofErr w:type="spellEnd"/>
+      <w:r>
+        <w:t>)</w:t>
       </w:r>
     </w:p>
     <w:p>
@@ -7896,8 +8582,19 @@
                                 <w:sz w:val="20"/>
                                 <w:szCs w:val="20"/>
                               </w:rPr>
-                              <w:t>In-text formats:</w:t>
-                            </w:r>
+                              <w:t>In-text formats</w:t>
+                            </w:r>
+                            <w:proofErr w:type="gramStart"/>
+                            <w:r>
+                              <w:rPr>
+                                <w:rFonts w:ascii="Tahoma" w:hAnsi="Tahoma" w:cs="Tahoma"/>
+                                <w:b/>
+                                <w:sz w:val="20"/>
+                                <w:szCs w:val="20"/>
+                              </w:rPr>
+                              <w:t>:</w:t>
+                            </w:r>
+                            <w:proofErr w:type="gramEnd"/>
                             <w:r>
                               <w:rPr>
                                 <w:rFonts w:ascii="Tahoma" w:hAnsi="Tahoma" w:cs="Tahoma"/>
@@ -8354,16 +9051,58 @@
           <w:sz w:val="20"/>
           <w:szCs w:val="20"/>
         </w:rPr>
-        <w:t>The new encyclopaedia Britannic</w:t>
-      </w:r>
+        <w:t xml:space="preserve">The new </w:t>
+      </w:r>
+      <w:proofErr w:type="spellStart"/>
       <w:r>
         <w:rPr>
           <w:rFonts w:ascii="Courier New" w:hAnsi="Courier New" w:cs="Courier New"/>
           <w:bCs/>
-          <w:sz w:val="20"/>
-          <w:szCs w:val="20"/>
-        </w:rPr>
-        <w:t>a (Vol. 26, pp. 501-508). Encyclopaedia Britannica.</w:t>
+          <w:i/>
+          <w:sz w:val="20"/>
+          <w:szCs w:val="20"/>
+        </w:rPr>
+        <w:t>encyclopaedia</w:t>
+      </w:r>
+      <w:proofErr w:type="spellEnd"/>
+      <w:r>
+        <w:rPr>
+          <w:rFonts w:ascii="Courier New" w:hAnsi="Courier New" w:cs="Courier New"/>
+          <w:bCs/>
+          <w:i/>
+          <w:sz w:val="20"/>
+          <w:szCs w:val="20"/>
+        </w:rPr>
+        <w:t xml:space="preserve"> Britannic</w:t>
+      </w:r>
+      <w:r>
+        <w:rPr>
+          <w:rFonts w:ascii="Courier New" w:hAnsi="Courier New" w:cs="Courier New"/>
+          <w:bCs/>
+          <w:sz w:val="20"/>
+          <w:szCs w:val="20"/>
+        </w:rPr>
+        <w:t xml:space="preserve">a (Vol. 26, pp. 501-508). </w:t>
+      </w:r>
+      <w:proofErr w:type="spellStart"/>
+      <w:r>
+        <w:rPr>
+          <w:rFonts w:ascii="Courier New" w:hAnsi="Courier New" w:cs="Courier New"/>
+          <w:bCs/>
+          <w:sz w:val="20"/>
+          <w:szCs w:val="20"/>
+        </w:rPr>
+        <w:t>Encyclopaedia</w:t>
+      </w:r>
+      <w:proofErr w:type="spellEnd"/>
+      <w:r>
+        <w:rPr>
+          <w:rFonts w:ascii="Courier New" w:hAnsi="Courier New" w:cs="Courier New"/>
+          <w:bCs/>
+          <w:sz w:val="20"/>
+          <w:szCs w:val="20"/>
+        </w:rPr>
+        <w:t xml:space="preserve"> Britannica.</w:t>
       </w:r>
       <w:r>
         <w:rPr>
@@ -8434,8 +9173,19 @@
                                 <w:sz w:val="20"/>
                                 <w:szCs w:val="20"/>
                               </w:rPr>
-                              <w:t>In-text formats:</w:t>
-                            </w:r>
+                              <w:t>In-text formats</w:t>
+                            </w:r>
+                            <w:proofErr w:type="gramStart"/>
+                            <w:r>
+                              <w:rPr>
+                                <w:rFonts w:ascii="Tahoma" w:hAnsi="Tahoma" w:cs="Tahoma"/>
+                                <w:b/>
+                                <w:sz w:val="20"/>
+                                <w:szCs w:val="20"/>
+                              </w:rPr>
+                              <w:t>:</w:t>
+                            </w:r>
+                            <w:proofErr w:type="gramEnd"/>
                             <w:r>
                               <w:rPr>
                                 <w:rFonts w:ascii="Tahoma" w:hAnsi="Tahoma" w:cs="Tahoma"/>
@@ -8788,7 +9538,27 @@
           <w:sz w:val="20"/>
           <w:szCs w:val="20"/>
         </w:rPr>
-        <w:t xml:space="preserve">H. Marcovitch (Ed.), </w:t>
+        <w:t xml:space="preserve">H. </w:t>
+      </w:r>
+      <w:proofErr w:type="spellStart"/>
+      <w:r>
+        <w:rPr>
+          <w:rFonts w:ascii="Courier New" w:hAnsi="Courier New" w:cs="Courier New"/>
+          <w:bCs/>
+          <w:sz w:val="20"/>
+          <w:szCs w:val="20"/>
+        </w:rPr>
+        <w:t>Marcovitch</w:t>
+      </w:r>
+      <w:proofErr w:type="spellEnd"/>
+      <w:r>
+        <w:rPr>
+          <w:rFonts w:ascii="Courier New" w:hAnsi="Courier New" w:cs="Courier New"/>
+          <w:bCs/>
+          <w:sz w:val="20"/>
+          <w:szCs w:val="20"/>
+        </w:rPr>
+        <w:t xml:space="preserve"> (Ed.), </w:t>
       </w:r>
       <w:r>
         <w:rPr>
@@ -8898,8 +9668,19 @@
                                 <w:sz w:val="20"/>
                                 <w:szCs w:val="20"/>
                               </w:rPr>
-                              <w:t>In-text formats:</w:t>
-                            </w:r>
+                              <w:t>In-text formats</w:t>
+                            </w:r>
+                            <w:proofErr w:type="gramStart"/>
+                            <w:r>
+                              <w:rPr>
+                                <w:rFonts w:ascii="Tahoma" w:hAnsi="Tahoma" w:cs="Tahoma"/>
+                                <w:b/>
+                                <w:sz w:val="20"/>
+                                <w:szCs w:val="20"/>
+                              </w:rPr>
+                              <w:t>:</w:t>
+                            </w:r>
+                            <w:proofErr w:type="gramEnd"/>
                             <w:r>
                               <w:rPr>
                                 <w:rFonts w:ascii="Tahoma" w:hAnsi="Tahoma" w:cs="Tahoma"/>
@@ -9553,7 +10334,16 @@
         <w:sz w:val="16"/>
         <w:szCs w:val="16"/>
       </w:rPr>
-      <w:t>Community College of Allegheny County</w:t>
+      <w:t xml:space="preserve">Community College of Allegheny </w:t>
+    </w:r>
+    <w:proofErr w:type="gramStart"/>
+    <w:r>
+      <w:rPr>
+        <w:rFonts w:ascii="Book Antiqua" w:hAnsi="Book Antiqua"/>
+        <w:sz w:val="16"/>
+        <w:szCs w:val="16"/>
+      </w:rPr>
+      <w:t>County</w:t>
     </w:r>
     <w:r>
       <w:rPr>
@@ -9571,6 +10361,7 @@
       </w:rPr>
       <w:t>●</w:t>
     </w:r>
+    <w:proofErr w:type="gramEnd"/>
     <w:r>
       <w:rPr>
         <w:rFonts w:ascii="Book Antiqua" w:hAnsi="Book Antiqua"/>

</xml_diff>